<commit_message>
Change some parameters and back it up.
</commit_message>
<xml_diff>
--- a/Adaptive Coordinated Motion Control of a Dual-arm Space Robot for Post-Capture of a Non-Cooperative Target_v2.docx
+++ b/Adaptive Coordinated Motion Control of a Dual-arm Space Robot for Post-Capture of a Non-Cooperative Target_v2.docx
@@ -666,7 +666,7 @@
           <v:shape id="_x0000_i1025" type="#_x0000_t75" style="width:12pt;height:15.2pt" o:ole="">
             <v:imagedata r:id="rId8" o:title=""/>
           </v:shape>
-          <o:OLEObject Type="Embed" ProgID="Equation.DSMT4" ShapeID="_x0000_i1025" DrawAspect="Content" ObjectID="_1591439164" r:id="rId9"/>
+          <o:OLEObject Type="Embed" ProgID="Equation.DSMT4" ShapeID="_x0000_i1025" DrawAspect="Content" ObjectID="_1591881446" r:id="rId9"/>
         </w:object>
       </w:r>
       <w:r>
@@ -702,7 +702,7 @@
           <v:shape id="_x0000_i1026" type="#_x0000_t75" style="width:16.4pt;height:18pt" o:ole="">
             <v:imagedata r:id="rId10" o:title=""/>
           </v:shape>
-          <o:OLEObject Type="Embed" ProgID="Equation.DSMT4" ShapeID="_x0000_i1026" DrawAspect="Content" ObjectID="_1591439165" r:id="rId11"/>
+          <o:OLEObject Type="Embed" ProgID="Equation.DSMT4" ShapeID="_x0000_i1026" DrawAspect="Content" ObjectID="_1591881447" r:id="rId11"/>
         </w:object>
       </w:r>
       <w:r>
@@ -736,7 +736,7 @@
           <v:shape id="_x0000_i1027" type="#_x0000_t75" style="width:12pt;height:15.2pt" o:ole="">
             <v:imagedata r:id="rId12" o:title=""/>
           </v:shape>
-          <o:OLEObject Type="Embed" ProgID="Equation.DSMT4" ShapeID="_x0000_i1027" DrawAspect="Content" ObjectID="_1591439166" r:id="rId13"/>
+          <o:OLEObject Type="Embed" ProgID="Equation.DSMT4" ShapeID="_x0000_i1027" DrawAspect="Content" ObjectID="_1591881448" r:id="rId13"/>
         </w:object>
       </w:r>
       <w:r>
@@ -789,7 +789,7 @@
           <v:shape id="_x0000_i1028" type="#_x0000_t75" style="width:14.4pt;height:15.6pt" o:ole="">
             <v:imagedata r:id="rId14" o:title=""/>
           </v:shape>
-          <o:OLEObject Type="Embed" ProgID="Equation.DSMT4" ShapeID="_x0000_i1028" DrawAspect="Content" ObjectID="_1591439167" r:id="rId15"/>
+          <o:OLEObject Type="Embed" ProgID="Equation.DSMT4" ShapeID="_x0000_i1028" DrawAspect="Content" ObjectID="_1591881449" r:id="rId15"/>
         </w:object>
       </w:r>
       <w:bookmarkEnd w:id="15"/>
@@ -829,7 +829,7 @@
           <v:shape id="_x0000_i1029" type="#_x0000_t75" style="width:6.8pt;height:11.2pt" o:ole="">
             <v:imagedata r:id="rId16" o:title=""/>
           </v:shape>
-          <o:OLEObject Type="Embed" ProgID="Equation.DSMT4" ShapeID="_x0000_i1029" DrawAspect="Content" ObjectID="_1591439168" r:id="rId17"/>
+          <o:OLEObject Type="Embed" ProgID="Equation.DSMT4" ShapeID="_x0000_i1029" DrawAspect="Content" ObjectID="_1591881450" r:id="rId17"/>
         </w:object>
       </w:r>
       <w:r>
@@ -862,7 +862,7 @@
           <v:shape id="_x0000_i1030" type="#_x0000_t75" style="width:35.2pt;height:15.6pt" o:ole="">
             <v:imagedata r:id="rId18" o:title=""/>
           </v:shape>
-          <o:OLEObject Type="Embed" ProgID="Equation.DSMT4" ShapeID="_x0000_i1030" DrawAspect="Content" ObjectID="_1591439169" r:id="rId19"/>
+          <o:OLEObject Type="Embed" ProgID="Equation.DSMT4" ShapeID="_x0000_i1030" DrawAspect="Content" ObjectID="_1591881451" r:id="rId19"/>
         </w:object>
       </w:r>
       <w:r>
@@ -901,7 +901,7 @@
           <v:shape id="_x0000_i1031" type="#_x0000_t75" style="width:14.4pt;height:15.6pt" o:ole="">
             <v:imagedata r:id="rId20" o:title=""/>
           </v:shape>
-          <o:OLEObject Type="Embed" ProgID="Equation.DSMT4" ShapeID="_x0000_i1031" DrawAspect="Content" ObjectID="_1591439170" r:id="rId21"/>
+          <o:OLEObject Type="Embed" ProgID="Equation.DSMT4" ShapeID="_x0000_i1031" DrawAspect="Content" ObjectID="_1591881452" r:id="rId21"/>
         </w:object>
       </w:r>
     </w:p>
@@ -925,7 +925,7 @@
           <v:shape id="_x0000_i1032" type="#_x0000_t75" style="width:14.4pt;height:15.6pt" o:ole="">
             <v:imagedata r:id="rId22" o:title=""/>
           </v:shape>
-          <o:OLEObject Type="Embed" ProgID="Equation.DSMT4" ShapeID="_x0000_i1032" DrawAspect="Content" ObjectID="_1591439171" r:id="rId23"/>
+          <o:OLEObject Type="Embed" ProgID="Equation.DSMT4" ShapeID="_x0000_i1032" DrawAspect="Content" ObjectID="_1591881453" r:id="rId23"/>
         </w:object>
       </w:r>
       <w:r>
@@ -946,7 +946,7 @@
           <v:shape id="_x0000_i1033" type="#_x0000_t75" style="width:6.8pt;height:11.2pt" o:ole="">
             <v:imagedata r:id="rId24" o:title=""/>
           </v:shape>
-          <o:OLEObject Type="Embed" ProgID="Equation.DSMT4" ShapeID="_x0000_i1033" DrawAspect="Content" ObjectID="_1591439172" r:id="rId25"/>
+          <o:OLEObject Type="Embed" ProgID="Equation.DSMT4" ShapeID="_x0000_i1033" DrawAspect="Content" ObjectID="_1591881454" r:id="rId25"/>
         </w:object>
       </w:r>
       <w:r>
@@ -988,7 +988,7 @@
           <v:shape id="_x0000_i1034" type="#_x0000_t75" style="width:45.6pt;height:15.6pt" o:ole="">
             <v:imagedata r:id="rId26" o:title=""/>
           </v:shape>
-          <o:OLEObject Type="Embed" ProgID="Equation.DSMT4" ShapeID="_x0000_i1034" DrawAspect="Content" ObjectID="_1591439173" r:id="rId27"/>
+          <o:OLEObject Type="Embed" ProgID="Equation.DSMT4" ShapeID="_x0000_i1034" DrawAspect="Content" ObjectID="_1591881455" r:id="rId27"/>
         </w:object>
       </w:r>
       <w:r>
@@ -1027,7 +1027,7 @@
           <v:shape id="_x0000_i1035" type="#_x0000_t75" style="width:14.4pt;height:15.6pt" o:ole="">
             <v:imagedata r:id="rId28" o:title=""/>
           </v:shape>
-          <o:OLEObject Type="Embed" ProgID="Equation.DSMT4" ShapeID="_x0000_i1035" DrawAspect="Content" ObjectID="_1591439174" r:id="rId29"/>
+          <o:OLEObject Type="Embed" ProgID="Equation.DSMT4" ShapeID="_x0000_i1035" DrawAspect="Content" ObjectID="_1591881456" r:id="rId29"/>
         </w:object>
       </w:r>
       <w:r>
@@ -1066,7 +1066,7 @@
           <v:shape id="_x0000_i1036" type="#_x0000_t75" style="width:14.4pt;height:15.6pt" o:ole="">
             <v:imagedata r:id="rId30" o:title=""/>
           </v:shape>
-          <o:OLEObject Type="Embed" ProgID="Equation.DSMT4" ShapeID="_x0000_i1036" DrawAspect="Content" ObjectID="_1591439175" r:id="rId31"/>
+          <o:OLEObject Type="Embed" ProgID="Equation.DSMT4" ShapeID="_x0000_i1036" DrawAspect="Content" ObjectID="_1591881457" r:id="rId31"/>
         </w:object>
       </w:r>
       <w:r>
@@ -1087,7 +1087,7 @@
           <v:shape id="_x0000_i1037" type="#_x0000_t75" style="width:14.4pt;height:15.6pt" o:ole="">
             <v:imagedata r:id="rId32" o:title=""/>
           </v:shape>
-          <o:OLEObject Type="Embed" ProgID="Equation.DSMT4" ShapeID="_x0000_i1037" DrawAspect="Content" ObjectID="_1591439176" r:id="rId33"/>
+          <o:OLEObject Type="Embed" ProgID="Equation.DSMT4" ShapeID="_x0000_i1037" DrawAspect="Content" ObjectID="_1591881458" r:id="rId33"/>
         </w:object>
       </w:r>
       <w:r>
@@ -1108,7 +1108,7 @@
           <v:shape id="_x0000_i1038" type="#_x0000_t75" style="width:18pt;height:15.6pt" o:ole="">
             <v:imagedata r:id="rId34" o:title=""/>
           </v:shape>
-          <o:OLEObject Type="Embed" ProgID="Equation.DSMT4" ShapeID="_x0000_i1038" DrawAspect="Content" ObjectID="_1591439177" r:id="rId35"/>
+          <o:OLEObject Type="Embed" ProgID="Equation.DSMT4" ShapeID="_x0000_i1038" DrawAspect="Content" ObjectID="_1591881459" r:id="rId35"/>
         </w:object>
       </w:r>
     </w:p>
@@ -1132,7 +1132,7 @@
           <v:shape id="_x0000_i1039" type="#_x0000_t75" style="width:36.8pt;height:15.6pt" o:ole="">
             <v:imagedata r:id="rId36" o:title=""/>
           </v:shape>
-          <o:OLEObject Type="Embed" ProgID="Equation.DSMT4" ShapeID="_x0000_i1039" DrawAspect="Content" ObjectID="_1591439178" r:id="rId37"/>
+          <o:OLEObject Type="Embed" ProgID="Equation.DSMT4" ShapeID="_x0000_i1039" DrawAspect="Content" ObjectID="_1591881460" r:id="rId37"/>
         </w:object>
       </w:r>
       <w:r>
@@ -1153,7 +1153,7 @@
           <v:shape id="_x0000_i1040" type="#_x0000_t75" style="width:14.4pt;height:15.6pt" o:ole="">
             <v:imagedata r:id="rId38" o:title=""/>
           </v:shape>
-          <o:OLEObject Type="Embed" ProgID="Equation.DSMT4" ShapeID="_x0000_i1040" DrawAspect="Content" ObjectID="_1591439179" r:id="rId39"/>
+          <o:OLEObject Type="Embed" ProgID="Equation.DSMT4" ShapeID="_x0000_i1040" DrawAspect="Content" ObjectID="_1591881461" r:id="rId39"/>
         </w:object>
       </w:r>
       <w:r>
@@ -1174,7 +1174,7 @@
           <v:shape id="_x0000_i1041" type="#_x0000_t75" style="width:18pt;height:15.6pt" o:ole="">
             <v:imagedata r:id="rId40" o:title=""/>
           </v:shape>
-          <o:OLEObject Type="Embed" ProgID="Equation.DSMT4" ShapeID="_x0000_i1041" DrawAspect="Content" ObjectID="_1591439180" r:id="rId41"/>
+          <o:OLEObject Type="Embed" ProgID="Equation.DSMT4" ShapeID="_x0000_i1041" DrawAspect="Content" ObjectID="_1591881462" r:id="rId41"/>
         </w:object>
       </w:r>
     </w:p>
@@ -1198,7 +1198,7 @@
           <v:shape id="_x0000_i1042" type="#_x0000_t75" style="width:39.2pt;height:15.6pt" o:ole="">
             <v:imagedata r:id="rId42" o:title=""/>
           </v:shape>
-          <o:OLEObject Type="Embed" ProgID="Equation.DSMT4" ShapeID="_x0000_i1042" DrawAspect="Content" ObjectID="_1591439181" r:id="rId43"/>
+          <o:OLEObject Type="Embed" ProgID="Equation.DSMT4" ShapeID="_x0000_i1042" DrawAspect="Content" ObjectID="_1591881463" r:id="rId43"/>
         </w:object>
       </w:r>
       <w:r>
@@ -1219,7 +1219,7 @@
           <v:shape id="_x0000_i1043" type="#_x0000_t75" style="width:14.4pt;height:15.6pt" o:ole="">
             <v:imagedata r:id="rId44" o:title=""/>
           </v:shape>
-          <o:OLEObject Type="Embed" ProgID="Equation.DSMT4" ShapeID="_x0000_i1043" DrawAspect="Content" ObjectID="_1591439182" r:id="rId45"/>
+          <o:OLEObject Type="Embed" ProgID="Equation.DSMT4" ShapeID="_x0000_i1043" DrawAspect="Content" ObjectID="_1591881464" r:id="rId45"/>
         </w:object>
       </w:r>
     </w:p>
@@ -1243,7 +1243,7 @@
           <v:shape id="_x0000_i1044" type="#_x0000_t75" style="width:30.8pt;height:18pt" o:ole="">
             <v:imagedata r:id="rId46" o:title=""/>
           </v:shape>
-          <o:OLEObject Type="Embed" ProgID="Equation.DSMT4" ShapeID="_x0000_i1044" DrawAspect="Content" ObjectID="_1591439183" r:id="rId47"/>
+          <o:OLEObject Type="Embed" ProgID="Equation.DSMT4" ShapeID="_x0000_i1044" DrawAspect="Content" ObjectID="_1591881465" r:id="rId47"/>
         </w:object>
       </w:r>
       <w:r>
@@ -1303,7 +1303,7 @@
           <v:shape id="_x0000_i1045" type="#_x0000_t75" style="width:35.2pt;height:15.6pt" o:ole="">
             <v:imagedata r:id="rId48" o:title=""/>
           </v:shape>
-          <o:OLEObject Type="Embed" ProgID="Equation.DSMT4" ShapeID="_x0000_i1045" DrawAspect="Content" ObjectID="_1591439184" r:id="rId49"/>
+          <o:OLEObject Type="Embed" ProgID="Equation.DSMT4" ShapeID="_x0000_i1045" DrawAspect="Content" ObjectID="_1591881466" r:id="rId49"/>
         </w:object>
       </w:r>
       <w:r>
@@ -1342,7 +1342,7 @@
           <v:shape id="_x0000_i1046" type="#_x0000_t75" style="width:14.4pt;height:15.6pt" o:ole="">
             <v:imagedata r:id="rId50" o:title=""/>
           </v:shape>
-          <o:OLEObject Type="Embed" ProgID="Equation.DSMT4" ShapeID="_x0000_i1046" DrawAspect="Content" ObjectID="_1591439185" r:id="rId51"/>
+          <o:OLEObject Type="Embed" ProgID="Equation.DSMT4" ShapeID="_x0000_i1046" DrawAspect="Content" ObjectID="_1591881467" r:id="rId51"/>
         </w:object>
       </w:r>
     </w:p>
@@ -1366,7 +1366,7 @@
           <v:shape id="_x0000_i1047" type="#_x0000_t75" style="width:11.2pt;height:15.6pt" o:ole="">
             <v:imagedata r:id="rId52" o:title=""/>
           </v:shape>
-          <o:OLEObject Type="Embed" ProgID="Equation.DSMT4" ShapeID="_x0000_i1047" DrawAspect="Content" ObjectID="_1591439186" r:id="rId53"/>
+          <o:OLEObject Type="Embed" ProgID="Equation.DSMT4" ShapeID="_x0000_i1047" DrawAspect="Content" ObjectID="_1591881468" r:id="rId53"/>
         </w:object>
       </w:r>
       <w:r>
@@ -1396,7 +1396,7 @@
           <v:shape id="_x0000_i1048" type="#_x0000_t75" style="width:14.4pt;height:15.6pt" o:ole="">
             <v:imagedata r:id="rId54" o:title=""/>
           </v:shape>
-          <o:OLEObject Type="Embed" ProgID="Equation.DSMT4" ShapeID="_x0000_i1048" DrawAspect="Content" ObjectID="_1591439187" r:id="rId55"/>
+          <o:OLEObject Type="Embed" ProgID="Equation.DSMT4" ShapeID="_x0000_i1048" DrawAspect="Content" ObjectID="_1591881469" r:id="rId55"/>
         </w:object>
       </w:r>
     </w:p>
@@ -1420,7 +1420,7 @@
           <v:shape id="_x0000_i1049" type="#_x0000_t75" style="width:45.6pt;height:15.6pt" o:ole="">
             <v:imagedata r:id="rId56" o:title=""/>
           </v:shape>
-          <o:OLEObject Type="Embed" ProgID="Equation.DSMT4" ShapeID="_x0000_i1049" DrawAspect="Content" ObjectID="_1591439188" r:id="rId57"/>
+          <o:OLEObject Type="Embed" ProgID="Equation.DSMT4" ShapeID="_x0000_i1049" DrawAspect="Content" ObjectID="_1591881470" r:id="rId57"/>
         </w:object>
       </w:r>
       <w:r>
@@ -1489,7 +1489,7 @@
           <v:shape id="_x0000_i1050" type="#_x0000_t75" style="width:29.2pt;height:15.6pt" o:ole="">
             <v:imagedata r:id="rId58" o:title=""/>
           </v:shape>
-          <o:OLEObject Type="Embed" ProgID="Equation.DSMT4" ShapeID="_x0000_i1050" DrawAspect="Content" ObjectID="_1591439189" r:id="rId59"/>
+          <o:OLEObject Type="Embed" ProgID="Equation.DSMT4" ShapeID="_x0000_i1050" DrawAspect="Content" ObjectID="_1591881471" r:id="rId59"/>
         </w:object>
       </w:r>
       <w:r>
@@ -1510,7 +1510,7 @@
           <v:shape id="_x0000_i1051" type="#_x0000_t75" style="width:14.4pt;height:15.6pt" o:ole="">
             <v:imagedata r:id="rId60" o:title=""/>
           </v:shape>
-          <o:OLEObject Type="Embed" ProgID="Equation.DSMT4" ShapeID="_x0000_i1051" DrawAspect="Content" ObjectID="_1591439190" r:id="rId61"/>
+          <o:OLEObject Type="Embed" ProgID="Equation.DSMT4" ShapeID="_x0000_i1051" DrawAspect="Content" ObjectID="_1591881472" r:id="rId61"/>
         </w:object>
       </w:r>
     </w:p>
@@ -1534,7 +1534,7 @@
           <v:shape id="_x0000_i1052" type="#_x0000_t75" style="width:14.4pt;height:10.4pt" o:ole="">
             <v:imagedata r:id="rId62" o:title=""/>
           </v:shape>
-          <o:OLEObject Type="Embed" ProgID="Equation.DSMT4" ShapeID="_x0000_i1052" DrawAspect="Content" ObjectID="_1591439191" r:id="rId63"/>
+          <o:OLEObject Type="Embed" ProgID="Equation.DSMT4" ShapeID="_x0000_i1052" DrawAspect="Content" ObjectID="_1591881473" r:id="rId63"/>
         </w:object>
       </w:r>
       <w:r>
@@ -1567,7 +1567,7 @@
           <v:shape id="_x0000_i1053" type="#_x0000_t75" style="width:51.6pt;height:15.6pt" o:ole="">
             <v:imagedata r:id="rId64" o:title=""/>
           </v:shape>
-          <o:OLEObject Type="Embed" ProgID="Equation.DSMT4" ShapeID="_x0000_i1053" DrawAspect="Content" ObjectID="_1591439192" r:id="rId65"/>
+          <o:OLEObject Type="Embed" ProgID="Equation.DSMT4" ShapeID="_x0000_i1053" DrawAspect="Content" ObjectID="_1591881474" r:id="rId65"/>
         </w:object>
       </w:r>
       <w:r>
@@ -1588,7 +1588,7 @@
           <v:shape id="_x0000_i1054" type="#_x0000_t75" style="width:14.4pt;height:15.6pt" o:ole="">
             <v:imagedata r:id="rId66" o:title=""/>
           </v:shape>
-          <o:OLEObject Type="Embed" ProgID="Equation.DSMT4" ShapeID="_x0000_i1054" DrawAspect="Content" ObjectID="_1591439193" r:id="rId67"/>
+          <o:OLEObject Type="Embed" ProgID="Equation.DSMT4" ShapeID="_x0000_i1054" DrawAspect="Content" ObjectID="_1591881475" r:id="rId67"/>
         </w:object>
       </w:r>
     </w:p>
@@ -1612,7 +1612,7 @@
           <v:shape id="_x0000_i1055" type="#_x0000_t75" style="width:35.2pt;height:14.4pt" o:ole="">
             <v:imagedata r:id="rId68" o:title=""/>
           </v:shape>
-          <o:OLEObject Type="Embed" ProgID="Equation.DSMT4" ShapeID="_x0000_i1055" DrawAspect="Content" ObjectID="_1591439194" r:id="rId69"/>
+          <o:OLEObject Type="Embed" ProgID="Equation.DSMT4" ShapeID="_x0000_i1055" DrawAspect="Content" ObjectID="_1591881476" r:id="rId69"/>
         </w:object>
       </w:r>
       <w:r>
@@ -1654,7 +1654,7 @@
           <v:shape id="_x0000_i1056" type="#_x0000_t75" style="width:36.8pt;height:15.6pt" o:ole="">
             <v:imagedata r:id="rId70" o:title=""/>
           </v:shape>
-          <o:OLEObject Type="Embed" ProgID="Equation.DSMT4" ShapeID="_x0000_i1056" DrawAspect="Content" ObjectID="_1591439195" r:id="rId71"/>
+          <o:OLEObject Type="Embed" ProgID="Equation.DSMT4" ShapeID="_x0000_i1056" DrawAspect="Content" ObjectID="_1591881477" r:id="rId71"/>
         </w:object>
       </w:r>
       <w:r>
@@ -1675,7 +1675,7 @@
           <v:shape id="_x0000_i1057" type="#_x0000_t75" style="width:36.8pt;height:11.2pt" o:ole="">
             <v:imagedata r:id="rId72" o:title=""/>
           </v:shape>
-          <o:OLEObject Type="Embed" ProgID="Equation.DSMT4" ShapeID="_x0000_i1057" DrawAspect="Content" ObjectID="_1591439196" r:id="rId73"/>
+          <o:OLEObject Type="Embed" ProgID="Equation.DSMT4" ShapeID="_x0000_i1057" DrawAspect="Content" ObjectID="_1591881478" r:id="rId73"/>
         </w:object>
       </w:r>
       <w:r>
@@ -1707,7 +1707,7 @@
           <v:shape id="_x0000_i1058" type="#_x0000_t75" style="width:36.8pt;height:12pt" o:ole="">
             <v:imagedata r:id="rId74" o:title=""/>
           </v:shape>
-          <o:OLEObject Type="Embed" ProgID="Equation.DSMT4" ShapeID="_x0000_i1058" DrawAspect="Content" ObjectID="_1591439197" r:id="rId75"/>
+          <o:OLEObject Type="Embed" ProgID="Equation.DSMT4" ShapeID="_x0000_i1058" DrawAspect="Content" ObjectID="_1591881479" r:id="rId75"/>
         </w:object>
       </w:r>
       <w:r>
@@ -1742,7 +1742,7 @@
           <v:shape id="_x0000_i1059" type="#_x0000_t75" style="width:42.8pt;height:15.6pt" o:ole="">
             <v:imagedata r:id="rId76" o:title=""/>
           </v:shape>
-          <o:OLEObject Type="Embed" ProgID="Equation.DSMT4" ShapeID="_x0000_i1059" DrawAspect="Content" ObjectID="_1591439198" r:id="rId77"/>
+          <o:OLEObject Type="Embed" ProgID="Equation.DSMT4" ShapeID="_x0000_i1059" DrawAspect="Content" ObjectID="_1591881480" r:id="rId77"/>
         </w:object>
       </w:r>
       <w:r>
@@ -1777,7 +1777,7 @@
           <v:shape id="_x0000_i1060" type="#_x0000_t75" style="width:40.4pt;height:17.2pt" o:ole="">
             <v:imagedata r:id="rId78" o:title=""/>
           </v:shape>
-          <o:OLEObject Type="Embed" ProgID="Equation.DSMT4" ShapeID="_x0000_i1060" DrawAspect="Content" ObjectID="_1591439199" r:id="rId79"/>
+          <o:OLEObject Type="Embed" ProgID="Equation.DSMT4" ShapeID="_x0000_i1060" DrawAspect="Content" ObjectID="_1591881481" r:id="rId79"/>
         </w:object>
       </w:r>
       <w:r>
@@ -1810,7 +1810,7 @@
           <v:shape id="_x0000_i1061" type="#_x0000_t75" style="width:42.8pt;height:15.6pt" o:ole="">
             <v:imagedata r:id="rId80" o:title=""/>
           </v:shape>
-          <o:OLEObject Type="Embed" ProgID="Equation.DSMT4" ShapeID="_x0000_i1061" DrawAspect="Content" ObjectID="_1591439200" r:id="rId81"/>
+          <o:OLEObject Type="Embed" ProgID="Equation.DSMT4" ShapeID="_x0000_i1061" DrawAspect="Content" ObjectID="_1591881482" r:id="rId81"/>
         </w:object>
       </w:r>
       <w:r>
@@ -1843,7 +1843,7 @@
           <v:shape id="_x0000_i1062" type="#_x0000_t75" style="width:36.8pt;height:15.6pt" o:ole="">
             <v:imagedata r:id="rId82" o:title=""/>
           </v:shape>
-          <o:OLEObject Type="Embed" ProgID="Equation.DSMT4" ShapeID="_x0000_i1062" DrawAspect="Content" ObjectID="_1591439201" r:id="rId83"/>
+          <o:OLEObject Type="Embed" ProgID="Equation.DSMT4" ShapeID="_x0000_i1062" DrawAspect="Content" ObjectID="_1591881483" r:id="rId83"/>
         </w:object>
       </w:r>
       <w:r>
@@ -1876,7 +1876,7 @@
           <v:shape id="_x0000_i1063" type="#_x0000_t75" style="width:42.8pt;height:15.6pt" o:ole="">
             <v:imagedata r:id="rId84" o:title=""/>
           </v:shape>
-          <o:OLEObject Type="Embed" ProgID="Equation.DSMT4" ShapeID="_x0000_i1063" DrawAspect="Content" ObjectID="_1591439202" r:id="rId85"/>
+          <o:OLEObject Type="Embed" ProgID="Equation.DSMT4" ShapeID="_x0000_i1063" DrawAspect="Content" ObjectID="_1591881484" r:id="rId85"/>
         </w:object>
       </w:r>
       <w:r>
@@ -1918,7 +1918,7 @@
           <v:shape id="_x0000_i1064" type="#_x0000_t75" style="width:45.6pt;height:15.6pt" o:ole="">
             <v:imagedata r:id="rId86" o:title=""/>
           </v:shape>
-          <o:OLEObject Type="Embed" ProgID="Equation.DSMT4" ShapeID="_x0000_i1064" DrawAspect="Content" ObjectID="_1591439203" r:id="rId87"/>
+          <o:OLEObject Type="Embed" ProgID="Equation.DSMT4" ShapeID="_x0000_i1064" DrawAspect="Content" ObjectID="_1591881485" r:id="rId87"/>
         </w:object>
       </w:r>
       <w:r>
@@ -1955,7 +1955,7 @@
           <v:shape id="_x0000_i1065" type="#_x0000_t75" style="width:33.6pt;height:15.6pt" o:ole="">
             <v:imagedata r:id="rId88" o:title=""/>
           </v:shape>
-          <o:OLEObject Type="Embed" ProgID="Equation.DSMT4" ShapeID="_x0000_i1065" DrawAspect="Content" ObjectID="_1591439204" r:id="rId89"/>
+          <o:OLEObject Type="Embed" ProgID="Equation.DSMT4" ShapeID="_x0000_i1065" DrawAspect="Content" ObjectID="_1591881486" r:id="rId89"/>
         </w:object>
       </w:r>
       <w:r>
@@ -1993,7 +1993,7 @@
           <v:shape id="_x0000_i1066" type="#_x0000_t75" style="width:45.6pt;height:15.2pt" o:ole="">
             <v:imagedata r:id="rId90" o:title=""/>
           </v:shape>
-          <o:OLEObject Type="Embed" ProgID="Equation.DSMT4" ShapeID="_x0000_i1066" DrawAspect="Content" ObjectID="_1591439205" r:id="rId91"/>
+          <o:OLEObject Type="Embed" ProgID="Equation.DSMT4" ShapeID="_x0000_i1066" DrawAspect="Content" ObjectID="_1591881487" r:id="rId91"/>
         </w:object>
       </w:r>
       <w:r>
@@ -2031,7 +2031,7 @@
           <v:shape id="_x0000_i1067" type="#_x0000_t75" style="width:38.4pt;height:15.6pt" o:ole="">
             <v:imagedata r:id="rId92" o:title=""/>
           </v:shape>
-          <o:OLEObject Type="Embed" ProgID="Equation.DSMT4" ShapeID="_x0000_i1067" DrawAspect="Content" ObjectID="_1591439206" r:id="rId93"/>
+          <o:OLEObject Type="Embed" ProgID="Equation.DSMT4" ShapeID="_x0000_i1067" DrawAspect="Content" ObjectID="_1591881488" r:id="rId93"/>
         </w:object>
       </w:r>
       <w:r>
@@ -4284,7 +4284,7 @@
           <v:shape id="_x0000_i1068" type="#_x0000_t75" style="width:10.4pt;height:12pt" o:ole="">
             <v:imagedata r:id="rId94" o:title=""/>
           </v:shape>
-          <o:OLEObject Type="Embed" ProgID="Equation.DSMT4" ShapeID="_x0000_i1068" DrawAspect="Content" ObjectID="_1591439207" r:id="rId95"/>
+          <o:OLEObject Type="Embed" ProgID="Equation.DSMT4" ShapeID="_x0000_i1068" DrawAspect="Content" ObjectID="_1591881489" r:id="rId95"/>
         </w:object>
       </w:r>
       <w:r>
@@ -5590,7 +5590,7 @@
           <v:shape id="_x0000_i1069" type="#_x0000_t75" style="width:12.8pt;height:15.2pt" o:ole="">
             <v:imagedata r:id="rId96" o:title=""/>
           </v:shape>
-          <o:OLEObject Type="Embed" ProgID="Equation.DSMT4" ShapeID="_x0000_i1069" DrawAspect="Content" ObjectID="_1591439208" r:id="rId97"/>
+          <o:OLEObject Type="Embed" ProgID="Equation.DSMT4" ShapeID="_x0000_i1069" DrawAspect="Content" ObjectID="_1591881490" r:id="rId97"/>
         </w:object>
       </w:r>
       <w:r>
@@ -6336,7 +6336,7 @@
           <v:shape id="_x0000_i1070" type="#_x0000_t75" style="width:6.8pt;height:11.2pt" o:ole="">
             <v:imagedata r:id="rId99" o:title=""/>
           </v:shape>
-          <o:OLEObject Type="Embed" ProgID="Equation.DSMT4" ShapeID="_x0000_i1070" DrawAspect="Content" ObjectID="_1591439209" r:id="rId100"/>
+          <o:OLEObject Type="Embed" ProgID="Equation.DSMT4" ShapeID="_x0000_i1070" DrawAspect="Content" ObjectID="_1591881491" r:id="rId100"/>
         </w:object>
       </w:r>
       <w:r>
@@ -6368,7 +6368,7 @@
           <v:shape id="_x0000_i1071" type="#_x0000_t75" style="width:33.2pt;height:14.4pt" o:ole="">
             <v:imagedata r:id="rId101" o:title=""/>
           </v:shape>
-          <o:OLEObject Type="Embed" ProgID="Equation.DSMT4" ShapeID="_x0000_i1071" DrawAspect="Content" ObjectID="_1591439210" r:id="rId102"/>
+          <o:OLEObject Type="Embed" ProgID="Equation.DSMT4" ShapeID="_x0000_i1071" DrawAspect="Content" ObjectID="_1591881492" r:id="rId102"/>
         </w:object>
       </w:r>
       <w:r>
@@ -6428,7 +6428,7 @@
           <v:shape id="_x0000_i1072" type="#_x0000_t75" style="width:123.2pt;height:30pt" o:ole="">
             <v:imagedata r:id="rId103" o:title=""/>
           </v:shape>
-          <o:OLEObject Type="Embed" ProgID="Equation.DSMT4" ShapeID="_x0000_i1072" DrawAspect="Content" ObjectID="_1591439211" r:id="rId104"/>
+          <o:OLEObject Type="Embed" ProgID="Equation.DSMT4" ShapeID="_x0000_i1072" DrawAspect="Content" ObjectID="_1591881493" r:id="rId104"/>
         </w:object>
       </w:r>
       <w:r>
@@ -6623,7 +6623,7 @@
           <v:shape id="_x0000_i1073" type="#_x0000_t75" style="width:110.4pt;height:31.6pt" o:ole="">
             <v:imagedata r:id="rId105" o:title=""/>
           </v:shape>
-          <o:OLEObject Type="Embed" ProgID="Equation.DSMT4" ShapeID="_x0000_i1073" DrawAspect="Content" ObjectID="_1591439212" r:id="rId106"/>
+          <o:OLEObject Type="Embed" ProgID="Equation.DSMT4" ShapeID="_x0000_i1073" DrawAspect="Content" ObjectID="_1591881494" r:id="rId106"/>
         </w:object>
       </w:r>
       <w:r>
@@ -7073,7 +7073,7 @@
           <v:shape id="_x0000_i1074" type="#_x0000_t75" style="width:186pt;height:30pt" o:ole="">
             <v:imagedata r:id="rId107" o:title=""/>
           </v:shape>
-          <o:OLEObject Type="Embed" ProgID="Equation.DSMT4" ShapeID="_x0000_i1074" DrawAspect="Content" ObjectID="_1591439213" r:id="rId108"/>
+          <o:OLEObject Type="Embed" ProgID="Equation.DSMT4" ShapeID="_x0000_i1074" DrawAspect="Content" ObjectID="_1591881495" r:id="rId108"/>
         </w:object>
       </w:r>
       <w:r>
@@ -7266,7 +7266,7 @@
           <v:shape id="_x0000_i1075" type="#_x0000_t75" style="width:190.4pt;height:30pt" o:ole="">
             <v:imagedata r:id="rId109" o:title=""/>
           </v:shape>
-          <o:OLEObject Type="Embed" ProgID="Equation.DSMT4" ShapeID="_x0000_i1075" DrawAspect="Content" ObjectID="_1591439214" r:id="rId110"/>
+          <o:OLEObject Type="Embed" ProgID="Equation.DSMT4" ShapeID="_x0000_i1075" DrawAspect="Content" ObjectID="_1591881496" r:id="rId110"/>
         </w:object>
       </w:r>
       <w:r>
@@ -7459,7 +7459,7 @@
           <v:shape id="_x0000_i1076" type="#_x0000_t75" style="width:84pt;height:30pt" o:ole="">
             <v:imagedata r:id="rId111" o:title=""/>
           </v:shape>
-          <o:OLEObject Type="Embed" ProgID="Equation.DSMT4" ShapeID="_x0000_i1076" DrawAspect="Content" ObjectID="_1591439215" r:id="rId112"/>
+          <o:OLEObject Type="Embed" ProgID="Equation.DSMT4" ShapeID="_x0000_i1076" DrawAspect="Content" ObjectID="_1591881497" r:id="rId112"/>
         </w:object>
       </w:r>
       <w:r>
@@ -7654,7 +7654,7 @@
           <v:shape id="_x0000_i1077" type="#_x0000_t75" style="width:84pt;height:31.6pt" o:ole="">
             <v:imagedata r:id="rId113" o:title=""/>
           </v:shape>
-          <o:OLEObject Type="Embed" ProgID="Equation.DSMT4" ShapeID="_x0000_i1077" DrawAspect="Content" ObjectID="_1591439216" r:id="rId114"/>
+          <o:OLEObject Type="Embed" ProgID="Equation.DSMT4" ShapeID="_x0000_i1077" DrawAspect="Content" ObjectID="_1591881498" r:id="rId114"/>
         </w:object>
       </w:r>
       <w:r>
@@ -8027,7 +8027,7 @@
           <v:shape id="_x0000_i1079" type="#_x0000_t75" style="width:159.2pt;height:30pt" o:ole="">
             <v:imagedata r:id="rId116" o:title=""/>
           </v:shape>
-          <o:OLEObject Type="Embed" ProgID="Equation.DSMT4" ShapeID="_x0000_i1079" DrawAspect="Content" ObjectID="_1591439217" r:id="rId117"/>
+          <o:OLEObject Type="Embed" ProgID="Equation.DSMT4" ShapeID="_x0000_i1079" DrawAspect="Content" ObjectID="_1591881499" r:id="rId117"/>
         </w:object>
       </w:r>
       <w:r>
@@ -8214,7 +8214,7 @@
           <v:shape id="_x0000_i1080" type="#_x0000_t75" style="width:261.6pt;height:30pt" o:ole="">
             <v:imagedata r:id="rId118" o:title=""/>
           </v:shape>
-          <o:OLEObject Type="Embed" ProgID="Equation.DSMT4" ShapeID="_x0000_i1080" DrawAspect="Content" ObjectID="_1591439218" r:id="rId119"/>
+          <o:OLEObject Type="Embed" ProgID="Equation.DSMT4" ShapeID="_x0000_i1080" DrawAspect="Content" ObjectID="_1591881500" r:id="rId119"/>
         </w:object>
       </w:r>
       <w:r>
@@ -8420,7 +8420,7 @@
           <v:shape id="_x0000_i1081" type="#_x0000_t75" style="width:9.2pt;height:10.4pt" o:ole="">
             <v:imagedata r:id="rId120" o:title=""/>
           </v:shape>
-          <o:OLEObject Type="Embed" ProgID="Equation.DSMT4" ShapeID="_x0000_i1081" DrawAspect="Content" ObjectID="_1591439219" r:id="rId121"/>
+          <o:OLEObject Type="Embed" ProgID="Equation.DSMT4" ShapeID="_x0000_i1081" DrawAspect="Content" ObjectID="_1591881501" r:id="rId121"/>
         </w:object>
       </w:r>
       <w:r>
@@ -8488,7 +8488,7 @@
           <v:shape id="_x0000_i1082" type="#_x0000_t75" style="width:8.4pt;height:9.2pt" o:ole="">
             <v:imagedata r:id="rId122" o:title=""/>
           </v:shape>
-          <o:OLEObject Type="Embed" ProgID="Equation.DSMT4" ShapeID="_x0000_i1082" DrawAspect="Content" ObjectID="_1591439220" r:id="rId123"/>
+          <o:OLEObject Type="Embed" ProgID="Equation.DSMT4" ShapeID="_x0000_i1082" DrawAspect="Content" ObjectID="_1591881502" r:id="rId123"/>
         </w:object>
       </w:r>
       <w:r>
@@ -8713,7 +8713,7 @@
           <v:shape id="_x0000_i1083" type="#_x0000_t75" style="width:197.2pt;height:35.2pt" o:ole="">
             <v:imagedata r:id="rId124" o:title=""/>
           </v:shape>
-          <o:OLEObject Type="Embed" ProgID="Equation.DSMT4" ShapeID="_x0000_i1083" DrawAspect="Content" ObjectID="_1591439221" r:id="rId125"/>
+          <o:OLEObject Type="Embed" ProgID="Equation.DSMT4" ShapeID="_x0000_i1083" DrawAspect="Content" ObjectID="_1591881503" r:id="rId125"/>
         </w:object>
       </w:r>
       <w:r>
@@ -9018,7 +9018,7 @@
           <v:shape id="_x0000_i1084" type="#_x0000_t75" style="width:116.4pt;height:31.6pt" o:ole="">
             <v:imagedata r:id="rId126" o:title=""/>
           </v:shape>
-          <o:OLEObject Type="Embed" ProgID="Equation.DSMT4" ShapeID="_x0000_i1084" DrawAspect="Content" ObjectID="_1591439222" r:id="rId127"/>
+          <o:OLEObject Type="Embed" ProgID="Equation.DSMT4" ShapeID="_x0000_i1084" DrawAspect="Content" ObjectID="_1591881504" r:id="rId127"/>
         </w:object>
       </w:r>
       <w:r>
@@ -9218,7 +9218,7 @@
           <v:shape id="_x0000_i1085" type="#_x0000_t75" style="width:129.2pt;height:40pt" o:ole="">
             <v:imagedata r:id="rId128" o:title=""/>
           </v:shape>
-          <o:OLEObject Type="Embed" ProgID="Equation.DSMT4" ShapeID="_x0000_i1085" DrawAspect="Content" ObjectID="_1591439223" r:id="rId129"/>
+          <o:OLEObject Type="Embed" ProgID="Equation.DSMT4" ShapeID="_x0000_i1085" DrawAspect="Content" ObjectID="_1591881505" r:id="rId129"/>
         </w:object>
       </w:r>
     </w:p>
@@ -9512,7 +9512,7 @@
           <v:shape id="_x0000_i1087" type="#_x0000_t75" style="width:110.4pt;height:19.2pt" o:ole="">
             <v:imagedata r:id="rId131" o:title=""/>
           </v:shape>
-          <o:OLEObject Type="Embed" ProgID="Equation.DSMT4" ShapeID="_x0000_i1087" DrawAspect="Content" ObjectID="_1591439224" r:id="rId132"/>
+          <o:OLEObject Type="Embed" ProgID="Equation.DSMT4" ShapeID="_x0000_i1087" DrawAspect="Content" ObjectID="_1591881506" r:id="rId132"/>
         </w:object>
       </w:r>
       <w:r>
@@ -9760,7 +9760,7 @@
           <v:shape id="_x0000_i1088" type="#_x0000_t75" style="width:36.8pt;height:16.4pt" o:ole="">
             <v:imagedata r:id="rId133" o:title=""/>
           </v:shape>
-          <o:OLEObject Type="Embed" ProgID="Equation.DSMT4" ShapeID="_x0000_i1088" DrawAspect="Content" ObjectID="_1591439225" r:id="rId134"/>
+          <o:OLEObject Type="Embed" ProgID="Equation.DSMT4" ShapeID="_x0000_i1088" DrawAspect="Content" ObjectID="_1591881507" r:id="rId134"/>
         </w:object>
       </w:r>
       <w:r>
@@ -9790,7 +9790,7 @@
           <v:shape id="_x0000_i1089" type="#_x0000_t75" style="width:36.8pt;height:17.2pt" o:ole="">
             <v:imagedata r:id="rId135" o:title=""/>
           </v:shape>
-          <o:OLEObject Type="Embed" ProgID="Equation.DSMT4" ShapeID="_x0000_i1089" DrawAspect="Content" ObjectID="_1591439226" r:id="rId136"/>
+          <o:OLEObject Type="Embed" ProgID="Equation.DSMT4" ShapeID="_x0000_i1089" DrawAspect="Content" ObjectID="_1591881508" r:id="rId136"/>
         </w:object>
       </w:r>
       <w:r>
@@ -9851,7 +9851,7 @@
           <v:shape id="_x0000_i1090" type="#_x0000_t75" style="width:75.6pt;height:19.2pt" o:ole="">
             <v:imagedata r:id="rId137" o:title=""/>
           </v:shape>
-          <o:OLEObject Type="Embed" ProgID="Equation.DSMT4" ShapeID="_x0000_i1090" DrawAspect="Content" ObjectID="_1591439227" r:id="rId138"/>
+          <o:OLEObject Type="Embed" ProgID="Equation.DSMT4" ShapeID="_x0000_i1090" DrawAspect="Content" ObjectID="_1591881509" r:id="rId138"/>
         </w:object>
       </w:r>
       <w:r>
@@ -10094,7 +10094,7 @@
           <v:shape id="_x0000_i1091" type="#_x0000_t75" style="width:92.4pt;height:20.4pt" o:ole="">
             <v:imagedata r:id="rId139" o:title=""/>
           </v:shape>
-          <o:OLEObject Type="Embed" ProgID="Equation.DSMT4" ShapeID="_x0000_i1091" DrawAspect="Content" ObjectID="_1591439228" r:id="rId140"/>
+          <o:OLEObject Type="Embed" ProgID="Equation.DSMT4" ShapeID="_x0000_i1091" DrawAspect="Content" ObjectID="_1591881510" r:id="rId140"/>
         </w:object>
       </w:r>
       <w:r>
@@ -10299,7 +10299,7 @@
           <v:shape id="_x0000_i1092" type="#_x0000_t75" style="width:135.2pt;height:27.2pt" o:ole="">
             <v:imagedata r:id="rId141" o:title=""/>
           </v:shape>
-          <o:OLEObject Type="Embed" ProgID="Equation.DSMT4" ShapeID="_x0000_i1092" DrawAspect="Content" ObjectID="_1591439229" r:id="rId142"/>
+          <o:OLEObject Type="Embed" ProgID="Equation.DSMT4" ShapeID="_x0000_i1092" DrawAspect="Content" ObjectID="_1591881511" r:id="rId142"/>
         </w:object>
       </w:r>
       <w:r>
@@ -10349,7 +10349,7 @@
           <v:shape id="_x0000_i1093" type="#_x0000_t75" style="width:18.8pt;height:18pt" o:ole="">
             <v:imagedata r:id="rId143" o:title=""/>
           </v:shape>
-          <o:OLEObject Type="Embed" ProgID="Equation.DSMT4" ShapeID="_x0000_i1093" DrawAspect="Content" ObjectID="_1591439230" r:id="rId144"/>
+          <o:OLEObject Type="Embed" ProgID="Equation.DSMT4" ShapeID="_x0000_i1093" DrawAspect="Content" ObjectID="_1591881512" r:id="rId144"/>
         </w:object>
       </w:r>
       <w:r>
@@ -10595,7 +10595,7 @@
           <v:shape id="_x0000_i1094" type="#_x0000_t75" style="width:107.2pt;height:24.8pt" o:ole="">
             <v:imagedata r:id="rId145" o:title=""/>
           </v:shape>
-          <o:OLEObject Type="Embed" ProgID="Equation.DSMT4" ShapeID="_x0000_i1094" DrawAspect="Content" ObjectID="_1591439231" r:id="rId146"/>
+          <o:OLEObject Type="Embed" ProgID="Equation.DSMT4" ShapeID="_x0000_i1094" DrawAspect="Content" ObjectID="_1591881513" r:id="rId146"/>
         </w:object>
       </w:r>
       <w:r>
@@ -10793,7 +10793,7 @@
           <v:shape id="_x0000_i1095" type="#_x0000_t75" style="width:188pt;height:24.8pt" o:ole="">
             <v:imagedata r:id="rId147" o:title=""/>
           </v:shape>
-          <o:OLEObject Type="Embed" ProgID="Equation.DSMT4" ShapeID="_x0000_i1095" DrawAspect="Content" ObjectID="_1591439232" r:id="rId148"/>
+          <o:OLEObject Type="Embed" ProgID="Equation.DSMT4" ShapeID="_x0000_i1095" DrawAspect="Content" ObjectID="_1591881514" r:id="rId148"/>
         </w:object>
       </w:r>
       <w:r>
@@ -10979,7 +10979,7 @@
           <v:shape id="_x0000_i1096" type="#_x0000_t75" style="width:42pt;height:18pt" o:ole="">
             <v:imagedata r:id="rId149" o:title=""/>
           </v:shape>
-          <o:OLEObject Type="Embed" ProgID="Equation.DSMT4" ShapeID="_x0000_i1096" DrawAspect="Content" ObjectID="_1591439233" r:id="rId150"/>
+          <o:OLEObject Type="Embed" ProgID="Equation.DSMT4" ShapeID="_x0000_i1096" DrawAspect="Content" ObjectID="_1591881515" r:id="rId150"/>
         </w:object>
       </w:r>
       <w:r>
@@ -11009,7 +11009,7 @@
           <v:shape id="_x0000_i1097" type="#_x0000_t75" style="width:69.2pt;height:25.6pt" o:ole="">
             <v:imagedata r:id="rId151" o:title=""/>
           </v:shape>
-          <o:OLEObject Type="Embed" ProgID="Equation.DSMT4" ShapeID="_x0000_i1097" DrawAspect="Content" ObjectID="_1591439234" r:id="rId152"/>
+          <o:OLEObject Type="Embed" ProgID="Equation.DSMT4" ShapeID="_x0000_i1097" DrawAspect="Content" ObjectID="_1591881516" r:id="rId152"/>
         </w:object>
       </w:r>
       <w:r>
@@ -11039,7 +11039,7 @@
           <v:shape id="_x0000_i1098" type="#_x0000_t75" style="width:18.8pt;height:18pt" o:ole="">
             <v:imagedata r:id="rId153" o:title=""/>
           </v:shape>
-          <o:OLEObject Type="Embed" ProgID="Equation.DSMT4" ShapeID="_x0000_i1098" DrawAspect="Content" ObjectID="_1591439235" r:id="rId154"/>
+          <o:OLEObject Type="Embed" ProgID="Equation.DSMT4" ShapeID="_x0000_i1098" DrawAspect="Content" ObjectID="_1591881517" r:id="rId154"/>
         </w:object>
       </w:r>
       <w:r>
@@ -11090,7 +11090,7 @@
           <v:shape id="_x0000_i1099" type="#_x0000_t75" style="width:10.4pt;height:15.2pt" o:ole="">
             <v:imagedata r:id="rId155" o:title=""/>
           </v:shape>
-          <o:OLEObject Type="Embed" ProgID="Equation.DSMT4" ShapeID="_x0000_i1099" DrawAspect="Content" ObjectID="_1591439236" r:id="rId156"/>
+          <o:OLEObject Type="Embed" ProgID="Equation.DSMT4" ShapeID="_x0000_i1099" DrawAspect="Content" ObjectID="_1591881518" r:id="rId156"/>
         </w:object>
       </w:r>
       <w:r>
@@ -11199,7 +11199,7 @@
           <v:shape id="_x0000_i1100" type="#_x0000_t75" style="width:144.8pt;height:18.4pt" o:ole="">
             <v:imagedata r:id="rId157" o:title=""/>
           </v:shape>
-          <o:OLEObject Type="Embed" ProgID="Equation.DSMT4" ShapeID="_x0000_i1100" DrawAspect="Content" ObjectID="_1591439237" r:id="rId158"/>
+          <o:OLEObject Type="Embed" ProgID="Equation.DSMT4" ShapeID="_x0000_i1100" DrawAspect="Content" ObjectID="_1591881519" r:id="rId158"/>
         </w:object>
       </w:r>
       <w:r>
@@ -11226,14 +11226,27 @@
       <w:r>
         <w:instrText>(</w:instrText>
       </w:r>
-      <w:fldSimple w:instr=" SEQ MTEqn \c \* Arabic \* MERGEFORMAT ">
-        <w:r>
-          <w:rPr>
-            <w:noProof/>
-          </w:rPr>
-          <w:instrText>16</w:instrText>
-        </w:r>
-      </w:fldSimple>
+      <w:r>
+        <w:fldChar w:fldCharType="begin"/>
+      </w:r>
+      <w:r>
+        <w:instrText xml:space="preserve"> SEQ MTEqn \c \* Arabic \* MERGEFORMAT </w:instrText>
+      </w:r>
+      <w:r>
+        <w:fldChar w:fldCharType="separate"/>
+      </w:r>
+      <w:r>
+        <w:rPr>
+          <w:noProof/>
+        </w:rPr>
+        <w:instrText>16</w:instrText>
+      </w:r>
+      <w:r>
+        <w:rPr>
+          <w:noProof/>
+        </w:rPr>
+        <w:fldChar w:fldCharType="end"/>
+      </w:r>
       <w:r>
         <w:instrText>)</w:instrText>
       </w:r>
@@ -11279,7 +11292,7 @@
           <v:shape id="_x0000_i1101" type="#_x0000_t75" style="width:14.4pt;height:15.2pt" o:ole="">
             <v:imagedata r:id="rId159" o:title=""/>
           </v:shape>
-          <o:OLEObject Type="Embed" ProgID="Equation.DSMT4" ShapeID="_x0000_i1101" DrawAspect="Content" ObjectID="_1591439238" r:id="rId160"/>
+          <o:OLEObject Type="Embed" ProgID="Equation.DSMT4" ShapeID="_x0000_i1101" DrawAspect="Content" ObjectID="_1591881520" r:id="rId160"/>
         </w:object>
       </w:r>
       <w:r>
@@ -11309,7 +11322,7 @@
           <v:shape id="_x0000_i1102" type="#_x0000_t75" style="width:18.8pt;height:18pt" o:ole="">
             <v:imagedata r:id="rId161" o:title=""/>
           </v:shape>
-          <o:OLEObject Type="Embed" ProgID="Equation.DSMT4" ShapeID="_x0000_i1102" DrawAspect="Content" ObjectID="_1591439239" r:id="rId162"/>
+          <o:OLEObject Type="Embed" ProgID="Equation.DSMT4" ShapeID="_x0000_i1102" DrawAspect="Content" ObjectID="_1591881521" r:id="rId162"/>
         </w:object>
       </w:r>
       <w:r>
@@ -11535,7 +11548,7 @@
           <v:shape id="_x0000_i1103" type="#_x0000_t75" style="width:152.4pt;height:24.8pt" o:ole="">
             <v:imagedata r:id="rId163" o:title=""/>
           </v:shape>
-          <o:OLEObject Type="Embed" ProgID="Equation.DSMT4" ShapeID="_x0000_i1103" DrawAspect="Content" ObjectID="_1591439240" r:id="rId164"/>
+          <o:OLEObject Type="Embed" ProgID="Equation.DSMT4" ShapeID="_x0000_i1103" DrawAspect="Content" ObjectID="_1591881522" r:id="rId164"/>
         </w:object>
       </w:r>
       <w:r>
@@ -11563,14 +11576,27 @@
       <w:r>
         <w:instrText>(</w:instrText>
       </w:r>
-      <w:fldSimple w:instr=" SEQ MTEqn \c \* Arabic \* MERGEFORMAT ">
-        <w:r>
-          <w:rPr>
-            <w:noProof/>
-          </w:rPr>
-          <w:instrText>17</w:instrText>
-        </w:r>
-      </w:fldSimple>
+      <w:r>
+        <w:fldChar w:fldCharType="begin"/>
+      </w:r>
+      <w:r>
+        <w:instrText xml:space="preserve"> SEQ MTEqn \c \* Arabic \* MERGEFORMAT </w:instrText>
+      </w:r>
+      <w:r>
+        <w:fldChar w:fldCharType="separate"/>
+      </w:r>
+      <w:r>
+        <w:rPr>
+          <w:noProof/>
+        </w:rPr>
+        <w:instrText>17</w:instrText>
+      </w:r>
+      <w:r>
+        <w:rPr>
+          <w:noProof/>
+        </w:rPr>
+        <w:fldChar w:fldCharType="end"/>
+      </w:r>
       <w:r>
         <w:instrText>)</w:instrText>
       </w:r>
@@ -11594,7 +11620,7 @@
           <v:shape id="_x0000_i1104" type="#_x0000_t75" style="width:204.8pt;height:24.8pt" o:ole="">
             <v:imagedata r:id="rId165" o:title=""/>
           </v:shape>
-          <o:OLEObject Type="Embed" ProgID="Equation.DSMT4" ShapeID="_x0000_i1104" DrawAspect="Content" ObjectID="_1591439241" r:id="rId166"/>
+          <o:OLEObject Type="Embed" ProgID="Equation.DSMT4" ShapeID="_x0000_i1104" DrawAspect="Content" ObjectID="_1591881523" r:id="rId166"/>
         </w:object>
       </w:r>
       <w:r>
@@ -11622,14 +11648,30 @@
       <w:r>
         <w:instrText>(</w:instrText>
       </w:r>
-      <w:fldSimple w:instr=" SEQ MTEqn \c \* Arabic \* MERGEFORMAT ">
-        <w:r>
-          <w:rPr>
-            <w:noProof/>
-          </w:rPr>
-          <w:instrText>18</w:instrText>
-        </w:r>
-      </w:fldSimple>
+      <w:r>
+        <w:fldChar w:fldCharType="begin"/>
+      </w:r>
+      <w:r>
+        <w:instrText xml:space="preserve"> SEQ MTEqn \c \* Arabic \* MERGEFOR</w:instrText>
+      </w:r>
+      <w:r>
+        <w:instrText xml:space="preserve">MAT </w:instrText>
+      </w:r>
+      <w:r>
+        <w:fldChar w:fldCharType="separate"/>
+      </w:r>
+      <w:r>
+        <w:rPr>
+          <w:noProof/>
+        </w:rPr>
+        <w:instrText>18</w:instrText>
+      </w:r>
+      <w:r>
+        <w:rPr>
+          <w:noProof/>
+        </w:rPr>
+        <w:fldChar w:fldCharType="end"/>
+      </w:r>
       <w:r>
         <w:instrText>)</w:instrText>
       </w:r>
@@ -11664,7 +11706,7 @@
           <v:shape id="_x0000_i1105" type="#_x0000_t75" style="width:42.8pt;height:15.2pt" o:ole="">
             <v:imagedata r:id="rId167" o:title=""/>
           </v:shape>
-          <o:OLEObject Type="Embed" ProgID="Equation.DSMT4" ShapeID="_x0000_i1105" DrawAspect="Content" ObjectID="_1591439242" r:id="rId168"/>
+          <o:OLEObject Type="Embed" ProgID="Equation.DSMT4" ShapeID="_x0000_i1105" DrawAspect="Content" ObjectID="_1591881524" r:id="rId168"/>
         </w:object>
       </w:r>
       <w:r>
@@ -11707,7 +11749,7 @@
           <v:shape id="_x0000_i1106" type="#_x0000_t75" style="width:23.2pt;height:16.4pt" o:ole="">
             <v:imagedata r:id="rId169" o:title=""/>
           </v:shape>
-          <o:OLEObject Type="Embed" ProgID="Equation.DSMT4" ShapeID="_x0000_i1106" DrawAspect="Content" ObjectID="_1591439243" r:id="rId170"/>
+          <o:OLEObject Type="Embed" ProgID="Equation.DSMT4" ShapeID="_x0000_i1106" DrawAspect="Content" ObjectID="_1591881525" r:id="rId170"/>
         </w:object>
       </w:r>
       <w:r>
@@ -11734,7 +11776,7 @@
           <v:shape id="_x0000_i1107" type="#_x0000_t75" style="width:18.8pt;height:18pt" o:ole="">
             <v:imagedata r:id="rId171" o:title=""/>
           </v:shape>
-          <o:OLEObject Type="Embed" ProgID="Equation.DSMT4" ShapeID="_x0000_i1107" DrawAspect="Content" ObjectID="_1591439244" r:id="rId172"/>
+          <o:OLEObject Type="Embed" ProgID="Equation.DSMT4" ShapeID="_x0000_i1107" DrawAspect="Content" ObjectID="_1591881526" r:id="rId172"/>
         </w:object>
       </w:r>
       <w:r>
@@ -11793,7 +11835,7 @@
           <v:shape id="_x0000_i1108" type="#_x0000_t75" style="width:184pt;height:24.8pt" o:ole="">
             <v:imagedata r:id="rId173" o:title=""/>
           </v:shape>
-          <o:OLEObject Type="Embed" ProgID="Equation.DSMT4" ShapeID="_x0000_i1108" DrawAspect="Content" ObjectID="_1591439245" r:id="rId174"/>
+          <o:OLEObject Type="Embed" ProgID="Equation.DSMT4" ShapeID="_x0000_i1108" DrawAspect="Content" ObjectID="_1591881527" r:id="rId174"/>
         </w:object>
       </w:r>
       <w:r>
@@ -11821,14 +11863,27 @@
       <w:r>
         <w:instrText>(</w:instrText>
       </w:r>
-      <w:fldSimple w:instr=" SEQ MTEqn \c \* Arabic \* MERGEFORMAT ">
-        <w:r>
-          <w:rPr>
-            <w:noProof/>
-          </w:rPr>
-          <w:instrText>19</w:instrText>
-        </w:r>
-      </w:fldSimple>
+      <w:r>
+        <w:fldChar w:fldCharType="begin"/>
+      </w:r>
+      <w:r>
+        <w:instrText xml:space="preserve"> SEQ MTEqn \c \* Arabic \* MERGEFORMAT </w:instrText>
+      </w:r>
+      <w:r>
+        <w:fldChar w:fldCharType="separate"/>
+      </w:r>
+      <w:r>
+        <w:rPr>
+          <w:noProof/>
+        </w:rPr>
+        <w:instrText>19</w:instrText>
+      </w:r>
+      <w:r>
+        <w:rPr>
+          <w:noProof/>
+        </w:rPr>
+        <w:fldChar w:fldCharType="end"/>
+      </w:r>
       <w:r>
         <w:instrText>)</w:instrText>
       </w:r>
@@ -11852,7 +11907,7 @@
           <v:shape id="_x0000_i1109" type="#_x0000_t75" style="width:228.8pt;height:24.8pt" o:ole="">
             <v:imagedata r:id="rId175" o:title=""/>
           </v:shape>
-          <o:OLEObject Type="Embed" ProgID="Equation.DSMT4" ShapeID="_x0000_i1109" DrawAspect="Content" ObjectID="_1591439246" r:id="rId176"/>
+          <o:OLEObject Type="Embed" ProgID="Equation.DSMT4" ShapeID="_x0000_i1109" DrawAspect="Content" ObjectID="_1591881528" r:id="rId176"/>
         </w:object>
       </w:r>
       <w:r>
@@ -11880,14 +11935,27 @@
       <w:r>
         <w:instrText>(</w:instrText>
       </w:r>
-      <w:fldSimple w:instr=" SEQ MTEqn \c \* Arabic \* MERGEFORMAT ">
-        <w:r>
-          <w:rPr>
-            <w:noProof/>
-          </w:rPr>
-          <w:instrText>20</w:instrText>
-        </w:r>
-      </w:fldSimple>
+      <w:r>
+        <w:fldChar w:fldCharType="begin"/>
+      </w:r>
+      <w:r>
+        <w:instrText xml:space="preserve"> SEQ MTEqn \c \* Arabic \* MERGEFORMAT </w:instrText>
+      </w:r>
+      <w:r>
+        <w:fldChar w:fldCharType="separate"/>
+      </w:r>
+      <w:r>
+        <w:rPr>
+          <w:noProof/>
+        </w:rPr>
+        <w:instrText>20</w:instrText>
+      </w:r>
+      <w:r>
+        <w:rPr>
+          <w:noProof/>
+        </w:rPr>
+        <w:fldChar w:fldCharType="end"/>
+      </w:r>
       <w:r>
         <w:instrText>)</w:instrText>
       </w:r>
@@ -11938,7 +12006,7 @@
           <v:shape id="_x0000_i1110" type="#_x0000_t75" style="width:23.2pt;height:16.4pt" o:ole="">
             <v:imagedata r:id="rId177" o:title=""/>
           </v:shape>
-          <o:OLEObject Type="Embed" ProgID="Equation.DSMT4" ShapeID="_x0000_i1110" DrawAspect="Content" ObjectID="_1591439247" r:id="rId178"/>
+          <o:OLEObject Type="Embed" ProgID="Equation.DSMT4" ShapeID="_x0000_i1110" DrawAspect="Content" ObjectID="_1591881529" r:id="rId178"/>
         </w:object>
       </w:r>
       <w:r>
@@ -11959,7 +12027,7 @@
           <v:shape id="_x0000_i1111" type="#_x0000_t75" style="width:23.2pt;height:16.4pt" o:ole="">
             <v:imagedata r:id="rId179" o:title=""/>
           </v:shape>
-          <o:OLEObject Type="Embed" ProgID="Equation.DSMT4" ShapeID="_x0000_i1111" DrawAspect="Content" ObjectID="_1591439248" r:id="rId180"/>
+          <o:OLEObject Type="Embed" ProgID="Equation.DSMT4" ShapeID="_x0000_i1111" DrawAspect="Content" ObjectID="_1591881530" r:id="rId180"/>
         </w:object>
       </w:r>
       <w:r>
@@ -12320,7 +12388,7 @@
           <v:shape id="_x0000_i1112" type="#_x0000_t75" style="width:105.2pt;height:21.2pt" o:ole="">
             <v:imagedata r:id="rId181" o:title=""/>
           </v:shape>
-          <o:OLEObject Type="Embed" ProgID="Equation.DSMT4" ShapeID="_x0000_i1112" DrawAspect="Content" ObjectID="_1591439249" r:id="rId182"/>
+          <o:OLEObject Type="Embed" ProgID="Equation.DSMT4" ShapeID="_x0000_i1112" DrawAspect="Content" ObjectID="_1591881531" r:id="rId182"/>
         </w:object>
       </w:r>
       <w:r>
@@ -12348,14 +12416,27 @@
       <w:r>
         <w:instrText>(</w:instrText>
       </w:r>
-      <w:fldSimple w:instr=" SEQ MTEqn \c \* Arabic \* MERGEFORMAT ">
-        <w:r>
-          <w:rPr>
-            <w:noProof/>
-          </w:rPr>
-          <w:instrText>21</w:instrText>
-        </w:r>
-      </w:fldSimple>
+      <w:r>
+        <w:fldChar w:fldCharType="begin"/>
+      </w:r>
+      <w:r>
+        <w:instrText xml:space="preserve"> SEQ MTEqn \c \* Arabic \* MERGEFORMAT </w:instrText>
+      </w:r>
+      <w:r>
+        <w:fldChar w:fldCharType="separate"/>
+      </w:r>
+      <w:r>
+        <w:rPr>
+          <w:noProof/>
+        </w:rPr>
+        <w:instrText>21</w:instrText>
+      </w:r>
+      <w:r>
+        <w:rPr>
+          <w:noProof/>
+        </w:rPr>
+        <w:fldChar w:fldCharType="end"/>
+      </w:r>
       <w:r>
         <w:instrText>)</w:instrText>
       </w:r>
@@ -12379,7 +12460,7 @@
           <v:shape id="_x0000_i1113" type="#_x0000_t75" style="width:103.6pt;height:21.2pt" o:ole="">
             <v:imagedata r:id="rId183" o:title=""/>
           </v:shape>
-          <o:OLEObject Type="Embed" ProgID="Equation.DSMT4" ShapeID="_x0000_i1113" DrawAspect="Content" ObjectID="_1591439250" r:id="rId184"/>
+          <o:OLEObject Type="Embed" ProgID="Equation.DSMT4" ShapeID="_x0000_i1113" DrawAspect="Content" ObjectID="_1591881532" r:id="rId184"/>
         </w:object>
       </w:r>
       <w:r>
@@ -12407,14 +12488,30 @@
       <w:r>
         <w:instrText>(</w:instrText>
       </w:r>
-      <w:fldSimple w:instr=" SEQ MTEqn \c \* Arabic \* MERGEFORMAT ">
-        <w:r>
-          <w:rPr>
-            <w:noProof/>
-          </w:rPr>
-          <w:instrText>22</w:instrText>
-        </w:r>
-      </w:fldSimple>
+      <w:r>
+        <w:fldChar w:fldCharType="begin"/>
+      </w:r>
+      <w:r>
+        <w:instrText xml:space="preserve"> SEQ MTEqn \c \* Arabic \* MERGEFOR</w:instrText>
+      </w:r>
+      <w:r>
+        <w:instrText xml:space="preserve">MAT </w:instrText>
+      </w:r>
+      <w:r>
+        <w:fldChar w:fldCharType="separate"/>
+      </w:r>
+      <w:r>
+        <w:rPr>
+          <w:noProof/>
+        </w:rPr>
+        <w:instrText>22</w:instrText>
+      </w:r>
+      <w:r>
+        <w:rPr>
+          <w:noProof/>
+        </w:rPr>
+        <w:fldChar w:fldCharType="end"/>
+      </w:r>
       <w:r>
         <w:instrText>)</w:instrText>
       </w:r>
@@ -12644,7 +12741,7 @@
           <v:shape id="_x0000_i1114" type="#_x0000_t75" style="width:84pt;height:18.4pt" o:ole="">
             <v:imagedata r:id="rId185" o:title=""/>
           </v:shape>
-          <o:OLEObject Type="Embed" ProgID="Equation.DSMT4" ShapeID="_x0000_i1114" DrawAspect="Content" ObjectID="_1591439251" r:id="rId186"/>
+          <o:OLEObject Type="Embed" ProgID="Equation.DSMT4" ShapeID="_x0000_i1114" DrawAspect="Content" ObjectID="_1591881533" r:id="rId186"/>
         </w:object>
       </w:r>
       <w:r>
@@ -12672,14 +12769,27 @@
       <w:r>
         <w:instrText>(</w:instrText>
       </w:r>
-      <w:fldSimple w:instr=" SEQ MTEqn \c \* Arabic \* MERGEFORMAT ">
-        <w:r>
-          <w:rPr>
-            <w:noProof/>
-          </w:rPr>
-          <w:instrText>23</w:instrText>
-        </w:r>
-      </w:fldSimple>
+      <w:r>
+        <w:fldChar w:fldCharType="begin"/>
+      </w:r>
+      <w:r>
+        <w:instrText xml:space="preserve"> SEQ MTEqn \c \* Arabic \* MERGEFORMAT </w:instrText>
+      </w:r>
+      <w:r>
+        <w:fldChar w:fldCharType="separate"/>
+      </w:r>
+      <w:r>
+        <w:rPr>
+          <w:noProof/>
+        </w:rPr>
+        <w:instrText>23</w:instrText>
+      </w:r>
+      <w:r>
+        <w:rPr>
+          <w:noProof/>
+        </w:rPr>
+        <w:fldChar w:fldCharType="end"/>
+      </w:r>
       <w:r>
         <w:instrText>)</w:instrText>
       </w:r>
@@ -12716,7 +12826,7 @@
           <v:shape id="_x0000_i1115" type="#_x0000_t75" style="width:205.6pt;height:35.2pt" o:ole="">
             <v:imagedata r:id="rId187" o:title=""/>
           </v:shape>
-          <o:OLEObject Type="Embed" ProgID="Equation.DSMT4" ShapeID="_x0000_i1115" DrawAspect="Content" ObjectID="_1591439252" r:id="rId188"/>
+          <o:OLEObject Type="Embed" ProgID="Equation.DSMT4" ShapeID="_x0000_i1115" DrawAspect="Content" ObjectID="_1591881534" r:id="rId188"/>
         </w:object>
       </w:r>
       <w:bookmarkEnd w:id="76"/>
@@ -12841,7 +12951,7 @@
           <v:shape id="_x0000_i1116" type="#_x0000_t75" style="width:15.6pt;height:15.2pt" o:ole="">
             <v:imagedata r:id="rId189" o:title=""/>
           </v:shape>
-          <o:OLEObject Type="Embed" ProgID="Equation.DSMT4" ShapeID="_x0000_i1116" DrawAspect="Content" ObjectID="_1591439253" r:id="rId190"/>
+          <o:OLEObject Type="Embed" ProgID="Equation.DSMT4" ShapeID="_x0000_i1116" DrawAspect="Content" ObjectID="_1591881535" r:id="rId190"/>
         </w:object>
       </w:r>
       <w:r>
@@ -12886,7 +12996,7 @@
           <v:shape id="_x0000_i1117" type="#_x0000_t75" style="width:18.8pt;height:15.6pt" o:ole="">
             <v:imagedata r:id="rId191" o:title=""/>
           </v:shape>
-          <o:OLEObject Type="Embed" ProgID="Equation.DSMT4" ShapeID="_x0000_i1117" DrawAspect="Content" ObjectID="_1591439254" r:id="rId192"/>
+          <o:OLEObject Type="Embed" ProgID="Equation.DSMT4" ShapeID="_x0000_i1117" DrawAspect="Content" ObjectID="_1591881536" r:id="rId192"/>
         </w:object>
       </w:r>
       <w:r>
@@ -13005,7 +13115,7 @@
           <v:shape id="_x0000_i1118" type="#_x0000_t75" style="width:102pt;height:21.2pt" o:ole="">
             <v:imagedata r:id="rId193" o:title=""/>
           </v:shape>
-          <o:OLEObject Type="Embed" ProgID="Equation.DSMT4" ShapeID="_x0000_i1118" DrawAspect="Content" ObjectID="_1591439255" r:id="rId194"/>
+          <o:OLEObject Type="Embed" ProgID="Equation.DSMT4" ShapeID="_x0000_i1118" DrawAspect="Content" ObjectID="_1591881537" r:id="rId194"/>
         </w:object>
       </w:r>
       <w:r>
@@ -13032,14 +13142,27 @@
       <w:r>
         <w:instrText>(</w:instrText>
       </w:r>
-      <w:fldSimple w:instr=" SEQ MTEqn \c \* Arabic \* MERGEFORMAT ">
-        <w:r>
-          <w:rPr>
-            <w:noProof/>
-          </w:rPr>
-          <w:instrText>24</w:instrText>
-        </w:r>
-      </w:fldSimple>
+      <w:r>
+        <w:fldChar w:fldCharType="begin"/>
+      </w:r>
+      <w:r>
+        <w:instrText xml:space="preserve"> SEQ MTEqn \c \* Arabic \* MERGEFORMAT </w:instrText>
+      </w:r>
+      <w:r>
+        <w:fldChar w:fldCharType="separate"/>
+      </w:r>
+      <w:r>
+        <w:rPr>
+          <w:noProof/>
+        </w:rPr>
+        <w:instrText>24</w:instrText>
+      </w:r>
+      <w:r>
+        <w:rPr>
+          <w:noProof/>
+        </w:rPr>
+        <w:fldChar w:fldCharType="end"/>
+      </w:r>
       <w:r>
         <w:instrText>)</w:instrText>
       </w:r>
@@ -13119,7 +13242,7 @@
           <v:shape id="_x0000_i1119" type="#_x0000_t75" style="width:63.2pt;height:16.4pt" o:ole="">
             <v:imagedata r:id="rId195" o:title=""/>
           </v:shape>
-          <o:OLEObject Type="Embed" ProgID="Equation.DSMT4" ShapeID="_x0000_i1119" DrawAspect="Content" ObjectID="_1591439256" r:id="rId196"/>
+          <o:OLEObject Type="Embed" ProgID="Equation.DSMT4" ShapeID="_x0000_i1119" DrawAspect="Content" ObjectID="_1591881538" r:id="rId196"/>
         </w:object>
       </w:r>
       <w:r>
@@ -13147,14 +13270,27 @@
       <w:r>
         <w:instrText>(</w:instrText>
       </w:r>
-      <w:fldSimple w:instr=" SEQ MTEqn \c \* Arabic \* MERGEFORMAT ">
-        <w:r>
-          <w:rPr>
-            <w:noProof/>
-          </w:rPr>
-          <w:instrText>25</w:instrText>
-        </w:r>
-      </w:fldSimple>
+      <w:r>
+        <w:fldChar w:fldCharType="begin"/>
+      </w:r>
+      <w:r>
+        <w:instrText xml:space="preserve"> SEQ MTEqn \c \* Arabic \* MERGEFORMAT </w:instrText>
+      </w:r>
+      <w:r>
+        <w:fldChar w:fldCharType="separate"/>
+      </w:r>
+      <w:r>
+        <w:rPr>
+          <w:noProof/>
+        </w:rPr>
+        <w:instrText>25</w:instrText>
+      </w:r>
+      <w:r>
+        <w:rPr>
+          <w:noProof/>
+        </w:rPr>
+        <w:fldChar w:fldCharType="end"/>
+      </w:r>
       <w:r>
         <w:instrText>)</w:instrText>
       </w:r>
@@ -13193,7 +13329,7 @@
           <v:shape id="_x0000_i1120" type="#_x0000_t75" style="width:51.6pt;height:18pt" o:ole="">
             <v:imagedata r:id="rId197" o:title=""/>
           </v:shape>
-          <o:OLEObject Type="Embed" ProgID="Equation.DSMT4" ShapeID="_x0000_i1120" DrawAspect="Content" ObjectID="_1591439257" r:id="rId198"/>
+          <o:OLEObject Type="Embed" ProgID="Equation.DSMT4" ShapeID="_x0000_i1120" DrawAspect="Content" ObjectID="_1591881539" r:id="rId198"/>
         </w:object>
       </w:r>
       <w:r>
@@ -13491,7 +13627,7 @@
           <v:shape id="_x0000_i1121" type="#_x0000_t75" style="width:10.4pt;height:15.6pt" o:ole="">
             <v:imagedata r:id="rId199" o:title=""/>
           </v:shape>
-          <o:OLEObject Type="Embed" ProgID="Equation.DSMT4" ShapeID="_x0000_i1121" DrawAspect="Content" ObjectID="_1591439258" r:id="rId200"/>
+          <o:OLEObject Type="Embed" ProgID="Equation.DSMT4" ShapeID="_x0000_i1121" DrawAspect="Content" ObjectID="_1591881540" r:id="rId200"/>
         </w:object>
       </w:r>
       <w:r>
@@ -13517,7 +13653,7 @@
           <v:shape id="_x0000_i1122" type="#_x0000_t75" style="width:23.2pt;height:16.4pt" o:ole="">
             <v:imagedata r:id="rId201" o:title=""/>
           </v:shape>
-          <o:OLEObject Type="Embed" ProgID="Equation.DSMT4" ShapeID="_x0000_i1122" DrawAspect="Content" ObjectID="_1591439259" r:id="rId202"/>
+          <o:OLEObject Type="Embed" ProgID="Equation.DSMT4" ShapeID="_x0000_i1122" DrawAspect="Content" ObjectID="_1591881541" r:id="rId202"/>
         </w:object>
       </w:r>
       <w:r>
@@ -13543,7 +13679,7 @@
           <v:shape id="_x0000_i1123" type="#_x0000_t75" style="width:12.8pt;height:15.2pt" o:ole="">
             <v:imagedata r:id="rId203" o:title=""/>
           </v:shape>
-          <o:OLEObject Type="Embed" ProgID="Equation.DSMT4" ShapeID="_x0000_i1123" DrawAspect="Content" ObjectID="_1591439260" r:id="rId204"/>
+          <o:OLEObject Type="Embed" ProgID="Equation.DSMT4" ShapeID="_x0000_i1123" DrawAspect="Content" ObjectID="_1591881542" r:id="rId204"/>
         </w:object>
       </w:r>
       <w:r>
@@ -14623,7 +14759,7 @@
           <v:shape id="_x0000_i1124" type="#_x0000_t75" style="width:23.2pt;height:16.4pt" o:ole="">
             <v:imagedata r:id="rId205" o:title=""/>
           </v:shape>
-          <o:OLEObject Type="Embed" ProgID="Equation.DSMT4" ShapeID="_x0000_i1124" DrawAspect="Content" ObjectID="_1591439261" r:id="rId206"/>
+          <o:OLEObject Type="Embed" ProgID="Equation.DSMT4" ShapeID="_x0000_i1124" DrawAspect="Content" ObjectID="_1591881543" r:id="rId206"/>
         </w:object>
       </w:r>
       <w:r>
@@ -14768,7 +14904,7 @@
           <v:shape id="_x0000_i1125" type="#_x0000_t75" style="width:79.2pt;height:19.6pt" o:ole="">
             <v:imagedata r:id="rId207" o:title=""/>
           </v:shape>
-          <o:OLEObject Type="Embed" ProgID="Equation.DSMT4" ShapeID="_x0000_i1125" DrawAspect="Content" ObjectID="_1591439262" r:id="rId208"/>
+          <o:OLEObject Type="Embed" ProgID="Equation.DSMT4" ShapeID="_x0000_i1125" DrawAspect="Content" ObjectID="_1591881544" r:id="rId208"/>
         </w:object>
       </w:r>
       <w:r>
@@ -14796,14 +14932,27 @@
       <w:r>
         <w:instrText>(</w:instrText>
       </w:r>
-      <w:fldSimple w:instr=" SEQ MTEqn \c \* Arabic \* MERGEFORMAT ">
-        <w:r>
-          <w:rPr>
-            <w:noProof/>
-          </w:rPr>
-          <w:instrText>26</w:instrText>
-        </w:r>
-      </w:fldSimple>
+      <w:r>
+        <w:fldChar w:fldCharType="begin"/>
+      </w:r>
+      <w:r>
+        <w:instrText xml:space="preserve"> SEQ MTEqn \c \* Arabic \* MERGEFORMAT </w:instrText>
+      </w:r>
+      <w:r>
+        <w:fldChar w:fldCharType="separate"/>
+      </w:r>
+      <w:r>
+        <w:rPr>
+          <w:noProof/>
+        </w:rPr>
+        <w:instrText>26</w:instrText>
+      </w:r>
+      <w:r>
+        <w:rPr>
+          <w:noProof/>
+        </w:rPr>
+        <w:fldChar w:fldCharType="end"/>
+      </w:r>
       <w:r>
         <w:instrText>)</w:instrText>
       </w:r>
@@ -14852,7 +15001,7 @@
           <v:shape id="_x0000_i1126" type="#_x0000_t75" style="width:10.4pt;height:15.6pt" o:ole="">
             <v:imagedata r:id="rId209" o:title=""/>
           </v:shape>
-          <o:OLEObject Type="Embed" ProgID="Equation.DSMT4" ShapeID="_x0000_i1126" DrawAspect="Content" ObjectID="_1591439263" r:id="rId210"/>
+          <o:OLEObject Type="Embed" ProgID="Equation.DSMT4" ShapeID="_x0000_i1126" DrawAspect="Content" ObjectID="_1591881545" r:id="rId210"/>
         </w:object>
       </w:r>
       <w:r>
@@ -14885,7 +15034,7 @@
           <v:shape id="_x0000_i1127" type="#_x0000_t75" style="width:12pt;height:15.2pt" o:ole="">
             <v:imagedata r:id="rId211" o:title=""/>
           </v:shape>
-          <o:OLEObject Type="Embed" ProgID="Equation.DSMT4" ShapeID="_x0000_i1127" DrawAspect="Content" ObjectID="_1591439264" r:id="rId212"/>
+          <o:OLEObject Type="Embed" ProgID="Equation.DSMT4" ShapeID="_x0000_i1127" DrawAspect="Content" ObjectID="_1591881546" r:id="rId212"/>
         </w:object>
       </w:r>
       <w:r>
@@ -14954,7 +15103,7 @@
           <v:shape id="_x0000_i1128" type="#_x0000_t75" style="width:11.2pt;height:13.2pt" o:ole="">
             <v:imagedata r:id="rId213" o:title=""/>
           </v:shape>
-          <o:OLEObject Type="Embed" ProgID="Equation.DSMT4" ShapeID="_x0000_i1128" DrawAspect="Content" ObjectID="_1591439265" r:id="rId214"/>
+          <o:OLEObject Type="Embed" ProgID="Equation.DSMT4" ShapeID="_x0000_i1128" DrawAspect="Content" ObjectID="_1591881547" r:id="rId214"/>
         </w:object>
       </w:r>
       <w:r>
@@ -14987,7 +15136,7 @@
           <v:shape id="_x0000_i1129" type="#_x0000_t75" style="width:14.4pt;height:15.2pt" o:ole="">
             <v:imagedata r:id="rId215" o:title=""/>
           </v:shape>
-          <o:OLEObject Type="Embed" ProgID="Equation.DSMT4" ShapeID="_x0000_i1129" DrawAspect="Content" ObjectID="_1591439266" r:id="rId216"/>
+          <o:OLEObject Type="Embed" ProgID="Equation.DSMT4" ShapeID="_x0000_i1129" DrawAspect="Content" ObjectID="_1591881548" r:id="rId216"/>
         </w:object>
       </w:r>
       <w:r>
@@ -15386,7 +15535,7 @@
           <v:shape id="_x0000_i1130" type="#_x0000_t75" style="width:12pt;height:14.4pt" o:ole="">
             <v:imagedata r:id="rId217" o:title=""/>
           </v:shape>
-          <o:OLEObject Type="Embed" ProgID="Equation.DSMT4" ShapeID="_x0000_i1130" DrawAspect="Content" ObjectID="_1591439267" r:id="rId218"/>
+          <o:OLEObject Type="Embed" ProgID="Equation.DSMT4" ShapeID="_x0000_i1130" DrawAspect="Content" ObjectID="_1591881549" r:id="rId218"/>
         </w:object>
       </w:r>
       <w:r>
@@ -15415,7 +15564,7 @@
           <v:shape id="_x0000_i1131" type="#_x0000_t75" style="width:99.2pt;height:18pt" o:ole="">
             <v:imagedata r:id="rId219" o:title=""/>
           </v:shape>
-          <o:OLEObject Type="Embed" ProgID="Equation.DSMT4" ShapeID="_x0000_i1131" DrawAspect="Content" ObjectID="_1591439268" r:id="rId220"/>
+          <o:OLEObject Type="Embed" ProgID="Equation.DSMT4" ShapeID="_x0000_i1131" DrawAspect="Content" ObjectID="_1591881550" r:id="rId220"/>
         </w:object>
       </w:r>
       <w:r>
@@ -15443,14 +15592,27 @@
       <w:r>
         <w:instrText>(</w:instrText>
       </w:r>
-      <w:fldSimple w:instr=" SEQ MTEqn \c \* Arabic \* MERGEFORMAT ">
-        <w:r>
-          <w:rPr>
-            <w:noProof/>
-          </w:rPr>
-          <w:instrText>27</w:instrText>
-        </w:r>
-      </w:fldSimple>
+      <w:r>
+        <w:fldChar w:fldCharType="begin"/>
+      </w:r>
+      <w:r>
+        <w:instrText xml:space="preserve"> SEQ MTEqn \c \* Arabic \* MERGEFORMAT </w:instrText>
+      </w:r>
+      <w:r>
+        <w:fldChar w:fldCharType="separate"/>
+      </w:r>
+      <w:r>
+        <w:rPr>
+          <w:noProof/>
+        </w:rPr>
+        <w:instrText>27</w:instrText>
+      </w:r>
+      <w:r>
+        <w:rPr>
+          <w:noProof/>
+        </w:rPr>
+        <w:fldChar w:fldCharType="end"/>
+      </w:r>
       <w:r>
         <w:instrText>)</w:instrText>
       </w:r>
@@ -15475,7 +15637,7 @@
           <v:shape id="_x0000_i1132" type="#_x0000_t75" style="width:137.2pt;height:32.4pt" o:ole="">
             <v:imagedata r:id="rId221" o:title=""/>
           </v:shape>
-          <o:OLEObject Type="Embed" ProgID="Equation.DSMT4" ShapeID="_x0000_i1132" DrawAspect="Content" ObjectID="_1591439269" r:id="rId222"/>
+          <o:OLEObject Type="Embed" ProgID="Equation.DSMT4" ShapeID="_x0000_i1132" DrawAspect="Content" ObjectID="_1591881551" r:id="rId222"/>
         </w:object>
       </w:r>
       <w:r>
@@ -15502,14 +15664,27 @@
       <w:r>
         <w:instrText>(</w:instrText>
       </w:r>
-      <w:fldSimple w:instr=" SEQ MTEqn \c \* Arabic \* MERGEFORMAT ">
-        <w:r>
-          <w:rPr>
-            <w:noProof/>
-          </w:rPr>
-          <w:instrText>28</w:instrText>
-        </w:r>
-      </w:fldSimple>
+      <w:r>
+        <w:fldChar w:fldCharType="begin"/>
+      </w:r>
+      <w:r>
+        <w:instrText xml:space="preserve"> SEQ MTEqn \c \* Arabic \* MERGEFORMAT </w:instrText>
+      </w:r>
+      <w:r>
+        <w:fldChar w:fldCharType="separate"/>
+      </w:r>
+      <w:r>
+        <w:rPr>
+          <w:noProof/>
+        </w:rPr>
+        <w:instrText>28</w:instrText>
+      </w:r>
+      <w:r>
+        <w:rPr>
+          <w:noProof/>
+        </w:rPr>
+        <w:fldChar w:fldCharType="end"/>
+      </w:r>
       <w:r>
         <w:instrText>)</w:instrText>
       </w:r>
@@ -15534,7 +15709,7 @@
           <v:shape id="_x0000_i1133" type="#_x0000_t75" style="width:207.2pt;height:35.2pt" o:ole="">
             <v:imagedata r:id="rId223" o:title=""/>
           </v:shape>
-          <o:OLEObject Type="Embed" ProgID="Equation.DSMT4" ShapeID="_x0000_i1133" DrawAspect="Content" ObjectID="_1591439270" r:id="rId224"/>
+          <o:OLEObject Type="Embed" ProgID="Equation.DSMT4" ShapeID="_x0000_i1133" DrawAspect="Content" ObjectID="_1591881552" r:id="rId224"/>
         </w:object>
       </w:r>
       <w:r>
@@ -15562,14 +15737,27 @@
       <w:r>
         <w:instrText>(</w:instrText>
       </w:r>
-      <w:fldSimple w:instr=" SEQ MTEqn \c \* Arabic \* MERGEFORMAT ">
-        <w:r>
-          <w:rPr>
-            <w:noProof/>
-          </w:rPr>
-          <w:instrText>29</w:instrText>
-        </w:r>
-      </w:fldSimple>
+      <w:r>
+        <w:fldChar w:fldCharType="begin"/>
+      </w:r>
+      <w:r>
+        <w:instrText xml:space="preserve"> SEQ MTEqn \c \* Arabic \* MERGEFORMAT </w:instrText>
+      </w:r>
+      <w:r>
+        <w:fldChar w:fldCharType="separate"/>
+      </w:r>
+      <w:r>
+        <w:rPr>
+          <w:noProof/>
+        </w:rPr>
+        <w:instrText>29</w:instrText>
+      </w:r>
+      <w:r>
+        <w:rPr>
+          <w:noProof/>
+        </w:rPr>
+        <w:fldChar w:fldCharType="end"/>
+      </w:r>
       <w:r>
         <w:instrText>)</w:instrText>
       </w:r>
@@ -15594,7 +15782,7 @@
           <v:shape id="_x0000_i1134" type="#_x0000_t75" style="width:109.2pt;height:18.4pt" o:ole="">
             <v:imagedata r:id="rId225" o:title=""/>
           </v:shape>
-          <o:OLEObject Type="Embed" ProgID="Equation.DSMT4" ShapeID="_x0000_i1134" DrawAspect="Content" ObjectID="_1591439271" r:id="rId226"/>
+          <o:OLEObject Type="Embed" ProgID="Equation.DSMT4" ShapeID="_x0000_i1134" DrawAspect="Content" ObjectID="_1591881553" r:id="rId226"/>
         </w:object>
       </w:r>
       <w:r>
@@ -15621,14 +15809,27 @@
       <w:r>
         <w:instrText>(</w:instrText>
       </w:r>
-      <w:fldSimple w:instr=" SEQ MTEqn \c \* Arabic \* MERGEFORMAT ">
-        <w:r>
-          <w:rPr>
-            <w:noProof/>
-          </w:rPr>
-          <w:instrText>30</w:instrText>
-        </w:r>
-      </w:fldSimple>
+      <w:r>
+        <w:fldChar w:fldCharType="begin"/>
+      </w:r>
+      <w:r>
+        <w:instrText xml:space="preserve"> SEQ MTEqn \c \* Arabic \* MERGEFORMAT </w:instrText>
+      </w:r>
+      <w:r>
+        <w:fldChar w:fldCharType="separate"/>
+      </w:r>
+      <w:r>
+        <w:rPr>
+          <w:noProof/>
+        </w:rPr>
+        <w:instrText>30</w:instrText>
+      </w:r>
+      <w:r>
+        <w:rPr>
+          <w:noProof/>
+        </w:rPr>
+        <w:fldChar w:fldCharType="end"/>
+      </w:r>
       <w:r>
         <w:instrText>)</w:instrText>
       </w:r>
@@ -15652,7 +15853,7 @@
           <v:shape id="_x0000_i1135" type="#_x0000_t75" style="width:50.4pt;height:17.2pt" o:ole="">
             <v:imagedata r:id="rId227" o:title=""/>
           </v:shape>
-          <o:OLEObject Type="Embed" ProgID="Equation.DSMT4" ShapeID="_x0000_i1135" DrawAspect="Content" ObjectID="_1591439272" r:id="rId228"/>
+          <o:OLEObject Type="Embed" ProgID="Equation.DSMT4" ShapeID="_x0000_i1135" DrawAspect="Content" ObjectID="_1591881554" r:id="rId228"/>
         </w:object>
       </w:r>
       <w:r>
@@ -15680,14 +15881,27 @@
       <w:r>
         <w:instrText>(</w:instrText>
       </w:r>
-      <w:fldSimple w:instr=" SEQ MTEqn \c \* Arabic \* MERGEFORMAT ">
-        <w:r>
-          <w:rPr>
-            <w:noProof/>
-          </w:rPr>
-          <w:instrText>31</w:instrText>
-        </w:r>
-      </w:fldSimple>
+      <w:r>
+        <w:fldChar w:fldCharType="begin"/>
+      </w:r>
+      <w:r>
+        <w:instrText xml:space="preserve"> SEQ MTEqn \c \* Arabic \* MERGEFORMAT </w:instrText>
+      </w:r>
+      <w:r>
+        <w:fldChar w:fldCharType="separate"/>
+      </w:r>
+      <w:r>
+        <w:rPr>
+          <w:noProof/>
+        </w:rPr>
+        <w:instrText>31</w:instrText>
+      </w:r>
+      <w:r>
+        <w:rPr>
+          <w:noProof/>
+        </w:rPr>
+        <w:fldChar w:fldCharType="end"/>
+      </w:r>
       <w:r>
         <w:instrText>)</w:instrText>
       </w:r>
@@ -15744,7 +15958,7 @@
           <v:shape id="_x0000_i1136" type="#_x0000_t75" style="width:21.6pt;height:15.2pt" o:ole="">
             <v:imagedata r:id="rId229" o:title=""/>
           </v:shape>
-          <o:OLEObject Type="Embed" ProgID="Equation.DSMT4" ShapeID="_x0000_i1136" DrawAspect="Content" ObjectID="_1591439273" r:id="rId230"/>
+          <o:OLEObject Type="Embed" ProgID="Equation.DSMT4" ShapeID="_x0000_i1136" DrawAspect="Content" ObjectID="_1591881555" r:id="rId230"/>
         </w:object>
       </w:r>
       <w:r>
@@ -15769,7 +15983,7 @@
           <v:shape id="_x0000_i1137" type="#_x0000_t75" style="width:21.2pt;height:15.2pt" o:ole="">
             <v:imagedata r:id="rId231" o:title=""/>
           </v:shape>
-          <o:OLEObject Type="Embed" ProgID="Equation.DSMT4" ShapeID="_x0000_i1137" DrawAspect="Content" ObjectID="_1591439274" r:id="rId232"/>
+          <o:OLEObject Type="Embed" ProgID="Equation.DSMT4" ShapeID="_x0000_i1137" DrawAspect="Content" ObjectID="_1591881556" r:id="rId232"/>
         </w:object>
       </w:r>
       <w:r>
@@ -15794,7 +16008,7 @@
           <v:shape id="_x0000_i1138" type="#_x0000_t75" style="width:21.6pt;height:17.2pt" o:ole="">
             <v:imagedata r:id="rId233" o:title=""/>
           </v:shape>
-          <o:OLEObject Type="Embed" ProgID="Equation.DSMT4" ShapeID="_x0000_i1138" DrawAspect="Content" ObjectID="_1591439275" r:id="rId234"/>
+          <o:OLEObject Type="Embed" ProgID="Equation.DSMT4" ShapeID="_x0000_i1138" DrawAspect="Content" ObjectID="_1591881557" r:id="rId234"/>
         </w:object>
       </w:r>
       <w:r>
@@ -15836,7 +16050,7 @@
           <v:shape id="_x0000_i1139" type="#_x0000_t75" style="width:46.4pt;height:19.6pt" o:ole="">
             <v:imagedata r:id="rId235" o:title=""/>
           </v:shape>
-          <o:OLEObject Type="Embed" ProgID="Equation.DSMT4" ShapeID="_x0000_i1139" DrawAspect="Content" ObjectID="_1591439276" r:id="rId236"/>
+          <o:OLEObject Type="Embed" ProgID="Equation.DSMT4" ShapeID="_x0000_i1139" DrawAspect="Content" ObjectID="_1591881558" r:id="rId236"/>
         </w:object>
       </w:r>
       <w:r>
@@ -15858,7 +16072,7 @@
           <v:shape id="_x0000_i1140" type="#_x0000_t75" style="width:20.4pt;height:16.4pt" o:ole="">
             <v:imagedata r:id="rId237" o:title=""/>
           </v:shape>
-          <o:OLEObject Type="Embed" ProgID="Equation.DSMT4" ShapeID="_x0000_i1140" DrawAspect="Content" ObjectID="_1591439277" r:id="rId238"/>
+          <o:OLEObject Type="Embed" ProgID="Equation.DSMT4" ShapeID="_x0000_i1140" DrawAspect="Content" ObjectID="_1591881559" r:id="rId238"/>
         </w:object>
       </w:r>
       <w:r>
@@ -15896,7 +16110,7 @@
           <v:shape id="_x0000_i1141" type="#_x0000_t75" style="width:24pt;height:15.2pt" o:ole="">
             <v:imagedata r:id="rId239" o:title=""/>
           </v:shape>
-          <o:OLEObject Type="Embed" ProgID="Equation.DSMT4" ShapeID="_x0000_i1141" DrawAspect="Content" ObjectID="_1591439278" r:id="rId240"/>
+          <o:OLEObject Type="Embed" ProgID="Equation.DSMT4" ShapeID="_x0000_i1141" DrawAspect="Content" ObjectID="_1591881560" r:id="rId240"/>
         </w:object>
       </w:r>
       <w:r>
@@ -15918,7 +16132,7 @@
           <v:shape id="_x0000_i1142" type="#_x0000_t75" style="width:20.4pt;height:17.2pt" o:ole="">
             <v:imagedata r:id="rId241" o:title=""/>
           </v:shape>
-          <o:OLEObject Type="Embed" ProgID="Equation.DSMT4" ShapeID="_x0000_i1142" DrawAspect="Content" ObjectID="_1591439279" r:id="rId242"/>
+          <o:OLEObject Type="Embed" ProgID="Equation.DSMT4" ShapeID="_x0000_i1142" DrawAspect="Content" ObjectID="_1591881561" r:id="rId242"/>
         </w:object>
       </w:r>
       <w:r>
@@ -16026,7 +16240,7 @@
           <v:shape id="_x0000_i1143" type="#_x0000_t75" style="width:48pt;height:16.4pt" o:ole="">
             <v:imagedata r:id="rId243" o:title=""/>
           </v:shape>
-          <o:OLEObject Type="Embed" ProgID="Equation.DSMT4" ShapeID="_x0000_i1143" DrawAspect="Content" ObjectID="_1591439280" r:id="rId244"/>
+          <o:OLEObject Type="Embed" ProgID="Equation.DSMT4" ShapeID="_x0000_i1143" DrawAspect="Content" ObjectID="_1591881562" r:id="rId244"/>
         </w:object>
       </w:r>
       <w:r>
@@ -16085,7 +16299,7 @@
           <v:shape id="_x0000_i1144" type="#_x0000_t75" style="width:46.4pt;height:15.2pt" o:ole="">
             <v:imagedata r:id="rId245" o:title=""/>
           </v:shape>
-          <o:OLEObject Type="Embed" ProgID="Equation.DSMT4" ShapeID="_x0000_i1144" DrawAspect="Content" ObjectID="_1591439281" r:id="rId246"/>
+          <o:OLEObject Type="Embed" ProgID="Equation.DSMT4" ShapeID="_x0000_i1144" DrawAspect="Content" ObjectID="_1591881563" r:id="rId246"/>
         </w:object>
       </w:r>
       <w:r>
@@ -16121,7 +16335,7 @@
           <v:shape id="_x0000_i1145" type="#_x0000_t75" style="width:25.6pt;height:11.2pt" o:ole="">
             <v:imagedata r:id="rId247" o:title=""/>
           </v:shape>
-          <o:OLEObject Type="Embed" ProgID="Equation.DSMT4" ShapeID="_x0000_i1145" DrawAspect="Content" ObjectID="_1591439282" r:id="rId248"/>
+          <o:OLEObject Type="Embed" ProgID="Equation.DSMT4" ShapeID="_x0000_i1145" DrawAspect="Content" ObjectID="_1591881564" r:id="rId248"/>
         </w:object>
       </w:r>
       <w:r>
@@ -16232,10 +16446,10 @@
           <w:lang w:val="en-GB" w:eastAsia="de-AT"/>
         </w:rPr>
         <w:object w:dxaOrig="680" w:dyaOrig="480">
-          <v:shape id="_x0000_i1299" type="#_x0000_t75" style="width:26.8pt;height:19.2pt" o:ole="">
+          <v:shape id="_x0000_i1146" type="#_x0000_t75" style="width:26.8pt;height:19.2pt" o:ole="">
             <v:imagedata r:id="rId249" o:title=""/>
           </v:shape>
-          <o:OLEObject Type="Embed" ProgID="Equation.DSMT4" ShapeID="_x0000_i1299" DrawAspect="Content" ObjectID="_1591439283" r:id="rId250"/>
+          <o:OLEObject Type="Embed" ProgID="Equation.DSMT4" ShapeID="_x0000_i1146" DrawAspect="Content" ObjectID="_1591881565" r:id="rId250"/>
         </w:object>
       </w:r>
       <w:r>
@@ -16257,10 +16471,10 @@
           <w:lang w:val="en-GB" w:eastAsia="de-AT"/>
         </w:rPr>
         <w:object w:dxaOrig="499" w:dyaOrig="400">
-          <v:shape id="_x0000_i1288" type="#_x0000_t75" style="width:22pt;height:17.6pt" o:ole="">
+          <v:shape id="_x0000_i1147" type="#_x0000_t75" style="width:22pt;height:17.6pt" o:ole="">
             <v:imagedata r:id="rId251" o:title=""/>
           </v:shape>
-          <o:OLEObject Type="Embed" ProgID="Equation.DSMT4" ShapeID="_x0000_i1288" DrawAspect="Content" ObjectID="_1591439284" r:id="rId252"/>
+          <o:OLEObject Type="Embed" ProgID="Equation.DSMT4" ShapeID="_x0000_i1147" DrawAspect="Content" ObjectID="_1591881566" r:id="rId252"/>
         </w:object>
       </w:r>
       <w:r>
@@ -16307,10 +16521,10 @@
           <w:position w:val="-18"/>
         </w:rPr>
         <w:object w:dxaOrig="2840" w:dyaOrig="480">
-          <v:shape id="_x0000_i1297" type="#_x0000_t75" style="width:122.8pt;height:20.4pt" o:ole="">
+          <v:shape id="_x0000_i1148" type="#_x0000_t75" style="width:122.8pt;height:20.4pt" o:ole="">
             <v:imagedata r:id="rId253" o:title=""/>
           </v:shape>
-          <o:OLEObject Type="Embed" ProgID="Equation.DSMT4" ShapeID="_x0000_i1297" DrawAspect="Content" ObjectID="_1591439285" r:id="rId254"/>
+          <o:OLEObject Type="Embed" ProgID="Equation.DSMT4" ShapeID="_x0000_i1148" DrawAspect="Content" ObjectID="_1591881567" r:id="rId254"/>
         </w:object>
       </w:r>
       <w:r>
@@ -16337,14 +16551,27 @@
       <w:r>
         <w:instrText>(</w:instrText>
       </w:r>
-      <w:fldSimple w:instr=" SEQ MTEqn \c \* Arabic \* MERGEFORMAT ">
-        <w:r>
-          <w:rPr>
-            <w:noProof/>
-          </w:rPr>
-          <w:instrText>32</w:instrText>
-        </w:r>
-      </w:fldSimple>
+      <w:r>
+        <w:fldChar w:fldCharType="begin"/>
+      </w:r>
+      <w:r>
+        <w:instrText xml:space="preserve"> SEQ MTEqn \c \* Arabic \* MERGEFORMAT </w:instrText>
+      </w:r>
+      <w:r>
+        <w:fldChar w:fldCharType="separate"/>
+      </w:r>
+      <w:r>
+        <w:rPr>
+          <w:noProof/>
+        </w:rPr>
+        <w:instrText>32</w:instrText>
+      </w:r>
+      <w:r>
+        <w:rPr>
+          <w:noProof/>
+        </w:rPr>
+        <w:fldChar w:fldCharType="end"/>
+      </w:r>
       <w:r>
         <w:instrText>)</w:instrText>
       </w:r>
@@ -16370,10 +16597,10 @@
           <w:lang w:val="en-GB" w:eastAsia="de-AT"/>
         </w:rPr>
         <w:object w:dxaOrig="680" w:dyaOrig="480">
-          <v:shape id="_x0000_i1147" type="#_x0000_t75" style="width:29.2pt;height:20.8pt" o:ole="">
+          <v:shape id="_x0000_i1149" type="#_x0000_t75" style="width:29.2pt;height:20.8pt" o:ole="">
             <v:imagedata r:id="rId255" o:title=""/>
           </v:shape>
-          <o:OLEObject Type="Embed" ProgID="Equation.DSMT4" ShapeID="_x0000_i1147" DrawAspect="Content" ObjectID="_1591439286" r:id="rId256"/>
+          <o:OLEObject Type="Embed" ProgID="Equation.DSMT4" ShapeID="_x0000_i1149" DrawAspect="Content" ObjectID="_1591881568" r:id="rId256"/>
         </w:object>
       </w:r>
       <w:r>
@@ -16396,10 +16623,10 @@
           <w:position w:val="-18"/>
         </w:rPr>
         <w:object w:dxaOrig="2620" w:dyaOrig="480">
-          <v:shape id="_x0000_i1148" type="#_x0000_t75" style="width:106.4pt;height:19.6pt" o:ole="">
+          <v:shape id="_x0000_i1150" type="#_x0000_t75" style="width:106.4pt;height:19.6pt" o:ole="">
             <v:imagedata r:id="rId257" o:title=""/>
           </v:shape>
-          <o:OLEObject Type="Embed" ProgID="Equation.DSMT4" ShapeID="_x0000_i1148" DrawAspect="Content" ObjectID="_1591439287" r:id="rId258"/>
+          <o:OLEObject Type="Embed" ProgID="Equation.DSMT4" ShapeID="_x0000_i1150" DrawAspect="Content" ObjectID="_1591881569" r:id="rId258"/>
         </w:object>
       </w:r>
       <w:r>
@@ -16426,14 +16653,27 @@
       <w:r>
         <w:instrText>(</w:instrText>
       </w:r>
-      <w:fldSimple w:instr=" SEQ MTEqn \c \* Arabic \* MERGEFORMAT ">
-        <w:r>
-          <w:rPr>
-            <w:noProof/>
-          </w:rPr>
-          <w:instrText>33</w:instrText>
-        </w:r>
-      </w:fldSimple>
+      <w:r>
+        <w:fldChar w:fldCharType="begin"/>
+      </w:r>
+      <w:r>
+        <w:instrText xml:space="preserve"> SEQ MTEqn \c \* Arabic \* MERGEFORMAT </w:instrText>
+      </w:r>
+      <w:r>
+        <w:fldChar w:fldCharType="separate"/>
+      </w:r>
+      <w:r>
+        <w:rPr>
+          <w:noProof/>
+        </w:rPr>
+        <w:instrText>33</w:instrText>
+      </w:r>
+      <w:r>
+        <w:rPr>
+          <w:noProof/>
+        </w:rPr>
+        <w:fldChar w:fldCharType="end"/>
+      </w:r>
       <w:r>
         <w:instrText>)</w:instrText>
       </w:r>
@@ -16454,10 +16694,10 @@
           <w:position w:val="-12"/>
         </w:rPr>
         <w:object w:dxaOrig="1579" w:dyaOrig="360">
-          <v:shape id="_x0000_i1149" type="#_x0000_t75" style="width:78.8pt;height:18pt" o:ole="">
+          <v:shape id="_x0000_i1151" type="#_x0000_t75" style="width:78.8pt;height:18pt" o:ole="">
             <v:imagedata r:id="rId259" o:title=""/>
           </v:shape>
-          <o:OLEObject Type="Embed" ProgID="Equation.DSMT4" ShapeID="_x0000_i1149" DrawAspect="Content" ObjectID="_1591439288" r:id="rId260"/>
+          <o:OLEObject Type="Embed" ProgID="Equation.DSMT4" ShapeID="_x0000_i1151" DrawAspect="Content" ObjectID="_1591881570" r:id="rId260"/>
         </w:object>
       </w:r>
       <w:r>
@@ -16484,14 +16724,27 @@
       <w:r>
         <w:instrText>(</w:instrText>
       </w:r>
-      <w:fldSimple w:instr=" SEQ MTEqn \c \* Arabic \* MERGEFORMAT ">
-        <w:r>
-          <w:rPr>
-            <w:noProof/>
-          </w:rPr>
-          <w:instrText>34</w:instrText>
-        </w:r>
-      </w:fldSimple>
+      <w:r>
+        <w:fldChar w:fldCharType="begin"/>
+      </w:r>
+      <w:r>
+        <w:instrText xml:space="preserve"> SEQ MTEqn \c \* Arabic \* MERGEFORMAT </w:instrText>
+      </w:r>
+      <w:r>
+        <w:fldChar w:fldCharType="separate"/>
+      </w:r>
+      <w:r>
+        <w:rPr>
+          <w:noProof/>
+        </w:rPr>
+        <w:instrText>34</w:instrText>
+      </w:r>
+      <w:r>
+        <w:rPr>
+          <w:noProof/>
+        </w:rPr>
+        <w:fldChar w:fldCharType="end"/>
+      </w:r>
       <w:r>
         <w:instrText>)</w:instrText>
       </w:r>
@@ -16594,10 +16847,10 @@
           <w:lang w:val="en-GB" w:eastAsia="de-AT"/>
         </w:rPr>
         <w:object w:dxaOrig="460" w:dyaOrig="240">
-          <v:shape id="_x0000_i1305" type="#_x0000_t75" style="width:23.2pt;height:12pt" o:ole="">
+          <v:shape id="_x0000_i1152" type="#_x0000_t75" style="width:23.2pt;height:12pt" o:ole="">
             <v:imagedata r:id="rId261" o:title=""/>
           </v:shape>
-          <o:OLEObject Type="Embed" ProgID="Equation.DSMT4" ShapeID="_x0000_i1305" DrawAspect="Content" ObjectID="_1591439289" r:id="rId262"/>
+          <o:OLEObject Type="Embed" ProgID="Equation.DSMT4" ShapeID="_x0000_i1152" DrawAspect="Content" ObjectID="_1591881571" r:id="rId262"/>
         </w:object>
       </w:r>
       <w:r>
@@ -16662,10 +16915,10 @@
           <w:lang w:val="en-GB" w:eastAsia="de-AT"/>
         </w:rPr>
         <w:object w:dxaOrig="440" w:dyaOrig="340">
-          <v:shape id="_x0000_i1150" type="#_x0000_t75" style="width:21.6pt;height:17.2pt" o:ole="">
+          <v:shape id="_x0000_i1153" type="#_x0000_t75" style="width:21.6pt;height:17.2pt" o:ole="">
             <v:imagedata r:id="rId263" o:title=""/>
           </v:shape>
-          <o:OLEObject Type="Embed" ProgID="Equation.DSMT4" ShapeID="_x0000_i1150" DrawAspect="Content" ObjectID="_1591439290" r:id="rId264"/>
+          <o:OLEObject Type="Embed" ProgID="Equation.DSMT4" ShapeID="_x0000_i1153" DrawAspect="Content" ObjectID="_1591881572" r:id="rId264"/>
         </w:object>
       </w:r>
       <w:bookmarkEnd w:id="104"/>
@@ -17015,10 +17268,10 @@
           <w:lang w:val="en-GB" w:eastAsia="de-AT"/>
         </w:rPr>
         <w:object w:dxaOrig="200" w:dyaOrig="240">
-          <v:shape id="_x0000_i1151" type="#_x0000_t75" style="width:10.4pt;height:12pt" o:ole="">
+          <v:shape id="_x0000_i1154" type="#_x0000_t75" style="width:10.4pt;height:12pt" o:ole="">
             <v:imagedata r:id="rId265" o:title=""/>
           </v:shape>
-          <o:OLEObject Type="Embed" ProgID="Equation.DSMT4" ShapeID="_x0000_i1151" DrawAspect="Content" ObjectID="_1591439291" r:id="rId266"/>
+          <o:OLEObject Type="Embed" ProgID="Equation.DSMT4" ShapeID="_x0000_i1154" DrawAspect="Content" ObjectID="_1591881573" r:id="rId266"/>
         </w:object>
       </w:r>
       <w:r>
@@ -17076,10 +17329,10 @@
           <w:position w:val="-4"/>
         </w:rPr>
         <w:object w:dxaOrig="480" w:dyaOrig="360">
-          <v:shape id="_x0000_i1152" type="#_x0000_t75" style="width:24pt;height:18pt" o:ole="">
+          <v:shape id="_x0000_i1155" type="#_x0000_t75" style="width:24pt;height:18pt" o:ole="">
             <v:imagedata r:id="rId267" o:title=""/>
           </v:shape>
-          <o:OLEObject Type="Embed" ProgID="Equation.DSMT4" ShapeID="_x0000_i1152" DrawAspect="Content" ObjectID="_1591439292" r:id="rId268"/>
+          <o:OLEObject Type="Embed" ProgID="Equation.DSMT4" ShapeID="_x0000_i1155" DrawAspect="Content" ObjectID="_1591881574" r:id="rId268"/>
         </w:object>
       </w:r>
       <w:r>
@@ -17116,10 +17369,10 @@
           <w:position w:val="-4"/>
         </w:rPr>
         <w:object w:dxaOrig="460" w:dyaOrig="340">
-          <v:shape id="_x0000_i1153" type="#_x0000_t75" style="width:22.4pt;height:18pt" o:ole="">
+          <v:shape id="_x0000_i1156" type="#_x0000_t75" style="width:22.4pt;height:18pt" o:ole="">
             <v:imagedata r:id="rId269" o:title=""/>
           </v:shape>
-          <o:OLEObject Type="Embed" ProgID="Equation.DSMT4" ShapeID="_x0000_i1153" DrawAspect="Content" ObjectID="_1591439293" r:id="rId270"/>
+          <o:OLEObject Type="Embed" ProgID="Equation.DSMT4" ShapeID="_x0000_i1156" DrawAspect="Content" ObjectID="_1591881575" r:id="rId270"/>
         </w:object>
       </w:r>
       <w:r>
@@ -17173,10 +17426,10 @@
           <w:position w:val="-4"/>
         </w:rPr>
         <w:object w:dxaOrig="460" w:dyaOrig="340">
-          <v:shape id="_x0000_i1154" type="#_x0000_t75" style="width:22.4pt;height:18pt" o:ole="">
+          <v:shape id="_x0000_i1157" type="#_x0000_t75" style="width:22.4pt;height:18pt" o:ole="">
             <v:imagedata r:id="rId271" o:title=""/>
           </v:shape>
-          <o:OLEObject Type="Embed" ProgID="Equation.DSMT4" ShapeID="_x0000_i1154" DrawAspect="Content" ObjectID="_1591439294" r:id="rId272"/>
+          <o:OLEObject Type="Embed" ProgID="Equation.DSMT4" ShapeID="_x0000_i1157" DrawAspect="Content" ObjectID="_1591881576" r:id="rId272"/>
         </w:object>
       </w:r>
       <w:r>
@@ -17370,10 +17623,10 @@
           <w:lang w:val="en-GB" w:eastAsia="de-AT"/>
         </w:rPr>
         <w:object w:dxaOrig="440" w:dyaOrig="340">
-          <v:shape id="_x0000_i1155" type="#_x0000_t75" style="width:21.6pt;height:17.2pt" o:ole="">
+          <v:shape id="_x0000_i1158" type="#_x0000_t75" style="width:21.6pt;height:17.2pt" o:ole="">
             <v:imagedata r:id="rId273" o:title=""/>
           </v:shape>
-          <o:OLEObject Type="Embed" ProgID="Equation.DSMT4" ShapeID="_x0000_i1155" DrawAspect="Content" ObjectID="_1591439295" r:id="rId274"/>
+          <o:OLEObject Type="Embed" ProgID="Equation.DSMT4" ShapeID="_x0000_i1158" DrawAspect="Content" ObjectID="_1591881577" r:id="rId274"/>
         </w:object>
       </w:r>
       <w:r>
@@ -17418,10 +17671,10 @@
           <w:position w:val="-22"/>
         </w:rPr>
         <w:object w:dxaOrig="1560" w:dyaOrig="620">
-          <v:shape id="_x0000_i1156" type="#_x0000_t75" style="width:78pt;height:31.6pt" o:ole="">
+          <v:shape id="_x0000_i1159" type="#_x0000_t75" style="width:78pt;height:31.6pt" o:ole="">
             <v:imagedata r:id="rId275" o:title=""/>
           </v:shape>
-          <o:OLEObject Type="Embed" ProgID="Equation.DSMT4" ShapeID="_x0000_i1156" DrawAspect="Content" ObjectID="_1591439296" r:id="rId276"/>
+          <o:OLEObject Type="Embed" ProgID="Equation.DSMT4" ShapeID="_x0000_i1159" DrawAspect="Content" ObjectID="_1591881578" r:id="rId276"/>
         </w:object>
       </w:r>
       <w:r>
@@ -17547,10 +17800,10 @@
           <w:lang w:val="en-GB"/>
         </w:rPr>
         <w:object w:dxaOrig="480" w:dyaOrig="380">
-          <v:shape id="_x0000_i1157" type="#_x0000_t75" style="width:24pt;height:18.8pt" o:ole="">
+          <v:shape id="_x0000_i1160" type="#_x0000_t75" style="width:24pt;height:18.8pt" o:ole="">
             <v:imagedata r:id="rId277" o:title=""/>
           </v:shape>
-          <o:OLEObject Type="Embed" ProgID="Equation.DSMT4" ShapeID="_x0000_i1157" DrawAspect="Content" ObjectID="_1591439297" r:id="rId278"/>
+          <o:OLEObject Type="Embed" ProgID="Equation.DSMT4" ShapeID="_x0000_i1160" DrawAspect="Content" ObjectID="_1591881579" r:id="rId278"/>
         </w:object>
       </w:r>
       <w:r>
@@ -17567,10 +17820,10 @@
           <w:lang w:val="en-GB"/>
         </w:rPr>
         <w:object w:dxaOrig="260" w:dyaOrig="279">
-          <v:shape id="_x0000_i1158" type="#_x0000_t75" style="width:12.8pt;height:14.4pt" o:ole="">
+          <v:shape id="_x0000_i1161" type="#_x0000_t75" style="width:12.8pt;height:14.4pt" o:ole="">
             <v:imagedata r:id="rId279" o:title=""/>
           </v:shape>
-          <o:OLEObject Type="Embed" ProgID="Equation.DSMT4" ShapeID="_x0000_i1158" DrawAspect="Content" ObjectID="_1591439298" r:id="rId280"/>
+          <o:OLEObject Type="Embed" ProgID="Equation.DSMT4" ShapeID="_x0000_i1161" DrawAspect="Content" ObjectID="_1591881580" r:id="rId280"/>
         </w:object>
       </w:r>
       <w:r>
@@ -17587,10 +17840,10 @@
           <w:lang w:val="en-GB"/>
         </w:rPr>
         <w:object w:dxaOrig="480" w:dyaOrig="380">
-          <v:shape id="_x0000_i1159" type="#_x0000_t75" style="width:24pt;height:18.8pt" o:ole="">
+          <v:shape id="_x0000_i1162" type="#_x0000_t75" style="width:24pt;height:18.8pt" o:ole="">
             <v:imagedata r:id="rId281" o:title=""/>
           </v:shape>
-          <o:OLEObject Type="Embed" ProgID="Equation.DSMT4" ShapeID="_x0000_i1159" DrawAspect="Content" ObjectID="_1591439299" r:id="rId282"/>
+          <o:OLEObject Type="Embed" ProgID="Equation.DSMT4" ShapeID="_x0000_i1162" DrawAspect="Content" ObjectID="_1591881581" r:id="rId282"/>
         </w:object>
       </w:r>
       <w:r>
@@ -17607,10 +17860,10 @@
           <w:lang w:val="en-GB"/>
         </w:rPr>
         <w:object w:dxaOrig="240" w:dyaOrig="300">
-          <v:shape id="_x0000_i1160" type="#_x0000_t75" style="width:12pt;height:15.2pt" o:ole="">
+          <v:shape id="_x0000_i1163" type="#_x0000_t75" style="width:12pt;height:15.2pt" o:ole="">
             <v:imagedata r:id="rId283" o:title=""/>
           </v:shape>
-          <o:OLEObject Type="Embed" ProgID="Equation.DSMT4" ShapeID="_x0000_i1160" DrawAspect="Content" ObjectID="_1591439300" r:id="rId284"/>
+          <o:OLEObject Type="Embed" ProgID="Equation.DSMT4" ShapeID="_x0000_i1163" DrawAspect="Content" ObjectID="_1591881582" r:id="rId284"/>
         </w:object>
       </w:r>
       <w:r>
@@ -17627,10 +17880,10 @@
           <w:lang w:val="en-GB"/>
         </w:rPr>
         <w:object w:dxaOrig="900" w:dyaOrig="300">
-          <v:shape id="_x0000_i1161" type="#_x0000_t75" style="width:45.2pt;height:15.2pt" o:ole="">
+          <v:shape id="_x0000_i1164" type="#_x0000_t75" style="width:45.2pt;height:15.2pt" o:ole="">
             <v:imagedata r:id="rId285" o:title=""/>
           </v:shape>
-          <o:OLEObject Type="Embed" ProgID="Equation.DSMT4" ShapeID="_x0000_i1161" DrawAspect="Content" ObjectID="_1591439301" r:id="rId286"/>
+          <o:OLEObject Type="Embed" ProgID="Equation.DSMT4" ShapeID="_x0000_i1164" DrawAspect="Content" ObjectID="_1591881583" r:id="rId286"/>
         </w:object>
       </w:r>
       <w:r>
@@ -17697,10 +17950,10 @@
           <w:lang w:val="en-GB"/>
         </w:rPr>
         <w:object w:dxaOrig="499" w:dyaOrig="380">
-          <v:shape id="_x0000_i1162" type="#_x0000_t75" style="width:24.8pt;height:18.8pt" o:ole="">
+          <v:shape id="_x0000_i1165" type="#_x0000_t75" style="width:24.8pt;height:18.8pt" o:ole="">
             <v:imagedata r:id="rId287" o:title=""/>
           </v:shape>
-          <o:OLEObject Type="Embed" ProgID="Equation.DSMT4" ShapeID="_x0000_i1162" DrawAspect="Content" ObjectID="_1591439302" r:id="rId288"/>
+          <o:OLEObject Type="Embed" ProgID="Equation.DSMT4" ShapeID="_x0000_i1165" DrawAspect="Content" ObjectID="_1591881584" r:id="rId288"/>
         </w:object>
       </w:r>
       <w:r>
@@ -17717,10 +17970,10 @@
           <w:lang w:val="en-GB"/>
         </w:rPr>
         <w:object w:dxaOrig="1840" w:dyaOrig="320">
-          <v:shape id="_x0000_i1163" type="#_x0000_t75" style="width:92.4pt;height:15.6pt" o:ole="">
+          <v:shape id="_x0000_i1166" type="#_x0000_t75" style="width:92.4pt;height:15.6pt" o:ole="">
             <v:imagedata r:id="rId289" o:title=""/>
           </v:shape>
-          <o:OLEObject Type="Embed" ProgID="Equation.DSMT4" ShapeID="_x0000_i1163" DrawAspect="Content" ObjectID="_1591439303" r:id="rId290"/>
+          <o:OLEObject Type="Embed" ProgID="Equation.DSMT4" ShapeID="_x0000_i1166" DrawAspect="Content" ObjectID="_1591881585" r:id="rId290"/>
         </w:object>
       </w:r>
       <w:r>
@@ -17807,10 +18060,10 @@
           <w:position w:val="-26"/>
         </w:rPr>
         <w:object w:dxaOrig="2900" w:dyaOrig="660">
-          <v:shape id="_x0000_i1164" type="#_x0000_t75" style="width:144.8pt;height:33.2pt" o:ole="">
+          <v:shape id="_x0000_i1167" type="#_x0000_t75" style="width:144.8pt;height:33.2pt" o:ole="">
             <v:imagedata r:id="rId291" o:title=""/>
           </v:shape>
-          <o:OLEObject Type="Embed" ProgID="Equation.DSMT4" ShapeID="_x0000_i1164" DrawAspect="Content" ObjectID="_1591439304" r:id="rId292"/>
+          <o:OLEObject Type="Embed" ProgID="Equation.DSMT4" ShapeID="_x0000_i1167" DrawAspect="Content" ObjectID="_1591881586" r:id="rId292"/>
         </w:object>
       </w:r>
       <w:r>
@@ -17838,14 +18091,27 @@
       <w:r>
         <w:instrText>(</w:instrText>
       </w:r>
-      <w:fldSimple w:instr=" SEQ MTEqn \c \* Arabic \* MERGEFORMAT ">
-        <w:r>
-          <w:rPr>
-            <w:noProof/>
-          </w:rPr>
-          <w:instrText>36</w:instrText>
-        </w:r>
-      </w:fldSimple>
+      <w:r>
+        <w:fldChar w:fldCharType="begin"/>
+      </w:r>
+      <w:r>
+        <w:instrText xml:space="preserve"> SEQ MTEqn \c \* Arabic \* MERGEFORMAT </w:instrText>
+      </w:r>
+      <w:r>
+        <w:fldChar w:fldCharType="separate"/>
+      </w:r>
+      <w:r>
+        <w:rPr>
+          <w:noProof/>
+        </w:rPr>
+        <w:instrText>36</w:instrText>
+      </w:r>
+      <w:r>
+        <w:rPr>
+          <w:noProof/>
+        </w:rPr>
+        <w:fldChar w:fldCharType="end"/>
+      </w:r>
       <w:r>
         <w:instrText>)</w:instrText>
       </w:r>
@@ -18033,10 +18299,10 @@
           <w:lang w:val="en-GB"/>
         </w:rPr>
         <w:object w:dxaOrig="480" w:dyaOrig="380">
-          <v:shape id="_x0000_i1165" type="#_x0000_t75" style="width:24pt;height:18.8pt" o:ole="">
+          <v:shape id="_x0000_i1168" type="#_x0000_t75" style="width:24pt;height:18.8pt" o:ole="">
             <v:imagedata r:id="rId293" o:title=""/>
           </v:shape>
-          <o:OLEObject Type="Embed" ProgID="Equation.DSMT4" ShapeID="_x0000_i1165" DrawAspect="Content" ObjectID="_1591439305" r:id="rId294"/>
+          <o:OLEObject Type="Embed" ProgID="Equation.DSMT4" ShapeID="_x0000_i1168" DrawAspect="Content" ObjectID="_1591881587" r:id="rId294"/>
         </w:object>
       </w:r>
       <w:r>
@@ -18053,10 +18319,10 @@
           <w:lang w:val="en-GB"/>
         </w:rPr>
         <w:object w:dxaOrig="440" w:dyaOrig="340">
-          <v:shape id="_x0000_i1166" type="#_x0000_t75" style="width:21.6pt;height:17.2pt" o:ole="">
+          <v:shape id="_x0000_i1169" type="#_x0000_t75" style="width:21.6pt;height:17.2pt" o:ole="">
             <v:imagedata r:id="rId295" o:title=""/>
           </v:shape>
-          <o:OLEObject Type="Embed" ProgID="Equation.DSMT4" ShapeID="_x0000_i1166" DrawAspect="Content" ObjectID="_1591439306" r:id="rId296"/>
+          <o:OLEObject Type="Embed" ProgID="Equation.DSMT4" ShapeID="_x0000_i1169" DrawAspect="Content" ObjectID="_1591881588" r:id="rId296"/>
         </w:object>
       </w:r>
       <w:r>
@@ -18073,10 +18339,10 @@
           <w:lang w:val="en-GB"/>
         </w:rPr>
         <w:object w:dxaOrig="420" w:dyaOrig="300">
-          <v:shape id="_x0000_i1167" type="#_x0000_t75" style="width:21.2pt;height:15.2pt" o:ole="">
+          <v:shape id="_x0000_i1170" type="#_x0000_t75" style="width:21.2pt;height:15.2pt" o:ole="">
             <v:imagedata r:id="rId297" o:title=""/>
           </v:shape>
-          <o:OLEObject Type="Embed" ProgID="Equation.DSMT4" ShapeID="_x0000_i1167" DrawAspect="Content" ObjectID="_1591439307" r:id="rId298"/>
+          <o:OLEObject Type="Embed" ProgID="Equation.DSMT4" ShapeID="_x0000_i1170" DrawAspect="Content" ObjectID="_1591881589" r:id="rId298"/>
         </w:object>
       </w:r>
       <w:r>
@@ -18093,10 +18359,10 @@
           <w:lang w:val="en-GB"/>
         </w:rPr>
         <w:object w:dxaOrig="480" w:dyaOrig="380">
-          <v:shape id="_x0000_i1168" type="#_x0000_t75" style="width:24pt;height:18.8pt" o:ole="">
+          <v:shape id="_x0000_i1171" type="#_x0000_t75" style="width:24pt;height:18.8pt" o:ole="">
             <v:imagedata r:id="rId299" o:title=""/>
           </v:shape>
-          <o:OLEObject Type="Embed" ProgID="Equation.DSMT4" ShapeID="_x0000_i1168" DrawAspect="Content" ObjectID="_1591439308" r:id="rId300"/>
+          <o:OLEObject Type="Embed" ProgID="Equation.DSMT4" ShapeID="_x0000_i1171" DrawAspect="Content" ObjectID="_1591881590" r:id="rId300"/>
         </w:object>
       </w:r>
       <w:r>
@@ -18113,10 +18379,10 @@
           <w:lang w:val="en-GB"/>
         </w:rPr>
         <w:object w:dxaOrig="440" w:dyaOrig="340">
-          <v:shape id="_x0000_i1169" type="#_x0000_t75" style="width:21.6pt;height:17.2pt" o:ole="">
+          <v:shape id="_x0000_i1172" type="#_x0000_t75" style="width:21.6pt;height:17.2pt" o:ole="">
             <v:imagedata r:id="rId301" o:title=""/>
           </v:shape>
-          <o:OLEObject Type="Embed" ProgID="Equation.DSMT4" ShapeID="_x0000_i1169" DrawAspect="Content" ObjectID="_1591439309" r:id="rId302"/>
+          <o:OLEObject Type="Embed" ProgID="Equation.DSMT4" ShapeID="_x0000_i1172" DrawAspect="Content" ObjectID="_1591881591" r:id="rId302"/>
         </w:object>
       </w:r>
       <w:r>
@@ -18194,10 +18460,10 @@
           <w:position w:val="-28"/>
         </w:rPr>
         <w:object w:dxaOrig="2320" w:dyaOrig="660">
-          <v:shape id="_x0000_i1170" type="#_x0000_t75" style="width:116.4pt;height:33.2pt" o:ole="">
+          <v:shape id="_x0000_i1173" type="#_x0000_t75" style="width:116.4pt;height:33.2pt" o:ole="">
             <v:imagedata r:id="rId303" o:title=""/>
           </v:shape>
-          <o:OLEObject Type="Embed" ProgID="Equation.DSMT4" ShapeID="_x0000_i1170" DrawAspect="Content" ObjectID="_1591439310" r:id="rId304"/>
+          <o:OLEObject Type="Embed" ProgID="Equation.DSMT4" ShapeID="_x0000_i1173" DrawAspect="Content" ObjectID="_1591881592" r:id="rId304"/>
         </w:object>
       </w:r>
       <w:r>
@@ -18225,14 +18491,27 @@
       <w:r>
         <w:instrText>(</w:instrText>
       </w:r>
-      <w:fldSimple w:instr=" SEQ MTEqn \c \* Arabic \* MERGEFORMAT ">
-        <w:r>
-          <w:rPr>
-            <w:noProof/>
-          </w:rPr>
-          <w:instrText>37</w:instrText>
-        </w:r>
-      </w:fldSimple>
+      <w:r>
+        <w:fldChar w:fldCharType="begin"/>
+      </w:r>
+      <w:r>
+        <w:instrText xml:space="preserve"> SEQ MTEqn \c \* Arabic \* MERGEFORMAT </w:instrText>
+      </w:r>
+      <w:r>
+        <w:fldChar w:fldCharType="separate"/>
+      </w:r>
+      <w:r>
+        <w:rPr>
+          <w:noProof/>
+        </w:rPr>
+        <w:instrText>37</w:instrText>
+      </w:r>
+      <w:r>
+        <w:rPr>
+          <w:noProof/>
+        </w:rPr>
+        <w:fldChar w:fldCharType="end"/>
+      </w:r>
       <w:r>
         <w:instrText>)</w:instrText>
       </w:r>
@@ -18270,10 +18549,10 @@
           <w:lang w:val="en-GB"/>
         </w:rPr>
         <w:object w:dxaOrig="360" w:dyaOrig="300">
-          <v:shape id="_x0000_i1171" type="#_x0000_t75" style="width:18pt;height:15.2pt" o:ole="">
+          <v:shape id="_x0000_i1174" type="#_x0000_t75" style="width:18pt;height:15.2pt" o:ole="">
             <v:imagedata r:id="rId305" o:title=""/>
           </v:shape>
-          <o:OLEObject Type="Embed" ProgID="Equation.DSMT4" ShapeID="_x0000_i1171" DrawAspect="Content" ObjectID="_1591439311" r:id="rId306"/>
+          <o:OLEObject Type="Embed" ProgID="Equation.DSMT4" ShapeID="_x0000_i1174" DrawAspect="Content" ObjectID="_1591881593" r:id="rId306"/>
         </w:object>
       </w:r>
       <w:r>
@@ -18297,10 +18576,10 @@
           <w:lang w:val="en-GB"/>
         </w:rPr>
         <w:object w:dxaOrig="380" w:dyaOrig="300">
-          <v:shape id="_x0000_i1172" type="#_x0000_t75" style="width:18.8pt;height:15.2pt" o:ole="">
+          <v:shape id="_x0000_i1175" type="#_x0000_t75" style="width:18.8pt;height:15.2pt" o:ole="">
             <v:imagedata r:id="rId307" o:title=""/>
           </v:shape>
-          <o:OLEObject Type="Embed" ProgID="Equation.DSMT4" ShapeID="_x0000_i1172" DrawAspect="Content" ObjectID="_1591439312" r:id="rId308"/>
+          <o:OLEObject Type="Embed" ProgID="Equation.DSMT4" ShapeID="_x0000_i1175" DrawAspect="Content" ObjectID="_1591881594" r:id="rId308"/>
         </w:object>
       </w:r>
       <w:r>
@@ -18716,10 +18995,10 @@
           <w:position w:val="-4"/>
         </w:rPr>
         <w:object w:dxaOrig="480" w:dyaOrig="360">
-          <v:shape id="_x0000_i1173" type="#_x0000_t75" style="width:24pt;height:18pt" o:ole="">
+          <v:shape id="_x0000_i1176" type="#_x0000_t75" style="width:24pt;height:18pt" o:ole="">
             <v:imagedata r:id="rId309" o:title=""/>
           </v:shape>
-          <o:OLEObject Type="Embed" ProgID="Equation.DSMT4" ShapeID="_x0000_i1173" DrawAspect="Content" ObjectID="_1591439313" r:id="rId310"/>
+          <o:OLEObject Type="Embed" ProgID="Equation.DSMT4" ShapeID="_x0000_i1176" DrawAspect="Content" ObjectID="_1591881595" r:id="rId310"/>
         </w:object>
       </w:r>
       <w:r>
@@ -18813,10 +19092,10 @@
           <w:position w:val="-12"/>
         </w:rPr>
         <w:object w:dxaOrig="2299" w:dyaOrig="420">
-          <v:shape id="_x0000_i1174" type="#_x0000_t75" style="width:114.8pt;height:21.2pt" o:ole="">
+          <v:shape id="_x0000_i1177" type="#_x0000_t75" style="width:114.8pt;height:21.2pt" o:ole="">
             <v:imagedata r:id="rId311" o:title=""/>
           </v:shape>
-          <o:OLEObject Type="Embed" ProgID="Equation.DSMT4" ShapeID="_x0000_i1174" DrawAspect="Content" ObjectID="_1591439314" r:id="rId312"/>
+          <o:OLEObject Type="Embed" ProgID="Equation.DSMT4" ShapeID="_x0000_i1177" DrawAspect="Content" ObjectID="_1591881596" r:id="rId312"/>
         </w:object>
       </w:r>
       <w:r>
@@ -19715,10 +19994,10 @@
           <w:szCs w:val="22"/>
         </w:rPr>
         <w:object w:dxaOrig="1620" w:dyaOrig="340">
-          <v:shape id="_x0000_i1175" type="#_x0000_t75" style="width:80.4pt;height:17.2pt" o:ole="">
+          <v:shape id="_x0000_i1178" type="#_x0000_t75" style="width:80.4pt;height:17.2pt" o:ole="">
             <v:imagedata r:id="rId314" o:title=""/>
           </v:shape>
-          <o:OLEObject Type="Embed" ProgID="Equation.DSMT4" ShapeID="_x0000_i1175" DrawAspect="Content" ObjectID="_1591439315" r:id="rId315"/>
+          <o:OLEObject Type="Embed" ProgID="Equation.DSMT4" ShapeID="_x0000_i1178" DrawAspect="Content" ObjectID="_1591881597" r:id="rId315"/>
         </w:object>
       </w:r>
       <w:r>
@@ -19912,10 +20191,10 @@
           <w:szCs w:val="22"/>
         </w:rPr>
         <w:object w:dxaOrig="2620" w:dyaOrig="340">
-          <v:shape id="_x0000_i1176" type="#_x0000_t75" style="width:131.2pt;height:17.2pt" o:ole="">
+          <v:shape id="_x0000_i1179" type="#_x0000_t75" style="width:131.2pt;height:17.2pt" o:ole="">
             <v:imagedata r:id="rId316" o:title=""/>
           </v:shape>
-          <o:OLEObject Type="Embed" ProgID="Equation.DSMT4" ShapeID="_x0000_i1176" DrawAspect="Content" ObjectID="_1591439316" r:id="rId317"/>
+          <o:OLEObject Type="Embed" ProgID="Equation.DSMT4" ShapeID="_x0000_i1179" DrawAspect="Content" ObjectID="_1591881598" r:id="rId317"/>
         </w:object>
       </w:r>
       <w:r>
@@ -20107,10 +20386,10 @@
           <w:color w:val="000000" w:themeColor="text1"/>
         </w:rPr>
         <w:object w:dxaOrig="240" w:dyaOrig="300">
-          <v:shape id="_x0000_i1177" type="#_x0000_t75" style="width:12pt;height:15.2pt" o:ole="">
+          <v:shape id="_x0000_i1180" type="#_x0000_t75" style="width:12pt;height:15.2pt" o:ole="">
             <v:imagedata r:id="rId318" o:title=""/>
           </v:shape>
-          <o:OLEObject Type="Embed" ProgID="Equation.DSMT4" ShapeID="_x0000_i1177" DrawAspect="Content" ObjectID="_1591439317" r:id="rId319"/>
+          <o:OLEObject Type="Embed" ProgID="Equation.DSMT4" ShapeID="_x0000_i1180" DrawAspect="Content" ObjectID="_1591881599" r:id="rId319"/>
         </w:object>
       </w:r>
       <w:r>
@@ -20142,10 +20421,10 @@
           <w:color w:val="000000" w:themeColor="text1"/>
         </w:rPr>
         <w:object w:dxaOrig="660" w:dyaOrig="300">
-          <v:shape id="_x0000_i1178" type="#_x0000_t75" style="width:33.2pt;height:15.2pt" o:ole="">
+          <v:shape id="_x0000_i1181" type="#_x0000_t75" style="width:33.2pt;height:15.2pt" o:ole="">
             <v:imagedata r:id="rId320" o:title=""/>
           </v:shape>
-          <o:OLEObject Type="Embed" ProgID="Equation.DSMT4" ShapeID="_x0000_i1178" DrawAspect="Content" ObjectID="_1591439318" r:id="rId321"/>
+          <o:OLEObject Type="Embed" ProgID="Equation.DSMT4" ShapeID="_x0000_i1181" DrawAspect="Content" ObjectID="_1591881600" r:id="rId321"/>
         </w:object>
       </w:r>
       <w:r>
@@ -20174,10 +20453,10 @@
           <w:color w:val="000000" w:themeColor="text1"/>
         </w:rPr>
         <w:object w:dxaOrig="180" w:dyaOrig="300">
-          <v:shape id="_x0000_i1179" type="#_x0000_t75" style="width:9.2pt;height:15.2pt" o:ole="">
+          <v:shape id="_x0000_i1182" type="#_x0000_t75" style="width:9.2pt;height:15.2pt" o:ole="">
             <v:imagedata r:id="rId322" o:title=""/>
           </v:shape>
-          <o:OLEObject Type="Embed" ProgID="Equation.DSMT4" ShapeID="_x0000_i1179" DrawAspect="Content" ObjectID="_1591439319" r:id="rId323"/>
+          <o:OLEObject Type="Embed" ProgID="Equation.DSMT4" ShapeID="_x0000_i1182" DrawAspect="Content" ObjectID="_1591881601" r:id="rId323"/>
         </w:object>
       </w:r>
       <w:r>
@@ -20250,10 +20529,10 @@
           <w:szCs w:val="22"/>
         </w:rPr>
         <w:object w:dxaOrig="1620" w:dyaOrig="340">
-          <v:shape id="_x0000_i1180" type="#_x0000_t75" style="width:81.2pt;height:16.4pt" o:ole="">
+          <v:shape id="_x0000_i1183" type="#_x0000_t75" style="width:81.2pt;height:16.4pt" o:ole="">
             <v:imagedata r:id="rId324" o:title=""/>
           </v:shape>
-          <o:OLEObject Type="Embed" ProgID="Equation.DSMT4" ShapeID="_x0000_i1180" DrawAspect="Content" ObjectID="_1591439320" r:id="rId325"/>
+          <o:OLEObject Type="Embed" ProgID="Equation.DSMT4" ShapeID="_x0000_i1183" DrawAspect="Content" ObjectID="_1591881602" r:id="rId325"/>
         </w:object>
       </w:r>
       <w:r>
@@ -20449,10 +20728,10 @@
           <w:szCs w:val="22"/>
         </w:rPr>
         <w:object w:dxaOrig="2720" w:dyaOrig="340">
-          <v:shape id="_x0000_i1181" type="#_x0000_t75" style="width:135.6pt;height:16.4pt" o:ole="">
+          <v:shape id="_x0000_i1184" type="#_x0000_t75" style="width:135.6pt;height:16.4pt" o:ole="">
             <v:imagedata r:id="rId326" o:title=""/>
           </v:shape>
-          <o:OLEObject Type="Embed" ProgID="Equation.DSMT4" ShapeID="_x0000_i1181" DrawAspect="Content" ObjectID="_1591439321" r:id="rId327"/>
+          <o:OLEObject Type="Embed" ProgID="Equation.DSMT4" ShapeID="_x0000_i1184" DrawAspect="Content" ObjectID="_1591881603" r:id="rId327"/>
         </w:object>
       </w:r>
       <w:r>
@@ -20645,10 +20924,10 @@
           <w:color w:val="000000" w:themeColor="text1"/>
         </w:rPr>
         <w:object w:dxaOrig="279" w:dyaOrig="260">
-          <v:shape id="_x0000_i1182" type="#_x0000_t75" style="width:14.4pt;height:12.8pt" o:ole="">
+          <v:shape id="_x0000_i1185" type="#_x0000_t75" style="width:14.4pt;height:12.8pt" o:ole="">
             <v:imagedata r:id="rId328" o:title=""/>
           </v:shape>
-          <o:OLEObject Type="Embed" ProgID="Equation.DSMT4" ShapeID="_x0000_i1182" DrawAspect="Content" ObjectID="_1591439322" r:id="rId329"/>
+          <o:OLEObject Type="Embed" ProgID="Equation.DSMT4" ShapeID="_x0000_i1185" DrawAspect="Content" ObjectID="_1591881604" r:id="rId329"/>
         </w:object>
       </w:r>
       <w:r>
@@ -20674,10 +20953,10 @@
           <w:color w:val="000000" w:themeColor="text1"/>
         </w:rPr>
         <w:object w:dxaOrig="260" w:dyaOrig="300">
-          <v:shape id="_x0000_i1183" type="#_x0000_t75" style="width:12.8pt;height:15.2pt" o:ole="">
+          <v:shape id="_x0000_i1186" type="#_x0000_t75" style="width:12.8pt;height:15.2pt" o:ole="">
             <v:imagedata r:id="rId330" o:title=""/>
           </v:shape>
-          <o:OLEObject Type="Embed" ProgID="Equation.DSMT4" ShapeID="_x0000_i1183" DrawAspect="Content" ObjectID="_1591439323" r:id="rId331"/>
+          <o:OLEObject Type="Embed" ProgID="Equation.DSMT4" ShapeID="_x0000_i1186" DrawAspect="Content" ObjectID="_1591881605" r:id="rId331"/>
         </w:object>
       </w:r>
       <w:r>
@@ -20703,10 +20982,10 @@
           <w:color w:val="000000" w:themeColor="text1"/>
         </w:rPr>
         <w:object w:dxaOrig="260" w:dyaOrig="300">
-          <v:shape id="_x0000_i1184" type="#_x0000_t75" style="width:12.8pt;height:15.2pt" o:ole="">
+          <v:shape id="_x0000_i1187" type="#_x0000_t75" style="width:12.8pt;height:15.2pt" o:ole="">
             <v:imagedata r:id="rId332" o:title=""/>
           </v:shape>
-          <o:OLEObject Type="Embed" ProgID="Equation.DSMT4" ShapeID="_x0000_i1184" DrawAspect="Content" ObjectID="_1591439324" r:id="rId333"/>
+          <o:OLEObject Type="Embed" ProgID="Equation.DSMT4" ShapeID="_x0000_i1187" DrawAspect="Content" ObjectID="_1591881606" r:id="rId333"/>
         </w:object>
       </w:r>
       <w:r>
@@ -20726,10 +21005,10 @@
           <w:color w:val="000000" w:themeColor="text1"/>
         </w:rPr>
         <w:object w:dxaOrig="440" w:dyaOrig="340">
-          <v:shape id="_x0000_i1185" type="#_x0000_t75" style="width:21.6pt;height:17.2pt" o:ole="">
+          <v:shape id="_x0000_i1188" type="#_x0000_t75" style="width:21.6pt;height:17.2pt" o:ole="">
             <v:imagedata r:id="rId334" o:title=""/>
           </v:shape>
-          <o:OLEObject Type="Embed" ProgID="Equation.DSMT4" ShapeID="_x0000_i1185" DrawAspect="Content" ObjectID="_1591439325" r:id="rId335"/>
+          <o:OLEObject Type="Embed" ProgID="Equation.DSMT4" ShapeID="_x0000_i1188" DrawAspect="Content" ObjectID="_1591881607" r:id="rId335"/>
         </w:object>
       </w:r>
       <w:r>
@@ -20755,10 +21034,10 @@
           <w:color w:val="000000" w:themeColor="text1"/>
         </w:rPr>
         <w:object w:dxaOrig="440" w:dyaOrig="340">
-          <v:shape id="_x0000_i1186" type="#_x0000_t75" style="width:21.6pt;height:17.2pt" o:ole="">
+          <v:shape id="_x0000_i1189" type="#_x0000_t75" style="width:21.6pt;height:17.2pt" o:ole="">
             <v:imagedata r:id="rId336" o:title=""/>
           </v:shape>
-          <o:OLEObject Type="Embed" ProgID="Equation.DSMT4" ShapeID="_x0000_i1186" DrawAspect="Content" ObjectID="_1591439326" r:id="rId337"/>
+          <o:OLEObject Type="Embed" ProgID="Equation.DSMT4" ShapeID="_x0000_i1189" DrawAspect="Content" ObjectID="_1591881608" r:id="rId337"/>
         </w:object>
       </w:r>
       <w:r>
@@ -20940,10 +21219,10 @@
           <w:color w:val="000000" w:themeColor="text1"/>
         </w:rPr>
         <w:object w:dxaOrig="139" w:dyaOrig="220">
-          <v:shape id="_x0000_i1187" type="#_x0000_t75" style="width:6.8pt;height:10.4pt" o:ole="">
+          <v:shape id="_x0000_i1190" type="#_x0000_t75" style="width:6.8pt;height:10.4pt" o:ole="">
             <v:imagedata r:id="rId338" o:title=""/>
           </v:shape>
-          <o:OLEObject Type="Embed" ProgID="Equation.DSMT4" ShapeID="_x0000_i1187" DrawAspect="Content" ObjectID="_1591439327" r:id="rId339"/>
+          <o:OLEObject Type="Embed" ProgID="Equation.DSMT4" ShapeID="_x0000_i1190" DrawAspect="Content" ObjectID="_1591881609" r:id="rId339"/>
         </w:object>
       </w:r>
       <w:r>
@@ -20969,10 +21248,10 @@
           <w:color w:val="000000" w:themeColor="text1"/>
         </w:rPr>
         <w:object w:dxaOrig="380" w:dyaOrig="240">
-          <v:shape id="_x0000_i1188" type="#_x0000_t75" style="width:18.8pt;height:12pt" o:ole="">
+          <v:shape id="_x0000_i1191" type="#_x0000_t75" style="width:18.8pt;height:12pt" o:ole="">
             <v:imagedata r:id="rId340" o:title=""/>
           </v:shape>
-          <o:OLEObject Type="Embed" ProgID="Equation.DSMT4" ShapeID="_x0000_i1188" DrawAspect="Content" ObjectID="_1591439328" r:id="rId341"/>
+          <o:OLEObject Type="Embed" ProgID="Equation.DSMT4" ShapeID="_x0000_i1191" DrawAspect="Content" ObjectID="_1591881610" r:id="rId341"/>
         </w:object>
       </w:r>
       <w:r>
@@ -20992,10 +21271,10 @@
           <w:color w:val="000000" w:themeColor="text1"/>
         </w:rPr>
         <w:object w:dxaOrig="260" w:dyaOrig="300">
-          <v:shape id="_x0000_i1189" type="#_x0000_t75" style="width:12.8pt;height:15.2pt" o:ole="">
+          <v:shape id="_x0000_i1192" type="#_x0000_t75" style="width:12.8pt;height:15.2pt" o:ole="">
             <v:imagedata r:id="rId342" o:title=""/>
           </v:shape>
-          <o:OLEObject Type="Embed" ProgID="Equation.DSMT4" ShapeID="_x0000_i1189" DrawAspect="Content" ObjectID="_1591439329" r:id="rId343"/>
+          <o:OLEObject Type="Embed" ProgID="Equation.DSMT4" ShapeID="_x0000_i1192" DrawAspect="Content" ObjectID="_1591881611" r:id="rId343"/>
         </w:object>
       </w:r>
       <w:r>
@@ -21015,10 +21294,10 @@
           <w:color w:val="000000" w:themeColor="text1"/>
         </w:rPr>
         <w:object w:dxaOrig="260" w:dyaOrig="300">
-          <v:shape id="_x0000_i1190" type="#_x0000_t75" style="width:12.8pt;height:15.2pt" o:ole="">
+          <v:shape id="_x0000_i1193" type="#_x0000_t75" style="width:12.8pt;height:15.2pt" o:ole="">
             <v:imagedata r:id="rId344" o:title=""/>
           </v:shape>
-          <o:OLEObject Type="Embed" ProgID="Equation.DSMT4" ShapeID="_x0000_i1190" DrawAspect="Content" ObjectID="_1591439330" r:id="rId345"/>
+          <o:OLEObject Type="Embed" ProgID="Equation.DSMT4" ShapeID="_x0000_i1193" DrawAspect="Content" ObjectID="_1591881612" r:id="rId345"/>
         </w:object>
       </w:r>
       <w:r>
@@ -21074,10 +21353,10 @@
           <w:szCs w:val="22"/>
         </w:rPr>
         <w:object w:dxaOrig="3660" w:dyaOrig="780">
-          <v:shape id="_x0000_i1191" type="#_x0000_t75" style="width:183.6pt;height:39.2pt" o:ole="">
+          <v:shape id="_x0000_i1194" type="#_x0000_t75" style="width:183.6pt;height:39.2pt" o:ole="">
             <v:imagedata r:id="rId346" o:title=""/>
           </v:shape>
-          <o:OLEObject Type="Embed" ProgID="Equation.DSMT4" ShapeID="_x0000_i1191" DrawAspect="Content" ObjectID="_1591439331" r:id="rId347"/>
+          <o:OLEObject Type="Embed" ProgID="Equation.DSMT4" ShapeID="_x0000_i1194" DrawAspect="Content" ObjectID="_1591881613" r:id="rId347"/>
         </w:object>
       </w:r>
       <w:r>
@@ -21271,10 +21550,10 @@
           <w:szCs w:val="22"/>
         </w:rPr>
         <w:object w:dxaOrig="3800" w:dyaOrig="660">
-          <v:shape id="_x0000_i1192" type="#_x0000_t75" style="width:190.4pt;height:32.4pt" o:ole="">
+          <v:shape id="_x0000_i1195" type="#_x0000_t75" style="width:190.4pt;height:32.4pt" o:ole="">
             <v:imagedata r:id="rId348" o:title=""/>
           </v:shape>
-          <o:OLEObject Type="Embed" ProgID="Equation.DSMT4" ShapeID="_x0000_i1192" DrawAspect="Content" ObjectID="_1591439332" r:id="rId349"/>
+          <o:OLEObject Type="Embed" ProgID="Equation.DSMT4" ShapeID="_x0000_i1195" DrawAspect="Content" ObjectID="_1591881614" r:id="rId349"/>
         </w:object>
       </w:r>
       <w:r>
@@ -21495,10 +21774,10 @@
           <w:color w:val="000000" w:themeColor="text1"/>
         </w:rPr>
         <w:object w:dxaOrig="139" w:dyaOrig="220">
-          <v:shape id="_x0000_i1193" type="#_x0000_t75" style="width:6.8pt;height:10.4pt" o:ole="">
+          <v:shape id="_x0000_i1196" type="#_x0000_t75" style="width:6.8pt;height:10.4pt" o:ole="">
             <v:imagedata r:id="rId350" o:title=""/>
           </v:shape>
-          <o:OLEObject Type="Embed" ProgID="Equation.DSMT4" ShapeID="_x0000_i1193" DrawAspect="Content" ObjectID="_1591439333" r:id="rId351"/>
+          <o:OLEObject Type="Embed" ProgID="Equation.DSMT4" ShapeID="_x0000_i1196" DrawAspect="Content" ObjectID="_1591881615" r:id="rId351"/>
         </w:object>
       </w:r>
       <w:r>
@@ -21524,10 +21803,10 @@
           <w:color w:val="000000" w:themeColor="text1"/>
         </w:rPr>
         <w:object w:dxaOrig="380" w:dyaOrig="240">
-          <v:shape id="_x0000_i1194" type="#_x0000_t75" style="width:18.8pt;height:12pt" o:ole="">
+          <v:shape id="_x0000_i1197" type="#_x0000_t75" style="width:18.8pt;height:12pt" o:ole="">
             <v:imagedata r:id="rId352" o:title=""/>
           </v:shape>
-          <o:OLEObject Type="Embed" ProgID="Equation.DSMT4" ShapeID="_x0000_i1194" DrawAspect="Content" ObjectID="_1591439334" r:id="rId353"/>
+          <o:OLEObject Type="Embed" ProgID="Equation.DSMT4" ShapeID="_x0000_i1197" DrawAspect="Content" ObjectID="_1591881616" r:id="rId353"/>
         </w:object>
       </w:r>
       <w:r>
@@ -21588,10 +21867,10 @@
           <w:szCs w:val="22"/>
         </w:rPr>
         <w:object w:dxaOrig="2260" w:dyaOrig="600">
-          <v:shape id="_x0000_i1195" type="#_x0000_t75" style="width:113.2pt;height:30pt" o:ole="">
+          <v:shape id="_x0000_i1198" type="#_x0000_t75" style="width:113.2pt;height:30pt" o:ole="">
             <v:imagedata r:id="rId354" o:title=""/>
           </v:shape>
-          <o:OLEObject Type="Embed" ProgID="Equation.DSMT4" ShapeID="_x0000_i1195" DrawAspect="Content" ObjectID="_1591439335" r:id="rId355"/>
+          <o:OLEObject Type="Embed" ProgID="Equation.DSMT4" ShapeID="_x0000_i1198" DrawAspect="Content" ObjectID="_1591881617" r:id="rId355"/>
         </w:object>
       </w:r>
       <w:r>
@@ -21787,10 +22066,10 @@
           <w:szCs w:val="22"/>
         </w:rPr>
         <w:object w:dxaOrig="4860" w:dyaOrig="740">
-          <v:shape id="_x0000_i1196" type="#_x0000_t75" style="width:243.2pt;height:36.8pt" o:ole="">
+          <v:shape id="_x0000_i1199" type="#_x0000_t75" style="width:243.2pt;height:36.8pt" o:ole="">
             <v:imagedata r:id="rId356" o:title=""/>
           </v:shape>
-          <o:OLEObject Type="Embed" ProgID="Equation.DSMT4" ShapeID="_x0000_i1196" DrawAspect="Content" ObjectID="_1591439336" r:id="rId357"/>
+          <o:OLEObject Type="Embed" ProgID="Equation.DSMT4" ShapeID="_x0000_i1199" DrawAspect="Content" ObjectID="_1591881618" r:id="rId357"/>
         </w:object>
       </w:r>
       <w:r>
@@ -21976,10 +22255,10 @@
           <w:color w:val="000000" w:themeColor="text1"/>
         </w:rPr>
         <w:object w:dxaOrig="260" w:dyaOrig="240">
-          <v:shape id="_x0000_i1197" type="#_x0000_t75" style="width:12.8pt;height:12pt" o:ole="">
+          <v:shape id="_x0000_i1200" type="#_x0000_t75" style="width:12.8pt;height:12pt" o:ole="">
             <v:imagedata r:id="rId358" o:title=""/>
           </v:shape>
-          <o:OLEObject Type="Embed" ProgID="Equation.DSMT4" ShapeID="_x0000_i1197" DrawAspect="Content" ObjectID="_1591439337" r:id="rId359"/>
+          <o:OLEObject Type="Embed" ProgID="Equation.DSMT4" ShapeID="_x0000_i1200" DrawAspect="Content" ObjectID="_1591881619" r:id="rId359"/>
         </w:object>
       </w:r>
       <w:r>
@@ -22021,10 +22300,10 @@
           <w:color w:val="000000" w:themeColor="text1"/>
         </w:rPr>
         <w:object w:dxaOrig="1340" w:dyaOrig="340">
-          <v:shape id="_x0000_i1198" type="#_x0000_t75" style="width:67.6pt;height:17.2pt" o:ole="">
+          <v:shape id="_x0000_i1201" type="#_x0000_t75" style="width:67.6pt;height:17.2pt" o:ole="">
             <v:imagedata r:id="rId360" o:title=""/>
           </v:shape>
-          <o:OLEObject Type="Embed" ProgID="Equation.DSMT4" ShapeID="_x0000_i1198" DrawAspect="Content" ObjectID="_1591439338" r:id="rId361"/>
+          <o:OLEObject Type="Embed" ProgID="Equation.DSMT4" ShapeID="_x0000_i1201" DrawAspect="Content" ObjectID="_1591881620" r:id="rId361"/>
         </w:object>
       </w:r>
       <w:r>
@@ -22127,10 +22406,10 @@
           <w:szCs w:val="22"/>
         </w:rPr>
         <w:object w:dxaOrig="3960" w:dyaOrig="380">
-          <v:shape id="_x0000_i1199" type="#_x0000_t75" style="width:198.8pt;height:18pt" o:ole="">
+          <v:shape id="_x0000_i1202" type="#_x0000_t75" style="width:198.8pt;height:18pt" o:ole="">
             <v:imagedata r:id="rId362" o:title=""/>
           </v:shape>
-          <o:OLEObject Type="Embed" ProgID="Equation.DSMT4" ShapeID="_x0000_i1199" DrawAspect="Content" ObjectID="_1591439339" r:id="rId363"/>
+          <o:OLEObject Type="Embed" ProgID="Equation.DSMT4" ShapeID="_x0000_i1202" DrawAspect="Content" ObjectID="_1591881621" r:id="rId363"/>
         </w:object>
       </w:r>
       <w:r>
@@ -22422,10 +22701,10 @@
           <w:color w:val="000000" w:themeColor="text1"/>
         </w:rPr>
         <w:object w:dxaOrig="320" w:dyaOrig="220">
-          <v:shape id="_x0000_i1200" type="#_x0000_t75" style="width:15.6pt;height:10.4pt" o:ole="">
+          <v:shape id="_x0000_i1203" type="#_x0000_t75" style="width:15.6pt;height:10.4pt" o:ole="">
             <v:imagedata r:id="rId364" o:title=""/>
           </v:shape>
-          <o:OLEObject Type="Embed" ProgID="Equation.DSMT4" ShapeID="_x0000_i1200" DrawAspect="Content" ObjectID="_1591439340" r:id="rId365"/>
+          <o:OLEObject Type="Embed" ProgID="Equation.DSMT4" ShapeID="_x0000_i1203" DrawAspect="Content" ObjectID="_1591881622" r:id="rId365"/>
         </w:object>
       </w:r>
       <w:r>
@@ -22451,10 +22730,10 @@
           <w:color w:val="000000" w:themeColor="text1"/>
         </w:rPr>
         <w:object w:dxaOrig="320" w:dyaOrig="220">
-          <v:shape id="_x0000_i1201" type="#_x0000_t75" style="width:15.6pt;height:10.4pt" o:ole="">
+          <v:shape id="_x0000_i1204" type="#_x0000_t75" style="width:15.6pt;height:10.4pt" o:ole="">
             <v:imagedata r:id="rId366" o:title=""/>
           </v:shape>
-          <o:OLEObject Type="Embed" ProgID="Equation.DSMT4" ShapeID="_x0000_i1201" DrawAspect="Content" ObjectID="_1591439341" r:id="rId367"/>
+          <o:OLEObject Type="Embed" ProgID="Equation.DSMT4" ShapeID="_x0000_i1204" DrawAspect="Content" ObjectID="_1591881623" r:id="rId367"/>
         </w:object>
       </w:r>
       <w:r>
@@ -22480,10 +22759,10 @@
           <w:color w:val="000000" w:themeColor="text1"/>
         </w:rPr>
         <w:object w:dxaOrig="139" w:dyaOrig="220">
-          <v:shape id="_x0000_i1202" type="#_x0000_t75" style="width:6.8pt;height:10.4pt" o:ole="">
+          <v:shape id="_x0000_i1205" type="#_x0000_t75" style="width:6.8pt;height:10.4pt" o:ole="">
             <v:imagedata r:id="rId368" o:title=""/>
           </v:shape>
-          <o:OLEObject Type="Embed" ProgID="Equation.DSMT4" ShapeID="_x0000_i1202" DrawAspect="Content" ObjectID="_1591439342" r:id="rId369"/>
+          <o:OLEObject Type="Embed" ProgID="Equation.DSMT4" ShapeID="_x0000_i1205" DrawAspect="Content" ObjectID="_1591881624" r:id="rId369"/>
         </w:object>
       </w:r>
       <w:r>
@@ -22509,10 +22788,10 @@
           <w:color w:val="000000" w:themeColor="text1"/>
         </w:rPr>
         <w:object w:dxaOrig="380" w:dyaOrig="240">
-          <v:shape id="_x0000_i1203" type="#_x0000_t75" style="width:18.8pt;height:12pt" o:ole="">
+          <v:shape id="_x0000_i1206" type="#_x0000_t75" style="width:18.8pt;height:12pt" o:ole="">
             <v:imagedata r:id="rId370" o:title=""/>
           </v:shape>
-          <o:OLEObject Type="Embed" ProgID="Equation.DSMT4" ShapeID="_x0000_i1203" DrawAspect="Content" ObjectID="_1591439343" r:id="rId371"/>
+          <o:OLEObject Type="Embed" ProgID="Equation.DSMT4" ShapeID="_x0000_i1206" DrawAspect="Content" ObjectID="_1591881625" r:id="rId371"/>
         </w:object>
       </w:r>
       <w:r>
@@ -22669,10 +22948,10 @@
           <w:szCs w:val="22"/>
         </w:rPr>
         <w:object w:dxaOrig="2340" w:dyaOrig="660">
-          <v:shape id="_x0000_i1204" type="#_x0000_t75" style="width:117.6pt;height:33.2pt" o:ole="">
+          <v:shape id="_x0000_i1207" type="#_x0000_t75" style="width:117.6pt;height:33.2pt" o:ole="">
             <v:imagedata r:id="rId372" o:title=""/>
           </v:shape>
-          <o:OLEObject Type="Embed" ProgID="Equation.DSMT4" ShapeID="_x0000_i1204" DrawAspect="Content" ObjectID="_1591439344" r:id="rId373"/>
+          <o:OLEObject Type="Embed" ProgID="Equation.DSMT4" ShapeID="_x0000_i1207" DrawAspect="Content" ObjectID="_1591881626" r:id="rId373"/>
         </w:object>
       </w:r>
       <w:r>
@@ -22874,10 +23153,10 @@
           <w:szCs w:val="22"/>
         </w:rPr>
         <w:object w:dxaOrig="3240" w:dyaOrig="980">
-          <v:shape id="_x0000_i1205" type="#_x0000_t75" style="width:162.8pt;height:48.8pt" o:ole="">
+          <v:shape id="_x0000_i1208" type="#_x0000_t75" style="width:162.8pt;height:48.8pt" o:ole="">
             <v:imagedata r:id="rId374" o:title=""/>
           </v:shape>
-          <o:OLEObject Type="Embed" ProgID="Equation.DSMT4" ShapeID="_x0000_i1205" DrawAspect="Content" ObjectID="_1591439345" r:id="rId375"/>
+          <o:OLEObject Type="Embed" ProgID="Equation.DSMT4" ShapeID="_x0000_i1208" DrawAspect="Content" ObjectID="_1591881627" r:id="rId375"/>
         </w:object>
       </w:r>
     </w:p>
@@ -22922,10 +23201,10 @@
           <w:color w:val="000000" w:themeColor="text1"/>
         </w:rPr>
         <w:object w:dxaOrig="240" w:dyaOrig="300">
-          <v:shape id="_x0000_i1206" type="#_x0000_t75" style="width:12pt;height:15.2pt" o:ole="">
+          <v:shape id="_x0000_i1209" type="#_x0000_t75" style="width:12pt;height:15.2pt" o:ole="">
             <v:imagedata r:id="rId376" o:title=""/>
           </v:shape>
-          <o:OLEObject Type="Embed" ProgID="Equation.DSMT4" ShapeID="_x0000_i1206" DrawAspect="Content" ObjectID="_1591439346" r:id="rId377"/>
+          <o:OLEObject Type="Embed" ProgID="Equation.DSMT4" ShapeID="_x0000_i1209" DrawAspect="Content" ObjectID="_1591881628" r:id="rId377"/>
         </w:object>
       </w:r>
       <w:r>
@@ -22957,10 +23236,10 @@
           <w:color w:val="000000" w:themeColor="text1"/>
         </w:rPr>
         <w:object w:dxaOrig="260" w:dyaOrig="300">
-          <v:shape id="_x0000_i1207" type="#_x0000_t75" style="width:12.8pt;height:15.2pt" o:ole="">
+          <v:shape id="_x0000_i1210" type="#_x0000_t75" style="width:12.8pt;height:15.2pt" o:ole="">
             <v:imagedata r:id="rId378" o:title=""/>
           </v:shape>
-          <o:OLEObject Type="Embed" ProgID="Equation.DSMT4" ShapeID="_x0000_i1207" DrawAspect="Content" ObjectID="_1591439347" r:id="rId379"/>
+          <o:OLEObject Type="Embed" ProgID="Equation.DSMT4" ShapeID="_x0000_i1210" DrawAspect="Content" ObjectID="_1591881629" r:id="rId379"/>
         </w:object>
       </w:r>
       <w:r>
@@ -22980,10 +23259,10 @@
           <w:color w:val="000000" w:themeColor="text1"/>
         </w:rPr>
         <w:object w:dxaOrig="1640" w:dyaOrig="380">
-          <v:shape id="_x0000_i1208" type="#_x0000_t75" style="width:82.4pt;height:18.8pt" o:ole="">
+          <v:shape id="_x0000_i1211" type="#_x0000_t75" style="width:82.4pt;height:18.8pt" o:ole="">
             <v:imagedata r:id="rId380" o:title=""/>
           </v:shape>
-          <o:OLEObject Type="Embed" ProgID="Equation.DSMT4" ShapeID="_x0000_i1208" DrawAspect="Content" ObjectID="_1591439348" r:id="rId381"/>
+          <o:OLEObject Type="Embed" ProgID="Equation.DSMT4" ShapeID="_x0000_i1211" DrawAspect="Content" ObjectID="_1591881630" r:id="rId381"/>
         </w:object>
       </w:r>
       <w:r>
@@ -23122,10 +23401,10 @@
           <w:szCs w:val="22"/>
         </w:rPr>
         <w:object w:dxaOrig="480" w:dyaOrig="300">
-          <v:shape id="_x0000_i1209" type="#_x0000_t75" style="width:24pt;height:15.2pt" o:ole="">
+          <v:shape id="_x0000_i1212" type="#_x0000_t75" style="width:24pt;height:15.2pt" o:ole="">
             <v:imagedata r:id="rId382" o:title=""/>
           </v:shape>
-          <o:OLEObject Type="Embed" ProgID="Equation.DSMT4" ShapeID="_x0000_i1209" DrawAspect="Content" ObjectID="_1591439349" r:id="rId383"/>
+          <o:OLEObject Type="Embed" ProgID="Equation.DSMT4" ShapeID="_x0000_i1212" DrawAspect="Content" ObjectID="_1591881631" r:id="rId383"/>
         </w:object>
       </w:r>
       <w:r>
@@ -23155,10 +23434,10 @@
           <w:szCs w:val="22"/>
         </w:rPr>
         <w:object w:dxaOrig="420" w:dyaOrig="340">
-          <v:shape id="_x0000_i1210" type="#_x0000_t75" style="width:20.4pt;height:16.4pt" o:ole="">
+          <v:shape id="_x0000_i1213" type="#_x0000_t75" style="width:20.4pt;height:16.4pt" o:ole="">
             <v:imagedata r:id="rId384" o:title=""/>
           </v:shape>
-          <o:OLEObject Type="Embed" ProgID="Equation.DSMT4" ShapeID="_x0000_i1210" DrawAspect="Content" ObjectID="_1591439350" r:id="rId385"/>
+          <o:OLEObject Type="Embed" ProgID="Equation.DSMT4" ShapeID="_x0000_i1213" DrawAspect="Content" ObjectID="_1591881632" r:id="rId385"/>
         </w:object>
       </w:r>
       <w:r>
@@ -23303,10 +23582,10 @@
           <w:szCs w:val="22"/>
         </w:rPr>
         <w:object w:dxaOrig="380" w:dyaOrig="300">
-          <v:shape id="_x0000_i1211" type="#_x0000_t75" style="width:18pt;height:15.2pt" o:ole="">
+          <v:shape id="_x0000_i1214" type="#_x0000_t75" style="width:18pt;height:15.2pt" o:ole="">
             <v:imagedata r:id="rId386" o:title=""/>
           </v:shape>
-          <o:OLEObject Type="Embed" ProgID="Equation.DSMT4" ShapeID="_x0000_i1211" DrawAspect="Content" ObjectID="_1591439351" r:id="rId387"/>
+          <o:OLEObject Type="Embed" ProgID="Equation.DSMT4" ShapeID="_x0000_i1214" DrawAspect="Content" ObjectID="_1591881633" r:id="rId387"/>
         </w:object>
       </w:r>
       <w:r>
@@ -23439,10 +23718,10 @@
           <w:lang w:eastAsia="de-AT"/>
         </w:rPr>
         <w:object w:dxaOrig="2659" w:dyaOrig="420">
-          <v:shape id="_x0000_i1212" type="#_x0000_t75" style="width:132.8pt;height:20.4pt" o:ole="">
+          <v:shape id="_x0000_i1215" type="#_x0000_t75" style="width:132.8pt;height:20.4pt" o:ole="">
             <v:imagedata r:id="rId388" o:title=""/>
           </v:shape>
-          <o:OLEObject Type="Embed" ProgID="Equation.DSMT4" ShapeID="_x0000_i1212" DrawAspect="Content" ObjectID="_1591439352" r:id="rId389"/>
+          <o:OLEObject Type="Embed" ProgID="Equation.DSMT4" ShapeID="_x0000_i1215" DrawAspect="Content" ObjectID="_1591881634" r:id="rId389"/>
         </w:object>
       </w:r>
       <w:r>
@@ -23462,10 +23741,10 @@
           <w:lang w:eastAsia="de-AT"/>
         </w:rPr>
         <w:object w:dxaOrig="540" w:dyaOrig="240">
-          <v:shape id="_x0000_i1213" type="#_x0000_t75" style="width:27.2pt;height:12pt" o:ole="">
+          <v:shape id="_x0000_i1216" type="#_x0000_t75" style="width:27.2pt;height:12pt" o:ole="">
             <v:imagedata r:id="rId390" o:title=""/>
           </v:shape>
-          <o:OLEObject Type="Embed" ProgID="Equation.DSMT4" ShapeID="_x0000_i1213" DrawAspect="Content" ObjectID="_1591439353" r:id="rId391"/>
+          <o:OLEObject Type="Embed" ProgID="Equation.DSMT4" ShapeID="_x0000_i1216" DrawAspect="Content" ObjectID="_1591881635" r:id="rId391"/>
         </w:object>
       </w:r>
       <w:r>
@@ -23509,10 +23788,10 @@
           <w:lang w:eastAsia="de-AT"/>
         </w:rPr>
         <w:object w:dxaOrig="420" w:dyaOrig="300">
-          <v:shape id="_x0000_i1214" type="#_x0000_t75" style="width:20.4pt;height:15.2pt" o:ole="">
+          <v:shape id="_x0000_i1217" type="#_x0000_t75" style="width:20.4pt;height:15.2pt" o:ole="">
             <v:imagedata r:id="rId392" o:title=""/>
           </v:shape>
-          <o:OLEObject Type="Embed" ProgID="Equation.DSMT4" ShapeID="_x0000_i1214" DrawAspect="Content" ObjectID="_1591439354" r:id="rId393"/>
+          <o:OLEObject Type="Embed" ProgID="Equation.DSMT4" ShapeID="_x0000_i1217" DrawAspect="Content" ObjectID="_1591881636" r:id="rId393"/>
         </w:object>
       </w:r>
       <w:r>
@@ -23532,10 +23811,10 @@
           <w:lang w:eastAsia="de-AT"/>
         </w:rPr>
         <w:object w:dxaOrig="420" w:dyaOrig="340">
-          <v:shape id="_x0000_i1215" type="#_x0000_t75" style="width:20.4pt;height:16.4pt" o:ole="">
+          <v:shape id="_x0000_i1218" type="#_x0000_t75" style="width:20.4pt;height:16.4pt" o:ole="">
             <v:imagedata r:id="rId394" o:title=""/>
           </v:shape>
-          <o:OLEObject Type="Embed" ProgID="Equation.DSMT4" ShapeID="_x0000_i1215" DrawAspect="Content" ObjectID="_1591439355" r:id="rId395"/>
+          <o:OLEObject Type="Embed" ProgID="Equation.DSMT4" ShapeID="_x0000_i1218" DrawAspect="Content" ObjectID="_1591881637" r:id="rId395"/>
         </w:object>
       </w:r>
       <w:r>
@@ -23555,10 +23834,10 @@
           <w:lang w:eastAsia="de-AT"/>
         </w:rPr>
         <w:object w:dxaOrig="480" w:dyaOrig="300">
-          <v:shape id="_x0000_i1216" type="#_x0000_t75" style="width:24pt;height:15.2pt" o:ole="">
+          <v:shape id="_x0000_i1219" type="#_x0000_t75" style="width:24pt;height:15.2pt" o:ole="">
             <v:imagedata r:id="rId396" o:title=""/>
           </v:shape>
-          <o:OLEObject Type="Embed" ProgID="Equation.DSMT4" ShapeID="_x0000_i1216" DrawAspect="Content" ObjectID="_1591439356" r:id="rId397"/>
+          <o:OLEObject Type="Embed" ProgID="Equation.DSMT4" ShapeID="_x0000_i1219" DrawAspect="Content" ObjectID="_1591881638" r:id="rId397"/>
         </w:object>
       </w:r>
     </w:p>
@@ -23593,10 +23872,10 @@
           <w:lang w:eastAsia="de-AT"/>
         </w:rPr>
         <w:object w:dxaOrig="480" w:dyaOrig="360">
-          <v:shape id="_x0000_i1217" type="#_x0000_t75" style="width:24pt;height:18pt" o:ole="">
+          <v:shape id="_x0000_i1220" type="#_x0000_t75" style="width:24pt;height:18pt" o:ole="">
             <v:imagedata r:id="rId398" o:title=""/>
           </v:shape>
-          <o:OLEObject Type="Embed" ProgID="Equation.DSMT4" ShapeID="_x0000_i1217" DrawAspect="Content" ObjectID="_1591439357" r:id="rId399"/>
+          <o:OLEObject Type="Embed" ProgID="Equation.DSMT4" ShapeID="_x0000_i1220" DrawAspect="Content" ObjectID="_1591881639" r:id="rId399"/>
         </w:object>
       </w:r>
       <w:r>
@@ -23811,10 +24090,10 @@
           <w:lang w:eastAsia="de-AT"/>
         </w:rPr>
         <w:object w:dxaOrig="480" w:dyaOrig="360">
-          <v:shape id="_x0000_i1218" type="#_x0000_t75" style="width:24pt;height:18pt" o:ole="">
+          <v:shape id="_x0000_i1221" type="#_x0000_t75" style="width:24pt;height:18pt" o:ole="">
             <v:imagedata r:id="rId398" o:title=""/>
           </v:shape>
-          <o:OLEObject Type="Embed" ProgID="Equation.DSMT4" ShapeID="_x0000_i1218" DrawAspect="Content" ObjectID="_1591439358" r:id="rId400"/>
+          <o:OLEObject Type="Embed" ProgID="Equation.DSMT4" ShapeID="_x0000_i1221" DrawAspect="Content" ObjectID="_1591881640" r:id="rId400"/>
         </w:object>
       </w:r>
       <w:r>
@@ -23930,10 +24209,10 @@
           <w:lang w:eastAsia="de-AT"/>
         </w:rPr>
         <w:object w:dxaOrig="480" w:dyaOrig="360">
-          <v:shape id="_x0000_i1219" type="#_x0000_t75" style="width:24pt;height:18pt" o:ole="">
+          <v:shape id="_x0000_i1222" type="#_x0000_t75" style="width:24pt;height:18pt" o:ole="">
             <v:imagedata r:id="rId401" o:title=""/>
           </v:shape>
-          <o:OLEObject Type="Embed" ProgID="Equation.DSMT4" ShapeID="_x0000_i1219" DrawAspect="Content" ObjectID="_1591439359" r:id="rId402"/>
+          <o:OLEObject Type="Embed" ProgID="Equation.DSMT4" ShapeID="_x0000_i1222" DrawAspect="Content" ObjectID="_1591881641" r:id="rId402"/>
         </w:object>
       </w:r>
       <w:r>
@@ -24058,10 +24337,10 @@
           <w:lang w:eastAsia="de-AT"/>
         </w:rPr>
         <w:object w:dxaOrig="780" w:dyaOrig="240">
-          <v:shape id="_x0000_i1220" type="#_x0000_t75" style="width:39.2pt;height:12pt" o:ole="">
+          <v:shape id="_x0000_i1223" type="#_x0000_t75" style="width:39.2pt;height:12pt" o:ole="">
             <v:imagedata r:id="rId403" o:title=""/>
           </v:shape>
-          <o:OLEObject Type="Embed" ProgID="Equation.DSMT4" ShapeID="_x0000_i1220" DrawAspect="Content" ObjectID="_1591439360" r:id="rId404"/>
+          <o:OLEObject Type="Embed" ProgID="Equation.DSMT4" ShapeID="_x0000_i1223" DrawAspect="Content" ObjectID="_1591881642" r:id="rId404"/>
         </w:object>
       </w:r>
       <w:r>
@@ -24130,10 +24409,10 @@
           <w:lang w:val="en-GB" w:eastAsia="de-AT"/>
         </w:rPr>
         <w:object w:dxaOrig="420" w:dyaOrig="340">
-          <v:shape id="_x0000_i1221" type="#_x0000_t75" style="width:20.4pt;height:18pt" o:ole="">
+          <v:shape id="_x0000_i1224" type="#_x0000_t75" style="width:20.4pt;height:18pt" o:ole="">
             <v:imagedata r:id="rId405" o:title=""/>
           </v:shape>
-          <o:OLEObject Type="Embed" ProgID="Equation.DSMT4" ShapeID="_x0000_i1221" DrawAspect="Content" ObjectID="_1591439361" r:id="rId406"/>
+          <o:OLEObject Type="Embed" ProgID="Equation.DSMT4" ShapeID="_x0000_i1224" DrawAspect="Content" ObjectID="_1591881643" r:id="rId406"/>
         </w:object>
       </w:r>
       <w:r>
@@ -24534,10 +24813,10 @@
           <w:lang w:eastAsia="de-AT"/>
         </w:rPr>
         <w:object w:dxaOrig="460" w:dyaOrig="340">
-          <v:shape id="_x0000_i1222" type="#_x0000_t75" style="width:23.2pt;height:17.2pt" o:ole="">
+          <v:shape id="_x0000_i1225" type="#_x0000_t75" style="width:23.2pt;height:17.2pt" o:ole="">
             <v:imagedata r:id="rId408" o:title=""/>
           </v:shape>
-          <o:OLEObject Type="Embed" ProgID="Equation.DSMT4" ShapeID="_x0000_i1222" DrawAspect="Content" ObjectID="_1591439362" r:id="rId409"/>
+          <o:OLEObject Type="Embed" ProgID="Equation.DSMT4" ShapeID="_x0000_i1225" DrawAspect="Content" ObjectID="_1591881644" r:id="rId409"/>
         </w:object>
       </w:r>
       <w:r>
@@ -24606,10 +24885,10 @@
           <w:lang w:val="en-GB" w:eastAsia="de-AT"/>
         </w:rPr>
         <w:object w:dxaOrig="2180" w:dyaOrig="920">
-          <v:shape id="_x0000_i1223" type="#_x0000_t75" style="width:108.8pt;height:45.6pt" o:ole="">
+          <v:shape id="_x0000_i1226" type="#_x0000_t75" style="width:108.8pt;height:45.6pt" o:ole="">
             <v:imagedata r:id="rId410" o:title=""/>
           </v:shape>
-          <o:OLEObject Type="Embed" ProgID="Equation.DSMT4" ShapeID="_x0000_i1223" DrawAspect="Content" ObjectID="_1591439363" r:id="rId411"/>
+          <o:OLEObject Type="Embed" ProgID="Equation.DSMT4" ShapeID="_x0000_i1226" DrawAspect="Content" ObjectID="_1591881645" r:id="rId411"/>
         </w:object>
       </w:r>
       <w:r>
@@ -25031,10 +25310,10 @@
           <w:lang w:val="en-GB" w:eastAsia="de-AT"/>
         </w:rPr>
         <w:object w:dxaOrig="5060" w:dyaOrig="700">
-          <v:shape id="_x0000_i1224" type="#_x0000_t75" style="width:252.8pt;height:35.2pt" o:ole="">
+          <v:shape id="_x0000_i1227" type="#_x0000_t75" style="width:252.8pt;height:35.2pt" o:ole="">
             <v:imagedata r:id="rId412" o:title=""/>
           </v:shape>
-          <o:OLEObject Type="Embed" ProgID="Equation.DSMT4" ShapeID="_x0000_i1224" DrawAspect="Content" ObjectID="_1591439364" r:id="rId413"/>
+          <o:OLEObject Type="Embed" ProgID="Equation.DSMT4" ShapeID="_x0000_i1227" DrawAspect="Content" ObjectID="_1591881646" r:id="rId413"/>
         </w:object>
       </w:r>
       <w:r>
@@ -25369,10 +25648,10 @@
           <w:lang w:val="en-GB" w:eastAsia="de-AT"/>
         </w:rPr>
         <w:object w:dxaOrig="3060" w:dyaOrig="380">
-          <v:shape id="_x0000_i1225" type="#_x0000_t75" style="width:153.2pt;height:18.8pt" o:ole="">
+          <v:shape id="_x0000_i1228" type="#_x0000_t75" style="width:153.2pt;height:18.8pt" o:ole="">
             <v:imagedata r:id="rId414" o:title=""/>
           </v:shape>
-          <o:OLEObject Type="Embed" ProgID="Equation.DSMT4" ShapeID="_x0000_i1225" DrawAspect="Content" ObjectID="_1591439365" r:id="rId415"/>
+          <o:OLEObject Type="Embed" ProgID="Equation.DSMT4" ShapeID="_x0000_i1228" DrawAspect="Content" ObjectID="_1591881647" r:id="rId415"/>
         </w:object>
       </w:r>
       <w:r>
@@ -25586,10 +25865,10 @@
           <w:lang w:val="en-GB" w:eastAsia="de-AT"/>
         </w:rPr>
         <w:object w:dxaOrig="460" w:dyaOrig="340">
-          <v:shape id="_x0000_i1226" type="#_x0000_t75" style="width:23.2pt;height:17.2pt" o:ole="">
+          <v:shape id="_x0000_i1229" type="#_x0000_t75" style="width:23.2pt;height:17.2pt" o:ole="">
             <v:imagedata r:id="rId416" o:title=""/>
           </v:shape>
-          <o:OLEObject Type="Embed" ProgID="Equation.DSMT4" ShapeID="_x0000_i1226" DrawAspect="Content" ObjectID="_1591439366" r:id="rId417"/>
+          <o:OLEObject Type="Embed" ProgID="Equation.DSMT4" ShapeID="_x0000_i1229" DrawAspect="Content" ObjectID="_1591881648" r:id="rId417"/>
         </w:object>
       </w:r>
       <w:r>
@@ -25641,10 +25920,10 @@
           <w:lang w:val="en-GB" w:eastAsia="de-AT"/>
         </w:rPr>
         <w:object w:dxaOrig="5860" w:dyaOrig="920">
-          <v:shape id="_x0000_i1227" type="#_x0000_t75" style="width:292.4pt;height:45.6pt" o:ole="">
+          <v:shape id="_x0000_i1230" type="#_x0000_t75" style="width:292.4pt;height:45.6pt" o:ole="">
             <v:imagedata r:id="rId418" o:title=""/>
           </v:shape>
-          <o:OLEObject Type="Embed" ProgID="Equation.DSMT4" ShapeID="_x0000_i1227" DrawAspect="Content" ObjectID="_1591439367" r:id="rId419"/>
+          <o:OLEObject Type="Embed" ProgID="Equation.DSMT4" ShapeID="_x0000_i1230" DrawAspect="Content" ObjectID="_1591881649" r:id="rId419"/>
         </w:object>
       </w:r>
       <w:r>
@@ -26148,10 +26427,10 @@
           <w:lang w:val="en-GB" w:eastAsia="de-AT"/>
         </w:rPr>
         <w:object w:dxaOrig="5860" w:dyaOrig="4540">
-          <v:shape id="_x0000_i1228" type="#_x0000_t75" style="width:292.4pt;height:226.4pt" o:ole="">
+          <v:shape id="_x0000_i1231" type="#_x0000_t75" style="width:292.4pt;height:226.4pt" o:ole="">
             <v:imagedata r:id="rId420" o:title=""/>
           </v:shape>
-          <o:OLEObject Type="Embed" ProgID="Equation.DSMT4" ShapeID="_x0000_i1228" DrawAspect="Content" ObjectID="_1591439368" r:id="rId421"/>
+          <o:OLEObject Type="Embed" ProgID="Equation.DSMT4" ShapeID="_x0000_i1231" DrawAspect="Content" ObjectID="_1591881650" r:id="rId421"/>
         </w:object>
       </w:r>
       <w:r>
@@ -26335,10 +26614,10 @@
           <w:lang w:val="en-GB" w:eastAsia="de-AT"/>
         </w:rPr>
         <w:object w:dxaOrig="999" w:dyaOrig="340">
-          <v:shape id="_x0000_i1229" type="#_x0000_t75" style="width:50.4pt;height:16.4pt" o:ole="">
+          <v:shape id="_x0000_i1232" type="#_x0000_t75" style="width:50.4pt;height:16.4pt" o:ole="">
             <v:imagedata r:id="rId422" o:title=""/>
           </v:shape>
-          <o:OLEObject Type="Embed" ProgID="Equation.DSMT4" ShapeID="_x0000_i1229" DrawAspect="Content" ObjectID="_1591439369" r:id="rId423"/>
+          <o:OLEObject Type="Embed" ProgID="Equation.DSMT4" ShapeID="_x0000_i1232" DrawAspect="Content" ObjectID="_1591881651" r:id="rId423"/>
         </w:object>
       </w:r>
       <w:r>
@@ -26361,10 +26640,10 @@
           <w:lang w:val="en-GB" w:eastAsia="de-AT"/>
         </w:rPr>
         <w:object w:dxaOrig="1480" w:dyaOrig="300">
-          <v:shape id="_x0000_i1230" type="#_x0000_t75" style="width:77.2pt;height:15.2pt" o:ole="">
+          <v:shape id="_x0000_i1233" type="#_x0000_t75" style="width:77.2pt;height:15.2pt" o:ole="">
             <v:imagedata r:id="rId424" o:title=""/>
           </v:shape>
-          <o:OLEObject Type="Embed" ProgID="Equation.DSMT4" ShapeID="_x0000_i1230" DrawAspect="Content" ObjectID="_1591439370" r:id="rId425"/>
+          <o:OLEObject Type="Embed" ProgID="Equation.DSMT4" ShapeID="_x0000_i1233" DrawAspect="Content" ObjectID="_1591881652" r:id="rId425"/>
         </w:object>
       </w:r>
       <w:r>
@@ -26385,10 +26664,10 @@
           <w:lang w:val="en-GB"/>
         </w:rPr>
         <w:object w:dxaOrig="999" w:dyaOrig="380">
-          <v:shape id="_x0000_i1231" type="#_x0000_t75" style="width:50.4pt;height:18.8pt" o:ole="">
+          <v:shape id="_x0000_i1234" type="#_x0000_t75" style="width:50.4pt;height:18.8pt" o:ole="">
             <v:imagedata r:id="rId426" o:title=""/>
           </v:shape>
-          <o:OLEObject Type="Embed" ProgID="Equation.DSMT4" ShapeID="_x0000_i1231" DrawAspect="Content" ObjectID="_1591439371" r:id="rId427"/>
+          <o:OLEObject Type="Embed" ProgID="Equation.DSMT4" ShapeID="_x0000_i1234" DrawAspect="Content" ObjectID="_1591881653" r:id="rId427"/>
         </w:object>
       </w:r>
       <w:r>
@@ -26415,10 +26694,10 @@
           <w:lang w:val="en-GB"/>
         </w:rPr>
         <w:object w:dxaOrig="420" w:dyaOrig="300">
-          <v:shape id="_x0000_i1232" type="#_x0000_t75" style="width:21.2pt;height:15.2pt" o:ole="">
+          <v:shape id="_x0000_i1235" type="#_x0000_t75" style="width:21.2pt;height:15.2pt" o:ole="">
             <v:imagedata r:id="rId428" o:title=""/>
           </v:shape>
-          <o:OLEObject Type="Embed" ProgID="Equation.DSMT4" ShapeID="_x0000_i1232" DrawAspect="Content" ObjectID="_1591439372" r:id="rId429"/>
+          <o:OLEObject Type="Embed" ProgID="Equation.DSMT4" ShapeID="_x0000_i1235" DrawAspect="Content" ObjectID="_1591881654" r:id="rId429"/>
         </w:object>
       </w:r>
       <w:r>
@@ -26472,10 +26751,10 @@
           <w:lang w:val="en-GB" w:eastAsia="de-AT"/>
         </w:rPr>
         <w:object w:dxaOrig="1640" w:dyaOrig="380">
-          <v:shape id="_x0000_i1233" type="#_x0000_t75" style="width:82.4pt;height:18.8pt" o:ole="">
+          <v:shape id="_x0000_i1236" type="#_x0000_t75" style="width:82.4pt;height:18.8pt" o:ole="">
             <v:imagedata r:id="rId430" o:title=""/>
           </v:shape>
-          <o:OLEObject Type="Embed" ProgID="Equation.DSMT4" ShapeID="_x0000_i1233" DrawAspect="Content" ObjectID="_1591439373" r:id="rId431"/>
+          <o:OLEObject Type="Embed" ProgID="Equation.DSMT4" ShapeID="_x0000_i1236" DrawAspect="Content" ObjectID="_1591881655" r:id="rId431"/>
         </w:object>
       </w:r>
       <w:r>
@@ -26667,10 +26946,10 @@
           <w:lang w:val="en-GB" w:eastAsia="de-AT"/>
         </w:rPr>
         <w:object w:dxaOrig="460" w:dyaOrig="340">
-          <v:shape id="_x0000_i1234" type="#_x0000_t75" style="width:23.2pt;height:17.2pt" o:ole="">
+          <v:shape id="_x0000_i1237" type="#_x0000_t75" style="width:23.2pt;height:17.2pt" o:ole="">
             <v:imagedata r:id="rId432" o:title=""/>
           </v:shape>
-          <o:OLEObject Type="Embed" ProgID="Equation.DSMT4" ShapeID="_x0000_i1234" DrawAspect="Content" ObjectID="_1591439374" r:id="rId433"/>
+          <o:OLEObject Type="Embed" ProgID="Equation.DSMT4" ShapeID="_x0000_i1237" DrawAspect="Content" ObjectID="_1591881656" r:id="rId433"/>
         </w:object>
       </w:r>
       <w:r>
@@ -26732,10 +27011,10 @@
           <w:lang w:val="en-GB" w:eastAsia="de-AT"/>
         </w:rPr>
         <w:object w:dxaOrig="3980" w:dyaOrig="920">
-          <v:shape id="_x0000_i1235" type="#_x0000_t75" style="width:198.8pt;height:46.4pt" o:ole="">
+          <v:shape id="_x0000_i1238" type="#_x0000_t75" style="width:198.8pt;height:46.4pt" o:ole="">
             <v:imagedata r:id="rId434" o:title=""/>
           </v:shape>
-          <o:OLEObject Type="Embed" ProgID="Equation.DSMT4" ShapeID="_x0000_i1235" DrawAspect="Content" ObjectID="_1591439375" r:id="rId435"/>
+          <o:OLEObject Type="Embed" ProgID="Equation.DSMT4" ShapeID="_x0000_i1238" DrawAspect="Content" ObjectID="_1591881657" r:id="rId435"/>
         </w:object>
       </w:r>
       <w:r>
@@ -26927,10 +27206,10 @@
           <w:lang w:val="en-GB" w:eastAsia="de-AT"/>
         </w:rPr>
         <w:object w:dxaOrig="480" w:dyaOrig="340">
-          <v:shape id="_x0000_i1236" type="#_x0000_t75" style="width:24pt;height:17.2pt" o:ole="">
+          <v:shape id="_x0000_i1239" type="#_x0000_t75" style="width:24pt;height:17.2pt" o:ole="">
             <v:imagedata r:id="rId436" o:title=""/>
           </v:shape>
-          <o:OLEObject Type="Embed" ProgID="Equation.DSMT4" ShapeID="_x0000_i1236" DrawAspect="Content" ObjectID="_1591439376" r:id="rId437"/>
+          <o:OLEObject Type="Embed" ProgID="Equation.DSMT4" ShapeID="_x0000_i1239" DrawAspect="Content" ObjectID="_1591881658" r:id="rId437"/>
         </w:object>
       </w:r>
       <w:r>
@@ -26953,8 +27232,6 @@
         </w:rPr>
         <w:t>This is a desirable property and tends to improve the robustness of the algorithm.</w:t>
       </w:r>
-      <w:bookmarkStart w:id="127" w:name="_GoBack"/>
-      <w:bookmarkEnd w:id="127"/>
     </w:p>
     <w:p>
       <w:pPr>
@@ -26979,7 +27256,7 @@
           <w:lang w:val="en-GB" w:eastAsia="de-AT"/>
         </w:rPr>
       </w:pPr>
-      <w:bookmarkStart w:id="128" w:name="_Ref441256794"/>
+      <w:bookmarkStart w:id="127" w:name="_Ref441256794"/>
       <w:r>
         <w:rPr>
           <w:rFonts w:ascii="Palatino Linotype" w:eastAsia="PMingLiU" w:hAnsi="Palatino Linotype"/>
@@ -26991,7 +27268,7 @@
         </w:rPr>
         <w:t>Simulation Study</w:t>
       </w:r>
-      <w:bookmarkEnd w:id="128"/>
+      <w:bookmarkEnd w:id="127"/>
     </w:p>
     <w:p>
       <w:pPr>
@@ -27250,7 +27527,7 @@
           <w:lang w:val="en-GB" w:eastAsia="de-AT"/>
         </w:rPr>
       </w:pPr>
-      <w:bookmarkStart w:id="129" w:name="_Ref479666734"/>
+      <w:bookmarkStart w:id="128" w:name="_Ref479666734"/>
       <w:r>
         <w:rPr>
           <w:rFonts w:ascii="Palatino Linotype" w:eastAsia="PMingLiU" w:hAnsi="Palatino Linotype" w:cs="Arial"/>
@@ -27312,7 +27589,7 @@
         </w:rPr>
         <w:fldChar w:fldCharType="end"/>
       </w:r>
-      <w:bookmarkEnd w:id="129"/>
+      <w:bookmarkEnd w:id="128"/>
       <w:r>
         <w:rPr>
           <w:rFonts w:ascii="Palatino Linotype" w:eastAsia="PMingLiU" w:hAnsi="Palatino Linotype" w:cs="Arial"/>
@@ -27365,7 +27642,7 @@
           <w:lang w:eastAsia="de-AT"/>
         </w:rPr>
       </w:pPr>
-      <w:bookmarkStart w:id="130" w:name="_Ref445671115"/>
+      <w:bookmarkStart w:id="129" w:name="_Ref445671115"/>
       <w:r>
         <w:rPr>
           <w:rFonts w:ascii="Palatino Linotype" w:eastAsia="Times New Roman" w:hAnsi="Palatino Linotype"/>
@@ -27703,7 +27980,7 @@
                 <w:szCs w:val="18"/>
               </w:rPr>
             </w:pPr>
-            <w:bookmarkStart w:id="131" w:name="_Ref479443204"/>
+            <w:bookmarkStart w:id="130" w:name="_Ref479443204"/>
             <w:r>
               <w:rPr>
                 <w:rFonts w:eastAsia="SimHei"/>
@@ -27759,7 +28036,7 @@
               </w:rPr>
               <w:fldChar w:fldCharType="end"/>
             </w:r>
-            <w:bookmarkEnd w:id="131"/>
+            <w:bookmarkEnd w:id="130"/>
             <w:r>
               <w:rPr>
                 <w:rFonts w:eastAsia="SimHei"/>
@@ -28019,10 +28296,10 @@
                       <w:position w:val="-4"/>
                     </w:rPr>
                     <w:object w:dxaOrig="279" w:dyaOrig="320">
-                      <v:shape id="_x0000_i1237" type="#_x0000_t75" style="width:14.4pt;height:15.6pt" o:ole="">
+                      <v:shape id="_x0000_i1240" type="#_x0000_t75" style="width:14.4pt;height:15.6pt" o:ole="">
                         <v:imagedata r:id="rId439" o:title=""/>
                       </v:shape>
-                      <o:OLEObject Type="Embed" ProgID="Equation.DSMT4" ShapeID="_x0000_i1237" DrawAspect="Content" ObjectID="_1591439377" r:id="rId440"/>
+                      <o:OLEObject Type="Embed" ProgID="Equation.DSMT4" ShapeID="_x0000_i1240" DrawAspect="Content" ObjectID="_1591881659" r:id="rId440"/>
                     </w:object>
                   </w:r>
                 </w:p>
@@ -28058,10 +28335,10 @@
                       <w:position w:val="-4"/>
                     </w:rPr>
                     <w:object w:dxaOrig="260" w:dyaOrig="320">
-                      <v:shape id="_x0000_i1238" type="#_x0000_t75" style="width:12pt;height:15.6pt" o:ole="">
+                      <v:shape id="_x0000_i1241" type="#_x0000_t75" style="width:12pt;height:15.6pt" o:ole="">
                         <v:imagedata r:id="rId441" o:title=""/>
                       </v:shape>
-                      <o:OLEObject Type="Embed" ProgID="Equation.DSMT4" ShapeID="_x0000_i1238" DrawAspect="Content" ObjectID="_1591439378" r:id="rId442"/>
+                      <o:OLEObject Type="Embed" ProgID="Equation.DSMT4" ShapeID="_x0000_i1241" DrawAspect="Content" ObjectID="_1591881660" r:id="rId442"/>
                     </w:object>
                   </w:r>
                   <w:r>
@@ -28104,10 +28381,10 @@
                       <w:position w:val="-4"/>
                     </w:rPr>
                     <w:object w:dxaOrig="260" w:dyaOrig="320">
-                      <v:shape id="_x0000_i1239" type="#_x0000_t75" style="width:12pt;height:15.6pt" o:ole="">
+                      <v:shape id="_x0000_i1242" type="#_x0000_t75" style="width:12pt;height:15.6pt" o:ole="">
                         <v:imagedata r:id="rId443" o:title=""/>
                       </v:shape>
-                      <o:OLEObject Type="Embed" ProgID="Equation.DSMT4" ShapeID="_x0000_i1239" DrawAspect="Content" ObjectID="_1591439379" r:id="rId444"/>
+                      <o:OLEObject Type="Embed" ProgID="Equation.DSMT4" ShapeID="_x0000_i1242" DrawAspect="Content" ObjectID="_1591881661" r:id="rId444"/>
                     </w:object>
                   </w:r>
                 </w:p>
@@ -28147,10 +28424,10 @@
                       <w:position w:val="-4"/>
                     </w:rPr>
                     <w:object w:dxaOrig="260" w:dyaOrig="300">
-                      <v:shape id="_x0000_i1240" type="#_x0000_t75" style="width:12pt;height:15.2pt" o:ole="">
+                      <v:shape id="_x0000_i1243" type="#_x0000_t75" style="width:12pt;height:15.2pt" o:ole="">
                         <v:imagedata r:id="rId445" o:title=""/>
                       </v:shape>
-                      <o:OLEObject Type="Embed" ProgID="Equation.DSMT4" ShapeID="_x0000_i1240" DrawAspect="Content" ObjectID="_1591439380" r:id="rId446"/>
+                      <o:OLEObject Type="Embed" ProgID="Equation.DSMT4" ShapeID="_x0000_i1243" DrawAspect="Content" ObjectID="_1591881662" r:id="rId446"/>
                     </w:object>
                   </w:r>
                 </w:p>
@@ -28326,10 +28603,10 @@
                       <w:position w:val="-4"/>
                     </w:rPr>
                     <w:object w:dxaOrig="279" w:dyaOrig="320">
-                      <v:shape id="_x0000_i1241" type="#_x0000_t75" style="width:14.4pt;height:15.6pt" o:ole="">
+                      <v:shape id="_x0000_i1244" type="#_x0000_t75" style="width:14.4pt;height:15.6pt" o:ole="">
                         <v:imagedata r:id="rId447" o:title=""/>
                       </v:shape>
-                      <o:OLEObject Type="Embed" ProgID="Equation.DSMT4" ShapeID="_x0000_i1241" DrawAspect="Content" ObjectID="_1591439381" r:id="rId448"/>
+                      <o:OLEObject Type="Embed" ProgID="Equation.DSMT4" ShapeID="_x0000_i1244" DrawAspect="Content" ObjectID="_1591881663" r:id="rId448"/>
                     </w:object>
                   </w:r>
                   <w:r>
@@ -28515,10 +28792,10 @@
                       <w:position w:val="-4"/>
                     </w:rPr>
                     <w:object w:dxaOrig="279" w:dyaOrig="320">
-                      <v:shape id="_x0000_i1242" type="#_x0000_t75" style="width:14.4pt;height:15.6pt" o:ole="">
+                      <v:shape id="_x0000_i1245" type="#_x0000_t75" style="width:14.4pt;height:15.6pt" o:ole="">
                         <v:imagedata r:id="rId449" o:title=""/>
                       </v:shape>
-                      <o:OLEObject Type="Embed" ProgID="Equation.DSMT4" ShapeID="_x0000_i1242" DrawAspect="Content" ObjectID="_1591439382" r:id="rId450"/>
+                      <o:OLEObject Type="Embed" ProgID="Equation.DSMT4" ShapeID="_x0000_i1245" DrawAspect="Content" ObjectID="_1591881664" r:id="rId450"/>
                     </w:object>
                   </w:r>
                   <w:r>
@@ -28701,10 +28978,10 @@
                       <w:position w:val="-4"/>
                     </w:rPr>
                     <w:object w:dxaOrig="279" w:dyaOrig="320">
-                      <v:shape id="_x0000_i1243" type="#_x0000_t75" style="width:14.4pt;height:15.6pt" o:ole="">
+                      <v:shape id="_x0000_i1246" type="#_x0000_t75" style="width:14.4pt;height:15.6pt" o:ole="">
                         <v:imagedata r:id="rId451" o:title=""/>
                       </v:shape>
-                      <o:OLEObject Type="Embed" ProgID="Equation.DSMT4" ShapeID="_x0000_i1243" DrawAspect="Content" ObjectID="_1591439383" r:id="rId452"/>
+                      <o:OLEObject Type="Embed" ProgID="Equation.DSMT4" ShapeID="_x0000_i1246" DrawAspect="Content" ObjectID="_1591881665" r:id="rId452"/>
                     </w:object>
                   </w:r>
                 </w:p>
@@ -28881,10 +29158,10 @@
                       <w:position w:val="-4"/>
                     </w:rPr>
                     <w:object w:dxaOrig="279" w:dyaOrig="320">
-                      <v:shape id="_x0000_i1244" type="#_x0000_t75" style="width:14.4pt;height:15.6pt" o:ole="">
+                      <v:shape id="_x0000_i1247" type="#_x0000_t75" style="width:14.4pt;height:15.6pt" o:ole="">
                         <v:imagedata r:id="rId453" o:title=""/>
                       </v:shape>
-                      <o:OLEObject Type="Embed" ProgID="Equation.DSMT4" ShapeID="_x0000_i1244" DrawAspect="Content" ObjectID="_1591439384" r:id="rId454"/>
+                      <o:OLEObject Type="Embed" ProgID="Equation.DSMT4" ShapeID="_x0000_i1247" DrawAspect="Content" ObjectID="_1591881666" r:id="rId454"/>
                     </w:object>
                   </w:r>
                 </w:p>
@@ -29057,10 +29334,10 @@
                       <w:position w:val="-4"/>
                     </w:rPr>
                     <w:object w:dxaOrig="279" w:dyaOrig="320">
-                      <v:shape id="_x0000_i1245" type="#_x0000_t75" style="width:14.4pt;height:15.6pt" o:ole="">
+                      <v:shape id="_x0000_i1248" type="#_x0000_t75" style="width:14.4pt;height:15.6pt" o:ole="">
                         <v:imagedata r:id="rId455" o:title=""/>
                       </v:shape>
-                      <o:OLEObject Type="Embed" ProgID="Equation.DSMT4" ShapeID="_x0000_i1245" DrawAspect="Content" ObjectID="_1591439385" r:id="rId456"/>
+                      <o:OLEObject Type="Embed" ProgID="Equation.DSMT4" ShapeID="_x0000_i1248" DrawAspect="Content" ObjectID="_1591881667" r:id="rId456"/>
                     </w:object>
                   </w:r>
                 </w:p>
@@ -29234,10 +29511,10 @@
                       <w:position w:val="-4"/>
                     </w:rPr>
                     <w:object w:dxaOrig="279" w:dyaOrig="320">
-                      <v:shape id="_x0000_i1246" type="#_x0000_t75" style="width:14.4pt;height:15.6pt" o:ole="">
+                      <v:shape id="_x0000_i1249" type="#_x0000_t75" style="width:14.4pt;height:15.6pt" o:ole="">
                         <v:imagedata r:id="rId457" o:title=""/>
                       </v:shape>
-                      <o:OLEObject Type="Embed" ProgID="Equation.DSMT4" ShapeID="_x0000_i1246" DrawAspect="Content" ObjectID="_1591439386" r:id="rId458"/>
+                      <o:OLEObject Type="Embed" ProgID="Equation.DSMT4" ShapeID="_x0000_i1249" DrawAspect="Content" ObjectID="_1591881668" r:id="rId458"/>
                     </w:object>
                   </w:r>
                   <w:r>
@@ -29412,7 +29689,7 @@
                 <w:szCs w:val="18"/>
               </w:rPr>
             </w:pPr>
-            <w:bookmarkStart w:id="132" w:name="_Ref479443220"/>
+            <w:bookmarkStart w:id="131" w:name="_Ref479443220"/>
             <w:r>
               <w:rPr>
                 <w:rFonts w:eastAsia="SimHei"/>
@@ -29468,7 +29745,7 @@
               </w:rPr>
               <w:fldChar w:fldCharType="end"/>
             </w:r>
-            <w:bookmarkEnd w:id="132"/>
+            <w:bookmarkEnd w:id="131"/>
             <w:r>
               <w:rPr>
                 <w:rFonts w:eastAsia="SimHei"/>
@@ -29693,7 +29970,23 @@
                       <w:sz w:val="18"/>
                       <w:szCs w:val="18"/>
                     </w:rPr>
-                    <w:t>[1.9,-2,2</w:t>
+                    <w:t>[0</w:t>
+                  </w:r>
+                  <w:r>
+                    <w:rPr>
+                      <w:color w:val="000000" w:themeColor="text1"/>
+                      <w:sz w:val="18"/>
+                      <w:szCs w:val="18"/>
+                    </w:rPr>
+                    <w:t>,</w:t>
+                  </w:r>
+                  <w:r>
+                    <w:rPr>
+                      <w:color w:val="000000" w:themeColor="text1"/>
+                      <w:sz w:val="18"/>
+                      <w:szCs w:val="18"/>
+                    </w:rPr>
+                    <w:t xml:space="preserve"> 0, 0</w:t>
                   </w:r>
                   <w:r>
                     <w:rPr>
@@ -29807,8 +30100,50 @@
                       <w:sz w:val="18"/>
                       <w:szCs w:val="18"/>
                     </w:rPr>
-                    <w:t>[0.3,0,0.3</w:t>
+                    <w:t>[0</w:t>
                   </w:r>
+                  <w:r>
+                    <w:rPr>
+                      <w:color w:val="000000" w:themeColor="text1"/>
+                      <w:sz w:val="18"/>
+                      <w:szCs w:val="18"/>
+                    </w:rPr>
+                    <w:t>,</w:t>
+                  </w:r>
+                  <w:r>
+                    <w:rPr>
+                      <w:color w:val="000000" w:themeColor="text1"/>
+                      <w:sz w:val="18"/>
+                      <w:szCs w:val="18"/>
+                    </w:rPr>
+                    <w:t xml:space="preserve"> </w:t>
+                  </w:r>
+                  <w:r>
+                    <w:rPr>
+                      <w:color w:val="000000" w:themeColor="text1"/>
+                      <w:sz w:val="18"/>
+                      <w:szCs w:val="18"/>
+                    </w:rPr>
+                    <w:t>0,</w:t>
+                  </w:r>
+                  <w:r>
+                    <w:rPr>
+                      <w:color w:val="000000" w:themeColor="text1"/>
+                      <w:sz w:val="18"/>
+                      <w:szCs w:val="18"/>
+                    </w:rPr>
+                    <w:t xml:space="preserve"> </w:t>
+                  </w:r>
+                  <w:r>
+                    <w:rPr>
+                      <w:color w:val="000000" w:themeColor="text1"/>
+                      <w:sz w:val="18"/>
+                      <w:szCs w:val="18"/>
+                    </w:rPr>
+                    <w:t>0</w:t>
+                  </w:r>
+                  <w:bookmarkStart w:id="132" w:name="_GoBack"/>
+                  <w:bookmarkEnd w:id="132"/>
                   <w:r>
                     <w:rPr>
                       <w:color w:val="000000" w:themeColor="text1"/>
@@ -30129,10 +30464,10 @@
                       <w:position w:val="-4"/>
                     </w:rPr>
                     <w:object w:dxaOrig="600" w:dyaOrig="320">
-                      <v:shape id="_x0000_i1247" type="#_x0000_t75" style="width:30pt;height:15.6pt" o:ole="">
+                      <v:shape id="_x0000_i1250" type="#_x0000_t75" style="width:30pt;height:15.6pt" o:ole="">
                         <v:imagedata r:id="rId459" o:title=""/>
                       </v:shape>
-                      <o:OLEObject Type="Embed" ProgID="Equation.DSMT4" ShapeID="_x0000_i1247" DrawAspect="Content" ObjectID="_1591439387" r:id="rId460"/>
+                      <o:OLEObject Type="Embed" ProgID="Equation.DSMT4" ShapeID="_x0000_i1250" DrawAspect="Content" ObjectID="_1591881669" r:id="rId460"/>
                     </w:object>
                   </w:r>
                 </w:p>
@@ -30266,10 +30601,10 @@
                       <w:position w:val="-4"/>
                     </w:rPr>
                     <w:object w:dxaOrig="260" w:dyaOrig="300">
-                      <v:shape id="_x0000_i1248" type="#_x0000_t75" style="width:12pt;height:15.2pt" o:ole="">
+                      <v:shape id="_x0000_i1251" type="#_x0000_t75" style="width:12pt;height:15.2pt" o:ole="">
                         <v:imagedata r:id="rId461" o:title=""/>
                       </v:shape>
-                      <o:OLEObject Type="Embed" ProgID="Equation.DSMT4" ShapeID="_x0000_i1248" DrawAspect="Content" ObjectID="_1591439388" r:id="rId462"/>
+                      <o:OLEObject Type="Embed" ProgID="Equation.DSMT4" ShapeID="_x0000_i1251" DrawAspect="Content" ObjectID="_1591881670" r:id="rId462"/>
                     </w:object>
                   </w:r>
                   <w:r>
@@ -30311,10 +30646,10 @@
                       <w:position w:val="-4"/>
                     </w:rPr>
                     <w:object w:dxaOrig="200" w:dyaOrig="300">
-                      <v:shape id="_x0000_i1249" type="#_x0000_t75" style="width:10.4pt;height:15.2pt" o:ole="">
+                      <v:shape id="_x0000_i1252" type="#_x0000_t75" style="width:10.4pt;height:15.2pt" o:ole="">
                         <v:imagedata r:id="rId463" o:title=""/>
                       </v:shape>
-                      <o:OLEObject Type="Embed" ProgID="Equation.DSMT4" ShapeID="_x0000_i1249" DrawAspect="Content" ObjectID="_1591439389" r:id="rId464"/>
+                      <o:OLEObject Type="Embed" ProgID="Equation.DSMT4" ShapeID="_x0000_i1252" DrawAspect="Content" ObjectID="_1591881671" r:id="rId464"/>
                     </w:object>
                   </w:r>
                   <w:r>
@@ -30356,10 +30691,10 @@
                       <w:position w:val="-4"/>
                     </w:rPr>
                     <w:object w:dxaOrig="200" w:dyaOrig="300">
-                      <v:shape id="_x0000_i1250" type="#_x0000_t75" style="width:10.4pt;height:15.2pt" o:ole="">
+                      <v:shape id="_x0000_i1253" type="#_x0000_t75" style="width:10.4pt;height:15.2pt" o:ole="">
                         <v:imagedata r:id="rId465" o:title=""/>
                       </v:shape>
-                      <o:OLEObject Type="Embed" ProgID="Equation.DSMT4" ShapeID="_x0000_i1250" DrawAspect="Content" ObjectID="_1591439390" r:id="rId466"/>
+                      <o:OLEObject Type="Embed" ProgID="Equation.DSMT4" ShapeID="_x0000_i1253" DrawAspect="Content" ObjectID="_1591881672" r:id="rId466"/>
                     </w:object>
                   </w:r>
                 </w:p>
@@ -30395,10 +30730,10 @@
                       <w:position w:val="-4"/>
                     </w:rPr>
                     <w:object w:dxaOrig="240" w:dyaOrig="300">
-                      <v:shape id="_x0000_i1251" type="#_x0000_t75" style="width:11.2pt;height:15.2pt" o:ole="">
+                      <v:shape id="_x0000_i1254" type="#_x0000_t75" style="width:11.2pt;height:15.2pt" o:ole="">
                         <v:imagedata r:id="rId467" o:title=""/>
                       </v:shape>
-                      <o:OLEObject Type="Embed" ProgID="Equation.DSMT4" ShapeID="_x0000_i1251" DrawAspect="Content" ObjectID="_1591439391" r:id="rId468"/>
+                      <o:OLEObject Type="Embed" ProgID="Equation.DSMT4" ShapeID="_x0000_i1254" DrawAspect="Content" ObjectID="_1591881673" r:id="rId468"/>
                     </w:object>
                   </w:r>
                   <w:r>
@@ -30628,7 +30963,7 @@
         </w:tc>
       </w:tr>
     </w:tbl>
-    <w:bookmarkEnd w:id="130"/>
+    <w:bookmarkEnd w:id="129"/>
     <w:p>
       <w:pPr>
         <w:widowControl w:val="0"/>
@@ -30656,10 +30991,10 @@
           <w:position w:val="-4"/>
         </w:rPr>
         <w:object w:dxaOrig="1320" w:dyaOrig="300">
-          <v:shape id="_x0000_i1252" type="#_x0000_t75" style="width:66.8pt;height:15.2pt" o:ole="">
+          <v:shape id="_x0000_i1255" type="#_x0000_t75" style="width:66.8pt;height:15.2pt" o:ole="">
             <v:imagedata r:id="rId469" o:title=""/>
           </v:shape>
-          <o:OLEObject Type="Embed" ProgID="Equation.DSMT4" ShapeID="_x0000_i1252" DrawAspect="Content" ObjectID="_1591439392" r:id="rId470"/>
+          <o:OLEObject Type="Embed" ProgID="Equation.DSMT4" ShapeID="_x0000_i1255" DrawAspect="Content" ObjectID="_1591881674" r:id="rId470"/>
         </w:object>
       </w:r>
       <w:r>
@@ -30746,10 +31081,10 @@
           <w:position w:val="-4"/>
         </w:rPr>
         <w:object w:dxaOrig="2220" w:dyaOrig="340">
-          <v:shape id="_x0000_i1253" type="#_x0000_t75" style="width:111.2pt;height:18pt" o:ole="">
+          <v:shape id="_x0000_i1256" type="#_x0000_t75" style="width:111.2pt;height:18pt" o:ole="">
             <v:imagedata r:id="rId471" o:title=""/>
           </v:shape>
-          <o:OLEObject Type="Embed" ProgID="Equation.DSMT4" ShapeID="_x0000_i1253" DrawAspect="Content" ObjectID="_1591439393" r:id="rId472"/>
+          <o:OLEObject Type="Embed" ProgID="Equation.DSMT4" ShapeID="_x0000_i1256" DrawAspect="Content" ObjectID="_1591881675" r:id="rId472"/>
         </w:object>
       </w:r>
       <w:r>
@@ -30767,10 +31102,10 @@
           <w:position w:val="-4"/>
         </w:rPr>
         <w:object w:dxaOrig="1020" w:dyaOrig="340">
-          <v:shape id="_x0000_i1254" type="#_x0000_t75" style="width:51.2pt;height:15.6pt" o:ole="">
+          <v:shape id="_x0000_i1257" type="#_x0000_t75" style="width:51.2pt;height:15.6pt" o:ole="">
             <v:imagedata r:id="rId473" o:title=""/>
           </v:shape>
-          <o:OLEObject Type="Embed" ProgID="Equation.DSMT4" ShapeID="_x0000_i1254" DrawAspect="Content" ObjectID="_1591439394" r:id="rId474"/>
+          <o:OLEObject Type="Embed" ProgID="Equation.DSMT4" ShapeID="_x0000_i1257" DrawAspect="Content" ObjectID="_1591881676" r:id="rId474"/>
         </w:object>
       </w:r>
       <w:r>
@@ -30785,10 +31120,10 @@
           <w:color w:val="000000" w:themeColor="text1"/>
         </w:rPr>
         <w:object w:dxaOrig="880" w:dyaOrig="340">
-          <v:shape id="_x0000_i1255" type="#_x0000_t75" style="width:44.4pt;height:17.2pt" o:ole="">
+          <v:shape id="_x0000_i1258" type="#_x0000_t75" style="width:44.4pt;height:17.2pt" o:ole="">
             <v:imagedata r:id="rId475" o:title=""/>
           </v:shape>
-          <o:OLEObject Type="Embed" ProgID="Equation.DSMT4" ShapeID="_x0000_i1255" DrawAspect="Content" ObjectID="_1591439395" r:id="rId476"/>
+          <o:OLEObject Type="Embed" ProgID="Equation.DSMT4" ShapeID="_x0000_i1258" DrawAspect="Content" ObjectID="_1591881677" r:id="rId476"/>
         </w:object>
       </w:r>
       <w:r>
@@ -30802,10 +31137,10 @@
           <w:color w:val="000000" w:themeColor="text1"/>
         </w:rPr>
         <w:object w:dxaOrig="1200" w:dyaOrig="340">
-          <v:shape id="_x0000_i1256" type="#_x0000_t75" style="width:60.4pt;height:17.2pt" o:ole="">
+          <v:shape id="_x0000_i1259" type="#_x0000_t75" style="width:60.4pt;height:17.2pt" o:ole="">
             <v:imagedata r:id="rId477" o:title=""/>
           </v:shape>
-          <o:OLEObject Type="Embed" ProgID="Equation.DSMT4" ShapeID="_x0000_i1256" DrawAspect="Content" ObjectID="_1591439396" r:id="rId478"/>
+          <o:OLEObject Type="Embed" ProgID="Equation.DSMT4" ShapeID="_x0000_i1259" DrawAspect="Content" ObjectID="_1591881678" r:id="rId478"/>
         </w:object>
       </w:r>
       <w:r>
@@ -30823,10 +31158,10 @@
           <w:position w:val="-4"/>
         </w:rPr>
         <w:object w:dxaOrig="980" w:dyaOrig="279">
-          <v:shape id="_x0000_i1257" type="#_x0000_t75" style="width:49.6pt;height:14.4pt" o:ole="">
+          <v:shape id="_x0000_i1260" type="#_x0000_t75" style="width:49.6pt;height:14.4pt" o:ole="">
             <v:imagedata r:id="rId479" o:title=""/>
           </v:shape>
-          <o:OLEObject Type="Embed" ProgID="Equation.DSMT4" ShapeID="_x0000_i1257" DrawAspect="Content" ObjectID="_1591439397" r:id="rId480"/>
+          <o:OLEObject Type="Embed" ProgID="Equation.DSMT4" ShapeID="_x0000_i1260" DrawAspect="Content" ObjectID="_1591881679" r:id="rId480"/>
         </w:object>
       </w:r>
       <w:r>
@@ -30914,10 +31249,10 @@
           <w:position w:val="-4"/>
         </w:rPr>
         <w:object w:dxaOrig="760" w:dyaOrig="240">
-          <v:shape id="_x0000_i1258" type="#_x0000_t75" style="width:38.4pt;height:11.2pt" o:ole="">
+          <v:shape id="_x0000_i1261" type="#_x0000_t75" style="width:38.4pt;height:11.2pt" o:ole="">
             <v:imagedata r:id="rId481" o:title=""/>
           </v:shape>
-          <o:OLEObject Type="Embed" ProgID="Equation.DSMT4" ShapeID="_x0000_i1258" DrawAspect="Content" ObjectID="_1591439398" r:id="rId482"/>
+          <o:OLEObject Type="Embed" ProgID="Equation.DSMT4" ShapeID="_x0000_i1261" DrawAspect="Content" ObjectID="_1591881680" r:id="rId482"/>
         </w:object>
       </w:r>
       <w:r>
@@ -32314,10 +32649,10 @@
           <w:lang w:eastAsia="de-AT"/>
         </w:rPr>
         <w:object w:dxaOrig="260" w:dyaOrig="300">
-          <v:shape id="_x0000_i1259" type="#_x0000_t75" style="width:12pt;height:15.2pt" o:ole="">
+          <v:shape id="_x0000_i1262" type="#_x0000_t75" style="width:12pt;height:15.2pt" o:ole="">
             <v:imagedata r:id="rId487" o:title=""/>
           </v:shape>
-          <o:OLEObject Type="Embed" ProgID="Equation.DSMT4" ShapeID="_x0000_i1259" DrawAspect="Content" ObjectID="_1591439399" r:id="rId488"/>
+          <o:OLEObject Type="Embed" ProgID="Equation.DSMT4" ShapeID="_x0000_i1262" DrawAspect="Content" ObjectID="_1591881681" r:id="rId488"/>
         </w:object>
       </w:r>
       <w:r>
@@ -32337,10 +32672,10 @@
           <w:lang w:eastAsia="de-AT"/>
         </w:rPr>
         <w:object w:dxaOrig="200" w:dyaOrig="300">
-          <v:shape id="_x0000_i1260" type="#_x0000_t75" style="width:10.4pt;height:15.2pt" o:ole="">
+          <v:shape id="_x0000_i1263" type="#_x0000_t75" style="width:10.4pt;height:15.2pt" o:ole="">
             <v:imagedata r:id="rId489" o:title=""/>
           </v:shape>
-          <o:OLEObject Type="Embed" ProgID="Equation.DSMT4" ShapeID="_x0000_i1260" DrawAspect="Content" ObjectID="_1591439400" r:id="rId490"/>
+          <o:OLEObject Type="Embed" ProgID="Equation.DSMT4" ShapeID="_x0000_i1263" DrawAspect="Content" ObjectID="_1591881682" r:id="rId490"/>
         </w:object>
       </w:r>
       <w:r>
@@ -32360,10 +32695,10 @@
           <w:lang w:eastAsia="de-AT"/>
         </w:rPr>
         <w:object w:dxaOrig="200" w:dyaOrig="300">
-          <v:shape id="_x0000_i1261" type="#_x0000_t75" style="width:10.4pt;height:15.2pt" o:ole="">
+          <v:shape id="_x0000_i1264" type="#_x0000_t75" style="width:10.4pt;height:15.2pt" o:ole="">
             <v:imagedata r:id="rId491" o:title=""/>
           </v:shape>
-          <o:OLEObject Type="Embed" ProgID="Equation.DSMT4" ShapeID="_x0000_i1261" DrawAspect="Content" ObjectID="_1591439401" r:id="rId492"/>
+          <o:OLEObject Type="Embed" ProgID="Equation.DSMT4" ShapeID="_x0000_i1264" DrawAspect="Content" ObjectID="_1591881683" r:id="rId492"/>
         </w:object>
       </w:r>
       <w:r>
@@ -32952,10 +33287,10 @@
                 <w:position w:val="-4"/>
               </w:rPr>
               <w:object w:dxaOrig="260" w:dyaOrig="300">
-                <v:shape id="_x0000_i1262" type="#_x0000_t75" style="width:12pt;height:15.2pt" o:ole="">
+                <v:shape id="_x0000_i1265" type="#_x0000_t75" style="width:12pt;height:15.2pt" o:ole="">
                   <v:imagedata r:id="rId494" o:title=""/>
                 </v:shape>
-                <o:OLEObject Type="Embed" ProgID="Equation.DSMT4" ShapeID="_x0000_i1262" DrawAspect="Content" ObjectID="_1591439402" r:id="rId495"/>
+                <o:OLEObject Type="Embed" ProgID="Equation.DSMT4" ShapeID="_x0000_i1265" DrawAspect="Content" ObjectID="_1591881684" r:id="rId495"/>
               </w:object>
             </w:r>
           </w:p>
@@ -32993,10 +33328,10 @@
                 <w:position w:val="-4"/>
               </w:rPr>
               <w:object w:dxaOrig="200" w:dyaOrig="300">
-                <v:shape id="_x0000_i1263" type="#_x0000_t75" style="width:10.4pt;height:15.2pt" o:ole="">
+                <v:shape id="_x0000_i1266" type="#_x0000_t75" style="width:10.4pt;height:15.2pt" o:ole="">
                   <v:imagedata r:id="rId496" o:title=""/>
                 </v:shape>
-                <o:OLEObject Type="Embed" ProgID="Equation.DSMT4" ShapeID="_x0000_i1263" DrawAspect="Content" ObjectID="_1591439403" r:id="rId497"/>
+                <o:OLEObject Type="Embed" ProgID="Equation.DSMT4" ShapeID="_x0000_i1266" DrawAspect="Content" ObjectID="_1591881685" r:id="rId497"/>
               </w:object>
             </w:r>
           </w:p>
@@ -33034,10 +33369,10 @@
                 <w:position w:val="-4"/>
               </w:rPr>
               <w:object w:dxaOrig="200" w:dyaOrig="300">
-                <v:shape id="_x0000_i1264" type="#_x0000_t75" style="width:10.4pt;height:15.2pt" o:ole="">
+                <v:shape id="_x0000_i1267" type="#_x0000_t75" style="width:10.4pt;height:15.2pt" o:ole="">
                   <v:imagedata r:id="rId498" o:title=""/>
                 </v:shape>
-                <o:OLEObject Type="Embed" ProgID="Equation.DSMT4" ShapeID="_x0000_i1264" DrawAspect="Content" ObjectID="_1591439404" r:id="rId499"/>
+                <o:OLEObject Type="Embed" ProgID="Equation.DSMT4" ShapeID="_x0000_i1267" DrawAspect="Content" ObjectID="_1591881686" r:id="rId499"/>
               </w:object>
             </w:r>
           </w:p>
@@ -33369,10 +33704,10 @@
           <w:position w:val="-4"/>
         </w:rPr>
         <w:object w:dxaOrig="1020" w:dyaOrig="340">
-          <v:shape id="_x0000_i1265" type="#_x0000_t75" style="width:51.2pt;height:15.6pt" o:ole="">
+          <v:shape id="_x0000_i1268" type="#_x0000_t75" style="width:51.2pt;height:15.6pt" o:ole="">
             <v:imagedata r:id="rId473" o:title=""/>
           </v:shape>
-          <o:OLEObject Type="Embed" ProgID="Equation.DSMT4" ShapeID="_x0000_i1265" DrawAspect="Content" ObjectID="_1591439405" r:id="rId500"/>
+          <o:OLEObject Type="Embed" ProgID="Equation.DSMT4" ShapeID="_x0000_i1268" DrawAspect="Content" ObjectID="_1591881687" r:id="rId500"/>
         </w:object>
       </w:r>
       <w:r>
@@ -33387,10 +33722,10 @@
           <w:color w:val="000000" w:themeColor="text1"/>
         </w:rPr>
         <w:object w:dxaOrig="880" w:dyaOrig="340">
-          <v:shape id="_x0000_i1266" type="#_x0000_t75" style="width:44.4pt;height:17.2pt" o:ole="">
+          <v:shape id="_x0000_i1269" type="#_x0000_t75" style="width:44.4pt;height:17.2pt" o:ole="">
             <v:imagedata r:id="rId475" o:title=""/>
           </v:shape>
-          <o:OLEObject Type="Embed" ProgID="Equation.DSMT4" ShapeID="_x0000_i1266" DrawAspect="Content" ObjectID="_1591439406" r:id="rId501"/>
+          <o:OLEObject Type="Embed" ProgID="Equation.DSMT4" ShapeID="_x0000_i1269" DrawAspect="Content" ObjectID="_1591881688" r:id="rId501"/>
         </w:object>
       </w:r>
       <w:r>
@@ -33404,10 +33739,10 @@
           <w:color w:val="000000" w:themeColor="text1"/>
         </w:rPr>
         <w:object w:dxaOrig="1300" w:dyaOrig="340">
-          <v:shape id="_x0000_i1267" type="#_x0000_t75" style="width:65.6pt;height:17.2pt" o:ole="">
+          <v:shape id="_x0000_i1270" type="#_x0000_t75" style="width:65.6pt;height:17.2pt" o:ole="">
             <v:imagedata r:id="rId502" o:title=""/>
           </v:shape>
-          <o:OLEObject Type="Embed" ProgID="Equation.DSMT4" ShapeID="_x0000_i1267" DrawAspect="Content" ObjectID="_1591439407" r:id="rId503"/>
+          <o:OLEObject Type="Embed" ProgID="Equation.DSMT4" ShapeID="_x0000_i1270" DrawAspect="Content" ObjectID="_1591881689" r:id="rId503"/>
         </w:object>
       </w:r>
       <w:r>
@@ -35442,10 +35777,10 @@
           <w:position w:val="-4"/>
         </w:rPr>
         <w:object w:dxaOrig="1640" w:dyaOrig="380">
-          <v:shape id="_x0000_i1268" type="#_x0000_t75" style="width:81.6pt;height:18.8pt" o:ole="">
+          <v:shape id="_x0000_i1271" type="#_x0000_t75" style="width:81.6pt;height:18.8pt" o:ole="">
             <v:imagedata r:id="rId504" o:title=""/>
           </v:shape>
-          <o:OLEObject Type="Embed" ProgID="Equation.DSMT4" ShapeID="_x0000_i1268" DrawAspect="Content" ObjectID="_1591439408" r:id="rId505"/>
+          <o:OLEObject Type="Embed" ProgID="Equation.DSMT4" ShapeID="_x0000_i1271" DrawAspect="Content" ObjectID="_1591881690" r:id="rId505"/>
         </w:object>
       </w:r>
       <w:r>
@@ -36810,10 +37145,10 @@
           <w:lang w:val="en-GB" w:eastAsia="de-AT"/>
         </w:rPr>
         <w:object w:dxaOrig="820" w:dyaOrig="240">
-          <v:shape id="_x0000_i1269" type="#_x0000_t75" style="width:40.4pt;height:12pt" o:ole="">
+          <v:shape id="_x0000_i1272" type="#_x0000_t75" style="width:40.4pt;height:12pt" o:ole="">
             <v:imagedata r:id="rId512" o:title=""/>
           </v:shape>
-          <o:OLEObject Type="Embed" ProgID="Equation.DSMT4" ShapeID="_x0000_i1269" DrawAspect="Content" ObjectID="_1591439409" r:id="rId513"/>
+          <o:OLEObject Type="Embed" ProgID="Equation.DSMT4" ShapeID="_x0000_i1272" DrawAspect="Content" ObjectID="_1591881691" r:id="rId513"/>
         </w:object>
       </w:r>
       <w:r>
@@ -36851,10 +37186,10 @@
           <w:lang w:val="en-GB" w:eastAsia="de-AT"/>
         </w:rPr>
         <w:object w:dxaOrig="480" w:dyaOrig="240">
-          <v:shape id="_x0000_i1270" type="#_x0000_t75" style="width:24pt;height:12pt" o:ole="">
+          <v:shape id="_x0000_i1273" type="#_x0000_t75" style="width:24pt;height:12pt" o:ole="">
             <v:imagedata r:id="rId514" o:title=""/>
           </v:shape>
-          <o:OLEObject Type="Embed" ProgID="Equation.DSMT4" ShapeID="_x0000_i1270" DrawAspect="Content" ObjectID="_1591439410" r:id="rId515"/>
+          <o:OLEObject Type="Embed" ProgID="Equation.DSMT4" ShapeID="_x0000_i1273" DrawAspect="Content" ObjectID="_1591881692" r:id="rId515"/>
         </w:object>
       </w:r>
       <w:r>
@@ -37037,109 +37372,10 @@
                 <w:position w:val="-4"/>
               </w:rPr>
               <w:object w:dxaOrig="300" w:dyaOrig="320">
-                <v:shape id="_x0000_i1271" type="#_x0000_t75" style="width:15.6pt;height:15.6pt" o:ole="">
+                <v:shape id="_x0000_i1274" type="#_x0000_t75" style="width:15.6pt;height:15.6pt" o:ole="">
                   <v:imagedata r:id="rId516" o:title=""/>
                 </v:shape>
-                <o:OLEObject Type="Embed" ProgID="Equation.DSMT4" ShapeID="_x0000_i1271" DrawAspect="Content" ObjectID="_1591439411" r:id="rId517"/>
-              </w:object>
-            </w:r>
-          </w:p>
-        </w:tc>
-        <w:tc>
-          <w:tcPr>
-            <w:tcW w:w="737" w:type="dxa"/>
-            <w:vAlign w:val="bottom"/>
-          </w:tcPr>
-          <w:p>
-            <w:pPr>
-              <w:widowControl w:val="0"/>
-              <w:autoSpaceDE w:val="0"/>
-              <w:autoSpaceDN w:val="0"/>
-              <w:spacing w:line="252" w:lineRule="auto"/>
-              <w:ind w:firstLineChars="50" w:firstLine="100"/>
-              <w:jc w:val="center"/>
-              <w:textAlignment w:val="center"/>
-              <w:rPr>
-                <w:color w:val="000000" w:themeColor="text1"/>
-                <w:position w:val="-4"/>
-              </w:rPr>
-            </w:pPr>
-            <w:r>
-              <w:rPr>
-                <w:color w:val="000000" w:themeColor="text1"/>
-                <w:position w:val="-4"/>
-              </w:rPr>
-              <w:object w:dxaOrig="320" w:dyaOrig="320">
-                <v:shape id="_x0000_i1272" type="#_x0000_t75" style="width:16.4pt;height:15.6pt" o:ole="">
-                  <v:imagedata r:id="rId518" o:title=""/>
-                </v:shape>
-                <o:OLEObject Type="Embed" ProgID="Equation.DSMT4" ShapeID="_x0000_i1272" DrawAspect="Content" ObjectID="_1591439412" r:id="rId519"/>
-              </w:object>
-            </w:r>
-          </w:p>
-        </w:tc>
-        <w:tc>
-          <w:tcPr>
-            <w:tcW w:w="737" w:type="dxa"/>
-            <w:vAlign w:val="bottom"/>
-          </w:tcPr>
-          <w:p>
-            <w:pPr>
-              <w:widowControl w:val="0"/>
-              <w:autoSpaceDE w:val="0"/>
-              <w:autoSpaceDN w:val="0"/>
-              <w:spacing w:line="252" w:lineRule="auto"/>
-              <w:ind w:firstLineChars="50" w:firstLine="100"/>
-              <w:jc w:val="center"/>
-              <w:textAlignment w:val="center"/>
-              <w:rPr>
-                <w:color w:val="000000" w:themeColor="text1"/>
-                <w:position w:val="-4"/>
-              </w:rPr>
-            </w:pPr>
-            <w:r>
-              <w:rPr>
-                <w:color w:val="000000" w:themeColor="text1"/>
-                <w:position w:val="-4"/>
-              </w:rPr>
-              <w:object w:dxaOrig="320" w:dyaOrig="320">
-                <v:shape id="_x0000_i1273" type="#_x0000_t75" style="width:16.4pt;height:15.6pt" o:ole="">
-                  <v:imagedata r:id="rId520" o:title=""/>
-                </v:shape>
-                <o:OLEObject Type="Embed" ProgID="Equation.DSMT4" ShapeID="_x0000_i1273" DrawAspect="Content" ObjectID="_1591439413" r:id="rId521"/>
-              </w:object>
-            </w:r>
-          </w:p>
-        </w:tc>
-        <w:tc>
-          <w:tcPr>
-            <w:tcW w:w="737" w:type="dxa"/>
-            <w:vAlign w:val="bottom"/>
-          </w:tcPr>
-          <w:p>
-            <w:pPr>
-              <w:widowControl w:val="0"/>
-              <w:autoSpaceDE w:val="0"/>
-              <w:autoSpaceDN w:val="0"/>
-              <w:spacing w:line="252" w:lineRule="auto"/>
-              <w:ind w:firstLineChars="50" w:firstLine="100"/>
-              <w:jc w:val="center"/>
-              <w:textAlignment w:val="center"/>
-              <w:rPr>
-                <w:color w:val="000000" w:themeColor="text1"/>
-                <w:position w:val="-4"/>
-              </w:rPr>
-            </w:pPr>
-            <w:r>
-              <w:rPr>
-                <w:color w:val="000000" w:themeColor="text1"/>
-                <w:position w:val="-4"/>
-              </w:rPr>
-              <w:object w:dxaOrig="300" w:dyaOrig="320">
-                <v:shape id="_x0000_i1274" type="#_x0000_t75" style="width:15.6pt;height:15.6pt" o:ole="">
-                  <v:imagedata r:id="rId522" o:title=""/>
-                </v:shape>
-                <o:OLEObject Type="Embed" ProgID="Equation.DSMT4" ShapeID="_x0000_i1274" DrawAspect="Content" ObjectID="_1591439414" r:id="rId523"/>
+                <o:OLEObject Type="Embed" ProgID="Equation.DSMT4" ShapeID="_x0000_i1274" DrawAspect="Content" ObjectID="_1591881693" r:id="rId517"/>
               </w:object>
             </w:r>
           </w:p>
@@ -37170,9 +37406,42 @@
               </w:rPr>
               <w:object w:dxaOrig="320" w:dyaOrig="320">
                 <v:shape id="_x0000_i1275" type="#_x0000_t75" style="width:16.4pt;height:15.6pt" o:ole="">
-                  <v:imagedata r:id="rId524" o:title=""/>
+                  <v:imagedata r:id="rId518" o:title=""/>
                 </v:shape>
-                <o:OLEObject Type="Embed" ProgID="Equation.DSMT4" ShapeID="_x0000_i1275" DrawAspect="Content" ObjectID="_1591439415" r:id="rId525"/>
+                <o:OLEObject Type="Embed" ProgID="Equation.DSMT4" ShapeID="_x0000_i1275" DrawAspect="Content" ObjectID="_1591881694" r:id="rId519"/>
+              </w:object>
+            </w:r>
+          </w:p>
+        </w:tc>
+        <w:tc>
+          <w:tcPr>
+            <w:tcW w:w="737" w:type="dxa"/>
+            <w:vAlign w:val="bottom"/>
+          </w:tcPr>
+          <w:p>
+            <w:pPr>
+              <w:widowControl w:val="0"/>
+              <w:autoSpaceDE w:val="0"/>
+              <w:autoSpaceDN w:val="0"/>
+              <w:spacing w:line="252" w:lineRule="auto"/>
+              <w:ind w:firstLineChars="50" w:firstLine="100"/>
+              <w:jc w:val="center"/>
+              <w:textAlignment w:val="center"/>
+              <w:rPr>
+                <w:color w:val="000000" w:themeColor="text1"/>
+                <w:position w:val="-4"/>
+              </w:rPr>
+            </w:pPr>
+            <w:r>
+              <w:rPr>
+                <w:color w:val="000000" w:themeColor="text1"/>
+                <w:position w:val="-4"/>
+              </w:rPr>
+              <w:object w:dxaOrig="320" w:dyaOrig="320">
+                <v:shape id="_x0000_i1276" type="#_x0000_t75" style="width:16.4pt;height:15.6pt" o:ole="">
+                  <v:imagedata r:id="rId520" o:title=""/>
+                </v:shape>
+                <o:OLEObject Type="Embed" ProgID="Equation.DSMT4" ShapeID="_x0000_i1276" DrawAspect="Content" ObjectID="_1591881695" r:id="rId521"/>
               </w:object>
             </w:r>
           </w:p>
@@ -37202,10 +37471,76 @@
                 <w:position w:val="-4"/>
               </w:rPr>
               <w:object w:dxaOrig="300" w:dyaOrig="320">
-                <v:shape id="_x0000_i1276" type="#_x0000_t75" style="width:15.2pt;height:15.6pt" o:ole="">
+                <v:shape id="_x0000_i1277" type="#_x0000_t75" style="width:15.6pt;height:15.6pt" o:ole="">
+                  <v:imagedata r:id="rId522" o:title=""/>
+                </v:shape>
+                <o:OLEObject Type="Embed" ProgID="Equation.DSMT4" ShapeID="_x0000_i1277" DrawAspect="Content" ObjectID="_1591881696" r:id="rId523"/>
+              </w:object>
+            </w:r>
+          </w:p>
+        </w:tc>
+        <w:tc>
+          <w:tcPr>
+            <w:tcW w:w="737" w:type="dxa"/>
+            <w:vAlign w:val="bottom"/>
+          </w:tcPr>
+          <w:p>
+            <w:pPr>
+              <w:widowControl w:val="0"/>
+              <w:autoSpaceDE w:val="0"/>
+              <w:autoSpaceDN w:val="0"/>
+              <w:spacing w:line="252" w:lineRule="auto"/>
+              <w:ind w:firstLineChars="50" w:firstLine="100"/>
+              <w:jc w:val="center"/>
+              <w:textAlignment w:val="center"/>
+              <w:rPr>
+                <w:color w:val="000000" w:themeColor="text1"/>
+                <w:position w:val="-4"/>
+              </w:rPr>
+            </w:pPr>
+            <w:r>
+              <w:rPr>
+                <w:color w:val="000000" w:themeColor="text1"/>
+                <w:position w:val="-4"/>
+              </w:rPr>
+              <w:object w:dxaOrig="320" w:dyaOrig="320">
+                <v:shape id="_x0000_i1278" type="#_x0000_t75" style="width:16.4pt;height:15.6pt" o:ole="">
+                  <v:imagedata r:id="rId524" o:title=""/>
+                </v:shape>
+                <o:OLEObject Type="Embed" ProgID="Equation.DSMT4" ShapeID="_x0000_i1278" DrawAspect="Content" ObjectID="_1591881697" r:id="rId525"/>
+              </w:object>
+            </w:r>
+          </w:p>
+        </w:tc>
+        <w:tc>
+          <w:tcPr>
+            <w:tcW w:w="737" w:type="dxa"/>
+            <w:vAlign w:val="bottom"/>
+          </w:tcPr>
+          <w:p>
+            <w:pPr>
+              <w:widowControl w:val="0"/>
+              <w:autoSpaceDE w:val="0"/>
+              <w:autoSpaceDN w:val="0"/>
+              <w:spacing w:line="252" w:lineRule="auto"/>
+              <w:ind w:firstLineChars="50" w:firstLine="100"/>
+              <w:jc w:val="center"/>
+              <w:textAlignment w:val="center"/>
+              <w:rPr>
+                <w:color w:val="000000" w:themeColor="text1"/>
+                <w:position w:val="-4"/>
+              </w:rPr>
+            </w:pPr>
+            <w:r>
+              <w:rPr>
+                <w:color w:val="000000" w:themeColor="text1"/>
+                <w:position w:val="-4"/>
+              </w:rPr>
+              <w:object w:dxaOrig="300" w:dyaOrig="320">
+                <v:shape id="_x0000_i1279" type="#_x0000_t75" style="width:15.2pt;height:15.6pt" o:ole="">
                   <v:imagedata r:id="rId526" o:title=""/>
                 </v:shape>
-                <o:OLEObject Type="Embed" ProgID="Equation.DSMT4" ShapeID="_x0000_i1276" DrawAspect="Content" ObjectID="_1591439416" r:id="rId527"/>
+                <o:OLEObject Type="Embed" ProgID="Equation.DSMT4" ShapeID="_x0000_i1279" DrawAspect="Content" ObjectID="_1591881698" r:id="rId527"/>
               </w:object>
             </w:r>
           </w:p>
@@ -37239,10 +37574,10 @@
                 <w:position w:val="-4"/>
               </w:rPr>
               <w:object w:dxaOrig="300" w:dyaOrig="320">
-                <v:shape id="_x0000_i1277" type="#_x0000_t75" style="width:15.2pt;height:16.4pt" o:ole="">
+                <v:shape id="_x0000_i1280" type="#_x0000_t75" style="width:15.2pt;height:16.4pt" o:ole="">
                   <v:imagedata r:id="rId528" o:title=""/>
                 </v:shape>
-                <o:OLEObject Type="Embed" ProgID="Equation.DSMT4" ShapeID="_x0000_i1277" DrawAspect="Content" ObjectID="_1591439417" r:id="rId529"/>
+                <o:OLEObject Type="Embed" ProgID="Equation.DSMT4" ShapeID="_x0000_i1280" DrawAspect="Content" ObjectID="_1591881699" r:id="rId529"/>
               </w:object>
             </w:r>
           </w:p>
@@ -37406,10 +37741,10 @@
                 <w:position w:val="-4"/>
               </w:rPr>
               <w:object w:dxaOrig="300" w:dyaOrig="300">
-                <v:shape id="_x0000_i1278" type="#_x0000_t75" style="width:15.2pt;height:15.6pt" o:ole="">
+                <v:shape id="_x0000_i1281" type="#_x0000_t75" style="width:15.2pt;height:15.6pt" o:ole="">
                   <v:imagedata r:id="rId530" o:title=""/>
                 </v:shape>
-                <o:OLEObject Type="Embed" ProgID="Equation.DSMT4" ShapeID="_x0000_i1278" DrawAspect="Content" ObjectID="_1591439418" r:id="rId531"/>
+                <o:OLEObject Type="Embed" ProgID="Equation.DSMT4" ShapeID="_x0000_i1281" DrawAspect="Content" ObjectID="_1591881700" r:id="rId531"/>
               </w:object>
             </w:r>
           </w:p>
@@ -37925,10 +38260,10 @@
           <w:lang w:val="en-GB" w:eastAsia="de-AT"/>
         </w:rPr>
         <w:object w:dxaOrig="680" w:dyaOrig="240">
-          <v:shape id="_x0000_i1279" type="#_x0000_t75" style="width:33.6pt;height:12pt" o:ole="">
+          <v:shape id="_x0000_i1282" type="#_x0000_t75" style="width:33.6pt;height:12pt" o:ole="">
             <v:imagedata r:id="rId532" o:title=""/>
           </v:shape>
-          <o:OLEObject Type="Embed" ProgID="Equation.DSMT4" ShapeID="_x0000_i1279" DrawAspect="Content" ObjectID="_1591439419" r:id="rId533"/>
+          <o:OLEObject Type="Embed" ProgID="Equation.DSMT4" ShapeID="_x0000_i1282" DrawAspect="Content" ObjectID="_1591881701" r:id="rId533"/>
         </w:object>
       </w:r>
       <w:r>
@@ -37948,10 +38283,10 @@
           <w:lang w:val="en-GB" w:eastAsia="de-AT"/>
         </w:rPr>
         <w:object w:dxaOrig="780" w:dyaOrig="240">
-          <v:shape id="_x0000_i1280" type="#_x0000_t75" style="width:39.2pt;height:12pt" o:ole="">
+          <v:shape id="_x0000_i1283" type="#_x0000_t75" style="width:39.2pt;height:12pt" o:ole="">
             <v:imagedata r:id="rId534" o:title=""/>
           </v:shape>
-          <o:OLEObject Type="Embed" ProgID="Equation.DSMT4" ShapeID="_x0000_i1280" DrawAspect="Content" ObjectID="_1591439420" r:id="rId535"/>
+          <o:OLEObject Type="Embed" ProgID="Equation.DSMT4" ShapeID="_x0000_i1283" DrawAspect="Content" ObjectID="_1591881702" r:id="rId535"/>
         </w:object>
       </w:r>
       <w:r>
@@ -45862,7 +46197,7 @@
 </file>
 
 <file path=customXml/itemProps1.xml><?xml version="1.0" encoding="utf-8"?>
-<ds:datastoreItem xmlns:ds="http://schemas.openxmlformats.org/officeDocument/2006/customXml" ds:itemID="{228355B1-4006-4A1D-884A-505FA402E485}">
+<ds:datastoreItem xmlns:ds="http://schemas.openxmlformats.org/officeDocument/2006/customXml" ds:itemID="{339CF1E1-8C85-47C3-9C70-7BB3754FBD8D}">
   <ds:schemaRefs>
     <ds:schemaRef ds:uri="http://schemas.openxmlformats.org/officeDocument/2006/bibliography"/>
   </ds:schemaRefs>

</xml_diff>

<commit_message>
Save figures in script
</commit_message>
<xml_diff>
--- a/Adaptive Coordinated Motion Control of a Dual-arm Space Robot for Post-Capture of a Non-Cooperative Target_v2.docx
+++ b/Adaptive Coordinated Motion Control of a Dual-arm Space Robot for Post-Capture of a Non-Cooperative Target_v2.docx
@@ -666,7 +666,7 @@
           <v:shape id="_x0000_i1025" type="#_x0000_t75" style="width:12pt;height:15.2pt" o:ole="">
             <v:imagedata r:id="rId8" o:title=""/>
           </v:shape>
-          <o:OLEObject Type="Embed" ProgID="Equation.DSMT4" ShapeID="_x0000_i1025" DrawAspect="Content" ObjectID="_1591881446" r:id="rId9"/>
+          <o:OLEObject Type="Embed" ProgID="Equation.DSMT4" ShapeID="_x0000_i1025" DrawAspect="Content" ObjectID="_1591884046" r:id="rId9"/>
         </w:object>
       </w:r>
       <w:r>
@@ -702,7 +702,7 @@
           <v:shape id="_x0000_i1026" type="#_x0000_t75" style="width:16.4pt;height:18pt" o:ole="">
             <v:imagedata r:id="rId10" o:title=""/>
           </v:shape>
-          <o:OLEObject Type="Embed" ProgID="Equation.DSMT4" ShapeID="_x0000_i1026" DrawAspect="Content" ObjectID="_1591881447" r:id="rId11"/>
+          <o:OLEObject Type="Embed" ProgID="Equation.DSMT4" ShapeID="_x0000_i1026" DrawAspect="Content" ObjectID="_1591884047" r:id="rId11"/>
         </w:object>
       </w:r>
       <w:r>
@@ -736,7 +736,7 @@
           <v:shape id="_x0000_i1027" type="#_x0000_t75" style="width:12pt;height:15.2pt" o:ole="">
             <v:imagedata r:id="rId12" o:title=""/>
           </v:shape>
-          <o:OLEObject Type="Embed" ProgID="Equation.DSMT4" ShapeID="_x0000_i1027" DrawAspect="Content" ObjectID="_1591881448" r:id="rId13"/>
+          <o:OLEObject Type="Embed" ProgID="Equation.DSMT4" ShapeID="_x0000_i1027" DrawAspect="Content" ObjectID="_1591884048" r:id="rId13"/>
         </w:object>
       </w:r>
       <w:r>
@@ -789,7 +789,7 @@
           <v:shape id="_x0000_i1028" type="#_x0000_t75" style="width:14.4pt;height:15.6pt" o:ole="">
             <v:imagedata r:id="rId14" o:title=""/>
           </v:shape>
-          <o:OLEObject Type="Embed" ProgID="Equation.DSMT4" ShapeID="_x0000_i1028" DrawAspect="Content" ObjectID="_1591881449" r:id="rId15"/>
+          <o:OLEObject Type="Embed" ProgID="Equation.DSMT4" ShapeID="_x0000_i1028" DrawAspect="Content" ObjectID="_1591884049" r:id="rId15"/>
         </w:object>
       </w:r>
       <w:bookmarkEnd w:id="15"/>
@@ -829,7 +829,7 @@
           <v:shape id="_x0000_i1029" type="#_x0000_t75" style="width:6.8pt;height:11.2pt" o:ole="">
             <v:imagedata r:id="rId16" o:title=""/>
           </v:shape>
-          <o:OLEObject Type="Embed" ProgID="Equation.DSMT4" ShapeID="_x0000_i1029" DrawAspect="Content" ObjectID="_1591881450" r:id="rId17"/>
+          <o:OLEObject Type="Embed" ProgID="Equation.DSMT4" ShapeID="_x0000_i1029" DrawAspect="Content" ObjectID="_1591884050" r:id="rId17"/>
         </w:object>
       </w:r>
       <w:r>
@@ -862,7 +862,7 @@
           <v:shape id="_x0000_i1030" type="#_x0000_t75" style="width:35.2pt;height:15.6pt" o:ole="">
             <v:imagedata r:id="rId18" o:title=""/>
           </v:shape>
-          <o:OLEObject Type="Embed" ProgID="Equation.DSMT4" ShapeID="_x0000_i1030" DrawAspect="Content" ObjectID="_1591881451" r:id="rId19"/>
+          <o:OLEObject Type="Embed" ProgID="Equation.DSMT4" ShapeID="_x0000_i1030" DrawAspect="Content" ObjectID="_1591884051" r:id="rId19"/>
         </w:object>
       </w:r>
       <w:r>
@@ -901,7 +901,7 @@
           <v:shape id="_x0000_i1031" type="#_x0000_t75" style="width:14.4pt;height:15.6pt" o:ole="">
             <v:imagedata r:id="rId20" o:title=""/>
           </v:shape>
-          <o:OLEObject Type="Embed" ProgID="Equation.DSMT4" ShapeID="_x0000_i1031" DrawAspect="Content" ObjectID="_1591881452" r:id="rId21"/>
+          <o:OLEObject Type="Embed" ProgID="Equation.DSMT4" ShapeID="_x0000_i1031" DrawAspect="Content" ObjectID="_1591884052" r:id="rId21"/>
         </w:object>
       </w:r>
     </w:p>
@@ -925,7 +925,7 @@
           <v:shape id="_x0000_i1032" type="#_x0000_t75" style="width:14.4pt;height:15.6pt" o:ole="">
             <v:imagedata r:id="rId22" o:title=""/>
           </v:shape>
-          <o:OLEObject Type="Embed" ProgID="Equation.DSMT4" ShapeID="_x0000_i1032" DrawAspect="Content" ObjectID="_1591881453" r:id="rId23"/>
+          <o:OLEObject Type="Embed" ProgID="Equation.DSMT4" ShapeID="_x0000_i1032" DrawAspect="Content" ObjectID="_1591884053" r:id="rId23"/>
         </w:object>
       </w:r>
       <w:r>
@@ -946,7 +946,7 @@
           <v:shape id="_x0000_i1033" type="#_x0000_t75" style="width:6.8pt;height:11.2pt" o:ole="">
             <v:imagedata r:id="rId24" o:title=""/>
           </v:shape>
-          <o:OLEObject Type="Embed" ProgID="Equation.DSMT4" ShapeID="_x0000_i1033" DrawAspect="Content" ObjectID="_1591881454" r:id="rId25"/>
+          <o:OLEObject Type="Embed" ProgID="Equation.DSMT4" ShapeID="_x0000_i1033" DrawAspect="Content" ObjectID="_1591884054" r:id="rId25"/>
         </w:object>
       </w:r>
       <w:r>
@@ -988,7 +988,7 @@
           <v:shape id="_x0000_i1034" type="#_x0000_t75" style="width:45.6pt;height:15.6pt" o:ole="">
             <v:imagedata r:id="rId26" o:title=""/>
           </v:shape>
-          <o:OLEObject Type="Embed" ProgID="Equation.DSMT4" ShapeID="_x0000_i1034" DrawAspect="Content" ObjectID="_1591881455" r:id="rId27"/>
+          <o:OLEObject Type="Embed" ProgID="Equation.DSMT4" ShapeID="_x0000_i1034" DrawAspect="Content" ObjectID="_1591884055" r:id="rId27"/>
         </w:object>
       </w:r>
       <w:r>
@@ -1027,7 +1027,7 @@
           <v:shape id="_x0000_i1035" type="#_x0000_t75" style="width:14.4pt;height:15.6pt" o:ole="">
             <v:imagedata r:id="rId28" o:title=""/>
           </v:shape>
-          <o:OLEObject Type="Embed" ProgID="Equation.DSMT4" ShapeID="_x0000_i1035" DrawAspect="Content" ObjectID="_1591881456" r:id="rId29"/>
+          <o:OLEObject Type="Embed" ProgID="Equation.DSMT4" ShapeID="_x0000_i1035" DrawAspect="Content" ObjectID="_1591884056" r:id="rId29"/>
         </w:object>
       </w:r>
       <w:r>
@@ -1066,7 +1066,7 @@
           <v:shape id="_x0000_i1036" type="#_x0000_t75" style="width:14.4pt;height:15.6pt" o:ole="">
             <v:imagedata r:id="rId30" o:title=""/>
           </v:shape>
-          <o:OLEObject Type="Embed" ProgID="Equation.DSMT4" ShapeID="_x0000_i1036" DrawAspect="Content" ObjectID="_1591881457" r:id="rId31"/>
+          <o:OLEObject Type="Embed" ProgID="Equation.DSMT4" ShapeID="_x0000_i1036" DrawAspect="Content" ObjectID="_1591884057" r:id="rId31"/>
         </w:object>
       </w:r>
       <w:r>
@@ -1087,7 +1087,7 @@
           <v:shape id="_x0000_i1037" type="#_x0000_t75" style="width:14.4pt;height:15.6pt" o:ole="">
             <v:imagedata r:id="rId32" o:title=""/>
           </v:shape>
-          <o:OLEObject Type="Embed" ProgID="Equation.DSMT4" ShapeID="_x0000_i1037" DrawAspect="Content" ObjectID="_1591881458" r:id="rId33"/>
+          <o:OLEObject Type="Embed" ProgID="Equation.DSMT4" ShapeID="_x0000_i1037" DrawAspect="Content" ObjectID="_1591884058" r:id="rId33"/>
         </w:object>
       </w:r>
       <w:r>
@@ -1108,7 +1108,7 @@
           <v:shape id="_x0000_i1038" type="#_x0000_t75" style="width:18pt;height:15.6pt" o:ole="">
             <v:imagedata r:id="rId34" o:title=""/>
           </v:shape>
-          <o:OLEObject Type="Embed" ProgID="Equation.DSMT4" ShapeID="_x0000_i1038" DrawAspect="Content" ObjectID="_1591881459" r:id="rId35"/>
+          <o:OLEObject Type="Embed" ProgID="Equation.DSMT4" ShapeID="_x0000_i1038" DrawAspect="Content" ObjectID="_1591884059" r:id="rId35"/>
         </w:object>
       </w:r>
     </w:p>
@@ -1132,7 +1132,7 @@
           <v:shape id="_x0000_i1039" type="#_x0000_t75" style="width:36.8pt;height:15.6pt" o:ole="">
             <v:imagedata r:id="rId36" o:title=""/>
           </v:shape>
-          <o:OLEObject Type="Embed" ProgID="Equation.DSMT4" ShapeID="_x0000_i1039" DrawAspect="Content" ObjectID="_1591881460" r:id="rId37"/>
+          <o:OLEObject Type="Embed" ProgID="Equation.DSMT4" ShapeID="_x0000_i1039" DrawAspect="Content" ObjectID="_1591884060" r:id="rId37"/>
         </w:object>
       </w:r>
       <w:r>
@@ -1153,7 +1153,7 @@
           <v:shape id="_x0000_i1040" type="#_x0000_t75" style="width:14.4pt;height:15.6pt" o:ole="">
             <v:imagedata r:id="rId38" o:title=""/>
           </v:shape>
-          <o:OLEObject Type="Embed" ProgID="Equation.DSMT4" ShapeID="_x0000_i1040" DrawAspect="Content" ObjectID="_1591881461" r:id="rId39"/>
+          <o:OLEObject Type="Embed" ProgID="Equation.DSMT4" ShapeID="_x0000_i1040" DrawAspect="Content" ObjectID="_1591884061" r:id="rId39"/>
         </w:object>
       </w:r>
       <w:r>
@@ -1174,7 +1174,7 @@
           <v:shape id="_x0000_i1041" type="#_x0000_t75" style="width:18pt;height:15.6pt" o:ole="">
             <v:imagedata r:id="rId40" o:title=""/>
           </v:shape>
-          <o:OLEObject Type="Embed" ProgID="Equation.DSMT4" ShapeID="_x0000_i1041" DrawAspect="Content" ObjectID="_1591881462" r:id="rId41"/>
+          <o:OLEObject Type="Embed" ProgID="Equation.DSMT4" ShapeID="_x0000_i1041" DrawAspect="Content" ObjectID="_1591884062" r:id="rId41"/>
         </w:object>
       </w:r>
     </w:p>
@@ -1198,7 +1198,7 @@
           <v:shape id="_x0000_i1042" type="#_x0000_t75" style="width:39.2pt;height:15.6pt" o:ole="">
             <v:imagedata r:id="rId42" o:title=""/>
           </v:shape>
-          <o:OLEObject Type="Embed" ProgID="Equation.DSMT4" ShapeID="_x0000_i1042" DrawAspect="Content" ObjectID="_1591881463" r:id="rId43"/>
+          <o:OLEObject Type="Embed" ProgID="Equation.DSMT4" ShapeID="_x0000_i1042" DrawAspect="Content" ObjectID="_1591884063" r:id="rId43"/>
         </w:object>
       </w:r>
       <w:r>
@@ -1219,7 +1219,7 @@
           <v:shape id="_x0000_i1043" type="#_x0000_t75" style="width:14.4pt;height:15.6pt" o:ole="">
             <v:imagedata r:id="rId44" o:title=""/>
           </v:shape>
-          <o:OLEObject Type="Embed" ProgID="Equation.DSMT4" ShapeID="_x0000_i1043" DrawAspect="Content" ObjectID="_1591881464" r:id="rId45"/>
+          <o:OLEObject Type="Embed" ProgID="Equation.DSMT4" ShapeID="_x0000_i1043" DrawAspect="Content" ObjectID="_1591884064" r:id="rId45"/>
         </w:object>
       </w:r>
     </w:p>
@@ -1243,7 +1243,7 @@
           <v:shape id="_x0000_i1044" type="#_x0000_t75" style="width:30.8pt;height:18pt" o:ole="">
             <v:imagedata r:id="rId46" o:title=""/>
           </v:shape>
-          <o:OLEObject Type="Embed" ProgID="Equation.DSMT4" ShapeID="_x0000_i1044" DrawAspect="Content" ObjectID="_1591881465" r:id="rId47"/>
+          <o:OLEObject Type="Embed" ProgID="Equation.DSMT4" ShapeID="_x0000_i1044" DrawAspect="Content" ObjectID="_1591884065" r:id="rId47"/>
         </w:object>
       </w:r>
       <w:r>
@@ -1303,7 +1303,7 @@
           <v:shape id="_x0000_i1045" type="#_x0000_t75" style="width:35.2pt;height:15.6pt" o:ole="">
             <v:imagedata r:id="rId48" o:title=""/>
           </v:shape>
-          <o:OLEObject Type="Embed" ProgID="Equation.DSMT4" ShapeID="_x0000_i1045" DrawAspect="Content" ObjectID="_1591881466" r:id="rId49"/>
+          <o:OLEObject Type="Embed" ProgID="Equation.DSMT4" ShapeID="_x0000_i1045" DrawAspect="Content" ObjectID="_1591884066" r:id="rId49"/>
         </w:object>
       </w:r>
       <w:r>
@@ -1342,7 +1342,7 @@
           <v:shape id="_x0000_i1046" type="#_x0000_t75" style="width:14.4pt;height:15.6pt" o:ole="">
             <v:imagedata r:id="rId50" o:title=""/>
           </v:shape>
-          <o:OLEObject Type="Embed" ProgID="Equation.DSMT4" ShapeID="_x0000_i1046" DrawAspect="Content" ObjectID="_1591881467" r:id="rId51"/>
+          <o:OLEObject Type="Embed" ProgID="Equation.DSMT4" ShapeID="_x0000_i1046" DrawAspect="Content" ObjectID="_1591884067" r:id="rId51"/>
         </w:object>
       </w:r>
     </w:p>
@@ -1366,7 +1366,7 @@
           <v:shape id="_x0000_i1047" type="#_x0000_t75" style="width:11.2pt;height:15.6pt" o:ole="">
             <v:imagedata r:id="rId52" o:title=""/>
           </v:shape>
-          <o:OLEObject Type="Embed" ProgID="Equation.DSMT4" ShapeID="_x0000_i1047" DrawAspect="Content" ObjectID="_1591881468" r:id="rId53"/>
+          <o:OLEObject Type="Embed" ProgID="Equation.DSMT4" ShapeID="_x0000_i1047" DrawAspect="Content" ObjectID="_1591884068" r:id="rId53"/>
         </w:object>
       </w:r>
       <w:r>
@@ -1396,7 +1396,7 @@
           <v:shape id="_x0000_i1048" type="#_x0000_t75" style="width:14.4pt;height:15.6pt" o:ole="">
             <v:imagedata r:id="rId54" o:title=""/>
           </v:shape>
-          <o:OLEObject Type="Embed" ProgID="Equation.DSMT4" ShapeID="_x0000_i1048" DrawAspect="Content" ObjectID="_1591881469" r:id="rId55"/>
+          <o:OLEObject Type="Embed" ProgID="Equation.DSMT4" ShapeID="_x0000_i1048" DrawAspect="Content" ObjectID="_1591884069" r:id="rId55"/>
         </w:object>
       </w:r>
     </w:p>
@@ -1420,7 +1420,7 @@
           <v:shape id="_x0000_i1049" type="#_x0000_t75" style="width:45.6pt;height:15.6pt" o:ole="">
             <v:imagedata r:id="rId56" o:title=""/>
           </v:shape>
-          <o:OLEObject Type="Embed" ProgID="Equation.DSMT4" ShapeID="_x0000_i1049" DrawAspect="Content" ObjectID="_1591881470" r:id="rId57"/>
+          <o:OLEObject Type="Embed" ProgID="Equation.DSMT4" ShapeID="_x0000_i1049" DrawAspect="Content" ObjectID="_1591884070" r:id="rId57"/>
         </w:object>
       </w:r>
       <w:r>
@@ -1489,7 +1489,7 @@
           <v:shape id="_x0000_i1050" type="#_x0000_t75" style="width:29.2pt;height:15.6pt" o:ole="">
             <v:imagedata r:id="rId58" o:title=""/>
           </v:shape>
-          <o:OLEObject Type="Embed" ProgID="Equation.DSMT4" ShapeID="_x0000_i1050" DrawAspect="Content" ObjectID="_1591881471" r:id="rId59"/>
+          <o:OLEObject Type="Embed" ProgID="Equation.DSMT4" ShapeID="_x0000_i1050" DrawAspect="Content" ObjectID="_1591884071" r:id="rId59"/>
         </w:object>
       </w:r>
       <w:r>
@@ -1510,7 +1510,7 @@
           <v:shape id="_x0000_i1051" type="#_x0000_t75" style="width:14.4pt;height:15.6pt" o:ole="">
             <v:imagedata r:id="rId60" o:title=""/>
           </v:shape>
-          <o:OLEObject Type="Embed" ProgID="Equation.DSMT4" ShapeID="_x0000_i1051" DrawAspect="Content" ObjectID="_1591881472" r:id="rId61"/>
+          <o:OLEObject Type="Embed" ProgID="Equation.DSMT4" ShapeID="_x0000_i1051" DrawAspect="Content" ObjectID="_1591884072" r:id="rId61"/>
         </w:object>
       </w:r>
     </w:p>
@@ -1534,7 +1534,7 @@
           <v:shape id="_x0000_i1052" type="#_x0000_t75" style="width:14.4pt;height:10.4pt" o:ole="">
             <v:imagedata r:id="rId62" o:title=""/>
           </v:shape>
-          <o:OLEObject Type="Embed" ProgID="Equation.DSMT4" ShapeID="_x0000_i1052" DrawAspect="Content" ObjectID="_1591881473" r:id="rId63"/>
+          <o:OLEObject Type="Embed" ProgID="Equation.DSMT4" ShapeID="_x0000_i1052" DrawAspect="Content" ObjectID="_1591884073" r:id="rId63"/>
         </w:object>
       </w:r>
       <w:r>
@@ -1567,7 +1567,7 @@
           <v:shape id="_x0000_i1053" type="#_x0000_t75" style="width:51.6pt;height:15.6pt" o:ole="">
             <v:imagedata r:id="rId64" o:title=""/>
           </v:shape>
-          <o:OLEObject Type="Embed" ProgID="Equation.DSMT4" ShapeID="_x0000_i1053" DrawAspect="Content" ObjectID="_1591881474" r:id="rId65"/>
+          <o:OLEObject Type="Embed" ProgID="Equation.DSMT4" ShapeID="_x0000_i1053" DrawAspect="Content" ObjectID="_1591884074" r:id="rId65"/>
         </w:object>
       </w:r>
       <w:r>
@@ -1588,7 +1588,7 @@
           <v:shape id="_x0000_i1054" type="#_x0000_t75" style="width:14.4pt;height:15.6pt" o:ole="">
             <v:imagedata r:id="rId66" o:title=""/>
           </v:shape>
-          <o:OLEObject Type="Embed" ProgID="Equation.DSMT4" ShapeID="_x0000_i1054" DrawAspect="Content" ObjectID="_1591881475" r:id="rId67"/>
+          <o:OLEObject Type="Embed" ProgID="Equation.DSMT4" ShapeID="_x0000_i1054" DrawAspect="Content" ObjectID="_1591884075" r:id="rId67"/>
         </w:object>
       </w:r>
     </w:p>
@@ -1612,7 +1612,7 @@
           <v:shape id="_x0000_i1055" type="#_x0000_t75" style="width:35.2pt;height:14.4pt" o:ole="">
             <v:imagedata r:id="rId68" o:title=""/>
           </v:shape>
-          <o:OLEObject Type="Embed" ProgID="Equation.DSMT4" ShapeID="_x0000_i1055" DrawAspect="Content" ObjectID="_1591881476" r:id="rId69"/>
+          <o:OLEObject Type="Embed" ProgID="Equation.DSMT4" ShapeID="_x0000_i1055" DrawAspect="Content" ObjectID="_1591884076" r:id="rId69"/>
         </w:object>
       </w:r>
       <w:r>
@@ -1654,7 +1654,7 @@
           <v:shape id="_x0000_i1056" type="#_x0000_t75" style="width:36.8pt;height:15.6pt" o:ole="">
             <v:imagedata r:id="rId70" o:title=""/>
           </v:shape>
-          <o:OLEObject Type="Embed" ProgID="Equation.DSMT4" ShapeID="_x0000_i1056" DrawAspect="Content" ObjectID="_1591881477" r:id="rId71"/>
+          <o:OLEObject Type="Embed" ProgID="Equation.DSMT4" ShapeID="_x0000_i1056" DrawAspect="Content" ObjectID="_1591884077" r:id="rId71"/>
         </w:object>
       </w:r>
       <w:r>
@@ -1675,7 +1675,7 @@
           <v:shape id="_x0000_i1057" type="#_x0000_t75" style="width:36.8pt;height:11.2pt" o:ole="">
             <v:imagedata r:id="rId72" o:title=""/>
           </v:shape>
-          <o:OLEObject Type="Embed" ProgID="Equation.DSMT4" ShapeID="_x0000_i1057" DrawAspect="Content" ObjectID="_1591881478" r:id="rId73"/>
+          <o:OLEObject Type="Embed" ProgID="Equation.DSMT4" ShapeID="_x0000_i1057" DrawAspect="Content" ObjectID="_1591884078" r:id="rId73"/>
         </w:object>
       </w:r>
       <w:r>
@@ -1707,7 +1707,7 @@
           <v:shape id="_x0000_i1058" type="#_x0000_t75" style="width:36.8pt;height:12pt" o:ole="">
             <v:imagedata r:id="rId74" o:title=""/>
           </v:shape>
-          <o:OLEObject Type="Embed" ProgID="Equation.DSMT4" ShapeID="_x0000_i1058" DrawAspect="Content" ObjectID="_1591881479" r:id="rId75"/>
+          <o:OLEObject Type="Embed" ProgID="Equation.DSMT4" ShapeID="_x0000_i1058" DrawAspect="Content" ObjectID="_1591884079" r:id="rId75"/>
         </w:object>
       </w:r>
       <w:r>
@@ -1742,7 +1742,7 @@
           <v:shape id="_x0000_i1059" type="#_x0000_t75" style="width:42.8pt;height:15.6pt" o:ole="">
             <v:imagedata r:id="rId76" o:title=""/>
           </v:shape>
-          <o:OLEObject Type="Embed" ProgID="Equation.DSMT4" ShapeID="_x0000_i1059" DrawAspect="Content" ObjectID="_1591881480" r:id="rId77"/>
+          <o:OLEObject Type="Embed" ProgID="Equation.DSMT4" ShapeID="_x0000_i1059" DrawAspect="Content" ObjectID="_1591884080" r:id="rId77"/>
         </w:object>
       </w:r>
       <w:r>
@@ -1777,7 +1777,7 @@
           <v:shape id="_x0000_i1060" type="#_x0000_t75" style="width:40.4pt;height:17.2pt" o:ole="">
             <v:imagedata r:id="rId78" o:title=""/>
           </v:shape>
-          <o:OLEObject Type="Embed" ProgID="Equation.DSMT4" ShapeID="_x0000_i1060" DrawAspect="Content" ObjectID="_1591881481" r:id="rId79"/>
+          <o:OLEObject Type="Embed" ProgID="Equation.DSMT4" ShapeID="_x0000_i1060" DrawAspect="Content" ObjectID="_1591884081" r:id="rId79"/>
         </w:object>
       </w:r>
       <w:r>
@@ -1810,7 +1810,7 @@
           <v:shape id="_x0000_i1061" type="#_x0000_t75" style="width:42.8pt;height:15.6pt" o:ole="">
             <v:imagedata r:id="rId80" o:title=""/>
           </v:shape>
-          <o:OLEObject Type="Embed" ProgID="Equation.DSMT4" ShapeID="_x0000_i1061" DrawAspect="Content" ObjectID="_1591881482" r:id="rId81"/>
+          <o:OLEObject Type="Embed" ProgID="Equation.DSMT4" ShapeID="_x0000_i1061" DrawAspect="Content" ObjectID="_1591884082" r:id="rId81"/>
         </w:object>
       </w:r>
       <w:r>
@@ -1843,7 +1843,7 @@
           <v:shape id="_x0000_i1062" type="#_x0000_t75" style="width:36.8pt;height:15.6pt" o:ole="">
             <v:imagedata r:id="rId82" o:title=""/>
           </v:shape>
-          <o:OLEObject Type="Embed" ProgID="Equation.DSMT4" ShapeID="_x0000_i1062" DrawAspect="Content" ObjectID="_1591881483" r:id="rId83"/>
+          <o:OLEObject Type="Embed" ProgID="Equation.DSMT4" ShapeID="_x0000_i1062" DrawAspect="Content" ObjectID="_1591884083" r:id="rId83"/>
         </w:object>
       </w:r>
       <w:r>
@@ -1876,7 +1876,7 @@
           <v:shape id="_x0000_i1063" type="#_x0000_t75" style="width:42.8pt;height:15.6pt" o:ole="">
             <v:imagedata r:id="rId84" o:title=""/>
           </v:shape>
-          <o:OLEObject Type="Embed" ProgID="Equation.DSMT4" ShapeID="_x0000_i1063" DrawAspect="Content" ObjectID="_1591881484" r:id="rId85"/>
+          <o:OLEObject Type="Embed" ProgID="Equation.DSMT4" ShapeID="_x0000_i1063" DrawAspect="Content" ObjectID="_1591884084" r:id="rId85"/>
         </w:object>
       </w:r>
       <w:r>
@@ -1918,7 +1918,7 @@
           <v:shape id="_x0000_i1064" type="#_x0000_t75" style="width:45.6pt;height:15.6pt" o:ole="">
             <v:imagedata r:id="rId86" o:title=""/>
           </v:shape>
-          <o:OLEObject Type="Embed" ProgID="Equation.DSMT4" ShapeID="_x0000_i1064" DrawAspect="Content" ObjectID="_1591881485" r:id="rId87"/>
+          <o:OLEObject Type="Embed" ProgID="Equation.DSMT4" ShapeID="_x0000_i1064" DrawAspect="Content" ObjectID="_1591884085" r:id="rId87"/>
         </w:object>
       </w:r>
       <w:r>
@@ -1955,7 +1955,7 @@
           <v:shape id="_x0000_i1065" type="#_x0000_t75" style="width:33.6pt;height:15.6pt" o:ole="">
             <v:imagedata r:id="rId88" o:title=""/>
           </v:shape>
-          <o:OLEObject Type="Embed" ProgID="Equation.DSMT4" ShapeID="_x0000_i1065" DrawAspect="Content" ObjectID="_1591881486" r:id="rId89"/>
+          <o:OLEObject Type="Embed" ProgID="Equation.DSMT4" ShapeID="_x0000_i1065" DrawAspect="Content" ObjectID="_1591884086" r:id="rId89"/>
         </w:object>
       </w:r>
       <w:r>
@@ -1993,7 +1993,7 @@
           <v:shape id="_x0000_i1066" type="#_x0000_t75" style="width:45.6pt;height:15.2pt" o:ole="">
             <v:imagedata r:id="rId90" o:title=""/>
           </v:shape>
-          <o:OLEObject Type="Embed" ProgID="Equation.DSMT4" ShapeID="_x0000_i1066" DrawAspect="Content" ObjectID="_1591881487" r:id="rId91"/>
+          <o:OLEObject Type="Embed" ProgID="Equation.DSMT4" ShapeID="_x0000_i1066" DrawAspect="Content" ObjectID="_1591884087" r:id="rId91"/>
         </w:object>
       </w:r>
       <w:r>
@@ -2031,7 +2031,7 @@
           <v:shape id="_x0000_i1067" type="#_x0000_t75" style="width:38.4pt;height:15.6pt" o:ole="">
             <v:imagedata r:id="rId92" o:title=""/>
           </v:shape>
-          <o:OLEObject Type="Embed" ProgID="Equation.DSMT4" ShapeID="_x0000_i1067" DrawAspect="Content" ObjectID="_1591881488" r:id="rId93"/>
+          <o:OLEObject Type="Embed" ProgID="Equation.DSMT4" ShapeID="_x0000_i1067" DrawAspect="Content" ObjectID="_1591884088" r:id="rId93"/>
         </w:object>
       </w:r>
       <w:r>
@@ -4284,7 +4284,7 @@
           <v:shape id="_x0000_i1068" type="#_x0000_t75" style="width:10.4pt;height:12pt" o:ole="">
             <v:imagedata r:id="rId94" o:title=""/>
           </v:shape>
-          <o:OLEObject Type="Embed" ProgID="Equation.DSMT4" ShapeID="_x0000_i1068" DrawAspect="Content" ObjectID="_1591881489" r:id="rId95"/>
+          <o:OLEObject Type="Embed" ProgID="Equation.DSMT4" ShapeID="_x0000_i1068" DrawAspect="Content" ObjectID="_1591884089" r:id="rId95"/>
         </w:object>
       </w:r>
       <w:r>
@@ -5590,7 +5590,7 @@
           <v:shape id="_x0000_i1069" type="#_x0000_t75" style="width:12.8pt;height:15.2pt" o:ole="">
             <v:imagedata r:id="rId96" o:title=""/>
           </v:shape>
-          <o:OLEObject Type="Embed" ProgID="Equation.DSMT4" ShapeID="_x0000_i1069" DrawAspect="Content" ObjectID="_1591881490" r:id="rId97"/>
+          <o:OLEObject Type="Embed" ProgID="Equation.DSMT4" ShapeID="_x0000_i1069" DrawAspect="Content" ObjectID="_1591884090" r:id="rId97"/>
         </w:object>
       </w:r>
       <w:r>
@@ -6336,7 +6336,7 @@
           <v:shape id="_x0000_i1070" type="#_x0000_t75" style="width:6.8pt;height:11.2pt" o:ole="">
             <v:imagedata r:id="rId99" o:title=""/>
           </v:shape>
-          <o:OLEObject Type="Embed" ProgID="Equation.DSMT4" ShapeID="_x0000_i1070" DrawAspect="Content" ObjectID="_1591881491" r:id="rId100"/>
+          <o:OLEObject Type="Embed" ProgID="Equation.DSMT4" ShapeID="_x0000_i1070" DrawAspect="Content" ObjectID="_1591884091" r:id="rId100"/>
         </w:object>
       </w:r>
       <w:r>
@@ -6368,7 +6368,7 @@
           <v:shape id="_x0000_i1071" type="#_x0000_t75" style="width:33.2pt;height:14.4pt" o:ole="">
             <v:imagedata r:id="rId101" o:title=""/>
           </v:shape>
-          <o:OLEObject Type="Embed" ProgID="Equation.DSMT4" ShapeID="_x0000_i1071" DrawAspect="Content" ObjectID="_1591881492" r:id="rId102"/>
+          <o:OLEObject Type="Embed" ProgID="Equation.DSMT4" ShapeID="_x0000_i1071" DrawAspect="Content" ObjectID="_1591884092" r:id="rId102"/>
         </w:object>
       </w:r>
       <w:r>
@@ -6428,7 +6428,7 @@
           <v:shape id="_x0000_i1072" type="#_x0000_t75" style="width:123.2pt;height:30pt" o:ole="">
             <v:imagedata r:id="rId103" o:title=""/>
           </v:shape>
-          <o:OLEObject Type="Embed" ProgID="Equation.DSMT4" ShapeID="_x0000_i1072" DrawAspect="Content" ObjectID="_1591881493" r:id="rId104"/>
+          <o:OLEObject Type="Embed" ProgID="Equation.DSMT4" ShapeID="_x0000_i1072" DrawAspect="Content" ObjectID="_1591884093" r:id="rId104"/>
         </w:object>
       </w:r>
       <w:r>
@@ -6623,7 +6623,7 @@
           <v:shape id="_x0000_i1073" type="#_x0000_t75" style="width:110.4pt;height:31.6pt" o:ole="">
             <v:imagedata r:id="rId105" o:title=""/>
           </v:shape>
-          <o:OLEObject Type="Embed" ProgID="Equation.DSMT4" ShapeID="_x0000_i1073" DrawAspect="Content" ObjectID="_1591881494" r:id="rId106"/>
+          <o:OLEObject Type="Embed" ProgID="Equation.DSMT4" ShapeID="_x0000_i1073" DrawAspect="Content" ObjectID="_1591884094" r:id="rId106"/>
         </w:object>
       </w:r>
       <w:r>
@@ -7073,7 +7073,7 @@
           <v:shape id="_x0000_i1074" type="#_x0000_t75" style="width:186pt;height:30pt" o:ole="">
             <v:imagedata r:id="rId107" o:title=""/>
           </v:shape>
-          <o:OLEObject Type="Embed" ProgID="Equation.DSMT4" ShapeID="_x0000_i1074" DrawAspect="Content" ObjectID="_1591881495" r:id="rId108"/>
+          <o:OLEObject Type="Embed" ProgID="Equation.DSMT4" ShapeID="_x0000_i1074" DrawAspect="Content" ObjectID="_1591884095" r:id="rId108"/>
         </w:object>
       </w:r>
       <w:r>
@@ -7266,7 +7266,7 @@
           <v:shape id="_x0000_i1075" type="#_x0000_t75" style="width:190.4pt;height:30pt" o:ole="">
             <v:imagedata r:id="rId109" o:title=""/>
           </v:shape>
-          <o:OLEObject Type="Embed" ProgID="Equation.DSMT4" ShapeID="_x0000_i1075" DrawAspect="Content" ObjectID="_1591881496" r:id="rId110"/>
+          <o:OLEObject Type="Embed" ProgID="Equation.DSMT4" ShapeID="_x0000_i1075" DrawAspect="Content" ObjectID="_1591884096" r:id="rId110"/>
         </w:object>
       </w:r>
       <w:r>
@@ -7459,7 +7459,7 @@
           <v:shape id="_x0000_i1076" type="#_x0000_t75" style="width:84pt;height:30pt" o:ole="">
             <v:imagedata r:id="rId111" o:title=""/>
           </v:shape>
-          <o:OLEObject Type="Embed" ProgID="Equation.DSMT4" ShapeID="_x0000_i1076" DrawAspect="Content" ObjectID="_1591881497" r:id="rId112"/>
+          <o:OLEObject Type="Embed" ProgID="Equation.DSMT4" ShapeID="_x0000_i1076" DrawAspect="Content" ObjectID="_1591884097" r:id="rId112"/>
         </w:object>
       </w:r>
       <w:r>
@@ -7654,7 +7654,7 @@
           <v:shape id="_x0000_i1077" type="#_x0000_t75" style="width:84pt;height:31.6pt" o:ole="">
             <v:imagedata r:id="rId113" o:title=""/>
           </v:shape>
-          <o:OLEObject Type="Embed" ProgID="Equation.DSMT4" ShapeID="_x0000_i1077" DrawAspect="Content" ObjectID="_1591881498" r:id="rId114"/>
+          <o:OLEObject Type="Embed" ProgID="Equation.DSMT4" ShapeID="_x0000_i1077" DrawAspect="Content" ObjectID="_1591884098" r:id="rId114"/>
         </w:object>
       </w:r>
       <w:r>
@@ -8027,7 +8027,7 @@
           <v:shape id="_x0000_i1079" type="#_x0000_t75" style="width:159.2pt;height:30pt" o:ole="">
             <v:imagedata r:id="rId116" o:title=""/>
           </v:shape>
-          <o:OLEObject Type="Embed" ProgID="Equation.DSMT4" ShapeID="_x0000_i1079" DrawAspect="Content" ObjectID="_1591881499" r:id="rId117"/>
+          <o:OLEObject Type="Embed" ProgID="Equation.DSMT4" ShapeID="_x0000_i1079" DrawAspect="Content" ObjectID="_1591884099" r:id="rId117"/>
         </w:object>
       </w:r>
       <w:r>
@@ -8214,7 +8214,7 @@
           <v:shape id="_x0000_i1080" type="#_x0000_t75" style="width:261.6pt;height:30pt" o:ole="">
             <v:imagedata r:id="rId118" o:title=""/>
           </v:shape>
-          <o:OLEObject Type="Embed" ProgID="Equation.DSMT4" ShapeID="_x0000_i1080" DrawAspect="Content" ObjectID="_1591881500" r:id="rId119"/>
+          <o:OLEObject Type="Embed" ProgID="Equation.DSMT4" ShapeID="_x0000_i1080" DrawAspect="Content" ObjectID="_1591884100" r:id="rId119"/>
         </w:object>
       </w:r>
       <w:r>
@@ -8420,7 +8420,7 @@
           <v:shape id="_x0000_i1081" type="#_x0000_t75" style="width:9.2pt;height:10.4pt" o:ole="">
             <v:imagedata r:id="rId120" o:title=""/>
           </v:shape>
-          <o:OLEObject Type="Embed" ProgID="Equation.DSMT4" ShapeID="_x0000_i1081" DrawAspect="Content" ObjectID="_1591881501" r:id="rId121"/>
+          <o:OLEObject Type="Embed" ProgID="Equation.DSMT4" ShapeID="_x0000_i1081" DrawAspect="Content" ObjectID="_1591884101" r:id="rId121"/>
         </w:object>
       </w:r>
       <w:r>
@@ -8488,7 +8488,7 @@
           <v:shape id="_x0000_i1082" type="#_x0000_t75" style="width:8.4pt;height:9.2pt" o:ole="">
             <v:imagedata r:id="rId122" o:title=""/>
           </v:shape>
-          <o:OLEObject Type="Embed" ProgID="Equation.DSMT4" ShapeID="_x0000_i1082" DrawAspect="Content" ObjectID="_1591881502" r:id="rId123"/>
+          <o:OLEObject Type="Embed" ProgID="Equation.DSMT4" ShapeID="_x0000_i1082" DrawAspect="Content" ObjectID="_1591884102" r:id="rId123"/>
         </w:object>
       </w:r>
       <w:r>
@@ -8713,7 +8713,7 @@
           <v:shape id="_x0000_i1083" type="#_x0000_t75" style="width:197.2pt;height:35.2pt" o:ole="">
             <v:imagedata r:id="rId124" o:title=""/>
           </v:shape>
-          <o:OLEObject Type="Embed" ProgID="Equation.DSMT4" ShapeID="_x0000_i1083" DrawAspect="Content" ObjectID="_1591881503" r:id="rId125"/>
+          <o:OLEObject Type="Embed" ProgID="Equation.DSMT4" ShapeID="_x0000_i1083" DrawAspect="Content" ObjectID="_1591884103" r:id="rId125"/>
         </w:object>
       </w:r>
       <w:r>
@@ -9018,7 +9018,7 @@
           <v:shape id="_x0000_i1084" type="#_x0000_t75" style="width:116.4pt;height:31.6pt" o:ole="">
             <v:imagedata r:id="rId126" o:title=""/>
           </v:shape>
-          <o:OLEObject Type="Embed" ProgID="Equation.DSMT4" ShapeID="_x0000_i1084" DrawAspect="Content" ObjectID="_1591881504" r:id="rId127"/>
+          <o:OLEObject Type="Embed" ProgID="Equation.DSMT4" ShapeID="_x0000_i1084" DrawAspect="Content" ObjectID="_1591884104" r:id="rId127"/>
         </w:object>
       </w:r>
       <w:r>
@@ -9218,7 +9218,7 @@
           <v:shape id="_x0000_i1085" type="#_x0000_t75" style="width:129.2pt;height:40pt" o:ole="">
             <v:imagedata r:id="rId128" o:title=""/>
           </v:shape>
-          <o:OLEObject Type="Embed" ProgID="Equation.DSMT4" ShapeID="_x0000_i1085" DrawAspect="Content" ObjectID="_1591881505" r:id="rId129"/>
+          <o:OLEObject Type="Embed" ProgID="Equation.DSMT4" ShapeID="_x0000_i1085" DrawAspect="Content" ObjectID="_1591884105" r:id="rId129"/>
         </w:object>
       </w:r>
     </w:p>
@@ -9512,7 +9512,7 @@
           <v:shape id="_x0000_i1087" type="#_x0000_t75" style="width:110.4pt;height:19.2pt" o:ole="">
             <v:imagedata r:id="rId131" o:title=""/>
           </v:shape>
-          <o:OLEObject Type="Embed" ProgID="Equation.DSMT4" ShapeID="_x0000_i1087" DrawAspect="Content" ObjectID="_1591881506" r:id="rId132"/>
+          <o:OLEObject Type="Embed" ProgID="Equation.DSMT4" ShapeID="_x0000_i1087" DrawAspect="Content" ObjectID="_1591884106" r:id="rId132"/>
         </w:object>
       </w:r>
       <w:r>
@@ -9760,7 +9760,7 @@
           <v:shape id="_x0000_i1088" type="#_x0000_t75" style="width:36.8pt;height:16.4pt" o:ole="">
             <v:imagedata r:id="rId133" o:title=""/>
           </v:shape>
-          <o:OLEObject Type="Embed" ProgID="Equation.DSMT4" ShapeID="_x0000_i1088" DrawAspect="Content" ObjectID="_1591881507" r:id="rId134"/>
+          <o:OLEObject Type="Embed" ProgID="Equation.DSMT4" ShapeID="_x0000_i1088" DrawAspect="Content" ObjectID="_1591884107" r:id="rId134"/>
         </w:object>
       </w:r>
       <w:r>
@@ -9790,7 +9790,7 @@
           <v:shape id="_x0000_i1089" type="#_x0000_t75" style="width:36.8pt;height:17.2pt" o:ole="">
             <v:imagedata r:id="rId135" o:title=""/>
           </v:shape>
-          <o:OLEObject Type="Embed" ProgID="Equation.DSMT4" ShapeID="_x0000_i1089" DrawAspect="Content" ObjectID="_1591881508" r:id="rId136"/>
+          <o:OLEObject Type="Embed" ProgID="Equation.DSMT4" ShapeID="_x0000_i1089" DrawAspect="Content" ObjectID="_1591884108" r:id="rId136"/>
         </w:object>
       </w:r>
       <w:r>
@@ -9851,7 +9851,7 @@
           <v:shape id="_x0000_i1090" type="#_x0000_t75" style="width:75.6pt;height:19.2pt" o:ole="">
             <v:imagedata r:id="rId137" o:title=""/>
           </v:shape>
-          <o:OLEObject Type="Embed" ProgID="Equation.DSMT4" ShapeID="_x0000_i1090" DrawAspect="Content" ObjectID="_1591881509" r:id="rId138"/>
+          <o:OLEObject Type="Embed" ProgID="Equation.DSMT4" ShapeID="_x0000_i1090" DrawAspect="Content" ObjectID="_1591884109" r:id="rId138"/>
         </w:object>
       </w:r>
       <w:r>
@@ -10094,7 +10094,7 @@
           <v:shape id="_x0000_i1091" type="#_x0000_t75" style="width:92.4pt;height:20.4pt" o:ole="">
             <v:imagedata r:id="rId139" o:title=""/>
           </v:shape>
-          <o:OLEObject Type="Embed" ProgID="Equation.DSMT4" ShapeID="_x0000_i1091" DrawAspect="Content" ObjectID="_1591881510" r:id="rId140"/>
+          <o:OLEObject Type="Embed" ProgID="Equation.DSMT4" ShapeID="_x0000_i1091" DrawAspect="Content" ObjectID="_1591884110" r:id="rId140"/>
         </w:object>
       </w:r>
       <w:r>
@@ -10299,7 +10299,7 @@
           <v:shape id="_x0000_i1092" type="#_x0000_t75" style="width:135.2pt;height:27.2pt" o:ole="">
             <v:imagedata r:id="rId141" o:title=""/>
           </v:shape>
-          <o:OLEObject Type="Embed" ProgID="Equation.DSMT4" ShapeID="_x0000_i1092" DrawAspect="Content" ObjectID="_1591881511" r:id="rId142"/>
+          <o:OLEObject Type="Embed" ProgID="Equation.DSMT4" ShapeID="_x0000_i1092" DrawAspect="Content" ObjectID="_1591884111" r:id="rId142"/>
         </w:object>
       </w:r>
       <w:r>
@@ -10349,7 +10349,7 @@
           <v:shape id="_x0000_i1093" type="#_x0000_t75" style="width:18.8pt;height:18pt" o:ole="">
             <v:imagedata r:id="rId143" o:title=""/>
           </v:shape>
-          <o:OLEObject Type="Embed" ProgID="Equation.DSMT4" ShapeID="_x0000_i1093" DrawAspect="Content" ObjectID="_1591881512" r:id="rId144"/>
+          <o:OLEObject Type="Embed" ProgID="Equation.DSMT4" ShapeID="_x0000_i1093" DrawAspect="Content" ObjectID="_1591884112" r:id="rId144"/>
         </w:object>
       </w:r>
       <w:r>
@@ -10595,7 +10595,7 @@
           <v:shape id="_x0000_i1094" type="#_x0000_t75" style="width:107.2pt;height:24.8pt" o:ole="">
             <v:imagedata r:id="rId145" o:title=""/>
           </v:shape>
-          <o:OLEObject Type="Embed" ProgID="Equation.DSMT4" ShapeID="_x0000_i1094" DrawAspect="Content" ObjectID="_1591881513" r:id="rId146"/>
+          <o:OLEObject Type="Embed" ProgID="Equation.DSMT4" ShapeID="_x0000_i1094" DrawAspect="Content" ObjectID="_1591884113" r:id="rId146"/>
         </w:object>
       </w:r>
       <w:r>
@@ -10793,7 +10793,7 @@
           <v:shape id="_x0000_i1095" type="#_x0000_t75" style="width:188pt;height:24.8pt" o:ole="">
             <v:imagedata r:id="rId147" o:title=""/>
           </v:shape>
-          <o:OLEObject Type="Embed" ProgID="Equation.DSMT4" ShapeID="_x0000_i1095" DrawAspect="Content" ObjectID="_1591881514" r:id="rId148"/>
+          <o:OLEObject Type="Embed" ProgID="Equation.DSMT4" ShapeID="_x0000_i1095" DrawAspect="Content" ObjectID="_1591884114" r:id="rId148"/>
         </w:object>
       </w:r>
       <w:r>
@@ -10979,7 +10979,7 @@
           <v:shape id="_x0000_i1096" type="#_x0000_t75" style="width:42pt;height:18pt" o:ole="">
             <v:imagedata r:id="rId149" o:title=""/>
           </v:shape>
-          <o:OLEObject Type="Embed" ProgID="Equation.DSMT4" ShapeID="_x0000_i1096" DrawAspect="Content" ObjectID="_1591881515" r:id="rId150"/>
+          <o:OLEObject Type="Embed" ProgID="Equation.DSMT4" ShapeID="_x0000_i1096" DrawAspect="Content" ObjectID="_1591884115" r:id="rId150"/>
         </w:object>
       </w:r>
       <w:r>
@@ -11009,7 +11009,7 @@
           <v:shape id="_x0000_i1097" type="#_x0000_t75" style="width:69.2pt;height:25.6pt" o:ole="">
             <v:imagedata r:id="rId151" o:title=""/>
           </v:shape>
-          <o:OLEObject Type="Embed" ProgID="Equation.DSMT4" ShapeID="_x0000_i1097" DrawAspect="Content" ObjectID="_1591881516" r:id="rId152"/>
+          <o:OLEObject Type="Embed" ProgID="Equation.DSMT4" ShapeID="_x0000_i1097" DrawAspect="Content" ObjectID="_1591884116" r:id="rId152"/>
         </w:object>
       </w:r>
       <w:r>
@@ -11039,7 +11039,7 @@
           <v:shape id="_x0000_i1098" type="#_x0000_t75" style="width:18.8pt;height:18pt" o:ole="">
             <v:imagedata r:id="rId153" o:title=""/>
           </v:shape>
-          <o:OLEObject Type="Embed" ProgID="Equation.DSMT4" ShapeID="_x0000_i1098" DrawAspect="Content" ObjectID="_1591881517" r:id="rId154"/>
+          <o:OLEObject Type="Embed" ProgID="Equation.DSMT4" ShapeID="_x0000_i1098" DrawAspect="Content" ObjectID="_1591884117" r:id="rId154"/>
         </w:object>
       </w:r>
       <w:r>
@@ -11090,7 +11090,7 @@
           <v:shape id="_x0000_i1099" type="#_x0000_t75" style="width:10.4pt;height:15.2pt" o:ole="">
             <v:imagedata r:id="rId155" o:title=""/>
           </v:shape>
-          <o:OLEObject Type="Embed" ProgID="Equation.DSMT4" ShapeID="_x0000_i1099" DrawAspect="Content" ObjectID="_1591881518" r:id="rId156"/>
+          <o:OLEObject Type="Embed" ProgID="Equation.DSMT4" ShapeID="_x0000_i1099" DrawAspect="Content" ObjectID="_1591884118" r:id="rId156"/>
         </w:object>
       </w:r>
       <w:r>
@@ -11199,7 +11199,7 @@
           <v:shape id="_x0000_i1100" type="#_x0000_t75" style="width:144.8pt;height:18.4pt" o:ole="">
             <v:imagedata r:id="rId157" o:title=""/>
           </v:shape>
-          <o:OLEObject Type="Embed" ProgID="Equation.DSMT4" ShapeID="_x0000_i1100" DrawAspect="Content" ObjectID="_1591881519" r:id="rId158"/>
+          <o:OLEObject Type="Embed" ProgID="Equation.DSMT4" ShapeID="_x0000_i1100" DrawAspect="Content" ObjectID="_1591884119" r:id="rId158"/>
         </w:object>
       </w:r>
       <w:r>
@@ -11292,7 +11292,7 @@
           <v:shape id="_x0000_i1101" type="#_x0000_t75" style="width:14.4pt;height:15.2pt" o:ole="">
             <v:imagedata r:id="rId159" o:title=""/>
           </v:shape>
-          <o:OLEObject Type="Embed" ProgID="Equation.DSMT4" ShapeID="_x0000_i1101" DrawAspect="Content" ObjectID="_1591881520" r:id="rId160"/>
+          <o:OLEObject Type="Embed" ProgID="Equation.DSMT4" ShapeID="_x0000_i1101" DrawAspect="Content" ObjectID="_1591884120" r:id="rId160"/>
         </w:object>
       </w:r>
       <w:r>
@@ -11322,7 +11322,7 @@
           <v:shape id="_x0000_i1102" type="#_x0000_t75" style="width:18.8pt;height:18pt" o:ole="">
             <v:imagedata r:id="rId161" o:title=""/>
           </v:shape>
-          <o:OLEObject Type="Embed" ProgID="Equation.DSMT4" ShapeID="_x0000_i1102" DrawAspect="Content" ObjectID="_1591881521" r:id="rId162"/>
+          <o:OLEObject Type="Embed" ProgID="Equation.DSMT4" ShapeID="_x0000_i1102" DrawAspect="Content" ObjectID="_1591884121" r:id="rId162"/>
         </w:object>
       </w:r>
       <w:r>
@@ -11548,7 +11548,7 @@
           <v:shape id="_x0000_i1103" type="#_x0000_t75" style="width:152.4pt;height:24.8pt" o:ole="">
             <v:imagedata r:id="rId163" o:title=""/>
           </v:shape>
-          <o:OLEObject Type="Embed" ProgID="Equation.DSMT4" ShapeID="_x0000_i1103" DrawAspect="Content" ObjectID="_1591881522" r:id="rId164"/>
+          <o:OLEObject Type="Embed" ProgID="Equation.DSMT4" ShapeID="_x0000_i1103" DrawAspect="Content" ObjectID="_1591884122" r:id="rId164"/>
         </w:object>
       </w:r>
       <w:r>
@@ -11620,7 +11620,7 @@
           <v:shape id="_x0000_i1104" type="#_x0000_t75" style="width:204.8pt;height:24.8pt" o:ole="">
             <v:imagedata r:id="rId165" o:title=""/>
           </v:shape>
-          <o:OLEObject Type="Embed" ProgID="Equation.DSMT4" ShapeID="_x0000_i1104" DrawAspect="Content" ObjectID="_1591881523" r:id="rId166"/>
+          <o:OLEObject Type="Embed" ProgID="Equation.DSMT4" ShapeID="_x0000_i1104" DrawAspect="Content" ObjectID="_1591884123" r:id="rId166"/>
         </w:object>
       </w:r>
       <w:r>
@@ -11706,7 +11706,7 @@
           <v:shape id="_x0000_i1105" type="#_x0000_t75" style="width:42.8pt;height:15.2pt" o:ole="">
             <v:imagedata r:id="rId167" o:title=""/>
           </v:shape>
-          <o:OLEObject Type="Embed" ProgID="Equation.DSMT4" ShapeID="_x0000_i1105" DrawAspect="Content" ObjectID="_1591881524" r:id="rId168"/>
+          <o:OLEObject Type="Embed" ProgID="Equation.DSMT4" ShapeID="_x0000_i1105" DrawAspect="Content" ObjectID="_1591884124" r:id="rId168"/>
         </w:object>
       </w:r>
       <w:r>
@@ -11749,7 +11749,7 @@
           <v:shape id="_x0000_i1106" type="#_x0000_t75" style="width:23.2pt;height:16.4pt" o:ole="">
             <v:imagedata r:id="rId169" o:title=""/>
           </v:shape>
-          <o:OLEObject Type="Embed" ProgID="Equation.DSMT4" ShapeID="_x0000_i1106" DrawAspect="Content" ObjectID="_1591881525" r:id="rId170"/>
+          <o:OLEObject Type="Embed" ProgID="Equation.DSMT4" ShapeID="_x0000_i1106" DrawAspect="Content" ObjectID="_1591884125" r:id="rId170"/>
         </w:object>
       </w:r>
       <w:r>
@@ -11776,7 +11776,7 @@
           <v:shape id="_x0000_i1107" type="#_x0000_t75" style="width:18.8pt;height:18pt" o:ole="">
             <v:imagedata r:id="rId171" o:title=""/>
           </v:shape>
-          <o:OLEObject Type="Embed" ProgID="Equation.DSMT4" ShapeID="_x0000_i1107" DrawAspect="Content" ObjectID="_1591881526" r:id="rId172"/>
+          <o:OLEObject Type="Embed" ProgID="Equation.DSMT4" ShapeID="_x0000_i1107" DrawAspect="Content" ObjectID="_1591884126" r:id="rId172"/>
         </w:object>
       </w:r>
       <w:r>
@@ -11835,7 +11835,7 @@
           <v:shape id="_x0000_i1108" type="#_x0000_t75" style="width:184pt;height:24.8pt" o:ole="">
             <v:imagedata r:id="rId173" o:title=""/>
           </v:shape>
-          <o:OLEObject Type="Embed" ProgID="Equation.DSMT4" ShapeID="_x0000_i1108" DrawAspect="Content" ObjectID="_1591881527" r:id="rId174"/>
+          <o:OLEObject Type="Embed" ProgID="Equation.DSMT4" ShapeID="_x0000_i1108" DrawAspect="Content" ObjectID="_1591884127" r:id="rId174"/>
         </w:object>
       </w:r>
       <w:r>
@@ -11907,7 +11907,7 @@
           <v:shape id="_x0000_i1109" type="#_x0000_t75" style="width:228.8pt;height:24.8pt" o:ole="">
             <v:imagedata r:id="rId175" o:title=""/>
           </v:shape>
-          <o:OLEObject Type="Embed" ProgID="Equation.DSMT4" ShapeID="_x0000_i1109" DrawAspect="Content" ObjectID="_1591881528" r:id="rId176"/>
+          <o:OLEObject Type="Embed" ProgID="Equation.DSMT4" ShapeID="_x0000_i1109" DrawAspect="Content" ObjectID="_1591884128" r:id="rId176"/>
         </w:object>
       </w:r>
       <w:r>
@@ -12006,7 +12006,7 @@
           <v:shape id="_x0000_i1110" type="#_x0000_t75" style="width:23.2pt;height:16.4pt" o:ole="">
             <v:imagedata r:id="rId177" o:title=""/>
           </v:shape>
-          <o:OLEObject Type="Embed" ProgID="Equation.DSMT4" ShapeID="_x0000_i1110" DrawAspect="Content" ObjectID="_1591881529" r:id="rId178"/>
+          <o:OLEObject Type="Embed" ProgID="Equation.DSMT4" ShapeID="_x0000_i1110" DrawAspect="Content" ObjectID="_1591884129" r:id="rId178"/>
         </w:object>
       </w:r>
       <w:r>
@@ -12027,7 +12027,7 @@
           <v:shape id="_x0000_i1111" type="#_x0000_t75" style="width:23.2pt;height:16.4pt" o:ole="">
             <v:imagedata r:id="rId179" o:title=""/>
           </v:shape>
-          <o:OLEObject Type="Embed" ProgID="Equation.DSMT4" ShapeID="_x0000_i1111" DrawAspect="Content" ObjectID="_1591881530" r:id="rId180"/>
+          <o:OLEObject Type="Embed" ProgID="Equation.DSMT4" ShapeID="_x0000_i1111" DrawAspect="Content" ObjectID="_1591884130" r:id="rId180"/>
         </w:object>
       </w:r>
       <w:r>
@@ -12388,7 +12388,7 @@
           <v:shape id="_x0000_i1112" type="#_x0000_t75" style="width:105.2pt;height:21.2pt" o:ole="">
             <v:imagedata r:id="rId181" o:title=""/>
           </v:shape>
-          <o:OLEObject Type="Embed" ProgID="Equation.DSMT4" ShapeID="_x0000_i1112" DrawAspect="Content" ObjectID="_1591881531" r:id="rId182"/>
+          <o:OLEObject Type="Embed" ProgID="Equation.DSMT4" ShapeID="_x0000_i1112" DrawAspect="Content" ObjectID="_1591884131" r:id="rId182"/>
         </w:object>
       </w:r>
       <w:r>
@@ -12460,7 +12460,7 @@
           <v:shape id="_x0000_i1113" type="#_x0000_t75" style="width:103.6pt;height:21.2pt" o:ole="">
             <v:imagedata r:id="rId183" o:title=""/>
           </v:shape>
-          <o:OLEObject Type="Embed" ProgID="Equation.DSMT4" ShapeID="_x0000_i1113" DrawAspect="Content" ObjectID="_1591881532" r:id="rId184"/>
+          <o:OLEObject Type="Embed" ProgID="Equation.DSMT4" ShapeID="_x0000_i1113" DrawAspect="Content" ObjectID="_1591884132" r:id="rId184"/>
         </w:object>
       </w:r>
       <w:r>
@@ -12741,7 +12741,7 @@
           <v:shape id="_x0000_i1114" type="#_x0000_t75" style="width:84pt;height:18.4pt" o:ole="">
             <v:imagedata r:id="rId185" o:title=""/>
           </v:shape>
-          <o:OLEObject Type="Embed" ProgID="Equation.DSMT4" ShapeID="_x0000_i1114" DrawAspect="Content" ObjectID="_1591881533" r:id="rId186"/>
+          <o:OLEObject Type="Embed" ProgID="Equation.DSMT4" ShapeID="_x0000_i1114" DrawAspect="Content" ObjectID="_1591884133" r:id="rId186"/>
         </w:object>
       </w:r>
       <w:r>
@@ -12826,7 +12826,7 @@
           <v:shape id="_x0000_i1115" type="#_x0000_t75" style="width:205.6pt;height:35.2pt" o:ole="">
             <v:imagedata r:id="rId187" o:title=""/>
           </v:shape>
-          <o:OLEObject Type="Embed" ProgID="Equation.DSMT4" ShapeID="_x0000_i1115" DrawAspect="Content" ObjectID="_1591881534" r:id="rId188"/>
+          <o:OLEObject Type="Embed" ProgID="Equation.DSMT4" ShapeID="_x0000_i1115" DrawAspect="Content" ObjectID="_1591884134" r:id="rId188"/>
         </w:object>
       </w:r>
       <w:bookmarkEnd w:id="76"/>
@@ -12951,7 +12951,7 @@
           <v:shape id="_x0000_i1116" type="#_x0000_t75" style="width:15.6pt;height:15.2pt" o:ole="">
             <v:imagedata r:id="rId189" o:title=""/>
           </v:shape>
-          <o:OLEObject Type="Embed" ProgID="Equation.DSMT4" ShapeID="_x0000_i1116" DrawAspect="Content" ObjectID="_1591881535" r:id="rId190"/>
+          <o:OLEObject Type="Embed" ProgID="Equation.DSMT4" ShapeID="_x0000_i1116" DrawAspect="Content" ObjectID="_1591884135" r:id="rId190"/>
         </w:object>
       </w:r>
       <w:r>
@@ -12996,7 +12996,7 @@
           <v:shape id="_x0000_i1117" type="#_x0000_t75" style="width:18.8pt;height:15.6pt" o:ole="">
             <v:imagedata r:id="rId191" o:title=""/>
           </v:shape>
-          <o:OLEObject Type="Embed" ProgID="Equation.DSMT4" ShapeID="_x0000_i1117" DrawAspect="Content" ObjectID="_1591881536" r:id="rId192"/>
+          <o:OLEObject Type="Embed" ProgID="Equation.DSMT4" ShapeID="_x0000_i1117" DrawAspect="Content" ObjectID="_1591884136" r:id="rId192"/>
         </w:object>
       </w:r>
       <w:r>
@@ -13115,7 +13115,7 @@
           <v:shape id="_x0000_i1118" type="#_x0000_t75" style="width:102pt;height:21.2pt" o:ole="">
             <v:imagedata r:id="rId193" o:title=""/>
           </v:shape>
-          <o:OLEObject Type="Embed" ProgID="Equation.DSMT4" ShapeID="_x0000_i1118" DrawAspect="Content" ObjectID="_1591881537" r:id="rId194"/>
+          <o:OLEObject Type="Embed" ProgID="Equation.DSMT4" ShapeID="_x0000_i1118" DrawAspect="Content" ObjectID="_1591884137" r:id="rId194"/>
         </w:object>
       </w:r>
       <w:r>
@@ -13242,7 +13242,7 @@
           <v:shape id="_x0000_i1119" type="#_x0000_t75" style="width:63.2pt;height:16.4pt" o:ole="">
             <v:imagedata r:id="rId195" o:title=""/>
           </v:shape>
-          <o:OLEObject Type="Embed" ProgID="Equation.DSMT4" ShapeID="_x0000_i1119" DrawAspect="Content" ObjectID="_1591881538" r:id="rId196"/>
+          <o:OLEObject Type="Embed" ProgID="Equation.DSMT4" ShapeID="_x0000_i1119" DrawAspect="Content" ObjectID="_1591884138" r:id="rId196"/>
         </w:object>
       </w:r>
       <w:r>
@@ -13329,7 +13329,7 @@
           <v:shape id="_x0000_i1120" type="#_x0000_t75" style="width:51.6pt;height:18pt" o:ole="">
             <v:imagedata r:id="rId197" o:title=""/>
           </v:shape>
-          <o:OLEObject Type="Embed" ProgID="Equation.DSMT4" ShapeID="_x0000_i1120" DrawAspect="Content" ObjectID="_1591881539" r:id="rId198"/>
+          <o:OLEObject Type="Embed" ProgID="Equation.DSMT4" ShapeID="_x0000_i1120" DrawAspect="Content" ObjectID="_1591884139" r:id="rId198"/>
         </w:object>
       </w:r>
       <w:r>
@@ -13627,7 +13627,7 @@
           <v:shape id="_x0000_i1121" type="#_x0000_t75" style="width:10.4pt;height:15.6pt" o:ole="">
             <v:imagedata r:id="rId199" o:title=""/>
           </v:shape>
-          <o:OLEObject Type="Embed" ProgID="Equation.DSMT4" ShapeID="_x0000_i1121" DrawAspect="Content" ObjectID="_1591881540" r:id="rId200"/>
+          <o:OLEObject Type="Embed" ProgID="Equation.DSMT4" ShapeID="_x0000_i1121" DrawAspect="Content" ObjectID="_1591884140" r:id="rId200"/>
         </w:object>
       </w:r>
       <w:r>
@@ -13653,7 +13653,7 @@
           <v:shape id="_x0000_i1122" type="#_x0000_t75" style="width:23.2pt;height:16.4pt" o:ole="">
             <v:imagedata r:id="rId201" o:title=""/>
           </v:shape>
-          <o:OLEObject Type="Embed" ProgID="Equation.DSMT4" ShapeID="_x0000_i1122" DrawAspect="Content" ObjectID="_1591881541" r:id="rId202"/>
+          <o:OLEObject Type="Embed" ProgID="Equation.DSMT4" ShapeID="_x0000_i1122" DrawAspect="Content" ObjectID="_1591884141" r:id="rId202"/>
         </w:object>
       </w:r>
       <w:r>
@@ -13679,7 +13679,7 @@
           <v:shape id="_x0000_i1123" type="#_x0000_t75" style="width:12.8pt;height:15.2pt" o:ole="">
             <v:imagedata r:id="rId203" o:title=""/>
           </v:shape>
-          <o:OLEObject Type="Embed" ProgID="Equation.DSMT4" ShapeID="_x0000_i1123" DrawAspect="Content" ObjectID="_1591881542" r:id="rId204"/>
+          <o:OLEObject Type="Embed" ProgID="Equation.DSMT4" ShapeID="_x0000_i1123" DrawAspect="Content" ObjectID="_1591884142" r:id="rId204"/>
         </w:object>
       </w:r>
       <w:r>
@@ -14759,7 +14759,7 @@
           <v:shape id="_x0000_i1124" type="#_x0000_t75" style="width:23.2pt;height:16.4pt" o:ole="">
             <v:imagedata r:id="rId205" o:title=""/>
           </v:shape>
-          <o:OLEObject Type="Embed" ProgID="Equation.DSMT4" ShapeID="_x0000_i1124" DrawAspect="Content" ObjectID="_1591881543" r:id="rId206"/>
+          <o:OLEObject Type="Embed" ProgID="Equation.DSMT4" ShapeID="_x0000_i1124" DrawAspect="Content" ObjectID="_1591884143" r:id="rId206"/>
         </w:object>
       </w:r>
       <w:r>
@@ -14904,7 +14904,7 @@
           <v:shape id="_x0000_i1125" type="#_x0000_t75" style="width:79.2pt;height:19.6pt" o:ole="">
             <v:imagedata r:id="rId207" o:title=""/>
           </v:shape>
-          <o:OLEObject Type="Embed" ProgID="Equation.DSMT4" ShapeID="_x0000_i1125" DrawAspect="Content" ObjectID="_1591881544" r:id="rId208"/>
+          <o:OLEObject Type="Embed" ProgID="Equation.DSMT4" ShapeID="_x0000_i1125" DrawAspect="Content" ObjectID="_1591884144" r:id="rId208"/>
         </w:object>
       </w:r>
       <w:r>
@@ -15001,7 +15001,7 @@
           <v:shape id="_x0000_i1126" type="#_x0000_t75" style="width:10.4pt;height:15.6pt" o:ole="">
             <v:imagedata r:id="rId209" o:title=""/>
           </v:shape>
-          <o:OLEObject Type="Embed" ProgID="Equation.DSMT4" ShapeID="_x0000_i1126" DrawAspect="Content" ObjectID="_1591881545" r:id="rId210"/>
+          <o:OLEObject Type="Embed" ProgID="Equation.DSMT4" ShapeID="_x0000_i1126" DrawAspect="Content" ObjectID="_1591884145" r:id="rId210"/>
         </w:object>
       </w:r>
       <w:r>
@@ -15034,7 +15034,7 @@
           <v:shape id="_x0000_i1127" type="#_x0000_t75" style="width:12pt;height:15.2pt" o:ole="">
             <v:imagedata r:id="rId211" o:title=""/>
           </v:shape>
-          <o:OLEObject Type="Embed" ProgID="Equation.DSMT4" ShapeID="_x0000_i1127" DrawAspect="Content" ObjectID="_1591881546" r:id="rId212"/>
+          <o:OLEObject Type="Embed" ProgID="Equation.DSMT4" ShapeID="_x0000_i1127" DrawAspect="Content" ObjectID="_1591884146" r:id="rId212"/>
         </w:object>
       </w:r>
       <w:r>
@@ -15103,7 +15103,7 @@
           <v:shape id="_x0000_i1128" type="#_x0000_t75" style="width:11.2pt;height:13.2pt" o:ole="">
             <v:imagedata r:id="rId213" o:title=""/>
           </v:shape>
-          <o:OLEObject Type="Embed" ProgID="Equation.DSMT4" ShapeID="_x0000_i1128" DrawAspect="Content" ObjectID="_1591881547" r:id="rId214"/>
+          <o:OLEObject Type="Embed" ProgID="Equation.DSMT4" ShapeID="_x0000_i1128" DrawAspect="Content" ObjectID="_1591884147" r:id="rId214"/>
         </w:object>
       </w:r>
       <w:r>
@@ -15136,7 +15136,7 @@
           <v:shape id="_x0000_i1129" type="#_x0000_t75" style="width:14.4pt;height:15.2pt" o:ole="">
             <v:imagedata r:id="rId215" o:title=""/>
           </v:shape>
-          <o:OLEObject Type="Embed" ProgID="Equation.DSMT4" ShapeID="_x0000_i1129" DrawAspect="Content" ObjectID="_1591881548" r:id="rId216"/>
+          <o:OLEObject Type="Embed" ProgID="Equation.DSMT4" ShapeID="_x0000_i1129" DrawAspect="Content" ObjectID="_1591884148" r:id="rId216"/>
         </w:object>
       </w:r>
       <w:r>
@@ -15535,7 +15535,7 @@
           <v:shape id="_x0000_i1130" type="#_x0000_t75" style="width:12pt;height:14.4pt" o:ole="">
             <v:imagedata r:id="rId217" o:title=""/>
           </v:shape>
-          <o:OLEObject Type="Embed" ProgID="Equation.DSMT4" ShapeID="_x0000_i1130" DrawAspect="Content" ObjectID="_1591881549" r:id="rId218"/>
+          <o:OLEObject Type="Embed" ProgID="Equation.DSMT4" ShapeID="_x0000_i1130" DrawAspect="Content" ObjectID="_1591884149" r:id="rId218"/>
         </w:object>
       </w:r>
       <w:r>
@@ -15564,7 +15564,7 @@
           <v:shape id="_x0000_i1131" type="#_x0000_t75" style="width:99.2pt;height:18pt" o:ole="">
             <v:imagedata r:id="rId219" o:title=""/>
           </v:shape>
-          <o:OLEObject Type="Embed" ProgID="Equation.DSMT4" ShapeID="_x0000_i1131" DrawAspect="Content" ObjectID="_1591881550" r:id="rId220"/>
+          <o:OLEObject Type="Embed" ProgID="Equation.DSMT4" ShapeID="_x0000_i1131" DrawAspect="Content" ObjectID="_1591884150" r:id="rId220"/>
         </w:object>
       </w:r>
       <w:r>
@@ -15637,7 +15637,7 @@
           <v:shape id="_x0000_i1132" type="#_x0000_t75" style="width:137.2pt;height:32.4pt" o:ole="">
             <v:imagedata r:id="rId221" o:title=""/>
           </v:shape>
-          <o:OLEObject Type="Embed" ProgID="Equation.DSMT4" ShapeID="_x0000_i1132" DrawAspect="Content" ObjectID="_1591881551" r:id="rId222"/>
+          <o:OLEObject Type="Embed" ProgID="Equation.DSMT4" ShapeID="_x0000_i1132" DrawAspect="Content" ObjectID="_1591884151" r:id="rId222"/>
         </w:object>
       </w:r>
       <w:r>
@@ -15709,7 +15709,7 @@
           <v:shape id="_x0000_i1133" type="#_x0000_t75" style="width:207.2pt;height:35.2pt" o:ole="">
             <v:imagedata r:id="rId223" o:title=""/>
           </v:shape>
-          <o:OLEObject Type="Embed" ProgID="Equation.DSMT4" ShapeID="_x0000_i1133" DrawAspect="Content" ObjectID="_1591881552" r:id="rId224"/>
+          <o:OLEObject Type="Embed" ProgID="Equation.DSMT4" ShapeID="_x0000_i1133" DrawAspect="Content" ObjectID="_1591884152" r:id="rId224"/>
         </w:object>
       </w:r>
       <w:r>
@@ -15782,7 +15782,7 @@
           <v:shape id="_x0000_i1134" type="#_x0000_t75" style="width:109.2pt;height:18.4pt" o:ole="">
             <v:imagedata r:id="rId225" o:title=""/>
           </v:shape>
-          <o:OLEObject Type="Embed" ProgID="Equation.DSMT4" ShapeID="_x0000_i1134" DrawAspect="Content" ObjectID="_1591881553" r:id="rId226"/>
+          <o:OLEObject Type="Embed" ProgID="Equation.DSMT4" ShapeID="_x0000_i1134" DrawAspect="Content" ObjectID="_1591884153" r:id="rId226"/>
         </w:object>
       </w:r>
       <w:r>
@@ -15853,7 +15853,7 @@
           <v:shape id="_x0000_i1135" type="#_x0000_t75" style="width:50.4pt;height:17.2pt" o:ole="">
             <v:imagedata r:id="rId227" o:title=""/>
           </v:shape>
-          <o:OLEObject Type="Embed" ProgID="Equation.DSMT4" ShapeID="_x0000_i1135" DrawAspect="Content" ObjectID="_1591881554" r:id="rId228"/>
+          <o:OLEObject Type="Embed" ProgID="Equation.DSMT4" ShapeID="_x0000_i1135" DrawAspect="Content" ObjectID="_1591884154" r:id="rId228"/>
         </w:object>
       </w:r>
       <w:r>
@@ -15958,7 +15958,7 @@
           <v:shape id="_x0000_i1136" type="#_x0000_t75" style="width:21.6pt;height:15.2pt" o:ole="">
             <v:imagedata r:id="rId229" o:title=""/>
           </v:shape>
-          <o:OLEObject Type="Embed" ProgID="Equation.DSMT4" ShapeID="_x0000_i1136" DrawAspect="Content" ObjectID="_1591881555" r:id="rId230"/>
+          <o:OLEObject Type="Embed" ProgID="Equation.DSMT4" ShapeID="_x0000_i1136" DrawAspect="Content" ObjectID="_1591884155" r:id="rId230"/>
         </w:object>
       </w:r>
       <w:r>
@@ -15983,7 +15983,7 @@
           <v:shape id="_x0000_i1137" type="#_x0000_t75" style="width:21.2pt;height:15.2pt" o:ole="">
             <v:imagedata r:id="rId231" o:title=""/>
           </v:shape>
-          <o:OLEObject Type="Embed" ProgID="Equation.DSMT4" ShapeID="_x0000_i1137" DrawAspect="Content" ObjectID="_1591881556" r:id="rId232"/>
+          <o:OLEObject Type="Embed" ProgID="Equation.DSMT4" ShapeID="_x0000_i1137" DrawAspect="Content" ObjectID="_1591884156" r:id="rId232"/>
         </w:object>
       </w:r>
       <w:r>
@@ -16008,7 +16008,7 @@
           <v:shape id="_x0000_i1138" type="#_x0000_t75" style="width:21.6pt;height:17.2pt" o:ole="">
             <v:imagedata r:id="rId233" o:title=""/>
           </v:shape>
-          <o:OLEObject Type="Embed" ProgID="Equation.DSMT4" ShapeID="_x0000_i1138" DrawAspect="Content" ObjectID="_1591881557" r:id="rId234"/>
+          <o:OLEObject Type="Embed" ProgID="Equation.DSMT4" ShapeID="_x0000_i1138" DrawAspect="Content" ObjectID="_1591884157" r:id="rId234"/>
         </w:object>
       </w:r>
       <w:r>
@@ -16050,7 +16050,7 @@
           <v:shape id="_x0000_i1139" type="#_x0000_t75" style="width:46.4pt;height:19.6pt" o:ole="">
             <v:imagedata r:id="rId235" o:title=""/>
           </v:shape>
-          <o:OLEObject Type="Embed" ProgID="Equation.DSMT4" ShapeID="_x0000_i1139" DrawAspect="Content" ObjectID="_1591881558" r:id="rId236"/>
+          <o:OLEObject Type="Embed" ProgID="Equation.DSMT4" ShapeID="_x0000_i1139" DrawAspect="Content" ObjectID="_1591884158" r:id="rId236"/>
         </w:object>
       </w:r>
       <w:r>
@@ -16072,7 +16072,7 @@
           <v:shape id="_x0000_i1140" type="#_x0000_t75" style="width:20.4pt;height:16.4pt" o:ole="">
             <v:imagedata r:id="rId237" o:title=""/>
           </v:shape>
-          <o:OLEObject Type="Embed" ProgID="Equation.DSMT4" ShapeID="_x0000_i1140" DrawAspect="Content" ObjectID="_1591881559" r:id="rId238"/>
+          <o:OLEObject Type="Embed" ProgID="Equation.DSMT4" ShapeID="_x0000_i1140" DrawAspect="Content" ObjectID="_1591884159" r:id="rId238"/>
         </w:object>
       </w:r>
       <w:r>
@@ -16110,7 +16110,7 @@
           <v:shape id="_x0000_i1141" type="#_x0000_t75" style="width:24pt;height:15.2pt" o:ole="">
             <v:imagedata r:id="rId239" o:title=""/>
           </v:shape>
-          <o:OLEObject Type="Embed" ProgID="Equation.DSMT4" ShapeID="_x0000_i1141" DrawAspect="Content" ObjectID="_1591881560" r:id="rId240"/>
+          <o:OLEObject Type="Embed" ProgID="Equation.DSMT4" ShapeID="_x0000_i1141" DrawAspect="Content" ObjectID="_1591884160" r:id="rId240"/>
         </w:object>
       </w:r>
       <w:r>
@@ -16132,7 +16132,7 @@
           <v:shape id="_x0000_i1142" type="#_x0000_t75" style="width:20.4pt;height:17.2pt" o:ole="">
             <v:imagedata r:id="rId241" o:title=""/>
           </v:shape>
-          <o:OLEObject Type="Embed" ProgID="Equation.DSMT4" ShapeID="_x0000_i1142" DrawAspect="Content" ObjectID="_1591881561" r:id="rId242"/>
+          <o:OLEObject Type="Embed" ProgID="Equation.DSMT4" ShapeID="_x0000_i1142" DrawAspect="Content" ObjectID="_1591884161" r:id="rId242"/>
         </w:object>
       </w:r>
       <w:r>
@@ -16240,7 +16240,7 @@
           <v:shape id="_x0000_i1143" type="#_x0000_t75" style="width:48pt;height:16.4pt" o:ole="">
             <v:imagedata r:id="rId243" o:title=""/>
           </v:shape>
-          <o:OLEObject Type="Embed" ProgID="Equation.DSMT4" ShapeID="_x0000_i1143" DrawAspect="Content" ObjectID="_1591881562" r:id="rId244"/>
+          <o:OLEObject Type="Embed" ProgID="Equation.DSMT4" ShapeID="_x0000_i1143" DrawAspect="Content" ObjectID="_1591884162" r:id="rId244"/>
         </w:object>
       </w:r>
       <w:r>
@@ -16299,7 +16299,7 @@
           <v:shape id="_x0000_i1144" type="#_x0000_t75" style="width:46.4pt;height:15.2pt" o:ole="">
             <v:imagedata r:id="rId245" o:title=""/>
           </v:shape>
-          <o:OLEObject Type="Embed" ProgID="Equation.DSMT4" ShapeID="_x0000_i1144" DrawAspect="Content" ObjectID="_1591881563" r:id="rId246"/>
+          <o:OLEObject Type="Embed" ProgID="Equation.DSMT4" ShapeID="_x0000_i1144" DrawAspect="Content" ObjectID="_1591884163" r:id="rId246"/>
         </w:object>
       </w:r>
       <w:r>
@@ -16335,7 +16335,7 @@
           <v:shape id="_x0000_i1145" type="#_x0000_t75" style="width:25.6pt;height:11.2pt" o:ole="">
             <v:imagedata r:id="rId247" o:title=""/>
           </v:shape>
-          <o:OLEObject Type="Embed" ProgID="Equation.DSMT4" ShapeID="_x0000_i1145" DrawAspect="Content" ObjectID="_1591881564" r:id="rId248"/>
+          <o:OLEObject Type="Embed" ProgID="Equation.DSMT4" ShapeID="_x0000_i1145" DrawAspect="Content" ObjectID="_1591884164" r:id="rId248"/>
         </w:object>
       </w:r>
       <w:r>
@@ -16449,7 +16449,7 @@
           <v:shape id="_x0000_i1146" type="#_x0000_t75" style="width:26.8pt;height:19.2pt" o:ole="">
             <v:imagedata r:id="rId249" o:title=""/>
           </v:shape>
-          <o:OLEObject Type="Embed" ProgID="Equation.DSMT4" ShapeID="_x0000_i1146" DrawAspect="Content" ObjectID="_1591881565" r:id="rId250"/>
+          <o:OLEObject Type="Embed" ProgID="Equation.DSMT4" ShapeID="_x0000_i1146" DrawAspect="Content" ObjectID="_1591884165" r:id="rId250"/>
         </w:object>
       </w:r>
       <w:r>
@@ -16474,7 +16474,7 @@
           <v:shape id="_x0000_i1147" type="#_x0000_t75" style="width:22pt;height:17.6pt" o:ole="">
             <v:imagedata r:id="rId251" o:title=""/>
           </v:shape>
-          <o:OLEObject Type="Embed" ProgID="Equation.DSMT4" ShapeID="_x0000_i1147" DrawAspect="Content" ObjectID="_1591881566" r:id="rId252"/>
+          <o:OLEObject Type="Embed" ProgID="Equation.DSMT4" ShapeID="_x0000_i1147" DrawAspect="Content" ObjectID="_1591884166" r:id="rId252"/>
         </w:object>
       </w:r>
       <w:r>
@@ -16524,7 +16524,7 @@
           <v:shape id="_x0000_i1148" type="#_x0000_t75" style="width:122.8pt;height:20.4pt" o:ole="">
             <v:imagedata r:id="rId253" o:title=""/>
           </v:shape>
-          <o:OLEObject Type="Embed" ProgID="Equation.DSMT4" ShapeID="_x0000_i1148" DrawAspect="Content" ObjectID="_1591881567" r:id="rId254"/>
+          <o:OLEObject Type="Embed" ProgID="Equation.DSMT4" ShapeID="_x0000_i1148" DrawAspect="Content" ObjectID="_1591884167" r:id="rId254"/>
         </w:object>
       </w:r>
       <w:r>
@@ -16600,7 +16600,7 @@
           <v:shape id="_x0000_i1149" type="#_x0000_t75" style="width:29.2pt;height:20.8pt" o:ole="">
             <v:imagedata r:id="rId255" o:title=""/>
           </v:shape>
-          <o:OLEObject Type="Embed" ProgID="Equation.DSMT4" ShapeID="_x0000_i1149" DrawAspect="Content" ObjectID="_1591881568" r:id="rId256"/>
+          <o:OLEObject Type="Embed" ProgID="Equation.DSMT4" ShapeID="_x0000_i1149" DrawAspect="Content" ObjectID="_1591884168" r:id="rId256"/>
         </w:object>
       </w:r>
       <w:r>
@@ -16626,7 +16626,7 @@
           <v:shape id="_x0000_i1150" type="#_x0000_t75" style="width:106.4pt;height:19.6pt" o:ole="">
             <v:imagedata r:id="rId257" o:title=""/>
           </v:shape>
-          <o:OLEObject Type="Embed" ProgID="Equation.DSMT4" ShapeID="_x0000_i1150" DrawAspect="Content" ObjectID="_1591881569" r:id="rId258"/>
+          <o:OLEObject Type="Embed" ProgID="Equation.DSMT4" ShapeID="_x0000_i1150" DrawAspect="Content" ObjectID="_1591884169" r:id="rId258"/>
         </w:object>
       </w:r>
       <w:r>
@@ -16697,7 +16697,7 @@
           <v:shape id="_x0000_i1151" type="#_x0000_t75" style="width:78.8pt;height:18pt" o:ole="">
             <v:imagedata r:id="rId259" o:title=""/>
           </v:shape>
-          <o:OLEObject Type="Embed" ProgID="Equation.DSMT4" ShapeID="_x0000_i1151" DrawAspect="Content" ObjectID="_1591881570" r:id="rId260"/>
+          <o:OLEObject Type="Embed" ProgID="Equation.DSMT4" ShapeID="_x0000_i1151" DrawAspect="Content" ObjectID="_1591884170" r:id="rId260"/>
         </w:object>
       </w:r>
       <w:r>
@@ -16850,7 +16850,7 @@
           <v:shape id="_x0000_i1152" type="#_x0000_t75" style="width:23.2pt;height:12pt" o:ole="">
             <v:imagedata r:id="rId261" o:title=""/>
           </v:shape>
-          <o:OLEObject Type="Embed" ProgID="Equation.DSMT4" ShapeID="_x0000_i1152" DrawAspect="Content" ObjectID="_1591881571" r:id="rId262"/>
+          <o:OLEObject Type="Embed" ProgID="Equation.DSMT4" ShapeID="_x0000_i1152" DrawAspect="Content" ObjectID="_1591884171" r:id="rId262"/>
         </w:object>
       </w:r>
       <w:r>
@@ -16918,7 +16918,7 @@
           <v:shape id="_x0000_i1153" type="#_x0000_t75" style="width:21.6pt;height:17.2pt" o:ole="">
             <v:imagedata r:id="rId263" o:title=""/>
           </v:shape>
-          <o:OLEObject Type="Embed" ProgID="Equation.DSMT4" ShapeID="_x0000_i1153" DrawAspect="Content" ObjectID="_1591881572" r:id="rId264"/>
+          <o:OLEObject Type="Embed" ProgID="Equation.DSMT4" ShapeID="_x0000_i1153" DrawAspect="Content" ObjectID="_1591884172" r:id="rId264"/>
         </w:object>
       </w:r>
       <w:bookmarkEnd w:id="104"/>
@@ -17271,7 +17271,7 @@
           <v:shape id="_x0000_i1154" type="#_x0000_t75" style="width:10.4pt;height:12pt" o:ole="">
             <v:imagedata r:id="rId265" o:title=""/>
           </v:shape>
-          <o:OLEObject Type="Embed" ProgID="Equation.DSMT4" ShapeID="_x0000_i1154" DrawAspect="Content" ObjectID="_1591881573" r:id="rId266"/>
+          <o:OLEObject Type="Embed" ProgID="Equation.DSMT4" ShapeID="_x0000_i1154" DrawAspect="Content" ObjectID="_1591884173" r:id="rId266"/>
         </w:object>
       </w:r>
       <w:r>
@@ -17332,7 +17332,7 @@
           <v:shape id="_x0000_i1155" type="#_x0000_t75" style="width:24pt;height:18pt" o:ole="">
             <v:imagedata r:id="rId267" o:title=""/>
           </v:shape>
-          <o:OLEObject Type="Embed" ProgID="Equation.DSMT4" ShapeID="_x0000_i1155" DrawAspect="Content" ObjectID="_1591881574" r:id="rId268"/>
+          <o:OLEObject Type="Embed" ProgID="Equation.DSMT4" ShapeID="_x0000_i1155" DrawAspect="Content" ObjectID="_1591884174" r:id="rId268"/>
         </w:object>
       </w:r>
       <w:r>
@@ -17372,7 +17372,7 @@
           <v:shape id="_x0000_i1156" type="#_x0000_t75" style="width:22.4pt;height:18pt" o:ole="">
             <v:imagedata r:id="rId269" o:title=""/>
           </v:shape>
-          <o:OLEObject Type="Embed" ProgID="Equation.DSMT4" ShapeID="_x0000_i1156" DrawAspect="Content" ObjectID="_1591881575" r:id="rId270"/>
+          <o:OLEObject Type="Embed" ProgID="Equation.DSMT4" ShapeID="_x0000_i1156" DrawAspect="Content" ObjectID="_1591884175" r:id="rId270"/>
         </w:object>
       </w:r>
       <w:r>
@@ -17429,7 +17429,7 @@
           <v:shape id="_x0000_i1157" type="#_x0000_t75" style="width:22.4pt;height:18pt" o:ole="">
             <v:imagedata r:id="rId271" o:title=""/>
           </v:shape>
-          <o:OLEObject Type="Embed" ProgID="Equation.DSMT4" ShapeID="_x0000_i1157" DrawAspect="Content" ObjectID="_1591881576" r:id="rId272"/>
+          <o:OLEObject Type="Embed" ProgID="Equation.DSMT4" ShapeID="_x0000_i1157" DrawAspect="Content" ObjectID="_1591884176" r:id="rId272"/>
         </w:object>
       </w:r>
       <w:r>
@@ -17626,7 +17626,7 @@
           <v:shape id="_x0000_i1158" type="#_x0000_t75" style="width:21.6pt;height:17.2pt" o:ole="">
             <v:imagedata r:id="rId273" o:title=""/>
           </v:shape>
-          <o:OLEObject Type="Embed" ProgID="Equation.DSMT4" ShapeID="_x0000_i1158" DrawAspect="Content" ObjectID="_1591881577" r:id="rId274"/>
+          <o:OLEObject Type="Embed" ProgID="Equation.DSMT4" ShapeID="_x0000_i1158" DrawAspect="Content" ObjectID="_1591884177" r:id="rId274"/>
         </w:object>
       </w:r>
       <w:r>
@@ -17674,7 +17674,7 @@
           <v:shape id="_x0000_i1159" type="#_x0000_t75" style="width:78pt;height:31.6pt" o:ole="">
             <v:imagedata r:id="rId275" o:title=""/>
           </v:shape>
-          <o:OLEObject Type="Embed" ProgID="Equation.DSMT4" ShapeID="_x0000_i1159" DrawAspect="Content" ObjectID="_1591881578" r:id="rId276"/>
+          <o:OLEObject Type="Embed" ProgID="Equation.DSMT4" ShapeID="_x0000_i1159" DrawAspect="Content" ObjectID="_1591884178" r:id="rId276"/>
         </w:object>
       </w:r>
       <w:r>
@@ -17803,7 +17803,7 @@
           <v:shape id="_x0000_i1160" type="#_x0000_t75" style="width:24pt;height:18.8pt" o:ole="">
             <v:imagedata r:id="rId277" o:title=""/>
           </v:shape>
-          <o:OLEObject Type="Embed" ProgID="Equation.DSMT4" ShapeID="_x0000_i1160" DrawAspect="Content" ObjectID="_1591881579" r:id="rId278"/>
+          <o:OLEObject Type="Embed" ProgID="Equation.DSMT4" ShapeID="_x0000_i1160" DrawAspect="Content" ObjectID="_1591884179" r:id="rId278"/>
         </w:object>
       </w:r>
       <w:r>
@@ -17823,7 +17823,7 @@
           <v:shape id="_x0000_i1161" type="#_x0000_t75" style="width:12.8pt;height:14.4pt" o:ole="">
             <v:imagedata r:id="rId279" o:title=""/>
           </v:shape>
-          <o:OLEObject Type="Embed" ProgID="Equation.DSMT4" ShapeID="_x0000_i1161" DrawAspect="Content" ObjectID="_1591881580" r:id="rId280"/>
+          <o:OLEObject Type="Embed" ProgID="Equation.DSMT4" ShapeID="_x0000_i1161" DrawAspect="Content" ObjectID="_1591884180" r:id="rId280"/>
         </w:object>
       </w:r>
       <w:r>
@@ -17843,7 +17843,7 @@
           <v:shape id="_x0000_i1162" type="#_x0000_t75" style="width:24pt;height:18.8pt" o:ole="">
             <v:imagedata r:id="rId281" o:title=""/>
           </v:shape>
-          <o:OLEObject Type="Embed" ProgID="Equation.DSMT4" ShapeID="_x0000_i1162" DrawAspect="Content" ObjectID="_1591881581" r:id="rId282"/>
+          <o:OLEObject Type="Embed" ProgID="Equation.DSMT4" ShapeID="_x0000_i1162" DrawAspect="Content" ObjectID="_1591884181" r:id="rId282"/>
         </w:object>
       </w:r>
       <w:r>
@@ -17863,7 +17863,7 @@
           <v:shape id="_x0000_i1163" type="#_x0000_t75" style="width:12pt;height:15.2pt" o:ole="">
             <v:imagedata r:id="rId283" o:title=""/>
           </v:shape>
-          <o:OLEObject Type="Embed" ProgID="Equation.DSMT4" ShapeID="_x0000_i1163" DrawAspect="Content" ObjectID="_1591881582" r:id="rId284"/>
+          <o:OLEObject Type="Embed" ProgID="Equation.DSMT4" ShapeID="_x0000_i1163" DrawAspect="Content" ObjectID="_1591884182" r:id="rId284"/>
         </w:object>
       </w:r>
       <w:r>
@@ -17883,7 +17883,7 @@
           <v:shape id="_x0000_i1164" type="#_x0000_t75" style="width:45.2pt;height:15.2pt" o:ole="">
             <v:imagedata r:id="rId285" o:title=""/>
           </v:shape>
-          <o:OLEObject Type="Embed" ProgID="Equation.DSMT4" ShapeID="_x0000_i1164" DrawAspect="Content" ObjectID="_1591881583" r:id="rId286"/>
+          <o:OLEObject Type="Embed" ProgID="Equation.DSMT4" ShapeID="_x0000_i1164" DrawAspect="Content" ObjectID="_1591884183" r:id="rId286"/>
         </w:object>
       </w:r>
       <w:r>
@@ -17953,7 +17953,7 @@
           <v:shape id="_x0000_i1165" type="#_x0000_t75" style="width:24.8pt;height:18.8pt" o:ole="">
             <v:imagedata r:id="rId287" o:title=""/>
           </v:shape>
-          <o:OLEObject Type="Embed" ProgID="Equation.DSMT4" ShapeID="_x0000_i1165" DrawAspect="Content" ObjectID="_1591881584" r:id="rId288"/>
+          <o:OLEObject Type="Embed" ProgID="Equation.DSMT4" ShapeID="_x0000_i1165" DrawAspect="Content" ObjectID="_1591884184" r:id="rId288"/>
         </w:object>
       </w:r>
       <w:r>
@@ -17973,7 +17973,7 @@
           <v:shape id="_x0000_i1166" type="#_x0000_t75" style="width:92.4pt;height:15.6pt" o:ole="">
             <v:imagedata r:id="rId289" o:title=""/>
           </v:shape>
-          <o:OLEObject Type="Embed" ProgID="Equation.DSMT4" ShapeID="_x0000_i1166" DrawAspect="Content" ObjectID="_1591881585" r:id="rId290"/>
+          <o:OLEObject Type="Embed" ProgID="Equation.DSMT4" ShapeID="_x0000_i1166" DrawAspect="Content" ObjectID="_1591884185" r:id="rId290"/>
         </w:object>
       </w:r>
       <w:r>
@@ -18063,7 +18063,7 @@
           <v:shape id="_x0000_i1167" type="#_x0000_t75" style="width:144.8pt;height:33.2pt" o:ole="">
             <v:imagedata r:id="rId291" o:title=""/>
           </v:shape>
-          <o:OLEObject Type="Embed" ProgID="Equation.DSMT4" ShapeID="_x0000_i1167" DrawAspect="Content" ObjectID="_1591881586" r:id="rId292"/>
+          <o:OLEObject Type="Embed" ProgID="Equation.DSMT4" ShapeID="_x0000_i1167" DrawAspect="Content" ObjectID="_1591884186" r:id="rId292"/>
         </w:object>
       </w:r>
       <w:r>
@@ -18302,7 +18302,7 @@
           <v:shape id="_x0000_i1168" type="#_x0000_t75" style="width:24pt;height:18.8pt" o:ole="">
             <v:imagedata r:id="rId293" o:title=""/>
           </v:shape>
-          <o:OLEObject Type="Embed" ProgID="Equation.DSMT4" ShapeID="_x0000_i1168" DrawAspect="Content" ObjectID="_1591881587" r:id="rId294"/>
+          <o:OLEObject Type="Embed" ProgID="Equation.DSMT4" ShapeID="_x0000_i1168" DrawAspect="Content" ObjectID="_1591884187" r:id="rId294"/>
         </w:object>
       </w:r>
       <w:r>
@@ -18322,7 +18322,7 @@
           <v:shape id="_x0000_i1169" type="#_x0000_t75" style="width:21.6pt;height:17.2pt" o:ole="">
             <v:imagedata r:id="rId295" o:title=""/>
           </v:shape>
-          <o:OLEObject Type="Embed" ProgID="Equation.DSMT4" ShapeID="_x0000_i1169" DrawAspect="Content" ObjectID="_1591881588" r:id="rId296"/>
+          <o:OLEObject Type="Embed" ProgID="Equation.DSMT4" ShapeID="_x0000_i1169" DrawAspect="Content" ObjectID="_1591884188" r:id="rId296"/>
         </w:object>
       </w:r>
       <w:r>
@@ -18342,7 +18342,7 @@
           <v:shape id="_x0000_i1170" type="#_x0000_t75" style="width:21.2pt;height:15.2pt" o:ole="">
             <v:imagedata r:id="rId297" o:title=""/>
           </v:shape>
-          <o:OLEObject Type="Embed" ProgID="Equation.DSMT4" ShapeID="_x0000_i1170" DrawAspect="Content" ObjectID="_1591881589" r:id="rId298"/>
+          <o:OLEObject Type="Embed" ProgID="Equation.DSMT4" ShapeID="_x0000_i1170" DrawAspect="Content" ObjectID="_1591884189" r:id="rId298"/>
         </w:object>
       </w:r>
       <w:r>
@@ -18362,7 +18362,7 @@
           <v:shape id="_x0000_i1171" type="#_x0000_t75" style="width:24pt;height:18.8pt" o:ole="">
             <v:imagedata r:id="rId299" o:title=""/>
           </v:shape>
-          <o:OLEObject Type="Embed" ProgID="Equation.DSMT4" ShapeID="_x0000_i1171" DrawAspect="Content" ObjectID="_1591881590" r:id="rId300"/>
+          <o:OLEObject Type="Embed" ProgID="Equation.DSMT4" ShapeID="_x0000_i1171" DrawAspect="Content" ObjectID="_1591884190" r:id="rId300"/>
         </w:object>
       </w:r>
       <w:r>
@@ -18382,7 +18382,7 @@
           <v:shape id="_x0000_i1172" type="#_x0000_t75" style="width:21.6pt;height:17.2pt" o:ole="">
             <v:imagedata r:id="rId301" o:title=""/>
           </v:shape>
-          <o:OLEObject Type="Embed" ProgID="Equation.DSMT4" ShapeID="_x0000_i1172" DrawAspect="Content" ObjectID="_1591881591" r:id="rId302"/>
+          <o:OLEObject Type="Embed" ProgID="Equation.DSMT4" ShapeID="_x0000_i1172" DrawAspect="Content" ObjectID="_1591884191" r:id="rId302"/>
         </w:object>
       </w:r>
       <w:r>
@@ -18463,7 +18463,7 @@
           <v:shape id="_x0000_i1173" type="#_x0000_t75" style="width:116.4pt;height:33.2pt" o:ole="">
             <v:imagedata r:id="rId303" o:title=""/>
           </v:shape>
-          <o:OLEObject Type="Embed" ProgID="Equation.DSMT4" ShapeID="_x0000_i1173" DrawAspect="Content" ObjectID="_1591881592" r:id="rId304"/>
+          <o:OLEObject Type="Embed" ProgID="Equation.DSMT4" ShapeID="_x0000_i1173" DrawAspect="Content" ObjectID="_1591884192" r:id="rId304"/>
         </w:object>
       </w:r>
       <w:r>
@@ -18552,7 +18552,7 @@
           <v:shape id="_x0000_i1174" type="#_x0000_t75" style="width:18pt;height:15.2pt" o:ole="">
             <v:imagedata r:id="rId305" o:title=""/>
           </v:shape>
-          <o:OLEObject Type="Embed" ProgID="Equation.DSMT4" ShapeID="_x0000_i1174" DrawAspect="Content" ObjectID="_1591881593" r:id="rId306"/>
+          <o:OLEObject Type="Embed" ProgID="Equation.DSMT4" ShapeID="_x0000_i1174" DrawAspect="Content" ObjectID="_1591884193" r:id="rId306"/>
         </w:object>
       </w:r>
       <w:r>
@@ -18579,7 +18579,7 @@
           <v:shape id="_x0000_i1175" type="#_x0000_t75" style="width:18.8pt;height:15.2pt" o:ole="">
             <v:imagedata r:id="rId307" o:title=""/>
           </v:shape>
-          <o:OLEObject Type="Embed" ProgID="Equation.DSMT4" ShapeID="_x0000_i1175" DrawAspect="Content" ObjectID="_1591881594" r:id="rId308"/>
+          <o:OLEObject Type="Embed" ProgID="Equation.DSMT4" ShapeID="_x0000_i1175" DrawAspect="Content" ObjectID="_1591884194" r:id="rId308"/>
         </w:object>
       </w:r>
       <w:r>
@@ -18998,7 +18998,7 @@
           <v:shape id="_x0000_i1176" type="#_x0000_t75" style="width:24pt;height:18pt" o:ole="">
             <v:imagedata r:id="rId309" o:title=""/>
           </v:shape>
-          <o:OLEObject Type="Embed" ProgID="Equation.DSMT4" ShapeID="_x0000_i1176" DrawAspect="Content" ObjectID="_1591881595" r:id="rId310"/>
+          <o:OLEObject Type="Embed" ProgID="Equation.DSMT4" ShapeID="_x0000_i1176" DrawAspect="Content" ObjectID="_1591884195" r:id="rId310"/>
         </w:object>
       </w:r>
       <w:r>
@@ -19095,7 +19095,7 @@
           <v:shape id="_x0000_i1177" type="#_x0000_t75" style="width:114.8pt;height:21.2pt" o:ole="">
             <v:imagedata r:id="rId311" o:title=""/>
           </v:shape>
-          <o:OLEObject Type="Embed" ProgID="Equation.DSMT4" ShapeID="_x0000_i1177" DrawAspect="Content" ObjectID="_1591881596" r:id="rId312"/>
+          <o:OLEObject Type="Embed" ProgID="Equation.DSMT4" ShapeID="_x0000_i1177" DrawAspect="Content" ObjectID="_1591884196" r:id="rId312"/>
         </w:object>
       </w:r>
       <w:r>
@@ -19997,7 +19997,7 @@
           <v:shape id="_x0000_i1178" type="#_x0000_t75" style="width:80.4pt;height:17.2pt" o:ole="">
             <v:imagedata r:id="rId314" o:title=""/>
           </v:shape>
-          <o:OLEObject Type="Embed" ProgID="Equation.DSMT4" ShapeID="_x0000_i1178" DrawAspect="Content" ObjectID="_1591881597" r:id="rId315"/>
+          <o:OLEObject Type="Embed" ProgID="Equation.DSMT4" ShapeID="_x0000_i1178" DrawAspect="Content" ObjectID="_1591884197" r:id="rId315"/>
         </w:object>
       </w:r>
       <w:r>
@@ -20194,7 +20194,7 @@
           <v:shape id="_x0000_i1179" type="#_x0000_t75" style="width:131.2pt;height:17.2pt" o:ole="">
             <v:imagedata r:id="rId316" o:title=""/>
           </v:shape>
-          <o:OLEObject Type="Embed" ProgID="Equation.DSMT4" ShapeID="_x0000_i1179" DrawAspect="Content" ObjectID="_1591881598" r:id="rId317"/>
+          <o:OLEObject Type="Embed" ProgID="Equation.DSMT4" ShapeID="_x0000_i1179" DrawAspect="Content" ObjectID="_1591884198" r:id="rId317"/>
         </w:object>
       </w:r>
       <w:r>
@@ -20389,7 +20389,7 @@
           <v:shape id="_x0000_i1180" type="#_x0000_t75" style="width:12pt;height:15.2pt" o:ole="">
             <v:imagedata r:id="rId318" o:title=""/>
           </v:shape>
-          <o:OLEObject Type="Embed" ProgID="Equation.DSMT4" ShapeID="_x0000_i1180" DrawAspect="Content" ObjectID="_1591881599" r:id="rId319"/>
+          <o:OLEObject Type="Embed" ProgID="Equation.DSMT4" ShapeID="_x0000_i1180" DrawAspect="Content" ObjectID="_1591884199" r:id="rId319"/>
         </w:object>
       </w:r>
       <w:r>
@@ -20424,7 +20424,7 @@
           <v:shape id="_x0000_i1181" type="#_x0000_t75" style="width:33.2pt;height:15.2pt" o:ole="">
             <v:imagedata r:id="rId320" o:title=""/>
           </v:shape>
-          <o:OLEObject Type="Embed" ProgID="Equation.DSMT4" ShapeID="_x0000_i1181" DrawAspect="Content" ObjectID="_1591881600" r:id="rId321"/>
+          <o:OLEObject Type="Embed" ProgID="Equation.DSMT4" ShapeID="_x0000_i1181" DrawAspect="Content" ObjectID="_1591884200" r:id="rId321"/>
         </w:object>
       </w:r>
       <w:r>
@@ -20456,7 +20456,7 @@
           <v:shape id="_x0000_i1182" type="#_x0000_t75" style="width:9.2pt;height:15.2pt" o:ole="">
             <v:imagedata r:id="rId322" o:title=""/>
           </v:shape>
-          <o:OLEObject Type="Embed" ProgID="Equation.DSMT4" ShapeID="_x0000_i1182" DrawAspect="Content" ObjectID="_1591881601" r:id="rId323"/>
+          <o:OLEObject Type="Embed" ProgID="Equation.DSMT4" ShapeID="_x0000_i1182" DrawAspect="Content" ObjectID="_1591884201" r:id="rId323"/>
         </w:object>
       </w:r>
       <w:r>
@@ -20532,7 +20532,7 @@
           <v:shape id="_x0000_i1183" type="#_x0000_t75" style="width:81.2pt;height:16.4pt" o:ole="">
             <v:imagedata r:id="rId324" o:title=""/>
           </v:shape>
-          <o:OLEObject Type="Embed" ProgID="Equation.DSMT4" ShapeID="_x0000_i1183" DrawAspect="Content" ObjectID="_1591881602" r:id="rId325"/>
+          <o:OLEObject Type="Embed" ProgID="Equation.DSMT4" ShapeID="_x0000_i1183" DrawAspect="Content" ObjectID="_1591884202" r:id="rId325"/>
         </w:object>
       </w:r>
       <w:r>
@@ -20731,7 +20731,7 @@
           <v:shape id="_x0000_i1184" type="#_x0000_t75" style="width:135.6pt;height:16.4pt" o:ole="">
             <v:imagedata r:id="rId326" o:title=""/>
           </v:shape>
-          <o:OLEObject Type="Embed" ProgID="Equation.DSMT4" ShapeID="_x0000_i1184" DrawAspect="Content" ObjectID="_1591881603" r:id="rId327"/>
+          <o:OLEObject Type="Embed" ProgID="Equation.DSMT4" ShapeID="_x0000_i1184" DrawAspect="Content" ObjectID="_1591884203" r:id="rId327"/>
         </w:object>
       </w:r>
       <w:r>
@@ -20927,7 +20927,7 @@
           <v:shape id="_x0000_i1185" type="#_x0000_t75" style="width:14.4pt;height:12.8pt" o:ole="">
             <v:imagedata r:id="rId328" o:title=""/>
           </v:shape>
-          <o:OLEObject Type="Embed" ProgID="Equation.DSMT4" ShapeID="_x0000_i1185" DrawAspect="Content" ObjectID="_1591881604" r:id="rId329"/>
+          <o:OLEObject Type="Embed" ProgID="Equation.DSMT4" ShapeID="_x0000_i1185" DrawAspect="Content" ObjectID="_1591884204" r:id="rId329"/>
         </w:object>
       </w:r>
       <w:r>
@@ -20956,7 +20956,7 @@
           <v:shape id="_x0000_i1186" type="#_x0000_t75" style="width:12.8pt;height:15.2pt" o:ole="">
             <v:imagedata r:id="rId330" o:title=""/>
           </v:shape>
-          <o:OLEObject Type="Embed" ProgID="Equation.DSMT4" ShapeID="_x0000_i1186" DrawAspect="Content" ObjectID="_1591881605" r:id="rId331"/>
+          <o:OLEObject Type="Embed" ProgID="Equation.DSMT4" ShapeID="_x0000_i1186" DrawAspect="Content" ObjectID="_1591884205" r:id="rId331"/>
         </w:object>
       </w:r>
       <w:r>
@@ -20985,7 +20985,7 @@
           <v:shape id="_x0000_i1187" type="#_x0000_t75" style="width:12.8pt;height:15.2pt" o:ole="">
             <v:imagedata r:id="rId332" o:title=""/>
           </v:shape>
-          <o:OLEObject Type="Embed" ProgID="Equation.DSMT4" ShapeID="_x0000_i1187" DrawAspect="Content" ObjectID="_1591881606" r:id="rId333"/>
+          <o:OLEObject Type="Embed" ProgID="Equation.DSMT4" ShapeID="_x0000_i1187" DrawAspect="Content" ObjectID="_1591884206" r:id="rId333"/>
         </w:object>
       </w:r>
       <w:r>
@@ -21008,7 +21008,7 @@
           <v:shape id="_x0000_i1188" type="#_x0000_t75" style="width:21.6pt;height:17.2pt" o:ole="">
             <v:imagedata r:id="rId334" o:title=""/>
           </v:shape>
-          <o:OLEObject Type="Embed" ProgID="Equation.DSMT4" ShapeID="_x0000_i1188" DrawAspect="Content" ObjectID="_1591881607" r:id="rId335"/>
+          <o:OLEObject Type="Embed" ProgID="Equation.DSMT4" ShapeID="_x0000_i1188" DrawAspect="Content" ObjectID="_1591884207" r:id="rId335"/>
         </w:object>
       </w:r>
       <w:r>
@@ -21037,7 +21037,7 @@
           <v:shape id="_x0000_i1189" type="#_x0000_t75" style="width:21.6pt;height:17.2pt" o:ole="">
             <v:imagedata r:id="rId336" o:title=""/>
           </v:shape>
-          <o:OLEObject Type="Embed" ProgID="Equation.DSMT4" ShapeID="_x0000_i1189" DrawAspect="Content" ObjectID="_1591881608" r:id="rId337"/>
+          <o:OLEObject Type="Embed" ProgID="Equation.DSMT4" ShapeID="_x0000_i1189" DrawAspect="Content" ObjectID="_1591884208" r:id="rId337"/>
         </w:object>
       </w:r>
       <w:r>
@@ -21222,7 +21222,7 @@
           <v:shape id="_x0000_i1190" type="#_x0000_t75" style="width:6.8pt;height:10.4pt" o:ole="">
             <v:imagedata r:id="rId338" o:title=""/>
           </v:shape>
-          <o:OLEObject Type="Embed" ProgID="Equation.DSMT4" ShapeID="_x0000_i1190" DrawAspect="Content" ObjectID="_1591881609" r:id="rId339"/>
+          <o:OLEObject Type="Embed" ProgID="Equation.DSMT4" ShapeID="_x0000_i1190" DrawAspect="Content" ObjectID="_1591884209" r:id="rId339"/>
         </w:object>
       </w:r>
       <w:r>
@@ -21251,7 +21251,7 @@
           <v:shape id="_x0000_i1191" type="#_x0000_t75" style="width:18.8pt;height:12pt" o:ole="">
             <v:imagedata r:id="rId340" o:title=""/>
           </v:shape>
-          <o:OLEObject Type="Embed" ProgID="Equation.DSMT4" ShapeID="_x0000_i1191" DrawAspect="Content" ObjectID="_1591881610" r:id="rId341"/>
+          <o:OLEObject Type="Embed" ProgID="Equation.DSMT4" ShapeID="_x0000_i1191" DrawAspect="Content" ObjectID="_1591884210" r:id="rId341"/>
         </w:object>
       </w:r>
       <w:r>
@@ -21274,7 +21274,7 @@
           <v:shape id="_x0000_i1192" type="#_x0000_t75" style="width:12.8pt;height:15.2pt" o:ole="">
             <v:imagedata r:id="rId342" o:title=""/>
           </v:shape>
-          <o:OLEObject Type="Embed" ProgID="Equation.DSMT4" ShapeID="_x0000_i1192" DrawAspect="Content" ObjectID="_1591881611" r:id="rId343"/>
+          <o:OLEObject Type="Embed" ProgID="Equation.DSMT4" ShapeID="_x0000_i1192" DrawAspect="Content" ObjectID="_1591884211" r:id="rId343"/>
         </w:object>
       </w:r>
       <w:r>
@@ -21297,7 +21297,7 @@
           <v:shape id="_x0000_i1193" type="#_x0000_t75" style="width:12.8pt;height:15.2pt" o:ole="">
             <v:imagedata r:id="rId344" o:title=""/>
           </v:shape>
-          <o:OLEObject Type="Embed" ProgID="Equation.DSMT4" ShapeID="_x0000_i1193" DrawAspect="Content" ObjectID="_1591881612" r:id="rId345"/>
+          <o:OLEObject Type="Embed" ProgID="Equation.DSMT4" ShapeID="_x0000_i1193" DrawAspect="Content" ObjectID="_1591884212" r:id="rId345"/>
         </w:object>
       </w:r>
       <w:r>
@@ -21356,7 +21356,7 @@
           <v:shape id="_x0000_i1194" type="#_x0000_t75" style="width:183.6pt;height:39.2pt" o:ole="">
             <v:imagedata r:id="rId346" o:title=""/>
           </v:shape>
-          <o:OLEObject Type="Embed" ProgID="Equation.DSMT4" ShapeID="_x0000_i1194" DrawAspect="Content" ObjectID="_1591881613" r:id="rId347"/>
+          <o:OLEObject Type="Embed" ProgID="Equation.DSMT4" ShapeID="_x0000_i1194" DrawAspect="Content" ObjectID="_1591884213" r:id="rId347"/>
         </w:object>
       </w:r>
       <w:r>
@@ -21553,7 +21553,7 @@
           <v:shape id="_x0000_i1195" type="#_x0000_t75" style="width:190.4pt;height:32.4pt" o:ole="">
             <v:imagedata r:id="rId348" o:title=""/>
           </v:shape>
-          <o:OLEObject Type="Embed" ProgID="Equation.DSMT4" ShapeID="_x0000_i1195" DrawAspect="Content" ObjectID="_1591881614" r:id="rId349"/>
+          <o:OLEObject Type="Embed" ProgID="Equation.DSMT4" ShapeID="_x0000_i1195" DrawAspect="Content" ObjectID="_1591884214" r:id="rId349"/>
         </w:object>
       </w:r>
       <w:r>
@@ -21777,7 +21777,7 @@
           <v:shape id="_x0000_i1196" type="#_x0000_t75" style="width:6.8pt;height:10.4pt" o:ole="">
             <v:imagedata r:id="rId350" o:title=""/>
           </v:shape>
-          <o:OLEObject Type="Embed" ProgID="Equation.DSMT4" ShapeID="_x0000_i1196" DrawAspect="Content" ObjectID="_1591881615" r:id="rId351"/>
+          <o:OLEObject Type="Embed" ProgID="Equation.DSMT4" ShapeID="_x0000_i1196" DrawAspect="Content" ObjectID="_1591884215" r:id="rId351"/>
         </w:object>
       </w:r>
       <w:r>
@@ -21806,7 +21806,7 @@
           <v:shape id="_x0000_i1197" type="#_x0000_t75" style="width:18.8pt;height:12pt" o:ole="">
             <v:imagedata r:id="rId352" o:title=""/>
           </v:shape>
-          <o:OLEObject Type="Embed" ProgID="Equation.DSMT4" ShapeID="_x0000_i1197" DrawAspect="Content" ObjectID="_1591881616" r:id="rId353"/>
+          <o:OLEObject Type="Embed" ProgID="Equation.DSMT4" ShapeID="_x0000_i1197" DrawAspect="Content" ObjectID="_1591884216" r:id="rId353"/>
         </w:object>
       </w:r>
       <w:r>
@@ -21870,7 +21870,7 @@
           <v:shape id="_x0000_i1198" type="#_x0000_t75" style="width:113.2pt;height:30pt" o:ole="">
             <v:imagedata r:id="rId354" o:title=""/>
           </v:shape>
-          <o:OLEObject Type="Embed" ProgID="Equation.DSMT4" ShapeID="_x0000_i1198" DrawAspect="Content" ObjectID="_1591881617" r:id="rId355"/>
+          <o:OLEObject Type="Embed" ProgID="Equation.DSMT4" ShapeID="_x0000_i1198" DrawAspect="Content" ObjectID="_1591884217" r:id="rId355"/>
         </w:object>
       </w:r>
       <w:r>
@@ -22069,7 +22069,7 @@
           <v:shape id="_x0000_i1199" type="#_x0000_t75" style="width:243.2pt;height:36.8pt" o:ole="">
             <v:imagedata r:id="rId356" o:title=""/>
           </v:shape>
-          <o:OLEObject Type="Embed" ProgID="Equation.DSMT4" ShapeID="_x0000_i1199" DrawAspect="Content" ObjectID="_1591881618" r:id="rId357"/>
+          <o:OLEObject Type="Embed" ProgID="Equation.DSMT4" ShapeID="_x0000_i1199" DrawAspect="Content" ObjectID="_1591884218" r:id="rId357"/>
         </w:object>
       </w:r>
       <w:r>
@@ -22258,7 +22258,7 @@
           <v:shape id="_x0000_i1200" type="#_x0000_t75" style="width:12.8pt;height:12pt" o:ole="">
             <v:imagedata r:id="rId358" o:title=""/>
           </v:shape>
-          <o:OLEObject Type="Embed" ProgID="Equation.DSMT4" ShapeID="_x0000_i1200" DrawAspect="Content" ObjectID="_1591881619" r:id="rId359"/>
+          <o:OLEObject Type="Embed" ProgID="Equation.DSMT4" ShapeID="_x0000_i1200" DrawAspect="Content" ObjectID="_1591884219" r:id="rId359"/>
         </w:object>
       </w:r>
       <w:r>
@@ -22303,7 +22303,7 @@
           <v:shape id="_x0000_i1201" type="#_x0000_t75" style="width:67.6pt;height:17.2pt" o:ole="">
             <v:imagedata r:id="rId360" o:title=""/>
           </v:shape>
-          <o:OLEObject Type="Embed" ProgID="Equation.DSMT4" ShapeID="_x0000_i1201" DrawAspect="Content" ObjectID="_1591881620" r:id="rId361"/>
+          <o:OLEObject Type="Embed" ProgID="Equation.DSMT4" ShapeID="_x0000_i1201" DrawAspect="Content" ObjectID="_1591884220" r:id="rId361"/>
         </w:object>
       </w:r>
       <w:r>
@@ -22409,7 +22409,7 @@
           <v:shape id="_x0000_i1202" type="#_x0000_t75" style="width:198.8pt;height:18pt" o:ole="">
             <v:imagedata r:id="rId362" o:title=""/>
           </v:shape>
-          <o:OLEObject Type="Embed" ProgID="Equation.DSMT4" ShapeID="_x0000_i1202" DrawAspect="Content" ObjectID="_1591881621" r:id="rId363"/>
+          <o:OLEObject Type="Embed" ProgID="Equation.DSMT4" ShapeID="_x0000_i1202" DrawAspect="Content" ObjectID="_1591884221" r:id="rId363"/>
         </w:object>
       </w:r>
       <w:r>
@@ -22704,7 +22704,7 @@
           <v:shape id="_x0000_i1203" type="#_x0000_t75" style="width:15.6pt;height:10.4pt" o:ole="">
             <v:imagedata r:id="rId364" o:title=""/>
           </v:shape>
-          <o:OLEObject Type="Embed" ProgID="Equation.DSMT4" ShapeID="_x0000_i1203" DrawAspect="Content" ObjectID="_1591881622" r:id="rId365"/>
+          <o:OLEObject Type="Embed" ProgID="Equation.DSMT4" ShapeID="_x0000_i1203" DrawAspect="Content" ObjectID="_1591884222" r:id="rId365"/>
         </w:object>
       </w:r>
       <w:r>
@@ -22733,7 +22733,7 @@
           <v:shape id="_x0000_i1204" type="#_x0000_t75" style="width:15.6pt;height:10.4pt" o:ole="">
             <v:imagedata r:id="rId366" o:title=""/>
           </v:shape>
-          <o:OLEObject Type="Embed" ProgID="Equation.DSMT4" ShapeID="_x0000_i1204" DrawAspect="Content" ObjectID="_1591881623" r:id="rId367"/>
+          <o:OLEObject Type="Embed" ProgID="Equation.DSMT4" ShapeID="_x0000_i1204" DrawAspect="Content" ObjectID="_1591884223" r:id="rId367"/>
         </w:object>
       </w:r>
       <w:r>
@@ -22762,7 +22762,7 @@
           <v:shape id="_x0000_i1205" type="#_x0000_t75" style="width:6.8pt;height:10.4pt" o:ole="">
             <v:imagedata r:id="rId368" o:title=""/>
           </v:shape>
-          <o:OLEObject Type="Embed" ProgID="Equation.DSMT4" ShapeID="_x0000_i1205" DrawAspect="Content" ObjectID="_1591881624" r:id="rId369"/>
+          <o:OLEObject Type="Embed" ProgID="Equation.DSMT4" ShapeID="_x0000_i1205" DrawAspect="Content" ObjectID="_1591884224" r:id="rId369"/>
         </w:object>
       </w:r>
       <w:r>
@@ -22791,7 +22791,7 @@
           <v:shape id="_x0000_i1206" type="#_x0000_t75" style="width:18.8pt;height:12pt" o:ole="">
             <v:imagedata r:id="rId370" o:title=""/>
           </v:shape>
-          <o:OLEObject Type="Embed" ProgID="Equation.DSMT4" ShapeID="_x0000_i1206" DrawAspect="Content" ObjectID="_1591881625" r:id="rId371"/>
+          <o:OLEObject Type="Embed" ProgID="Equation.DSMT4" ShapeID="_x0000_i1206" DrawAspect="Content" ObjectID="_1591884225" r:id="rId371"/>
         </w:object>
       </w:r>
       <w:r>
@@ -22951,7 +22951,7 @@
           <v:shape id="_x0000_i1207" type="#_x0000_t75" style="width:117.6pt;height:33.2pt" o:ole="">
             <v:imagedata r:id="rId372" o:title=""/>
           </v:shape>
-          <o:OLEObject Type="Embed" ProgID="Equation.DSMT4" ShapeID="_x0000_i1207" DrawAspect="Content" ObjectID="_1591881626" r:id="rId373"/>
+          <o:OLEObject Type="Embed" ProgID="Equation.DSMT4" ShapeID="_x0000_i1207" DrawAspect="Content" ObjectID="_1591884226" r:id="rId373"/>
         </w:object>
       </w:r>
       <w:r>
@@ -23156,7 +23156,7 @@
           <v:shape id="_x0000_i1208" type="#_x0000_t75" style="width:162.8pt;height:48.8pt" o:ole="">
             <v:imagedata r:id="rId374" o:title=""/>
           </v:shape>
-          <o:OLEObject Type="Embed" ProgID="Equation.DSMT4" ShapeID="_x0000_i1208" DrawAspect="Content" ObjectID="_1591881627" r:id="rId375"/>
+          <o:OLEObject Type="Embed" ProgID="Equation.DSMT4" ShapeID="_x0000_i1208" DrawAspect="Content" ObjectID="_1591884227" r:id="rId375"/>
         </w:object>
       </w:r>
     </w:p>
@@ -23204,7 +23204,7 @@
           <v:shape id="_x0000_i1209" type="#_x0000_t75" style="width:12pt;height:15.2pt" o:ole="">
             <v:imagedata r:id="rId376" o:title=""/>
           </v:shape>
-          <o:OLEObject Type="Embed" ProgID="Equation.DSMT4" ShapeID="_x0000_i1209" DrawAspect="Content" ObjectID="_1591881628" r:id="rId377"/>
+          <o:OLEObject Type="Embed" ProgID="Equation.DSMT4" ShapeID="_x0000_i1209" DrawAspect="Content" ObjectID="_1591884228" r:id="rId377"/>
         </w:object>
       </w:r>
       <w:r>
@@ -23239,7 +23239,7 @@
           <v:shape id="_x0000_i1210" type="#_x0000_t75" style="width:12.8pt;height:15.2pt" o:ole="">
             <v:imagedata r:id="rId378" o:title=""/>
           </v:shape>
-          <o:OLEObject Type="Embed" ProgID="Equation.DSMT4" ShapeID="_x0000_i1210" DrawAspect="Content" ObjectID="_1591881629" r:id="rId379"/>
+          <o:OLEObject Type="Embed" ProgID="Equation.DSMT4" ShapeID="_x0000_i1210" DrawAspect="Content" ObjectID="_1591884229" r:id="rId379"/>
         </w:object>
       </w:r>
       <w:r>
@@ -23262,7 +23262,7 @@
           <v:shape id="_x0000_i1211" type="#_x0000_t75" style="width:82.4pt;height:18.8pt" o:ole="">
             <v:imagedata r:id="rId380" o:title=""/>
           </v:shape>
-          <o:OLEObject Type="Embed" ProgID="Equation.DSMT4" ShapeID="_x0000_i1211" DrawAspect="Content" ObjectID="_1591881630" r:id="rId381"/>
+          <o:OLEObject Type="Embed" ProgID="Equation.DSMT4" ShapeID="_x0000_i1211" DrawAspect="Content" ObjectID="_1591884230" r:id="rId381"/>
         </w:object>
       </w:r>
       <w:r>
@@ -23404,7 +23404,7 @@
           <v:shape id="_x0000_i1212" type="#_x0000_t75" style="width:24pt;height:15.2pt" o:ole="">
             <v:imagedata r:id="rId382" o:title=""/>
           </v:shape>
-          <o:OLEObject Type="Embed" ProgID="Equation.DSMT4" ShapeID="_x0000_i1212" DrawAspect="Content" ObjectID="_1591881631" r:id="rId383"/>
+          <o:OLEObject Type="Embed" ProgID="Equation.DSMT4" ShapeID="_x0000_i1212" DrawAspect="Content" ObjectID="_1591884231" r:id="rId383"/>
         </w:object>
       </w:r>
       <w:r>
@@ -23437,7 +23437,7 @@
           <v:shape id="_x0000_i1213" type="#_x0000_t75" style="width:20.4pt;height:16.4pt" o:ole="">
             <v:imagedata r:id="rId384" o:title=""/>
           </v:shape>
-          <o:OLEObject Type="Embed" ProgID="Equation.DSMT4" ShapeID="_x0000_i1213" DrawAspect="Content" ObjectID="_1591881632" r:id="rId385"/>
+          <o:OLEObject Type="Embed" ProgID="Equation.DSMT4" ShapeID="_x0000_i1213" DrawAspect="Content" ObjectID="_1591884232" r:id="rId385"/>
         </w:object>
       </w:r>
       <w:r>
@@ -23585,7 +23585,7 @@
           <v:shape id="_x0000_i1214" type="#_x0000_t75" style="width:18pt;height:15.2pt" o:ole="">
             <v:imagedata r:id="rId386" o:title=""/>
           </v:shape>
-          <o:OLEObject Type="Embed" ProgID="Equation.DSMT4" ShapeID="_x0000_i1214" DrawAspect="Content" ObjectID="_1591881633" r:id="rId387"/>
+          <o:OLEObject Type="Embed" ProgID="Equation.DSMT4" ShapeID="_x0000_i1214" DrawAspect="Content" ObjectID="_1591884233" r:id="rId387"/>
         </w:object>
       </w:r>
       <w:r>
@@ -23721,7 +23721,7 @@
           <v:shape id="_x0000_i1215" type="#_x0000_t75" style="width:132.8pt;height:20.4pt" o:ole="">
             <v:imagedata r:id="rId388" o:title=""/>
           </v:shape>
-          <o:OLEObject Type="Embed" ProgID="Equation.DSMT4" ShapeID="_x0000_i1215" DrawAspect="Content" ObjectID="_1591881634" r:id="rId389"/>
+          <o:OLEObject Type="Embed" ProgID="Equation.DSMT4" ShapeID="_x0000_i1215" DrawAspect="Content" ObjectID="_1591884234" r:id="rId389"/>
         </w:object>
       </w:r>
       <w:r>
@@ -23744,7 +23744,7 @@
           <v:shape id="_x0000_i1216" type="#_x0000_t75" style="width:27.2pt;height:12pt" o:ole="">
             <v:imagedata r:id="rId390" o:title=""/>
           </v:shape>
-          <o:OLEObject Type="Embed" ProgID="Equation.DSMT4" ShapeID="_x0000_i1216" DrawAspect="Content" ObjectID="_1591881635" r:id="rId391"/>
+          <o:OLEObject Type="Embed" ProgID="Equation.DSMT4" ShapeID="_x0000_i1216" DrawAspect="Content" ObjectID="_1591884235" r:id="rId391"/>
         </w:object>
       </w:r>
       <w:r>
@@ -23791,7 +23791,7 @@
           <v:shape id="_x0000_i1217" type="#_x0000_t75" style="width:20.4pt;height:15.2pt" o:ole="">
             <v:imagedata r:id="rId392" o:title=""/>
           </v:shape>
-          <o:OLEObject Type="Embed" ProgID="Equation.DSMT4" ShapeID="_x0000_i1217" DrawAspect="Content" ObjectID="_1591881636" r:id="rId393"/>
+          <o:OLEObject Type="Embed" ProgID="Equation.DSMT4" ShapeID="_x0000_i1217" DrawAspect="Content" ObjectID="_1591884236" r:id="rId393"/>
         </w:object>
       </w:r>
       <w:r>
@@ -23814,7 +23814,7 @@
           <v:shape id="_x0000_i1218" type="#_x0000_t75" style="width:20.4pt;height:16.4pt" o:ole="">
             <v:imagedata r:id="rId394" o:title=""/>
           </v:shape>
-          <o:OLEObject Type="Embed" ProgID="Equation.DSMT4" ShapeID="_x0000_i1218" DrawAspect="Content" ObjectID="_1591881637" r:id="rId395"/>
+          <o:OLEObject Type="Embed" ProgID="Equation.DSMT4" ShapeID="_x0000_i1218" DrawAspect="Content" ObjectID="_1591884237" r:id="rId395"/>
         </w:object>
       </w:r>
       <w:r>
@@ -23837,7 +23837,7 @@
           <v:shape id="_x0000_i1219" type="#_x0000_t75" style="width:24pt;height:15.2pt" o:ole="">
             <v:imagedata r:id="rId396" o:title=""/>
           </v:shape>
-          <o:OLEObject Type="Embed" ProgID="Equation.DSMT4" ShapeID="_x0000_i1219" DrawAspect="Content" ObjectID="_1591881638" r:id="rId397"/>
+          <o:OLEObject Type="Embed" ProgID="Equation.DSMT4" ShapeID="_x0000_i1219" DrawAspect="Content" ObjectID="_1591884238" r:id="rId397"/>
         </w:object>
       </w:r>
     </w:p>
@@ -23875,7 +23875,7 @@
           <v:shape id="_x0000_i1220" type="#_x0000_t75" style="width:24pt;height:18pt" o:ole="">
             <v:imagedata r:id="rId398" o:title=""/>
           </v:shape>
-          <o:OLEObject Type="Embed" ProgID="Equation.DSMT4" ShapeID="_x0000_i1220" DrawAspect="Content" ObjectID="_1591881639" r:id="rId399"/>
+          <o:OLEObject Type="Embed" ProgID="Equation.DSMT4" ShapeID="_x0000_i1220" DrawAspect="Content" ObjectID="_1591884239" r:id="rId399"/>
         </w:object>
       </w:r>
       <w:r>
@@ -24093,7 +24093,7 @@
           <v:shape id="_x0000_i1221" type="#_x0000_t75" style="width:24pt;height:18pt" o:ole="">
             <v:imagedata r:id="rId398" o:title=""/>
           </v:shape>
-          <o:OLEObject Type="Embed" ProgID="Equation.DSMT4" ShapeID="_x0000_i1221" DrawAspect="Content" ObjectID="_1591881640" r:id="rId400"/>
+          <o:OLEObject Type="Embed" ProgID="Equation.DSMT4" ShapeID="_x0000_i1221" DrawAspect="Content" ObjectID="_1591884240" r:id="rId400"/>
         </w:object>
       </w:r>
       <w:r>
@@ -24212,7 +24212,7 @@
           <v:shape id="_x0000_i1222" type="#_x0000_t75" style="width:24pt;height:18pt" o:ole="">
             <v:imagedata r:id="rId401" o:title=""/>
           </v:shape>
-          <o:OLEObject Type="Embed" ProgID="Equation.DSMT4" ShapeID="_x0000_i1222" DrawAspect="Content" ObjectID="_1591881641" r:id="rId402"/>
+          <o:OLEObject Type="Embed" ProgID="Equation.DSMT4" ShapeID="_x0000_i1222" DrawAspect="Content" ObjectID="_1591884241" r:id="rId402"/>
         </w:object>
       </w:r>
       <w:r>
@@ -24340,7 +24340,7 @@
           <v:shape id="_x0000_i1223" type="#_x0000_t75" style="width:39.2pt;height:12pt" o:ole="">
             <v:imagedata r:id="rId403" o:title=""/>
           </v:shape>
-          <o:OLEObject Type="Embed" ProgID="Equation.DSMT4" ShapeID="_x0000_i1223" DrawAspect="Content" ObjectID="_1591881642" r:id="rId404"/>
+          <o:OLEObject Type="Embed" ProgID="Equation.DSMT4" ShapeID="_x0000_i1223" DrawAspect="Content" ObjectID="_1591884242" r:id="rId404"/>
         </w:object>
       </w:r>
       <w:r>
@@ -24412,7 +24412,7 @@
           <v:shape id="_x0000_i1224" type="#_x0000_t75" style="width:20.4pt;height:18pt" o:ole="">
             <v:imagedata r:id="rId405" o:title=""/>
           </v:shape>
-          <o:OLEObject Type="Embed" ProgID="Equation.DSMT4" ShapeID="_x0000_i1224" DrawAspect="Content" ObjectID="_1591881643" r:id="rId406"/>
+          <o:OLEObject Type="Embed" ProgID="Equation.DSMT4" ShapeID="_x0000_i1224" DrawAspect="Content" ObjectID="_1591884243" r:id="rId406"/>
         </w:object>
       </w:r>
       <w:r>
@@ -24816,7 +24816,7 @@
           <v:shape id="_x0000_i1225" type="#_x0000_t75" style="width:23.2pt;height:17.2pt" o:ole="">
             <v:imagedata r:id="rId408" o:title=""/>
           </v:shape>
-          <o:OLEObject Type="Embed" ProgID="Equation.DSMT4" ShapeID="_x0000_i1225" DrawAspect="Content" ObjectID="_1591881644" r:id="rId409"/>
+          <o:OLEObject Type="Embed" ProgID="Equation.DSMT4" ShapeID="_x0000_i1225" DrawAspect="Content" ObjectID="_1591884244" r:id="rId409"/>
         </w:object>
       </w:r>
       <w:r>
@@ -24888,7 +24888,7 @@
           <v:shape id="_x0000_i1226" type="#_x0000_t75" style="width:108.8pt;height:45.6pt" o:ole="">
             <v:imagedata r:id="rId410" o:title=""/>
           </v:shape>
-          <o:OLEObject Type="Embed" ProgID="Equation.DSMT4" ShapeID="_x0000_i1226" DrawAspect="Content" ObjectID="_1591881645" r:id="rId411"/>
+          <o:OLEObject Type="Embed" ProgID="Equation.DSMT4" ShapeID="_x0000_i1226" DrawAspect="Content" ObjectID="_1591884245" r:id="rId411"/>
         </w:object>
       </w:r>
       <w:r>
@@ -25313,7 +25313,7 @@
           <v:shape id="_x0000_i1227" type="#_x0000_t75" style="width:252.8pt;height:35.2pt" o:ole="">
             <v:imagedata r:id="rId412" o:title=""/>
           </v:shape>
-          <o:OLEObject Type="Embed" ProgID="Equation.DSMT4" ShapeID="_x0000_i1227" DrawAspect="Content" ObjectID="_1591881646" r:id="rId413"/>
+          <o:OLEObject Type="Embed" ProgID="Equation.DSMT4" ShapeID="_x0000_i1227" DrawAspect="Content" ObjectID="_1591884246" r:id="rId413"/>
         </w:object>
       </w:r>
       <w:r>
@@ -25651,7 +25651,7 @@
           <v:shape id="_x0000_i1228" type="#_x0000_t75" style="width:153.2pt;height:18.8pt" o:ole="">
             <v:imagedata r:id="rId414" o:title=""/>
           </v:shape>
-          <o:OLEObject Type="Embed" ProgID="Equation.DSMT4" ShapeID="_x0000_i1228" DrawAspect="Content" ObjectID="_1591881647" r:id="rId415"/>
+          <o:OLEObject Type="Embed" ProgID="Equation.DSMT4" ShapeID="_x0000_i1228" DrawAspect="Content" ObjectID="_1591884247" r:id="rId415"/>
         </w:object>
       </w:r>
       <w:r>
@@ -25868,7 +25868,7 @@
           <v:shape id="_x0000_i1229" type="#_x0000_t75" style="width:23.2pt;height:17.2pt" o:ole="">
             <v:imagedata r:id="rId416" o:title=""/>
           </v:shape>
-          <o:OLEObject Type="Embed" ProgID="Equation.DSMT4" ShapeID="_x0000_i1229" DrawAspect="Content" ObjectID="_1591881648" r:id="rId417"/>
+          <o:OLEObject Type="Embed" ProgID="Equation.DSMT4" ShapeID="_x0000_i1229" DrawAspect="Content" ObjectID="_1591884248" r:id="rId417"/>
         </w:object>
       </w:r>
       <w:r>
@@ -25923,7 +25923,7 @@
           <v:shape id="_x0000_i1230" type="#_x0000_t75" style="width:292.4pt;height:45.6pt" o:ole="">
             <v:imagedata r:id="rId418" o:title=""/>
           </v:shape>
-          <o:OLEObject Type="Embed" ProgID="Equation.DSMT4" ShapeID="_x0000_i1230" DrawAspect="Content" ObjectID="_1591881649" r:id="rId419"/>
+          <o:OLEObject Type="Embed" ProgID="Equation.DSMT4" ShapeID="_x0000_i1230" DrawAspect="Content" ObjectID="_1591884249" r:id="rId419"/>
         </w:object>
       </w:r>
       <w:r>
@@ -26430,7 +26430,7 @@
           <v:shape id="_x0000_i1231" type="#_x0000_t75" style="width:292.4pt;height:226.4pt" o:ole="">
             <v:imagedata r:id="rId420" o:title=""/>
           </v:shape>
-          <o:OLEObject Type="Embed" ProgID="Equation.DSMT4" ShapeID="_x0000_i1231" DrawAspect="Content" ObjectID="_1591881650" r:id="rId421"/>
+          <o:OLEObject Type="Embed" ProgID="Equation.DSMT4" ShapeID="_x0000_i1231" DrawAspect="Content" ObjectID="_1591884250" r:id="rId421"/>
         </w:object>
       </w:r>
       <w:r>
@@ -26617,7 +26617,7 @@
           <v:shape id="_x0000_i1232" type="#_x0000_t75" style="width:50.4pt;height:16.4pt" o:ole="">
             <v:imagedata r:id="rId422" o:title=""/>
           </v:shape>
-          <o:OLEObject Type="Embed" ProgID="Equation.DSMT4" ShapeID="_x0000_i1232" DrawAspect="Content" ObjectID="_1591881651" r:id="rId423"/>
+          <o:OLEObject Type="Embed" ProgID="Equation.DSMT4" ShapeID="_x0000_i1232" DrawAspect="Content" ObjectID="_1591884251" r:id="rId423"/>
         </w:object>
       </w:r>
       <w:r>
@@ -26643,7 +26643,7 @@
           <v:shape id="_x0000_i1233" type="#_x0000_t75" style="width:77.2pt;height:15.2pt" o:ole="">
             <v:imagedata r:id="rId424" o:title=""/>
           </v:shape>
-          <o:OLEObject Type="Embed" ProgID="Equation.DSMT4" ShapeID="_x0000_i1233" DrawAspect="Content" ObjectID="_1591881652" r:id="rId425"/>
+          <o:OLEObject Type="Embed" ProgID="Equation.DSMT4" ShapeID="_x0000_i1233" DrawAspect="Content" ObjectID="_1591884252" r:id="rId425"/>
         </w:object>
       </w:r>
       <w:r>
@@ -26667,7 +26667,7 @@
           <v:shape id="_x0000_i1234" type="#_x0000_t75" style="width:50.4pt;height:18.8pt" o:ole="">
             <v:imagedata r:id="rId426" o:title=""/>
           </v:shape>
-          <o:OLEObject Type="Embed" ProgID="Equation.DSMT4" ShapeID="_x0000_i1234" DrawAspect="Content" ObjectID="_1591881653" r:id="rId427"/>
+          <o:OLEObject Type="Embed" ProgID="Equation.DSMT4" ShapeID="_x0000_i1234" DrawAspect="Content" ObjectID="_1591884253" r:id="rId427"/>
         </w:object>
       </w:r>
       <w:r>
@@ -26697,7 +26697,7 @@
           <v:shape id="_x0000_i1235" type="#_x0000_t75" style="width:21.2pt;height:15.2pt" o:ole="">
             <v:imagedata r:id="rId428" o:title=""/>
           </v:shape>
-          <o:OLEObject Type="Embed" ProgID="Equation.DSMT4" ShapeID="_x0000_i1235" DrawAspect="Content" ObjectID="_1591881654" r:id="rId429"/>
+          <o:OLEObject Type="Embed" ProgID="Equation.DSMT4" ShapeID="_x0000_i1235" DrawAspect="Content" ObjectID="_1591884254" r:id="rId429"/>
         </w:object>
       </w:r>
       <w:r>
@@ -26754,7 +26754,7 @@
           <v:shape id="_x0000_i1236" type="#_x0000_t75" style="width:82.4pt;height:18.8pt" o:ole="">
             <v:imagedata r:id="rId430" o:title=""/>
           </v:shape>
-          <o:OLEObject Type="Embed" ProgID="Equation.DSMT4" ShapeID="_x0000_i1236" DrawAspect="Content" ObjectID="_1591881655" r:id="rId431"/>
+          <o:OLEObject Type="Embed" ProgID="Equation.DSMT4" ShapeID="_x0000_i1236" DrawAspect="Content" ObjectID="_1591884255" r:id="rId431"/>
         </w:object>
       </w:r>
       <w:r>
@@ -26949,7 +26949,7 @@
           <v:shape id="_x0000_i1237" type="#_x0000_t75" style="width:23.2pt;height:17.2pt" o:ole="">
             <v:imagedata r:id="rId432" o:title=""/>
           </v:shape>
-          <o:OLEObject Type="Embed" ProgID="Equation.DSMT4" ShapeID="_x0000_i1237" DrawAspect="Content" ObjectID="_1591881656" r:id="rId433"/>
+          <o:OLEObject Type="Embed" ProgID="Equation.DSMT4" ShapeID="_x0000_i1237" DrawAspect="Content" ObjectID="_1591884256" r:id="rId433"/>
         </w:object>
       </w:r>
       <w:r>
@@ -27014,7 +27014,7 @@
           <v:shape id="_x0000_i1238" type="#_x0000_t75" style="width:198.8pt;height:46.4pt" o:ole="">
             <v:imagedata r:id="rId434" o:title=""/>
           </v:shape>
-          <o:OLEObject Type="Embed" ProgID="Equation.DSMT4" ShapeID="_x0000_i1238" DrawAspect="Content" ObjectID="_1591881657" r:id="rId435"/>
+          <o:OLEObject Type="Embed" ProgID="Equation.DSMT4" ShapeID="_x0000_i1238" DrawAspect="Content" ObjectID="_1591884257" r:id="rId435"/>
         </w:object>
       </w:r>
       <w:r>
@@ -27209,7 +27209,7 @@
           <v:shape id="_x0000_i1239" type="#_x0000_t75" style="width:24pt;height:17.2pt" o:ole="">
             <v:imagedata r:id="rId436" o:title=""/>
           </v:shape>
-          <o:OLEObject Type="Embed" ProgID="Equation.DSMT4" ShapeID="_x0000_i1239" DrawAspect="Content" ObjectID="_1591881658" r:id="rId437"/>
+          <o:OLEObject Type="Embed" ProgID="Equation.DSMT4" ShapeID="_x0000_i1239" DrawAspect="Content" ObjectID="_1591884258" r:id="rId437"/>
         </w:object>
       </w:r>
       <w:r>
@@ -28299,7 +28299,7 @@
                       <v:shape id="_x0000_i1240" type="#_x0000_t75" style="width:14.4pt;height:15.6pt" o:ole="">
                         <v:imagedata r:id="rId439" o:title=""/>
                       </v:shape>
-                      <o:OLEObject Type="Embed" ProgID="Equation.DSMT4" ShapeID="_x0000_i1240" DrawAspect="Content" ObjectID="_1591881659" r:id="rId440"/>
+                      <o:OLEObject Type="Embed" ProgID="Equation.DSMT4" ShapeID="_x0000_i1240" DrawAspect="Content" ObjectID="_1591884259" r:id="rId440"/>
                     </w:object>
                   </w:r>
                 </w:p>
@@ -28338,7 +28338,7 @@
                       <v:shape id="_x0000_i1241" type="#_x0000_t75" style="width:12pt;height:15.6pt" o:ole="">
                         <v:imagedata r:id="rId441" o:title=""/>
                       </v:shape>
-                      <o:OLEObject Type="Embed" ProgID="Equation.DSMT4" ShapeID="_x0000_i1241" DrawAspect="Content" ObjectID="_1591881660" r:id="rId442"/>
+                      <o:OLEObject Type="Embed" ProgID="Equation.DSMT4" ShapeID="_x0000_i1241" DrawAspect="Content" ObjectID="_1591884260" r:id="rId442"/>
                     </w:object>
                   </w:r>
                   <w:r>
@@ -28384,7 +28384,7 @@
                       <v:shape id="_x0000_i1242" type="#_x0000_t75" style="width:12pt;height:15.6pt" o:ole="">
                         <v:imagedata r:id="rId443" o:title=""/>
                       </v:shape>
-                      <o:OLEObject Type="Embed" ProgID="Equation.DSMT4" ShapeID="_x0000_i1242" DrawAspect="Content" ObjectID="_1591881661" r:id="rId444"/>
+                      <o:OLEObject Type="Embed" ProgID="Equation.DSMT4" ShapeID="_x0000_i1242" DrawAspect="Content" ObjectID="_1591884261" r:id="rId444"/>
                     </w:object>
                   </w:r>
                 </w:p>
@@ -28427,7 +28427,7 @@
                       <v:shape id="_x0000_i1243" type="#_x0000_t75" style="width:12pt;height:15.2pt" o:ole="">
                         <v:imagedata r:id="rId445" o:title=""/>
                       </v:shape>
-                      <o:OLEObject Type="Embed" ProgID="Equation.DSMT4" ShapeID="_x0000_i1243" DrawAspect="Content" ObjectID="_1591881662" r:id="rId446"/>
+                      <o:OLEObject Type="Embed" ProgID="Equation.DSMT4" ShapeID="_x0000_i1243" DrawAspect="Content" ObjectID="_1591884262" r:id="rId446"/>
                     </w:object>
                   </w:r>
                 </w:p>
@@ -28606,7 +28606,7 @@
                       <v:shape id="_x0000_i1244" type="#_x0000_t75" style="width:14.4pt;height:15.6pt" o:ole="">
                         <v:imagedata r:id="rId447" o:title=""/>
                       </v:shape>
-                      <o:OLEObject Type="Embed" ProgID="Equation.DSMT4" ShapeID="_x0000_i1244" DrawAspect="Content" ObjectID="_1591881663" r:id="rId448"/>
+                      <o:OLEObject Type="Embed" ProgID="Equation.DSMT4" ShapeID="_x0000_i1244" DrawAspect="Content" ObjectID="_1591884263" r:id="rId448"/>
                     </w:object>
                   </w:r>
                   <w:r>
@@ -28795,7 +28795,7 @@
                       <v:shape id="_x0000_i1245" type="#_x0000_t75" style="width:14.4pt;height:15.6pt" o:ole="">
                         <v:imagedata r:id="rId449" o:title=""/>
                       </v:shape>
-                      <o:OLEObject Type="Embed" ProgID="Equation.DSMT4" ShapeID="_x0000_i1245" DrawAspect="Content" ObjectID="_1591881664" r:id="rId450"/>
+                      <o:OLEObject Type="Embed" ProgID="Equation.DSMT4" ShapeID="_x0000_i1245" DrawAspect="Content" ObjectID="_1591884264" r:id="rId450"/>
                     </w:object>
                   </w:r>
                   <w:r>
@@ -28981,7 +28981,7 @@
                       <v:shape id="_x0000_i1246" type="#_x0000_t75" style="width:14.4pt;height:15.6pt" o:ole="">
                         <v:imagedata r:id="rId451" o:title=""/>
                       </v:shape>
-                      <o:OLEObject Type="Embed" ProgID="Equation.DSMT4" ShapeID="_x0000_i1246" DrawAspect="Content" ObjectID="_1591881665" r:id="rId452"/>
+                      <o:OLEObject Type="Embed" ProgID="Equation.DSMT4" ShapeID="_x0000_i1246" DrawAspect="Content" ObjectID="_1591884265" r:id="rId452"/>
                     </w:object>
                   </w:r>
                 </w:p>
@@ -29161,7 +29161,7 @@
                       <v:shape id="_x0000_i1247" type="#_x0000_t75" style="width:14.4pt;height:15.6pt" o:ole="">
                         <v:imagedata r:id="rId453" o:title=""/>
                       </v:shape>
-                      <o:OLEObject Type="Embed" ProgID="Equation.DSMT4" ShapeID="_x0000_i1247" DrawAspect="Content" ObjectID="_1591881666" r:id="rId454"/>
+                      <o:OLEObject Type="Embed" ProgID="Equation.DSMT4" ShapeID="_x0000_i1247" DrawAspect="Content" ObjectID="_1591884266" r:id="rId454"/>
                     </w:object>
                   </w:r>
                 </w:p>
@@ -29337,7 +29337,7 @@
                       <v:shape id="_x0000_i1248" type="#_x0000_t75" style="width:14.4pt;height:15.6pt" o:ole="">
                         <v:imagedata r:id="rId455" o:title=""/>
                       </v:shape>
-                      <o:OLEObject Type="Embed" ProgID="Equation.DSMT4" ShapeID="_x0000_i1248" DrawAspect="Content" ObjectID="_1591881667" r:id="rId456"/>
+                      <o:OLEObject Type="Embed" ProgID="Equation.DSMT4" ShapeID="_x0000_i1248" DrawAspect="Content" ObjectID="_1591884267" r:id="rId456"/>
                     </w:object>
                   </w:r>
                 </w:p>
@@ -29514,7 +29514,7 @@
                       <v:shape id="_x0000_i1249" type="#_x0000_t75" style="width:14.4pt;height:15.6pt" o:ole="">
                         <v:imagedata r:id="rId457" o:title=""/>
                       </v:shape>
-                      <o:OLEObject Type="Embed" ProgID="Equation.DSMT4" ShapeID="_x0000_i1249" DrawAspect="Content" ObjectID="_1591881668" r:id="rId458"/>
+                      <o:OLEObject Type="Embed" ProgID="Equation.DSMT4" ShapeID="_x0000_i1249" DrawAspect="Content" ObjectID="_1591884268" r:id="rId458"/>
                     </w:object>
                   </w:r>
                   <w:r>
@@ -30142,8 +30142,6 @@
                     </w:rPr>
                     <w:t>0</w:t>
                   </w:r>
-                  <w:bookmarkStart w:id="132" w:name="_GoBack"/>
-                  <w:bookmarkEnd w:id="132"/>
                   <w:r>
                     <w:rPr>
                       <w:color w:val="000000" w:themeColor="text1"/>
@@ -30209,7 +30207,7 @@
                 <w:szCs w:val="18"/>
               </w:rPr>
             </w:pPr>
-            <w:bookmarkStart w:id="133" w:name="_Ref479443237"/>
+            <w:bookmarkStart w:id="132" w:name="_Ref479443237"/>
             <w:r>
               <w:rPr>
                 <w:rFonts w:eastAsia="SimHei"/>
@@ -30265,7 +30263,7 @@
               </w:rPr>
               <w:fldChar w:fldCharType="end"/>
             </w:r>
-            <w:bookmarkEnd w:id="133"/>
+            <w:bookmarkEnd w:id="132"/>
             <w:r>
               <w:rPr>
                 <w:rFonts w:eastAsia="SimHei"/>
@@ -30467,7 +30465,7 @@
                       <v:shape id="_x0000_i1250" type="#_x0000_t75" style="width:30pt;height:15.6pt" o:ole="">
                         <v:imagedata r:id="rId459" o:title=""/>
                       </v:shape>
-                      <o:OLEObject Type="Embed" ProgID="Equation.DSMT4" ShapeID="_x0000_i1250" DrawAspect="Content" ObjectID="_1591881669" r:id="rId460"/>
+                      <o:OLEObject Type="Embed" ProgID="Equation.DSMT4" ShapeID="_x0000_i1250" DrawAspect="Content" ObjectID="_1591884269" r:id="rId460"/>
                     </w:object>
                   </w:r>
                 </w:p>
@@ -30604,7 +30602,7 @@
                       <v:shape id="_x0000_i1251" type="#_x0000_t75" style="width:12pt;height:15.2pt" o:ole="">
                         <v:imagedata r:id="rId461" o:title=""/>
                       </v:shape>
-                      <o:OLEObject Type="Embed" ProgID="Equation.DSMT4" ShapeID="_x0000_i1251" DrawAspect="Content" ObjectID="_1591881670" r:id="rId462"/>
+                      <o:OLEObject Type="Embed" ProgID="Equation.DSMT4" ShapeID="_x0000_i1251" DrawAspect="Content" ObjectID="_1591884270" r:id="rId462"/>
                     </w:object>
                   </w:r>
                   <w:r>
@@ -30649,7 +30647,7 @@
                       <v:shape id="_x0000_i1252" type="#_x0000_t75" style="width:10.4pt;height:15.2pt" o:ole="">
                         <v:imagedata r:id="rId463" o:title=""/>
                       </v:shape>
-                      <o:OLEObject Type="Embed" ProgID="Equation.DSMT4" ShapeID="_x0000_i1252" DrawAspect="Content" ObjectID="_1591881671" r:id="rId464"/>
+                      <o:OLEObject Type="Embed" ProgID="Equation.DSMT4" ShapeID="_x0000_i1252" DrawAspect="Content" ObjectID="_1591884271" r:id="rId464"/>
                     </w:object>
                   </w:r>
                   <w:r>
@@ -30694,7 +30692,7 @@
                       <v:shape id="_x0000_i1253" type="#_x0000_t75" style="width:10.4pt;height:15.2pt" o:ole="">
                         <v:imagedata r:id="rId465" o:title=""/>
                       </v:shape>
-                      <o:OLEObject Type="Embed" ProgID="Equation.DSMT4" ShapeID="_x0000_i1253" DrawAspect="Content" ObjectID="_1591881672" r:id="rId466"/>
+                      <o:OLEObject Type="Embed" ProgID="Equation.DSMT4" ShapeID="_x0000_i1253" DrawAspect="Content" ObjectID="_1591884272" r:id="rId466"/>
                     </w:object>
                   </w:r>
                 </w:p>
@@ -30733,7 +30731,7 @@
                       <v:shape id="_x0000_i1254" type="#_x0000_t75" style="width:11.2pt;height:15.2pt" o:ole="">
                         <v:imagedata r:id="rId467" o:title=""/>
                       </v:shape>
-                      <o:OLEObject Type="Embed" ProgID="Equation.DSMT4" ShapeID="_x0000_i1254" DrawAspect="Content" ObjectID="_1591881673" r:id="rId468"/>
+                      <o:OLEObject Type="Embed" ProgID="Equation.DSMT4" ShapeID="_x0000_i1254" DrawAspect="Content" ObjectID="_1591884273" r:id="rId468"/>
                     </w:object>
                   </w:r>
                   <w:r>
@@ -30983,18 +30981,95 @@
           <w:sz w:val="18"/>
           <w:lang w:eastAsia="de-AT"/>
         </w:rPr>
-        <w:t>The space manipulator initially has no momentum, and the target is tumbling with an initial angular velocity of</w:t>
+        <w:t>The space manipulator initially has no momentum, and the target is tumbling with an initial angular velocity</w:t>
+      </w:r>
+      <w:r>
+        <w:rPr>
+          <w:rFonts w:asciiTheme="minorEastAsia" w:eastAsiaTheme="minorEastAsia" w:hAnsiTheme="minorEastAsia" w:hint="eastAsia"/>
+          <w:color w:val="000000" w:themeColor="text1"/>
+          <w:sz w:val="18"/>
+        </w:rPr>
+        <w:t>.</w:t>
+      </w:r>
+      <w:r>
+        <w:rPr>
+          <w:rFonts w:ascii="Palatino Linotype" w:eastAsia="Times New Roman" w:hAnsi="Palatino Linotype" w:hint="eastAsia"/>
+          <w:color w:val="000000" w:themeColor="text1"/>
+          <w:sz w:val="18"/>
+          <w:lang w:eastAsia="de-AT"/>
+        </w:rPr>
+        <w:t xml:space="preserve"> </w:t>
+      </w:r>
+      <w:r>
+        <w:rPr>
+          <w:rFonts w:ascii="Palatino Linotype" w:eastAsia="Times New Roman" w:hAnsi="Palatino Linotype"/>
+          <w:color w:val="000000" w:themeColor="text1"/>
+          <w:sz w:val="18"/>
+          <w:lang w:eastAsia="de-AT"/>
+        </w:rPr>
+        <w:t xml:space="preserve">The </w:t>
+      </w:r>
+      <w:bookmarkStart w:id="133" w:name="OLE_LINK8"/>
+      <w:bookmarkStart w:id="134" w:name="OLE_LINK19"/>
+      <w:bookmarkStart w:id="135" w:name="OLE_LINK23"/>
+      <w:r>
+        <w:rPr>
+          <w:rFonts w:ascii="Palatino Linotype" w:eastAsia="Times New Roman" w:hAnsi="Palatino Linotype"/>
+          <w:color w:val="000000" w:themeColor="text1"/>
+          <w:sz w:val="18"/>
+          <w:lang w:eastAsia="de-AT"/>
+        </w:rPr>
+        <w:t>initial</w:t>
+      </w:r>
+      <w:bookmarkEnd w:id="133"/>
+      <w:bookmarkEnd w:id="134"/>
+      <w:bookmarkEnd w:id="135"/>
+      <w:r>
+        <w:rPr>
+          <w:rFonts w:ascii="Palatino Linotype" w:eastAsia="Times New Roman" w:hAnsi="Palatino Linotype"/>
+          <w:color w:val="000000" w:themeColor="text1"/>
+          <w:sz w:val="18"/>
+          <w:lang w:eastAsia="de-AT"/>
+        </w:rPr>
+        <w:t xml:space="preserve"> adaptation</w:t>
+      </w:r>
+      <w:r>
+        <w:rPr>
+          <w:rFonts w:ascii="Palatino Linotype" w:eastAsia="Times New Roman" w:hAnsi="Palatino Linotype" w:hint="eastAsia"/>
+          <w:color w:val="000000" w:themeColor="text1"/>
+          <w:sz w:val="18"/>
+          <w:lang w:eastAsia="de-AT"/>
+        </w:rPr>
+        <w:t xml:space="preserve"> </w:t>
+      </w:r>
+      <w:r>
+        <w:rPr>
+          <w:rFonts w:ascii="Palatino Linotype" w:eastAsia="Times New Roman" w:hAnsi="Palatino Linotype"/>
+          <w:color w:val="000000" w:themeColor="text1"/>
+          <w:sz w:val="18"/>
+          <w:lang w:eastAsia="de-AT"/>
+        </w:rPr>
+        <w:t>gain matrix is defined as</w:t>
+      </w:r>
+      <w:r>
+        <w:rPr>
+          <w:rFonts w:ascii="Palatino Linotype" w:eastAsia="Times New Roman" w:hAnsi="Palatino Linotype"/>
+          <w:color w:val="000000" w:themeColor="text1"/>
+          <w:sz w:val="18"/>
+          <w:lang w:eastAsia="de-AT"/>
+        </w:rPr>
+        <w:t xml:space="preserve"> </w:t>
       </w:r>
       <w:r>
         <w:rPr>
           <w:color w:val="000000" w:themeColor="text1"/>
           <w:position w:val="-4"/>
         </w:rPr>
-        <w:object w:dxaOrig="1320" w:dyaOrig="300">
-          <v:shape id="_x0000_i1255" type="#_x0000_t75" style="width:66.8pt;height:15.2pt" o:ole="">
+        <w:object w:dxaOrig="2460" w:dyaOrig="340">
+          <v:shape id="_x0000_i1286" type="#_x0000_t75" style="width:123.2pt;height:18pt" o:ole="">
             <v:imagedata r:id="rId469" o:title=""/>
           </v:shape>
-          <o:OLEObject Type="Embed" ProgID="Equation.DSMT4" ShapeID="_x0000_i1255" DrawAspect="Content" ObjectID="_1591881674" r:id="rId470"/>
+          <o:OLEObject Type="Embed" ProgID="Equation.DSMT4" ShapeID="_x0000_i1286" DrawAspect="Content" ObjectID="_1591884274" r:id="rId470"/>
         </w:object>
       </w:r>
       <w:r>
@@ -31004,164 +31079,74 @@
           <w:sz w:val="18"/>
           <w:lang w:eastAsia="de-AT"/>
         </w:rPr>
-        <w:t>.</w:t>
-      </w:r>
-      <w:r>
-        <w:rPr>
-          <w:rFonts w:ascii="Palatino Linotype" w:eastAsia="Times New Roman" w:hAnsi="Palatino Linotype" w:hint="eastAsia"/>
-          <w:color w:val="000000" w:themeColor="text1"/>
-          <w:sz w:val="18"/>
-          <w:lang w:eastAsia="de-AT"/>
-        </w:rPr>
-        <w:t xml:space="preserve"> </w:t>
-      </w:r>
-      <w:r>
-        <w:rPr>
-          <w:rFonts w:ascii="Palatino Linotype" w:eastAsia="Times New Roman" w:hAnsi="Palatino Linotype"/>
-          <w:color w:val="000000" w:themeColor="text1"/>
-          <w:sz w:val="18"/>
-          <w:lang w:eastAsia="de-AT"/>
-        </w:rPr>
-        <w:t xml:space="preserve">The </w:t>
-      </w:r>
-      <w:bookmarkStart w:id="134" w:name="OLE_LINK8"/>
-      <w:bookmarkStart w:id="135" w:name="OLE_LINK19"/>
-      <w:bookmarkStart w:id="136" w:name="OLE_LINK23"/>
-      <w:r>
-        <w:rPr>
-          <w:rFonts w:ascii="Palatino Linotype" w:eastAsia="Times New Roman" w:hAnsi="Palatino Linotype"/>
-          <w:color w:val="000000" w:themeColor="text1"/>
-          <w:sz w:val="18"/>
-          <w:lang w:eastAsia="de-AT"/>
-        </w:rPr>
-        <w:t>initial</w:t>
-      </w:r>
-      <w:bookmarkEnd w:id="134"/>
-      <w:bookmarkEnd w:id="135"/>
-      <w:bookmarkEnd w:id="136"/>
-      <w:r>
-        <w:rPr>
-          <w:rFonts w:ascii="Palatino Linotype" w:eastAsia="Times New Roman" w:hAnsi="Palatino Linotype"/>
-          <w:color w:val="000000" w:themeColor="text1"/>
-          <w:sz w:val="18"/>
-          <w:lang w:eastAsia="de-AT"/>
-        </w:rPr>
-        <w:t xml:space="preserve"> adaptation</w:t>
-      </w:r>
-      <w:r>
-        <w:rPr>
-          <w:rFonts w:ascii="Palatino Linotype" w:eastAsia="Times New Roman" w:hAnsi="Palatino Linotype" w:hint="eastAsia"/>
-          <w:color w:val="000000" w:themeColor="text1"/>
-          <w:sz w:val="18"/>
-          <w:lang w:eastAsia="de-AT"/>
-        </w:rPr>
-        <w:t xml:space="preserve"> </w:t>
-      </w:r>
-      <w:r>
-        <w:rPr>
-          <w:rFonts w:ascii="Palatino Linotype" w:eastAsia="Times New Roman" w:hAnsi="Palatino Linotype"/>
-          <w:color w:val="000000" w:themeColor="text1"/>
-          <w:sz w:val="18"/>
-          <w:lang w:eastAsia="de-AT"/>
-        </w:rPr>
-        <w:t>gain matrix is defined as</w:t>
-      </w:r>
-      <w:r>
-        <w:rPr>
-          <w:rFonts w:ascii="Palatino Linotype" w:eastAsia="Times New Roman" w:hAnsi="Palatino Linotype"/>
-          <w:color w:val="000000" w:themeColor="text1"/>
-          <w:sz w:val="18"/>
-          <w:lang w:eastAsia="de-AT"/>
-        </w:rPr>
-        <w:t xml:space="preserve"> </w:t>
+        <w:t xml:space="preserve">. The initial forgetting factor for the RLS algorithm is </w:t>
       </w:r>
       <w:r>
         <w:rPr>
           <w:color w:val="000000" w:themeColor="text1"/>
           <w:position w:val="-4"/>
         </w:rPr>
-        <w:object w:dxaOrig="2220" w:dyaOrig="340">
-          <v:shape id="_x0000_i1256" type="#_x0000_t75" style="width:111.2pt;height:18pt" o:ole="">
+        <w:object w:dxaOrig="1020" w:dyaOrig="340">
+          <v:shape id="_x0000_i1257" type="#_x0000_t75" style="width:51.2pt;height:15.6pt" o:ole="">
             <v:imagedata r:id="rId471" o:title=""/>
           </v:shape>
-          <o:OLEObject Type="Embed" ProgID="Equation.DSMT4" ShapeID="_x0000_i1256" DrawAspect="Content" ObjectID="_1591881675" r:id="rId472"/>
+          <o:OLEObject Type="Embed" ProgID="Equation.DSMT4" ShapeID="_x0000_i1257" DrawAspect="Content" ObjectID="_1591884275" r:id="rId472"/>
         </w:object>
       </w:r>
       <w:r>
         <w:rPr>
-          <w:rFonts w:ascii="Palatino Linotype" w:eastAsia="Times New Roman" w:hAnsi="Palatino Linotype"/>
-          <w:color w:val="000000" w:themeColor="text1"/>
-          <w:sz w:val="18"/>
-          <w:lang w:eastAsia="de-AT"/>
-        </w:rPr>
-        <w:t xml:space="preserve">. The initial forgetting factor for the RLS algorithm is </w:t>
-      </w:r>
-      <w:r>
-        <w:rPr>
-          <w:color w:val="000000" w:themeColor="text1"/>
-          <w:position w:val="-4"/>
-        </w:rPr>
-        <w:object w:dxaOrig="1020" w:dyaOrig="340">
-          <v:shape id="_x0000_i1257" type="#_x0000_t75" style="width:51.2pt;height:15.6pt" o:ole="">
+          <w:rFonts w:hint="eastAsia"/>
+          <w:color w:val="000000" w:themeColor="text1"/>
+        </w:rPr>
+        <w:t xml:space="preserve">; it will be reset when </w:t>
+      </w:r>
+      <w:r>
+        <w:rPr>
+          <w:color w:val="000000" w:themeColor="text1"/>
+        </w:rPr>
+        <w:object w:dxaOrig="880" w:dyaOrig="340">
+          <v:shape id="_x0000_i1258" type="#_x0000_t75" style="width:44.4pt;height:17.2pt" o:ole="">
             <v:imagedata r:id="rId473" o:title=""/>
           </v:shape>
-          <o:OLEObject Type="Embed" ProgID="Equation.DSMT4" ShapeID="_x0000_i1257" DrawAspect="Content" ObjectID="_1591881676" r:id="rId474"/>
+          <o:OLEObject Type="Embed" ProgID="Equation.DSMT4" ShapeID="_x0000_i1258" DrawAspect="Content" ObjectID="_1591884276" r:id="rId474"/>
         </w:object>
       </w:r>
       <w:r>
         <w:rPr>
-          <w:rFonts w:hint="eastAsia"/>
-          <w:color w:val="000000" w:themeColor="text1"/>
-        </w:rPr>
-        <w:t xml:space="preserve">; it will be reset when </w:t>
-      </w:r>
-      <w:r>
-        <w:rPr>
-          <w:color w:val="000000" w:themeColor="text1"/>
-        </w:rPr>
-        <w:object w:dxaOrig="880" w:dyaOrig="340">
-          <v:shape id="_x0000_i1258" type="#_x0000_t75" style="width:44.4pt;height:17.2pt" o:ole="">
+          <w:color w:val="000000" w:themeColor="text1"/>
+        </w:rPr>
+        <w:t xml:space="preserve"> or </w:t>
+      </w:r>
+      <w:r>
+        <w:rPr>
+          <w:color w:val="000000" w:themeColor="text1"/>
+        </w:rPr>
+        <w:object w:dxaOrig="1200" w:dyaOrig="340">
+          <v:shape id="_x0000_i1259" type="#_x0000_t75" style="width:60.4pt;height:17.2pt" o:ole="">
             <v:imagedata r:id="rId475" o:title=""/>
           </v:shape>
-          <o:OLEObject Type="Embed" ProgID="Equation.DSMT4" ShapeID="_x0000_i1258" DrawAspect="Content" ObjectID="_1591881677" r:id="rId476"/>
+          <o:OLEObject Type="Embed" ProgID="Equation.DSMT4" ShapeID="_x0000_i1259" DrawAspect="Content" ObjectID="_1591884277" r:id="rId476"/>
         </w:object>
       </w:r>
       <w:r>
         <w:rPr>
-          <w:color w:val="000000" w:themeColor="text1"/>
-        </w:rPr>
-        <w:t xml:space="preserve"> or </w:t>
-      </w:r>
-      <w:r>
-        <w:rPr>
-          <w:color w:val="000000" w:themeColor="text1"/>
-        </w:rPr>
-        <w:object w:dxaOrig="1200" w:dyaOrig="340">
-          <v:shape id="_x0000_i1259" type="#_x0000_t75" style="width:60.4pt;height:17.2pt" o:ole="">
+          <w:rFonts w:ascii="Palatino Linotype" w:eastAsia="Times New Roman" w:hAnsi="Palatino Linotype"/>
+          <w:color w:val="000000" w:themeColor="text1"/>
+          <w:sz w:val="18"/>
+          <w:lang w:eastAsia="de-AT"/>
+        </w:rPr>
+        <w:t>. The step size is</w:t>
+      </w:r>
+      <w:r>
+        <w:rPr>
+          <w:color w:val="000000" w:themeColor="text1"/>
+          <w:position w:val="-4"/>
+        </w:rPr>
+        <w:object w:dxaOrig="980" w:dyaOrig="279">
+          <v:shape id="_x0000_i1260" type="#_x0000_t75" style="width:49.6pt;height:14.4pt" o:ole="">
             <v:imagedata r:id="rId477" o:title=""/>
           </v:shape>
-          <o:OLEObject Type="Embed" ProgID="Equation.DSMT4" ShapeID="_x0000_i1259" DrawAspect="Content" ObjectID="_1591881678" r:id="rId478"/>
-        </w:object>
-      </w:r>
-      <w:r>
-        <w:rPr>
-          <w:rFonts w:ascii="Palatino Linotype" w:eastAsia="Times New Roman" w:hAnsi="Palatino Linotype"/>
-          <w:color w:val="000000" w:themeColor="text1"/>
-          <w:sz w:val="18"/>
-          <w:lang w:eastAsia="de-AT"/>
-        </w:rPr>
-        <w:t>. The step size is</w:t>
-      </w:r>
-      <w:r>
-        <w:rPr>
-          <w:color w:val="000000" w:themeColor="text1"/>
-          <w:position w:val="-4"/>
-        </w:rPr>
-        <w:object w:dxaOrig="980" w:dyaOrig="279">
-          <v:shape id="_x0000_i1260" type="#_x0000_t75" style="width:49.6pt;height:14.4pt" o:ole="">
-            <v:imagedata r:id="rId479" o:title=""/>
-          </v:shape>
-          <o:OLEObject Type="Embed" ProgID="Equation.DSMT4" ShapeID="_x0000_i1260" DrawAspect="Content" ObjectID="_1591881679" r:id="rId480"/>
+          <o:OLEObject Type="Embed" ProgID="Equation.DSMT4" ShapeID="_x0000_i1260" DrawAspect="Content" ObjectID="_1591884278" r:id="rId478"/>
         </w:object>
       </w:r>
       <w:r>
@@ -31231,7 +31216,6 @@
           <w:sz w:val="18"/>
           <w:lang w:eastAsia="de-AT"/>
         </w:rPr>
-        <w:lastRenderedPageBreak/>
         <w:t xml:space="preserve">Before the estimation of the parameter, the accuracy of the simulation platform is first ascertained by examining the momentum conservation of the system during the ARNS motion. </w:t>
       </w:r>
       <w:r>
@@ -31250,9 +31234,9 @@
         </w:rPr>
         <w:object w:dxaOrig="760" w:dyaOrig="240">
           <v:shape id="_x0000_i1261" type="#_x0000_t75" style="width:38.4pt;height:11.2pt" o:ole="">
-            <v:imagedata r:id="rId481" o:title=""/>
+            <v:imagedata r:id="rId479" o:title=""/>
           </v:shape>
-          <o:OLEObject Type="Embed" ProgID="Equation.DSMT4" ShapeID="_x0000_i1261" DrawAspect="Content" ObjectID="_1591881680" r:id="rId482"/>
+          <o:OLEObject Type="Embed" ProgID="Equation.DSMT4" ShapeID="_x0000_i1261" DrawAspect="Content" ObjectID="_1591884279" r:id="rId480"/>
         </w:object>
       </w:r>
       <w:r>
@@ -31261,6 +31245,14 @@
         </w:rPr>
         <w:t xml:space="preserve">. </w:t>
       </w:r>
+      <w:r>
+        <w:rPr>
+          <w:color w:val="000000" w:themeColor="text1"/>
+        </w:rPr>
+        <w:t xml:space="preserve">The initial angular velocity is set to 0. </w:t>
+      </w:r>
+      <w:bookmarkStart w:id="136" w:name="_GoBack"/>
+      <w:bookmarkEnd w:id="136"/>
       <w:r>
         <w:rPr>
           <w:rFonts w:ascii="Palatino Linotype" w:eastAsia="Times New Roman" w:hAnsi="Palatino Linotype"/>
@@ -31636,7 +31628,7 @@
                           </pic:cNvPicPr>
                         </pic:nvPicPr>
                         <pic:blipFill>
-                          <a:blip r:embed="rId483" cstate="print">
+                          <a:blip r:embed="rId481" cstate="print">
                             <a:extLst>
                               <a:ext uri="{28A0092B-C50C-407E-A947-70E740481C1C}">
                                 <a14:useLocalDpi xmlns:a14="http://schemas.microsoft.com/office/drawing/2010/main" val="0"/>
@@ -31794,7 +31786,7 @@
                           </pic:cNvPicPr>
                         </pic:nvPicPr>
                         <pic:blipFill>
-                          <a:blip r:embed="rId484" cstate="print">
+                          <a:blip r:embed="rId482" cstate="print">
                             <a:extLst>
                               <a:ext uri="{28A0092B-C50C-407E-A947-70E740481C1C}">
                                 <a14:useLocalDpi xmlns:a14="http://schemas.microsoft.com/office/drawing/2010/main" val="0"/>
@@ -31957,7 +31949,7 @@
                           </pic:cNvPicPr>
                         </pic:nvPicPr>
                         <pic:blipFill>
-                          <a:blip r:embed="rId485" cstate="print">
+                          <a:blip r:embed="rId483" cstate="print">
                             <a:extLst>
                               <a:ext uri="{28A0092B-C50C-407E-A947-70E740481C1C}">
                                 <a14:useLocalDpi xmlns:a14="http://schemas.microsoft.com/office/drawing/2010/main" val="0"/>
@@ -32114,7 +32106,7 @@
                           </pic:cNvPicPr>
                         </pic:nvPicPr>
                         <pic:blipFill>
-                          <a:blip r:embed="rId486" cstate="print">
+                          <a:blip r:embed="rId484" cstate="print">
                             <a:extLst>
                               <a:ext uri="{28A0092B-C50C-407E-A947-70E740481C1C}">
                                 <a14:useLocalDpi xmlns:a14="http://schemas.microsoft.com/office/drawing/2010/main" val="0"/>
@@ -32650,9 +32642,32 @@
         </w:rPr>
         <w:object w:dxaOrig="260" w:dyaOrig="300">
           <v:shape id="_x0000_i1262" type="#_x0000_t75" style="width:12pt;height:15.2pt" o:ole="">
+            <v:imagedata r:id="rId485" o:title=""/>
+          </v:shape>
+          <o:OLEObject Type="Embed" ProgID="Equation.DSMT4" ShapeID="_x0000_i1262" DrawAspect="Content" ObjectID="_1591884280" r:id="rId486"/>
+        </w:object>
+      </w:r>
+      <w:r>
+        <w:rPr>
+          <w:rFonts w:ascii="Palatino Linotype" w:eastAsia="Times New Roman" w:hAnsi="Palatino Linotype"/>
+          <w:color w:val="000000" w:themeColor="text1"/>
+          <w:sz w:val="18"/>
+          <w:lang w:eastAsia="de-AT"/>
+        </w:rPr>
+        <w:t xml:space="preserve">, </w:t>
+      </w:r>
+      <w:r>
+        <w:rPr>
+          <w:rFonts w:ascii="Palatino Linotype" w:eastAsia="Times New Roman" w:hAnsi="Palatino Linotype"/>
+          <w:color w:val="000000" w:themeColor="text1"/>
+          <w:sz w:val="18"/>
+          <w:lang w:eastAsia="de-AT"/>
+        </w:rPr>
+        <w:object w:dxaOrig="200" w:dyaOrig="300">
+          <v:shape id="_x0000_i1263" type="#_x0000_t75" style="width:10.4pt;height:15.2pt" o:ole="">
             <v:imagedata r:id="rId487" o:title=""/>
           </v:shape>
-          <o:OLEObject Type="Embed" ProgID="Equation.DSMT4" ShapeID="_x0000_i1262" DrawAspect="Content" ObjectID="_1591881681" r:id="rId488"/>
+          <o:OLEObject Type="Embed" ProgID="Equation.DSMT4" ShapeID="_x0000_i1263" DrawAspect="Content" ObjectID="_1591884281" r:id="rId488"/>
         </w:object>
       </w:r>
       <w:r>
@@ -32662,7 +32677,7 @@
           <w:sz w:val="18"/>
           <w:lang w:eastAsia="de-AT"/>
         </w:rPr>
-        <w:t xml:space="preserve">, </w:t>
+        <w:t>and</w:t>
       </w:r>
       <w:r>
         <w:rPr>
@@ -32672,33 +32687,10 @@
           <w:lang w:eastAsia="de-AT"/>
         </w:rPr>
         <w:object w:dxaOrig="200" w:dyaOrig="300">
-          <v:shape id="_x0000_i1263" type="#_x0000_t75" style="width:10.4pt;height:15.2pt" o:ole="">
+          <v:shape id="_x0000_i1264" type="#_x0000_t75" style="width:10.4pt;height:15.2pt" o:ole="">
             <v:imagedata r:id="rId489" o:title=""/>
           </v:shape>
-          <o:OLEObject Type="Embed" ProgID="Equation.DSMT4" ShapeID="_x0000_i1263" DrawAspect="Content" ObjectID="_1591881682" r:id="rId490"/>
-        </w:object>
-      </w:r>
-      <w:r>
-        <w:rPr>
-          <w:rFonts w:ascii="Palatino Linotype" w:eastAsia="Times New Roman" w:hAnsi="Palatino Linotype"/>
-          <w:color w:val="000000" w:themeColor="text1"/>
-          <w:sz w:val="18"/>
-          <w:lang w:eastAsia="de-AT"/>
-        </w:rPr>
-        <w:t>and</w:t>
-      </w:r>
-      <w:r>
-        <w:rPr>
-          <w:rFonts w:ascii="Palatino Linotype" w:eastAsia="Times New Roman" w:hAnsi="Palatino Linotype"/>
-          <w:color w:val="000000" w:themeColor="text1"/>
-          <w:sz w:val="18"/>
-          <w:lang w:eastAsia="de-AT"/>
-        </w:rPr>
-        <w:object w:dxaOrig="200" w:dyaOrig="300">
-          <v:shape id="_x0000_i1264" type="#_x0000_t75" style="width:10.4pt;height:15.2pt" o:ole="">
-            <v:imagedata r:id="rId491" o:title=""/>
-          </v:shape>
-          <o:OLEObject Type="Embed" ProgID="Equation.DSMT4" ShapeID="_x0000_i1264" DrawAspect="Content" ObjectID="_1591881683" r:id="rId492"/>
+          <o:OLEObject Type="Embed" ProgID="Equation.DSMT4" ShapeID="_x0000_i1264" DrawAspect="Content" ObjectID="_1591884282" r:id="rId490"/>
         </w:object>
       </w:r>
       <w:r>
@@ -32786,7 +32778,7 @@
                     </pic:cNvPicPr>
                   </pic:nvPicPr>
                   <pic:blipFill>
-                    <a:blip r:embed="rId493">
+                    <a:blip r:embed="rId491">
                       <a:extLst>
                         <a:ext uri="{28A0092B-C50C-407E-A947-70E740481C1C}">
                           <a14:useLocalDpi xmlns:a14="http://schemas.microsoft.com/office/drawing/2010/main" val="0"/>
@@ -33288,9 +33280,9 @@
               </w:rPr>
               <w:object w:dxaOrig="260" w:dyaOrig="300">
                 <v:shape id="_x0000_i1265" type="#_x0000_t75" style="width:12pt;height:15.2pt" o:ole="">
-                  <v:imagedata r:id="rId494" o:title=""/>
+                  <v:imagedata r:id="rId492" o:title=""/>
                 </v:shape>
-                <o:OLEObject Type="Embed" ProgID="Equation.DSMT4" ShapeID="_x0000_i1265" DrawAspect="Content" ObjectID="_1591881684" r:id="rId495"/>
+                <o:OLEObject Type="Embed" ProgID="Equation.DSMT4" ShapeID="_x0000_i1265" DrawAspect="Content" ObjectID="_1591884283" r:id="rId493"/>
               </w:object>
             </w:r>
           </w:p>
@@ -33329,9 +33321,9 @@
               </w:rPr>
               <w:object w:dxaOrig="200" w:dyaOrig="300">
                 <v:shape id="_x0000_i1266" type="#_x0000_t75" style="width:10.4pt;height:15.2pt" o:ole="">
-                  <v:imagedata r:id="rId496" o:title=""/>
+                  <v:imagedata r:id="rId494" o:title=""/>
                 </v:shape>
-                <o:OLEObject Type="Embed" ProgID="Equation.DSMT4" ShapeID="_x0000_i1266" DrawAspect="Content" ObjectID="_1591881685" r:id="rId497"/>
+                <o:OLEObject Type="Embed" ProgID="Equation.DSMT4" ShapeID="_x0000_i1266" DrawAspect="Content" ObjectID="_1591884284" r:id="rId495"/>
               </w:object>
             </w:r>
           </w:p>
@@ -33370,9 +33362,9 @@
               </w:rPr>
               <w:object w:dxaOrig="200" w:dyaOrig="300">
                 <v:shape id="_x0000_i1267" type="#_x0000_t75" style="width:10.4pt;height:15.2pt" o:ole="">
-                  <v:imagedata r:id="rId498" o:title=""/>
+                  <v:imagedata r:id="rId496" o:title=""/>
                 </v:shape>
-                <o:OLEObject Type="Embed" ProgID="Equation.DSMT4" ShapeID="_x0000_i1267" DrawAspect="Content" ObjectID="_1591881686" r:id="rId499"/>
+                <o:OLEObject Type="Embed" ProgID="Equation.DSMT4" ShapeID="_x0000_i1267" DrawAspect="Content" ObjectID="_1591884285" r:id="rId497"/>
               </w:object>
             </w:r>
           </w:p>
@@ -33705,27 +33697,27 @@
         </w:rPr>
         <w:object w:dxaOrig="1020" w:dyaOrig="340">
           <v:shape id="_x0000_i1268" type="#_x0000_t75" style="width:51.2pt;height:15.6pt" o:ole="">
+            <v:imagedata r:id="rId471" o:title=""/>
+          </v:shape>
+          <o:OLEObject Type="Embed" ProgID="Equation.DSMT4" ShapeID="_x0000_i1268" DrawAspect="Content" ObjectID="_1591884286" r:id="rId498"/>
+        </w:object>
+      </w:r>
+      <w:r>
+        <w:rPr>
+          <w:rFonts w:hint="eastAsia"/>
+          <w:color w:val="000000" w:themeColor="text1"/>
+        </w:rPr>
+        <w:t xml:space="preserve">; it will be reset when </w:t>
+      </w:r>
+      <w:r>
+        <w:rPr>
+          <w:color w:val="000000" w:themeColor="text1"/>
+        </w:rPr>
+        <w:object w:dxaOrig="880" w:dyaOrig="340">
+          <v:shape id="_x0000_i1269" type="#_x0000_t75" style="width:44.4pt;height:17.2pt" o:ole="">
             <v:imagedata r:id="rId473" o:title=""/>
           </v:shape>
-          <o:OLEObject Type="Embed" ProgID="Equation.DSMT4" ShapeID="_x0000_i1268" DrawAspect="Content" ObjectID="_1591881687" r:id="rId500"/>
-        </w:object>
-      </w:r>
-      <w:r>
-        <w:rPr>
-          <w:rFonts w:hint="eastAsia"/>
-          <w:color w:val="000000" w:themeColor="text1"/>
-        </w:rPr>
-        <w:t xml:space="preserve">; it will be reset when </w:t>
-      </w:r>
-      <w:r>
-        <w:rPr>
-          <w:color w:val="000000" w:themeColor="text1"/>
-        </w:rPr>
-        <w:object w:dxaOrig="880" w:dyaOrig="340">
-          <v:shape id="_x0000_i1269" type="#_x0000_t75" style="width:44.4pt;height:17.2pt" o:ole="">
-            <v:imagedata r:id="rId475" o:title=""/>
-          </v:shape>
-          <o:OLEObject Type="Embed" ProgID="Equation.DSMT4" ShapeID="_x0000_i1269" DrawAspect="Content" ObjectID="_1591881688" r:id="rId501"/>
+          <o:OLEObject Type="Embed" ProgID="Equation.DSMT4" ShapeID="_x0000_i1269" DrawAspect="Content" ObjectID="_1591884287" r:id="rId499"/>
         </w:object>
       </w:r>
       <w:r>
@@ -33740,9 +33732,9 @@
         </w:rPr>
         <w:object w:dxaOrig="1300" w:dyaOrig="340">
           <v:shape id="_x0000_i1270" type="#_x0000_t75" style="width:65.6pt;height:17.2pt" o:ole="">
-            <v:imagedata r:id="rId502" o:title=""/>
+            <v:imagedata r:id="rId500" o:title=""/>
           </v:shape>
-          <o:OLEObject Type="Embed" ProgID="Equation.DSMT4" ShapeID="_x0000_i1270" DrawAspect="Content" ObjectID="_1591881689" r:id="rId503"/>
+          <o:OLEObject Type="Embed" ProgID="Equation.DSMT4" ShapeID="_x0000_i1270" DrawAspect="Content" ObjectID="_1591884288" r:id="rId501"/>
         </w:object>
       </w:r>
       <w:r>
@@ -35778,9 +35770,9 @@
         </w:rPr>
         <w:object w:dxaOrig="1640" w:dyaOrig="380">
           <v:shape id="_x0000_i1271" type="#_x0000_t75" style="width:81.6pt;height:18.8pt" o:ole="">
-            <v:imagedata r:id="rId504" o:title=""/>
+            <v:imagedata r:id="rId502" o:title=""/>
           </v:shape>
-          <o:OLEObject Type="Embed" ProgID="Equation.DSMT4" ShapeID="_x0000_i1271" DrawAspect="Content" ObjectID="_1591881690" r:id="rId505"/>
+          <o:OLEObject Type="Embed" ProgID="Equation.DSMT4" ShapeID="_x0000_i1271" DrawAspect="Content" ObjectID="_1591884289" r:id="rId503"/>
         </w:object>
       </w:r>
       <w:r>
@@ -35905,7 +35897,7 @@
                           </pic:cNvPicPr>
                         </pic:nvPicPr>
                         <pic:blipFill>
-                          <a:blip r:embed="rId506">
+                          <a:blip r:embed="rId504">
                             <a:extLst>
                               <a:ext uri="{28A0092B-C50C-407E-A947-70E740481C1C}">
                                 <a14:useLocalDpi xmlns:a14="http://schemas.microsoft.com/office/drawing/2010/main" val="0"/>
@@ -36068,7 +36060,7 @@
                           </pic:cNvPicPr>
                         </pic:nvPicPr>
                         <pic:blipFill>
-                          <a:blip r:embed="rId507">
+                          <a:blip r:embed="rId505">
                             <a:extLst>
                               <a:ext uri="{28A0092B-C50C-407E-A947-70E740481C1C}">
                                 <a14:useLocalDpi xmlns:a14="http://schemas.microsoft.com/office/drawing/2010/main" val="0"/>
@@ -36225,7 +36217,7 @@
                           </pic:cNvPicPr>
                         </pic:nvPicPr>
                         <pic:blipFill>
-                          <a:blip r:embed="rId508">
+                          <a:blip r:embed="rId506">
                             <a:extLst>
                               <a:ext uri="{28A0092B-C50C-407E-A947-70E740481C1C}">
                                 <a14:useLocalDpi xmlns:a14="http://schemas.microsoft.com/office/drawing/2010/main" val="0"/>
@@ -36386,7 +36378,7 @@
                           </pic:cNvPicPr>
                         </pic:nvPicPr>
                         <pic:blipFill>
-                          <a:blip r:embed="rId509">
+                          <a:blip r:embed="rId507">
                             <a:extLst>
                               <a:ext uri="{28A0092B-C50C-407E-A947-70E740481C1C}">
                                 <a14:useLocalDpi xmlns:a14="http://schemas.microsoft.com/office/drawing/2010/main" val="0"/>
@@ -36566,7 +36558,7 @@
                           </pic:cNvPicPr>
                         </pic:nvPicPr>
                         <pic:blipFill>
-                          <a:blip r:embed="rId510">
+                          <a:blip r:embed="rId508">
                             <a:extLst>
                               <a:ext uri="{28A0092B-C50C-407E-A947-70E740481C1C}">
                                 <a14:useLocalDpi xmlns:a14="http://schemas.microsoft.com/office/drawing/2010/main" val="0"/>
@@ -36736,7 +36728,7 @@
                           </pic:cNvPicPr>
                         </pic:nvPicPr>
                         <pic:blipFill>
-                          <a:blip r:embed="rId511">
+                          <a:blip r:embed="rId509">
                             <a:extLst>
                               <a:ext uri="{28A0092B-C50C-407E-A947-70E740481C1C}">
                                 <a14:useLocalDpi xmlns:a14="http://schemas.microsoft.com/office/drawing/2010/main" val="0"/>
@@ -37146,50 +37138,50 @@
         </w:rPr>
         <w:object w:dxaOrig="820" w:dyaOrig="240">
           <v:shape id="_x0000_i1272" type="#_x0000_t75" style="width:40.4pt;height:12pt" o:ole="">
+            <v:imagedata r:id="rId510" o:title=""/>
+          </v:shape>
+          <o:OLEObject Type="Embed" ProgID="Equation.DSMT4" ShapeID="_x0000_i1272" DrawAspect="Content" ObjectID="_1591884290" r:id="rId511"/>
+        </w:object>
+      </w:r>
+      <w:r>
+        <w:rPr>
+          <w:rFonts w:ascii="Palatino Linotype" w:eastAsia="Times New Roman" w:hAnsi="Palatino Linotype"/>
+          <w:color w:val="000000" w:themeColor="text1"/>
+          <w:sz w:val="18"/>
+          <w:lang w:val="en-GB" w:eastAsia="de-AT"/>
+        </w:rPr>
+        <w:t>. Once</w:t>
+      </w:r>
+      <w:r>
+        <w:rPr>
+          <w:rFonts w:ascii="Palatino Linotype" w:eastAsia="Times New Roman" w:hAnsi="Palatino Linotype"/>
+          <w:color w:val="000000" w:themeColor="text1"/>
+          <w:sz w:val="18"/>
+          <w:lang w:val="en-GB" w:eastAsia="de-AT"/>
+        </w:rPr>
+        <w:t xml:space="preserve"> we have</w:t>
+      </w:r>
+      <w:r>
+        <w:rPr>
+          <w:rFonts w:ascii="Palatino Linotype" w:eastAsia="Times New Roman" w:hAnsi="Palatino Linotype"/>
+          <w:color w:val="000000" w:themeColor="text1"/>
+          <w:sz w:val="18"/>
+          <w:lang w:val="en-GB" w:eastAsia="de-AT"/>
+        </w:rPr>
+        <w:t xml:space="preserve"> </w:t>
+      </w:r>
+      <w:r>
+        <w:rPr>
+          <w:rFonts w:ascii="Palatino Linotype" w:eastAsia="Times New Roman" w:hAnsi="Palatino Linotype"/>
+          <w:color w:val="000000" w:themeColor="text1"/>
+          <w:sz w:val="18"/>
+          <w:lang w:val="en-GB" w:eastAsia="de-AT"/>
+        </w:rPr>
+        <w:object w:dxaOrig="480" w:dyaOrig="240">
+          <v:shape id="_x0000_i1273" type="#_x0000_t75" style="width:24pt;height:12pt" o:ole="">
             <v:imagedata r:id="rId512" o:title=""/>
           </v:shape>
-          <o:OLEObject Type="Embed" ProgID="Equation.DSMT4" ShapeID="_x0000_i1272" DrawAspect="Content" ObjectID="_1591881691" r:id="rId513"/>
-        </w:object>
-      </w:r>
-      <w:r>
-        <w:rPr>
-          <w:rFonts w:ascii="Palatino Linotype" w:eastAsia="Times New Roman" w:hAnsi="Palatino Linotype"/>
-          <w:color w:val="000000" w:themeColor="text1"/>
-          <w:sz w:val="18"/>
-          <w:lang w:val="en-GB" w:eastAsia="de-AT"/>
-        </w:rPr>
-        <w:t>. Once</w:t>
-      </w:r>
-      <w:r>
-        <w:rPr>
-          <w:rFonts w:ascii="Palatino Linotype" w:eastAsia="Times New Roman" w:hAnsi="Palatino Linotype"/>
-          <w:color w:val="000000" w:themeColor="text1"/>
-          <w:sz w:val="18"/>
-          <w:lang w:val="en-GB" w:eastAsia="de-AT"/>
-        </w:rPr>
-        <w:t xml:space="preserve"> we have</w:t>
-      </w:r>
-      <w:r>
-        <w:rPr>
-          <w:rFonts w:ascii="Palatino Linotype" w:eastAsia="Times New Roman" w:hAnsi="Palatino Linotype"/>
-          <w:color w:val="000000" w:themeColor="text1"/>
-          <w:sz w:val="18"/>
-          <w:lang w:val="en-GB" w:eastAsia="de-AT"/>
-        </w:rPr>
-        <w:t xml:space="preserve"> </w:t>
-      </w:r>
-      <w:r>
-        <w:rPr>
-          <w:rFonts w:ascii="Palatino Linotype" w:eastAsia="Times New Roman" w:hAnsi="Palatino Linotype"/>
-          <w:color w:val="000000" w:themeColor="text1"/>
-          <w:sz w:val="18"/>
-          <w:lang w:val="en-GB" w:eastAsia="de-AT"/>
-        </w:rPr>
-        <w:object w:dxaOrig="480" w:dyaOrig="240">
-          <v:shape id="_x0000_i1273" type="#_x0000_t75" style="width:24pt;height:12pt" o:ole="">
-            <v:imagedata r:id="rId514" o:title=""/>
-          </v:shape>
-          <o:OLEObject Type="Embed" ProgID="Equation.DSMT4" ShapeID="_x0000_i1273" DrawAspect="Content" ObjectID="_1591881692" r:id="rId515"/>
+          <o:OLEObject Type="Embed" ProgID="Equation.DSMT4" ShapeID="_x0000_i1273" DrawAspect="Content" ObjectID="_1591884291" r:id="rId513"/>
         </w:object>
       </w:r>
       <w:r>
@@ -37373,9 +37365,9 @@
               </w:rPr>
               <w:object w:dxaOrig="300" w:dyaOrig="320">
                 <v:shape id="_x0000_i1274" type="#_x0000_t75" style="width:15.6pt;height:15.6pt" o:ole="">
-                  <v:imagedata r:id="rId516" o:title=""/>
+                  <v:imagedata r:id="rId514" o:title=""/>
                 </v:shape>
-                <o:OLEObject Type="Embed" ProgID="Equation.DSMT4" ShapeID="_x0000_i1274" DrawAspect="Content" ObjectID="_1591881693" r:id="rId517"/>
+                <o:OLEObject Type="Embed" ProgID="Equation.DSMT4" ShapeID="_x0000_i1274" DrawAspect="Content" ObjectID="_1591884292" r:id="rId515"/>
               </w:object>
             </w:r>
           </w:p>
@@ -37406,9 +37398,9 @@
               </w:rPr>
               <w:object w:dxaOrig="320" w:dyaOrig="320">
                 <v:shape id="_x0000_i1275" type="#_x0000_t75" style="width:16.4pt;height:15.6pt" o:ole="">
-                  <v:imagedata r:id="rId518" o:title=""/>
+                  <v:imagedata r:id="rId516" o:title=""/>
                 </v:shape>
-                <o:OLEObject Type="Embed" ProgID="Equation.DSMT4" ShapeID="_x0000_i1275" DrawAspect="Content" ObjectID="_1591881694" r:id="rId519"/>
+                <o:OLEObject Type="Embed" ProgID="Equation.DSMT4" ShapeID="_x0000_i1275" DrawAspect="Content" ObjectID="_1591884293" r:id="rId517"/>
               </w:object>
             </w:r>
           </w:p>
@@ -37439,9 +37431,9 @@
               </w:rPr>
               <w:object w:dxaOrig="320" w:dyaOrig="320">
                 <v:shape id="_x0000_i1276" type="#_x0000_t75" style="width:16.4pt;height:15.6pt" o:ole="">
-                  <v:imagedata r:id="rId520" o:title=""/>
+                  <v:imagedata r:id="rId518" o:title=""/>
                 </v:shape>
-                <o:OLEObject Type="Embed" ProgID="Equation.DSMT4" ShapeID="_x0000_i1276" DrawAspect="Content" ObjectID="_1591881695" r:id="rId521"/>
+                <o:OLEObject Type="Embed" ProgID="Equation.DSMT4" ShapeID="_x0000_i1276" DrawAspect="Content" ObjectID="_1591884294" r:id="rId519"/>
               </w:object>
             </w:r>
           </w:p>
@@ -37472,9 +37464,9 @@
               </w:rPr>
               <w:object w:dxaOrig="300" w:dyaOrig="320">
                 <v:shape id="_x0000_i1277" type="#_x0000_t75" style="width:15.6pt;height:15.6pt" o:ole="">
-                  <v:imagedata r:id="rId522" o:title=""/>
+                  <v:imagedata r:id="rId520" o:title=""/>
                 </v:shape>
-                <o:OLEObject Type="Embed" ProgID="Equation.DSMT4" ShapeID="_x0000_i1277" DrawAspect="Content" ObjectID="_1591881696" r:id="rId523"/>
+                <o:OLEObject Type="Embed" ProgID="Equation.DSMT4" ShapeID="_x0000_i1277" DrawAspect="Content" ObjectID="_1591884295" r:id="rId521"/>
               </w:object>
             </w:r>
           </w:p>
@@ -37505,9 +37497,9 @@
               </w:rPr>
               <w:object w:dxaOrig="320" w:dyaOrig="320">
                 <v:shape id="_x0000_i1278" type="#_x0000_t75" style="width:16.4pt;height:15.6pt" o:ole="">
-                  <v:imagedata r:id="rId524" o:title=""/>
+                  <v:imagedata r:id="rId522" o:title=""/>
                 </v:shape>
-                <o:OLEObject Type="Embed" ProgID="Equation.DSMT4" ShapeID="_x0000_i1278" DrawAspect="Content" ObjectID="_1591881697" r:id="rId525"/>
+                <o:OLEObject Type="Embed" ProgID="Equation.DSMT4" ShapeID="_x0000_i1278" DrawAspect="Content" ObjectID="_1591884296" r:id="rId523"/>
               </w:object>
             </w:r>
           </w:p>
@@ -37538,9 +37530,9 @@
               </w:rPr>
               <w:object w:dxaOrig="300" w:dyaOrig="320">
                 <v:shape id="_x0000_i1279" type="#_x0000_t75" style="width:15.2pt;height:15.6pt" o:ole="">
-                  <v:imagedata r:id="rId526" o:title=""/>
+                  <v:imagedata r:id="rId524" o:title=""/>
                 </v:shape>
-                <o:OLEObject Type="Embed" ProgID="Equation.DSMT4" ShapeID="_x0000_i1279" DrawAspect="Content" ObjectID="_1591881698" r:id="rId527"/>
+                <o:OLEObject Type="Embed" ProgID="Equation.DSMT4" ShapeID="_x0000_i1279" DrawAspect="Content" ObjectID="_1591884297" r:id="rId525"/>
               </w:object>
             </w:r>
           </w:p>
@@ -37575,9 +37567,9 @@
               </w:rPr>
               <w:object w:dxaOrig="300" w:dyaOrig="320">
                 <v:shape id="_x0000_i1280" type="#_x0000_t75" style="width:15.2pt;height:16.4pt" o:ole="">
-                  <v:imagedata r:id="rId528" o:title=""/>
+                  <v:imagedata r:id="rId526" o:title=""/>
                 </v:shape>
-                <o:OLEObject Type="Embed" ProgID="Equation.DSMT4" ShapeID="_x0000_i1280" DrawAspect="Content" ObjectID="_1591881699" r:id="rId529"/>
+                <o:OLEObject Type="Embed" ProgID="Equation.DSMT4" ShapeID="_x0000_i1280" DrawAspect="Content" ObjectID="_1591884298" r:id="rId527"/>
               </w:object>
             </w:r>
           </w:p>
@@ -37742,9 +37734,9 @@
               </w:rPr>
               <w:object w:dxaOrig="300" w:dyaOrig="300">
                 <v:shape id="_x0000_i1281" type="#_x0000_t75" style="width:15.2pt;height:15.6pt" o:ole="">
-                  <v:imagedata r:id="rId530" o:title=""/>
+                  <v:imagedata r:id="rId528" o:title=""/>
                 </v:shape>
-                <o:OLEObject Type="Embed" ProgID="Equation.DSMT4" ShapeID="_x0000_i1281" DrawAspect="Content" ObjectID="_1591881700" r:id="rId531"/>
+                <o:OLEObject Type="Embed" ProgID="Equation.DSMT4" ShapeID="_x0000_i1281" DrawAspect="Content" ObjectID="_1591884299" r:id="rId529"/>
               </w:object>
             </w:r>
           </w:p>
@@ -38261,32 +38253,32 @@
         </w:rPr>
         <w:object w:dxaOrig="680" w:dyaOrig="240">
           <v:shape id="_x0000_i1282" type="#_x0000_t75" style="width:33.6pt;height:12pt" o:ole="">
+            <v:imagedata r:id="rId530" o:title=""/>
+          </v:shape>
+          <o:OLEObject Type="Embed" ProgID="Equation.DSMT4" ShapeID="_x0000_i1282" DrawAspect="Content" ObjectID="_1591884300" r:id="rId531"/>
+        </w:object>
+      </w:r>
+      <w:r>
+        <w:rPr>
+          <w:rFonts w:ascii="Palatino Linotype" w:eastAsia="Times New Roman" w:hAnsi="Palatino Linotype"/>
+          <w:color w:val="000000" w:themeColor="text1"/>
+          <w:sz w:val="18"/>
+          <w:lang w:val="en-GB" w:eastAsia="de-AT"/>
+        </w:rPr>
+        <w:t xml:space="preserve"> and </w:t>
+      </w:r>
+      <w:r>
+        <w:rPr>
+          <w:rFonts w:ascii="Palatino Linotype" w:eastAsia="Times New Roman" w:hAnsi="Palatino Linotype"/>
+          <w:color w:val="000000" w:themeColor="text1"/>
+          <w:sz w:val="18"/>
+          <w:lang w:val="en-GB" w:eastAsia="de-AT"/>
+        </w:rPr>
+        <w:object w:dxaOrig="780" w:dyaOrig="240">
+          <v:shape id="_x0000_i1283" type="#_x0000_t75" style="width:39.2pt;height:12pt" o:ole="">
             <v:imagedata r:id="rId532" o:title=""/>
           </v:shape>
-          <o:OLEObject Type="Embed" ProgID="Equation.DSMT4" ShapeID="_x0000_i1282" DrawAspect="Content" ObjectID="_1591881701" r:id="rId533"/>
-        </w:object>
-      </w:r>
-      <w:r>
-        <w:rPr>
-          <w:rFonts w:ascii="Palatino Linotype" w:eastAsia="Times New Roman" w:hAnsi="Palatino Linotype"/>
-          <w:color w:val="000000" w:themeColor="text1"/>
-          <w:sz w:val="18"/>
-          <w:lang w:val="en-GB" w:eastAsia="de-AT"/>
-        </w:rPr>
-        <w:t xml:space="preserve"> and </w:t>
-      </w:r>
-      <w:r>
-        <w:rPr>
-          <w:rFonts w:ascii="Palatino Linotype" w:eastAsia="Times New Roman" w:hAnsi="Palatino Linotype"/>
-          <w:color w:val="000000" w:themeColor="text1"/>
-          <w:sz w:val="18"/>
-          <w:lang w:val="en-GB" w:eastAsia="de-AT"/>
-        </w:rPr>
-        <w:object w:dxaOrig="780" w:dyaOrig="240">
-          <v:shape id="_x0000_i1283" type="#_x0000_t75" style="width:39.2pt;height:12pt" o:ole="">
-            <v:imagedata r:id="rId534" o:title=""/>
-          </v:shape>
-          <o:OLEObject Type="Embed" ProgID="Equation.DSMT4" ShapeID="_x0000_i1283" DrawAspect="Content" ObjectID="_1591881702" r:id="rId535"/>
+          <o:OLEObject Type="Embed" ProgID="Equation.DSMT4" ShapeID="_x0000_i1283" DrawAspect="Content" ObjectID="_1591884301" r:id="rId533"/>
         </w:object>
       </w:r>
       <w:r>
@@ -38608,7 +38600,7 @@
                           </pic:cNvPicPr>
                         </pic:nvPicPr>
                         <pic:blipFill>
-                          <a:blip r:embed="rId536">
+                          <a:blip r:embed="rId534">
                             <a:extLst>
                               <a:ext uri="{28A0092B-C50C-407E-A947-70E740481C1C}">
                                 <a14:useLocalDpi xmlns:a14="http://schemas.microsoft.com/office/drawing/2010/main" val="0"/>
@@ -38772,7 +38764,7 @@
                           </pic:cNvPicPr>
                         </pic:nvPicPr>
                         <pic:blipFill>
-                          <a:blip r:embed="rId537">
+                          <a:blip r:embed="rId535">
                             <a:extLst>
                               <a:ext uri="{28A0092B-C50C-407E-A947-70E740481C1C}">
                                 <a14:useLocalDpi xmlns:a14="http://schemas.microsoft.com/office/drawing/2010/main" val="0"/>
@@ -38943,7 +38935,7 @@
                           </pic:cNvPicPr>
                         </pic:nvPicPr>
                         <pic:blipFill>
-                          <a:blip r:embed="rId538">
+                          <a:blip r:embed="rId536">
                             <a:extLst>
                               <a:ext uri="{28A0092B-C50C-407E-A947-70E740481C1C}">
                                 <a14:useLocalDpi xmlns:a14="http://schemas.microsoft.com/office/drawing/2010/main" val="0"/>
@@ -39121,7 +39113,7 @@
                           </pic:cNvPicPr>
                         </pic:nvPicPr>
                         <pic:blipFill>
-                          <a:blip r:embed="rId539">
+                          <a:blip r:embed="rId537">
                             <a:extLst>
                               <a:ext uri="{28A0092B-C50C-407E-A947-70E740481C1C}">
                                 <a14:useLocalDpi xmlns:a14="http://schemas.microsoft.com/office/drawing/2010/main" val="0"/>
@@ -39951,7 +39943,7 @@
           <w:szCs w:val="18"/>
         </w:rPr>
         <w:sectPr>
-          <w:headerReference w:type="default" r:id="rId540"/>
+          <w:headerReference w:type="default" r:id="rId538"/>
           <w:type w:val="continuous"/>
           <w:pgSz w:w="11906" w:h="16838" w:code="9"/>
           <w:pgMar w:top="1418" w:right="1134" w:bottom="1701" w:left="1134" w:header="709" w:footer="709" w:gutter="0"/>
@@ -40445,7 +40437,7 @@
       </w:r>
     </w:p>
     <w:sectPr>
-      <w:headerReference w:type="default" r:id="rId541"/>
+      <w:headerReference w:type="default" r:id="rId539"/>
       <w:type w:val="continuous"/>
       <w:pgSz w:w="11906" w:h="16838" w:code="9"/>
       <w:pgMar w:top="1418" w:right="1134" w:bottom="1701" w:left="1134" w:header="709" w:footer="709" w:gutter="0"/>
@@ -46197,7 +46189,7 @@
 </file>
 
 <file path=customXml/itemProps1.xml><?xml version="1.0" encoding="utf-8"?>
-<ds:datastoreItem xmlns:ds="http://schemas.openxmlformats.org/officeDocument/2006/customXml" ds:itemID="{339CF1E1-8C85-47C3-9C70-7BB3754FBD8D}">
+<ds:datastoreItem xmlns:ds="http://schemas.openxmlformats.org/officeDocument/2006/customXml" ds:itemID="{6B79706E-9AD0-46B8-93B3-B6B614D5DD5C}">
   <ds:schemaRefs>
     <ds:schemaRef ds:uri="http://schemas.openxmlformats.org/officeDocument/2006/bibliography"/>
   </ds:schemaRefs>

</xml_diff>